<commit_message>
Update the Manager Tips.docx and previous version documentation
</commit_message>
<xml_diff>
--- a/Managing Teams/Manager Tips.docx
+++ b/Managing Teams/Manager Tips.docx
@@ -138,7 +138,14 @@
           <w:sz w:val="28"/>
           <w:szCs w:val="28"/>
         </w:rPr>
-        <w:t>The assign task from be</w:t>
+        <w:t xml:space="preserve">The assign task from </w:t>
+      </w:r>
+      <w:r>
+        <w:rPr>
+          <w:sz w:val="28"/>
+          <w:szCs w:val="28"/>
+        </w:rPr>
+        <w:t>beginning</w:t>
       </w:r>
       <w:r>
         <w:rPr>
@@ -146,14 +153,14 @@
           <w:sz w:val="28"/>
           <w:szCs w:val="28"/>
         </w:rPr>
-        <w:t>igning</w:t>
-      </w:r>
-      <w:r>
-        <w:rPr>
-          <w:sz w:val="28"/>
-          <w:szCs w:val="28"/>
-        </w:rPr>
-        <w:t xml:space="preserve"> the less from micromanagement</w:t>
+        <w:t xml:space="preserve"> </w:t>
+      </w:r>
+      <w:r>
+        <w:rPr>
+          <w:sz w:val="28"/>
+          <w:szCs w:val="28"/>
+        </w:rPr>
+        <w:t>the less from micromanagement</w:t>
       </w:r>
     </w:p>
     <w:p>
@@ -2275,21 +2282,20 @@
           <w:tab w:val="left" w:pos="7349"/>
         </w:tabs>
         <w:rPr>
+          <w:b/>
+          <w:sz w:val="28"/>
+          <w:szCs w:val="28"/>
+          <w:u w:val="single"/>
+        </w:rPr>
+      </w:pPr>
+      <w:r>
+        <w:rPr>
           <w:rFonts w:hint="eastAsia"/>
           <w:b/>
           <w:sz w:val="28"/>
           <w:szCs w:val="28"/>
           <w:u w:val="single"/>
         </w:rPr>
-      </w:pPr>
-      <w:r>
-        <w:rPr>
-          <w:rFonts w:hint="eastAsia"/>
-          <w:b/>
-          <w:sz w:val="28"/>
-          <w:szCs w:val="28"/>
-          <w:u w:val="single"/>
-        </w:rPr>
         <w:t>Culting</w:t>
       </w:r>
     </w:p>
@@ -2299,7 +2305,6 @@
           <w:tab w:val="left" w:pos="7349"/>
         </w:tabs>
         <w:rPr>
-          <w:rFonts w:hint="eastAsia"/>
           <w:b/>
           <w:sz w:val="28"/>
           <w:szCs w:val="28"/>
@@ -2328,17 +2333,16 @@
           <w:tab w:val="left" w:pos="7349"/>
         </w:tabs>
         <w:rPr>
+          <w:sz w:val="28"/>
+          <w:szCs w:val="28"/>
+        </w:rPr>
+      </w:pPr>
+      <w:r>
+        <w:rPr>
           <w:rFonts w:hint="eastAsia"/>
           <w:sz w:val="28"/>
           <w:szCs w:val="28"/>
         </w:rPr>
-      </w:pPr>
-      <w:r>
-        <w:rPr>
-          <w:rFonts w:hint="eastAsia"/>
-          <w:sz w:val="28"/>
-          <w:szCs w:val="28"/>
-        </w:rPr>
         <w:t>Identify top talent</w:t>
       </w:r>
     </w:p>
@@ -2348,7 +2352,6 @@
           <w:tab w:val="left" w:pos="7349"/>
         </w:tabs>
         <w:rPr>
-          <w:rFonts w:hint="eastAsia"/>
           <w:b/>
           <w:sz w:val="28"/>
           <w:szCs w:val="28"/>
@@ -2402,12 +2405,43 @@
           <w:tab w:val="left" w:pos="7349"/>
         </w:tabs>
         <w:rPr>
+          <w:b/>
+          <w:sz w:val="28"/>
+          <w:szCs w:val="28"/>
+          <w:u w:val="single"/>
+        </w:rPr>
+      </w:pPr>
+      <w:r>
+        <w:rPr>
           <w:rFonts w:hint="eastAsia"/>
           <w:b/>
           <w:sz w:val="28"/>
           <w:szCs w:val="28"/>
           <w:u w:val="single"/>
         </w:rPr>
+        <w:t xml:space="preserve">Good </w:t>
+      </w:r>
+      <w:r>
+        <w:rPr>
+          <w:b/>
+          <w:sz w:val="28"/>
+          <w:szCs w:val="28"/>
+          <w:u w:val="single"/>
+        </w:rPr>
+        <w:t>communication</w:t>
+      </w:r>
+    </w:p>
+    <w:p>
+      <w:pPr>
+        <w:tabs>
+          <w:tab w:val="left" w:pos="7349"/>
+        </w:tabs>
+        <w:rPr>
+          <w:b/>
+          <w:sz w:val="28"/>
+          <w:szCs w:val="28"/>
+          <w:u w:val="single"/>
+        </w:rPr>
       </w:pPr>
       <w:r>
         <w:rPr>
@@ -2417,39 +2451,6 @@
           <w:szCs w:val="28"/>
           <w:u w:val="single"/>
         </w:rPr>
-        <w:t xml:space="preserve">Good </w:t>
-      </w:r>
-      <w:r>
-        <w:rPr>
-          <w:b/>
-          <w:sz w:val="28"/>
-          <w:szCs w:val="28"/>
-          <w:u w:val="single"/>
-        </w:rPr>
-        <w:t>communication</w:t>
-      </w:r>
-    </w:p>
-    <w:p>
-      <w:pPr>
-        <w:tabs>
-          <w:tab w:val="left" w:pos="7349"/>
-        </w:tabs>
-        <w:rPr>
-          <w:rFonts w:hint="eastAsia"/>
-          <w:b/>
-          <w:sz w:val="28"/>
-          <w:szCs w:val="28"/>
-          <w:u w:val="single"/>
-        </w:rPr>
-      </w:pPr>
-      <w:r>
-        <w:rPr>
-          <w:rFonts w:hint="eastAsia"/>
-          <w:b/>
-          <w:sz w:val="28"/>
-          <w:szCs w:val="28"/>
-          <w:u w:val="single"/>
-        </w:rPr>
         <w:t>Motivators</w:t>
       </w:r>
     </w:p>
@@ -2459,7 +2460,6 @@
           <w:tab w:val="left" w:pos="7349"/>
         </w:tabs>
         <w:rPr>
-          <w:rFonts w:hint="eastAsia"/>
           <w:b/>
           <w:sz w:val="28"/>
           <w:szCs w:val="28"/>
@@ -2511,136 +2511,130 @@
           <w:tab w:val="left" w:pos="7349"/>
         </w:tabs>
         <w:rPr>
+          <w:sz w:val="28"/>
+          <w:szCs w:val="28"/>
+        </w:rPr>
+      </w:pPr>
+      <w:r>
+        <w:rPr>
           <w:rFonts w:hint="eastAsia"/>
           <w:sz w:val="28"/>
           <w:szCs w:val="28"/>
         </w:rPr>
-      </w:pPr>
+        <w:t>Collaborate and plan with future leaders</w:t>
+      </w:r>
+    </w:p>
+    <w:p>
+      <w:pPr>
+        <w:pStyle w:val="a3"/>
+        <w:tabs>
+          <w:tab w:val="left" w:pos="7349"/>
+        </w:tabs>
+        <w:rPr>
+          <w:sz w:val="28"/>
+          <w:szCs w:val="28"/>
+        </w:rPr>
+      </w:pPr>
+      <w:r>
+        <w:rPr>
+          <w:sz w:val="28"/>
+          <w:szCs w:val="28"/>
+        </w:rPr>
+        <w:t>D</w:t>
+      </w:r>
       <w:r>
         <w:rPr>
           <w:rFonts w:hint="eastAsia"/>
           <w:sz w:val="28"/>
           <w:szCs w:val="28"/>
         </w:rPr>
-        <w:t>Collaborate and plan with future leaders</w:t>
-      </w:r>
-    </w:p>
-    <w:p>
-      <w:pPr>
-        <w:pStyle w:val="a3"/>
-        <w:tabs>
-          <w:tab w:val="left" w:pos="7349"/>
-        </w:tabs>
+        <w:t>iversification</w:t>
+      </w:r>
+    </w:p>
+    <w:p>
+      <w:pPr>
+        <w:pStyle w:val="a3"/>
+        <w:tabs>
+          <w:tab w:val="left" w:pos="7349"/>
+        </w:tabs>
+        <w:rPr>
+          <w:sz w:val="28"/>
+          <w:szCs w:val="28"/>
+        </w:rPr>
+      </w:pPr>
+      <w:r>
+        <w:rPr>
+          <w:sz w:val="28"/>
+          <w:szCs w:val="28"/>
+        </w:rPr>
+        <w:t>E</w:t>
+      </w:r>
+      <w:r>
         <w:rPr>
           <w:rFonts w:hint="eastAsia"/>
           <w:sz w:val="28"/>
           <w:szCs w:val="28"/>
         </w:rPr>
-      </w:pPr>
-      <w:r>
-        <w:rPr>
-          <w:sz w:val="28"/>
-          <w:szCs w:val="28"/>
-        </w:rPr>
-        <w:t>D</w:t>
-      </w:r>
+        <w:t>xpanding the breadth of functional and technical tasks</w:t>
+      </w:r>
+    </w:p>
+    <w:p>
+      <w:pPr>
+        <w:pStyle w:val="a3"/>
+        <w:tabs>
+          <w:tab w:val="left" w:pos="7349"/>
+        </w:tabs>
+        <w:rPr>
+          <w:sz w:val="28"/>
+          <w:szCs w:val="28"/>
+        </w:rPr>
+      </w:pPr>
       <w:r>
         <w:rPr>
           <w:rFonts w:hint="eastAsia"/>
           <w:sz w:val="28"/>
           <w:szCs w:val="28"/>
         </w:rPr>
-        <w:t>iversification</w:t>
-      </w:r>
-    </w:p>
-    <w:p>
-      <w:pPr>
-        <w:pStyle w:val="a3"/>
-        <w:tabs>
-          <w:tab w:val="left" w:pos="7349"/>
-        </w:tabs>
+        <w:t>Level of responsibility</w:t>
+      </w:r>
+    </w:p>
+    <w:p>
+      <w:pPr>
+        <w:pStyle w:val="a3"/>
+        <w:tabs>
+          <w:tab w:val="left" w:pos="7349"/>
+        </w:tabs>
+        <w:rPr>
+          <w:sz w:val="28"/>
+          <w:szCs w:val="28"/>
+        </w:rPr>
+      </w:pPr>
+      <w:r>
         <w:rPr>
           <w:rFonts w:hint="eastAsia"/>
           <w:sz w:val="28"/>
           <w:szCs w:val="28"/>
         </w:rPr>
-      </w:pPr>
-      <w:r>
-        <w:rPr>
-          <w:sz w:val="28"/>
-          <w:szCs w:val="28"/>
-        </w:rPr>
-        <w:t>E</w:t>
-      </w:r>
+        <w:t>Accelerate their level of authority</w:t>
+      </w:r>
+    </w:p>
+    <w:p>
+      <w:pPr>
+        <w:pStyle w:val="a3"/>
+        <w:tabs>
+          <w:tab w:val="left" w:pos="7349"/>
+        </w:tabs>
+        <w:rPr>
+          <w:sz w:val="28"/>
+          <w:szCs w:val="28"/>
+        </w:rPr>
+      </w:pPr>
       <w:r>
         <w:rPr>
           <w:rFonts w:hint="eastAsia"/>
           <w:sz w:val="28"/>
           <w:szCs w:val="28"/>
         </w:rPr>
-        <w:t>xpanding the breadth of functional and technical tasks</w:t>
-      </w:r>
-    </w:p>
-    <w:p>
-      <w:pPr>
-        <w:pStyle w:val="a3"/>
-        <w:tabs>
-          <w:tab w:val="left" w:pos="7349"/>
-        </w:tabs>
-        <w:rPr>
-          <w:rFonts w:hint="eastAsia"/>
-          <w:sz w:val="28"/>
-          <w:szCs w:val="28"/>
-        </w:rPr>
-      </w:pPr>
-      <w:r>
-        <w:rPr>
-          <w:rFonts w:hint="eastAsia"/>
-          <w:sz w:val="28"/>
-          <w:szCs w:val="28"/>
-        </w:rPr>
-        <w:t>Level of responsibility</w:t>
-      </w:r>
-    </w:p>
-    <w:p>
-      <w:pPr>
-        <w:pStyle w:val="a3"/>
-        <w:tabs>
-          <w:tab w:val="left" w:pos="7349"/>
-        </w:tabs>
-        <w:rPr>
-          <w:rFonts w:hint="eastAsia"/>
-          <w:sz w:val="28"/>
-          <w:szCs w:val="28"/>
-        </w:rPr>
-      </w:pPr>
-      <w:r>
-        <w:rPr>
-          <w:rFonts w:hint="eastAsia"/>
-          <w:sz w:val="28"/>
-          <w:szCs w:val="28"/>
-        </w:rPr>
-        <w:t>Accelerate their level of authority</w:t>
-      </w:r>
-    </w:p>
-    <w:p>
-      <w:pPr>
-        <w:pStyle w:val="a3"/>
-        <w:tabs>
-          <w:tab w:val="left" w:pos="7349"/>
-        </w:tabs>
-        <w:rPr>
-          <w:rFonts w:hint="eastAsia"/>
-          <w:sz w:val="28"/>
-          <w:szCs w:val="28"/>
-        </w:rPr>
-      </w:pPr>
-      <w:r>
-        <w:rPr>
-          <w:rFonts w:hint="eastAsia"/>
-          <w:sz w:val="28"/>
-          <w:szCs w:val="28"/>
-        </w:rPr>
         <w:t>Prioritize retention of future leaders</w:t>
       </w:r>
     </w:p>
@@ -2651,63 +2645,939 @@
           <w:tab w:val="left" w:pos="7349"/>
         </w:tabs>
         <w:rPr>
-          <w:rFonts w:hint="eastAsia"/>
-          <w:sz w:val="28"/>
-          <w:szCs w:val="28"/>
-        </w:rPr>
-      </w:pPr>
+          <w:sz w:val="28"/>
+          <w:szCs w:val="28"/>
+        </w:rPr>
+      </w:pPr>
+    </w:p>
+    <w:p>
+      <w:pPr>
+        <w:pStyle w:val="a3"/>
+        <w:tabs>
+          <w:tab w:val="left" w:pos="7349"/>
+        </w:tabs>
+        <w:rPr>
+          <w:sz w:val="28"/>
+          <w:szCs w:val="28"/>
+        </w:rPr>
+      </w:pPr>
+    </w:p>
+    <w:p>
+      <w:pPr>
+        <w:tabs>
+          <w:tab w:val="left" w:pos="7349"/>
+        </w:tabs>
+        <w:rPr>
+          <w:b/>
+          <w:sz w:val="28"/>
+          <w:szCs w:val="28"/>
+          <w:u w:val="single"/>
+        </w:rPr>
+      </w:pPr>
+      <w:r>
+        <w:rPr>
+          <w:b/>
+          <w:sz w:val="28"/>
+          <w:szCs w:val="28"/>
+          <w:u w:val="single"/>
+        </w:rPr>
+        <w:t>Networking</w:t>
+      </w:r>
+    </w:p>
+    <w:p>
+      <w:pPr>
+        <w:pStyle w:val="a3"/>
+        <w:numPr>
+          <w:ilvl w:val="0"/>
+          <w:numId w:val="8"/>
+        </w:numPr>
+        <w:tabs>
+          <w:tab w:val="left" w:pos="7349"/>
+        </w:tabs>
+        <w:rPr>
+          <w:b/>
+          <w:sz w:val="28"/>
+          <w:szCs w:val="28"/>
+          <w:u w:val="single"/>
+        </w:rPr>
+      </w:pPr>
+      <w:r>
+        <w:rPr>
+          <w:sz w:val="28"/>
+          <w:szCs w:val="28"/>
+        </w:rPr>
+        <w:t>V</w:t>
+      </w:r>
+      <w:r>
+        <w:rPr>
+          <w:sz w:val="28"/>
+          <w:szCs w:val="28"/>
+        </w:rPr>
+        <w:t>olunteer for service committees</w:t>
+      </w:r>
+    </w:p>
+    <w:p>
+      <w:pPr>
+        <w:pStyle w:val="a3"/>
+        <w:numPr>
+          <w:ilvl w:val="0"/>
+          <w:numId w:val="8"/>
+        </w:numPr>
+        <w:tabs>
+          <w:tab w:val="left" w:pos="7349"/>
+        </w:tabs>
+        <w:rPr>
+          <w:b/>
+          <w:sz w:val="28"/>
+          <w:szCs w:val="28"/>
+          <w:u w:val="single"/>
+        </w:rPr>
+      </w:pPr>
+      <w:r>
+        <w:rPr>
+          <w:sz w:val="28"/>
+          <w:szCs w:val="28"/>
+        </w:rPr>
+        <w:t>Create a “brown bag” group</w:t>
+      </w:r>
+    </w:p>
+    <w:p>
+      <w:pPr>
+        <w:pStyle w:val="a3"/>
+        <w:numPr>
+          <w:ilvl w:val="0"/>
+          <w:numId w:val="8"/>
+        </w:numPr>
+        <w:tabs>
+          <w:tab w:val="left" w:pos="7349"/>
+        </w:tabs>
+        <w:rPr>
+          <w:b/>
+          <w:sz w:val="28"/>
+          <w:szCs w:val="28"/>
+          <w:u w:val="single"/>
+        </w:rPr>
+      </w:pPr>
+      <w:r>
+        <w:rPr>
+          <w:sz w:val="28"/>
+          <w:szCs w:val="28"/>
+        </w:rPr>
+        <w:t>Find  new lunch partners</w:t>
+      </w:r>
+    </w:p>
+    <w:p>
+      <w:pPr>
+        <w:pStyle w:val="a3"/>
+        <w:numPr>
+          <w:ilvl w:val="0"/>
+          <w:numId w:val="8"/>
+        </w:numPr>
+        <w:tabs>
+          <w:tab w:val="left" w:pos="7349"/>
+        </w:tabs>
+        <w:rPr>
+          <w:b/>
+          <w:sz w:val="28"/>
+          <w:szCs w:val="28"/>
+          <w:u w:val="single"/>
+        </w:rPr>
+      </w:pPr>
+      <w:r>
+        <w:rPr>
+          <w:sz w:val="28"/>
+          <w:szCs w:val="28"/>
+        </w:rPr>
+        <w:t>Start a book club</w:t>
+      </w:r>
+    </w:p>
+    <w:p>
+      <w:pPr>
+        <w:pStyle w:val="a3"/>
+        <w:numPr>
+          <w:ilvl w:val="0"/>
+          <w:numId w:val="8"/>
+        </w:numPr>
+        <w:tabs>
+          <w:tab w:val="left" w:pos="7349"/>
+        </w:tabs>
+        <w:rPr>
+          <w:b/>
+          <w:sz w:val="28"/>
+          <w:szCs w:val="28"/>
+          <w:u w:val="single"/>
+        </w:rPr>
+      </w:pPr>
+      <w:r>
+        <w:rPr>
+          <w:sz w:val="28"/>
+          <w:szCs w:val="28"/>
+        </w:rPr>
+        <w:t>Be a connector</w:t>
+      </w:r>
+    </w:p>
+    <w:p>
+      <w:pPr>
+        <w:tabs>
+          <w:tab w:val="left" w:pos="7349"/>
+        </w:tabs>
+        <w:rPr>
+          <w:b/>
+          <w:sz w:val="28"/>
+          <w:szCs w:val="28"/>
+          <w:u w:val="single"/>
+        </w:rPr>
+      </w:pPr>
+      <w:r>
+        <w:rPr>
+          <w:b/>
+          <w:sz w:val="28"/>
+          <w:szCs w:val="28"/>
+          <w:u w:val="single"/>
+        </w:rPr>
+        <w:t>Politics</w:t>
+      </w:r>
+    </w:p>
+    <w:p>
+      <w:pPr>
+        <w:tabs>
+          <w:tab w:val="left" w:pos="7349"/>
+        </w:tabs>
+        <w:ind w:left="360"/>
+        <w:rPr>
+          <w:sz w:val="28"/>
+          <w:szCs w:val="28"/>
+        </w:rPr>
+      </w:pPr>
+      <w:r>
+        <w:rPr>
+          <w:sz w:val="28"/>
+          <w:szCs w:val="28"/>
+        </w:rPr>
+        <w:t>Politic is not work is a game</w:t>
+      </w:r>
+      <w:r>
+        <w:rPr>
+          <w:sz w:val="28"/>
+          <w:szCs w:val="28"/>
+        </w:rPr>
+        <w:t>, it can be play be dirt just like other game, but it not  inherited bad, in fact the reality is just opposite,organization</w:t>
+      </w:r>
+    </w:p>
+    <w:p>
+      <w:pPr>
+        <w:tabs>
+          <w:tab w:val="left" w:pos="7349"/>
+        </w:tabs>
+        <w:ind w:left="360"/>
+        <w:rPr>
+          <w:sz w:val="28"/>
+          <w:szCs w:val="28"/>
+        </w:rPr>
+      </w:pPr>
+      <w:r>
+        <w:rPr>
+          <w:sz w:val="28"/>
+          <w:szCs w:val="28"/>
+        </w:rPr>
+        <w:t xml:space="preserve">politics is normal logical and </w:t>
+      </w:r>
+      <w:r>
+        <w:rPr>
+          <w:sz w:val="28"/>
+          <w:szCs w:val="28"/>
+        </w:rPr>
+        <w:t>use</w:t>
+      </w:r>
+      <w:r>
+        <w:rPr>
+          <w:sz w:val="28"/>
+          <w:szCs w:val="28"/>
+        </w:rPr>
+        <w:t xml:space="preserve">ful </w:t>
+      </w:r>
+    </w:p>
+    <w:p>
+      <w:pPr>
+        <w:tabs>
+          <w:tab w:val="left" w:pos="7349"/>
+        </w:tabs>
+        <w:ind w:left="360"/>
+        <w:rPr>
+          <w:sz w:val="28"/>
+          <w:szCs w:val="28"/>
+        </w:rPr>
+      </w:pPr>
+      <w:r>
+        <w:rPr>
+          <w:sz w:val="28"/>
+          <w:szCs w:val="28"/>
+        </w:rPr>
+        <w:t>if you try to stay out politics</w:t>
+      </w:r>
+      <w:r>
+        <w:rPr>
+          <w:sz w:val="28"/>
+          <w:szCs w:val="28"/>
+        </w:rPr>
+        <w:t xml:space="preserve"> of you work,  you career will</w:t>
+      </w:r>
+      <w:r>
+        <w:rPr>
+          <w:sz w:val="28"/>
+          <w:szCs w:val="28"/>
+        </w:rPr>
+        <w:t xml:space="preserve"> suffer</w:t>
+      </w:r>
+    </w:p>
+    <w:p>
+      <w:pPr>
+        <w:pStyle w:val="a3"/>
+        <w:numPr>
+          <w:ilvl w:val="0"/>
+          <w:numId w:val="9"/>
+        </w:numPr>
+        <w:tabs>
+          <w:tab w:val="left" w:pos="7349"/>
+        </w:tabs>
+        <w:rPr>
+          <w:sz w:val="28"/>
+          <w:szCs w:val="28"/>
+        </w:rPr>
+      </w:pPr>
+      <w:r>
+        <w:rPr>
+          <w:sz w:val="28"/>
+          <w:szCs w:val="28"/>
+        </w:rPr>
+        <w:t>Don’t avoid politics</w:t>
+      </w:r>
+    </w:p>
+    <w:p>
+      <w:pPr>
+        <w:pStyle w:val="a3"/>
+        <w:tabs>
+          <w:tab w:val="left" w:pos="7349"/>
+        </w:tabs>
+        <w:rPr>
+          <w:sz w:val="28"/>
+          <w:szCs w:val="28"/>
+        </w:rPr>
+      </w:pPr>
+      <w:r>
+        <w:rPr>
+          <w:sz w:val="28"/>
+          <w:szCs w:val="28"/>
+        </w:rPr>
+        <w:lastRenderedPageBreak/>
+        <w:t xml:space="preserve">To  a specific leader </w:t>
+      </w:r>
+      <w:r>
+        <w:rPr>
+          <w:sz w:val="28"/>
+          <w:szCs w:val="28"/>
+        </w:rPr>
+        <w:t xml:space="preserve">The goal is not </w:t>
+      </w:r>
+      <w:r>
+        <w:rPr>
+          <w:sz w:val="28"/>
+          <w:szCs w:val="28"/>
+        </w:rPr>
+        <w:t>avoid politics at the offcie, the goal</w:t>
+      </w:r>
+      <w:r>
+        <w:rPr>
+          <w:sz w:val="28"/>
+          <w:szCs w:val="28"/>
+        </w:rPr>
+        <w:t xml:space="preserve"> Is to </w:t>
+      </w:r>
+      <w:r>
+        <w:rPr>
+          <w:sz w:val="28"/>
+          <w:szCs w:val="28"/>
+        </w:rPr>
+        <w:t xml:space="preserve">understand </w:t>
+      </w:r>
+      <w:r>
+        <w:rPr>
+          <w:sz w:val="28"/>
+          <w:szCs w:val="28"/>
+        </w:rPr>
+        <w:t>how to engage the</w:t>
+      </w:r>
+      <w:r>
+        <w:rPr>
+          <w:sz w:val="28"/>
+          <w:szCs w:val="28"/>
+        </w:rPr>
+        <w:t xml:space="preserve"> </w:t>
+      </w:r>
+      <w:r>
+        <w:rPr>
+          <w:sz w:val="28"/>
+          <w:szCs w:val="28"/>
+        </w:rPr>
+        <w:t>politics process basicly and</w:t>
+      </w:r>
+    </w:p>
+    <w:p>
+      <w:pPr>
+        <w:pStyle w:val="a3"/>
+        <w:tabs>
+          <w:tab w:val="left" w:pos="7349"/>
+        </w:tabs>
+        <w:rPr>
+          <w:sz w:val="28"/>
+          <w:szCs w:val="28"/>
+        </w:rPr>
+      </w:pPr>
+      <w:r>
+        <w:rPr>
+          <w:sz w:val="28"/>
+          <w:szCs w:val="28"/>
+        </w:rPr>
+        <w:t>eff</w:t>
+      </w:r>
+      <w:r>
+        <w:rPr>
+          <w:sz w:val="28"/>
+          <w:szCs w:val="28"/>
+        </w:rPr>
+        <w:t>e</w:t>
+      </w:r>
+      <w:r>
+        <w:rPr>
+          <w:sz w:val="28"/>
+          <w:szCs w:val="28"/>
+        </w:rPr>
+        <w:t>ctively</w:t>
+      </w:r>
+    </w:p>
+    <w:p>
+      <w:pPr>
+        <w:pStyle w:val="a3"/>
+        <w:tabs>
+          <w:tab w:val="left" w:pos="7349"/>
+        </w:tabs>
+        <w:rPr>
+          <w:sz w:val="28"/>
+          <w:szCs w:val="28"/>
+        </w:rPr>
+      </w:pPr>
+    </w:p>
+    <w:p>
+      <w:pPr>
+        <w:pStyle w:val="a3"/>
+        <w:numPr>
+          <w:ilvl w:val="0"/>
+          <w:numId w:val="10"/>
+        </w:numPr>
+        <w:tabs>
+          <w:tab w:val="left" w:pos="7349"/>
+        </w:tabs>
+        <w:rPr>
+          <w:sz w:val="28"/>
+          <w:szCs w:val="28"/>
+        </w:rPr>
+      </w:pPr>
+      <w:r>
+        <w:rPr>
+          <w:sz w:val="28"/>
+          <w:szCs w:val="28"/>
+        </w:rPr>
+        <w:t>Ge the pulse</w:t>
+      </w:r>
+    </w:p>
+    <w:p>
+      <w:pPr>
+        <w:pStyle w:val="a3"/>
+        <w:tabs>
+          <w:tab w:val="left" w:pos="7349"/>
+        </w:tabs>
+        <w:rPr>
+          <w:sz w:val="28"/>
+          <w:szCs w:val="28"/>
+        </w:rPr>
+      </w:pPr>
+      <w:r>
+        <w:rPr>
+          <w:sz w:val="28"/>
+          <w:szCs w:val="28"/>
+        </w:rPr>
+        <w:t xml:space="preserve">(chat with people in the </w:t>
+      </w:r>
+      <w:r>
+        <w:rPr>
+          <w:sz w:val="28"/>
+          <w:szCs w:val="28"/>
+        </w:rPr>
+        <w:t>cafeteria</w:t>
+      </w:r>
+      <w:r>
+        <w:rPr>
+          <w:sz w:val="28"/>
+          <w:szCs w:val="28"/>
+        </w:rPr>
+        <w:t xml:space="preserve"> and hall)</w:t>
+      </w:r>
+    </w:p>
+    <w:p>
+      <w:pPr>
+        <w:pStyle w:val="a3"/>
+        <w:numPr>
+          <w:ilvl w:val="0"/>
+          <w:numId w:val="10"/>
+        </w:numPr>
+        <w:tabs>
+          <w:tab w:val="left" w:pos="7349"/>
+        </w:tabs>
+        <w:rPr>
+          <w:sz w:val="28"/>
+          <w:szCs w:val="28"/>
+        </w:rPr>
+      </w:pPr>
+      <w:r>
+        <w:rPr>
+          <w:sz w:val="28"/>
+          <w:szCs w:val="28"/>
+        </w:rPr>
+        <w:t xml:space="preserve">  Pick your battles</w:t>
+      </w:r>
+    </w:p>
+    <w:p>
+      <w:pPr>
+        <w:pStyle w:val="a3"/>
+        <w:tabs>
+          <w:tab w:val="left" w:pos="7349"/>
+        </w:tabs>
+        <w:ind w:left="1140"/>
+        <w:rPr>
+          <w:sz w:val="28"/>
+          <w:szCs w:val="28"/>
+        </w:rPr>
+      </w:pPr>
+      <w:r>
+        <w:rPr>
+          <w:sz w:val="28"/>
+          <w:szCs w:val="28"/>
+        </w:rPr>
+        <w:t>You can not win  every argument, you can not have team support every last</w:t>
+      </w:r>
+      <w:r>
+        <w:rPr>
+          <w:sz w:val="28"/>
+          <w:szCs w:val="28"/>
+        </w:rPr>
+        <w:t xml:space="preserve"> </w:t>
+      </w:r>
+      <w:r>
+        <w:rPr>
+          <w:sz w:val="28"/>
+          <w:szCs w:val="28"/>
+        </w:rPr>
+        <w:t>one  position when making decisions, I want you know</w:t>
+      </w:r>
+    </w:p>
+    <w:p>
+      <w:pPr>
+        <w:pStyle w:val="a3"/>
+        <w:tabs>
+          <w:tab w:val="left" w:pos="7349"/>
+        </w:tabs>
+        <w:ind w:left="1140"/>
+        <w:rPr>
+          <w:sz w:val="28"/>
+          <w:szCs w:val="28"/>
+        </w:rPr>
+      </w:pPr>
+      <w:r>
+        <w:rPr>
+          <w:sz w:val="28"/>
+          <w:szCs w:val="28"/>
+        </w:rPr>
+        <w:t>You reputation as investment</w:t>
+      </w:r>
+      <w:r>
+        <w:rPr>
+          <w:sz w:val="28"/>
+          <w:szCs w:val="28"/>
+        </w:rPr>
+        <w:t xml:space="preserve">, you have smart where you spend you money, you can not put all eggs in one basket </w:t>
+      </w:r>
+    </w:p>
+    <w:p>
+      <w:pPr>
+        <w:pStyle w:val="a3"/>
+        <w:numPr>
+          <w:ilvl w:val="0"/>
+          <w:numId w:val="10"/>
+        </w:numPr>
+        <w:tabs>
+          <w:tab w:val="left" w:pos="7349"/>
+        </w:tabs>
+        <w:rPr>
+          <w:sz w:val="28"/>
+          <w:szCs w:val="28"/>
+        </w:rPr>
+      </w:pPr>
+      <w:r>
+        <w:rPr>
+          <w:sz w:val="28"/>
+          <w:szCs w:val="28"/>
+        </w:rPr>
+        <w:t>Help others be successful</w:t>
+      </w:r>
+    </w:p>
+    <w:p>
+      <w:pPr>
+        <w:pStyle w:val="a3"/>
+        <w:tabs>
+          <w:tab w:val="left" w:pos="7349"/>
+        </w:tabs>
+        <w:ind w:left="1140"/>
+        <w:rPr>
+          <w:sz w:val="28"/>
+          <w:szCs w:val="28"/>
+        </w:rPr>
+      </w:pPr>
+      <w:r>
+        <w:rPr>
+          <w:sz w:val="28"/>
+          <w:szCs w:val="28"/>
+        </w:rPr>
+        <w:t>Find ways to Help others achieve the wins when they are chasing</w:t>
+      </w:r>
+    </w:p>
+    <w:p>
+      <w:pPr>
+        <w:pStyle w:val="a3"/>
+        <w:tabs>
+          <w:tab w:val="left" w:pos="7349"/>
+        </w:tabs>
+        <w:ind w:left="1140"/>
+        <w:rPr>
+          <w:sz w:val="28"/>
+          <w:szCs w:val="28"/>
+        </w:rPr>
+      </w:pPr>
+      <w:r>
+        <w:rPr>
+          <w:sz w:val="28"/>
+          <w:szCs w:val="28"/>
+        </w:rPr>
+        <w:t>(help other is just thing to do)</w:t>
+      </w:r>
+    </w:p>
+    <w:p>
+      <w:pPr>
+        <w:pStyle w:val="a3"/>
+        <w:tabs>
+          <w:tab w:val="left" w:pos="7349"/>
+        </w:tabs>
+        <w:ind w:left="1140"/>
+        <w:rPr>
+          <w:sz w:val="28"/>
+          <w:szCs w:val="28"/>
+        </w:rPr>
+      </w:pPr>
+      <w:r>
+        <w:rPr>
+          <w:sz w:val="28"/>
+          <w:szCs w:val="28"/>
+        </w:rPr>
+        <w:t>(support other increase the odd they will support you late)</w:t>
+      </w:r>
+    </w:p>
+    <w:p>
+      <w:pPr>
+        <w:tabs>
+          <w:tab w:val="left" w:pos="7349"/>
+        </w:tabs>
+        <w:rPr>
+          <w:b/>
+          <w:sz w:val="28"/>
+          <w:szCs w:val="28"/>
+          <w:u w:val="single"/>
+        </w:rPr>
+      </w:pPr>
+      <w:r>
+        <w:rPr>
+          <w:b/>
+          <w:sz w:val="28"/>
+          <w:szCs w:val="28"/>
+          <w:u w:val="single"/>
+        </w:rPr>
+        <w:t>Retaining</w:t>
+      </w:r>
+    </w:p>
+    <w:p>
+      <w:pPr>
+        <w:tabs>
+          <w:tab w:val="left" w:pos="7349"/>
+        </w:tabs>
+        <w:rPr>
+          <w:b/>
+          <w:sz w:val="28"/>
+          <w:szCs w:val="28"/>
+          <w:u w:val="single"/>
+        </w:rPr>
+      </w:pPr>
+      <w:r>
+        <w:rPr>
+          <w:b/>
+          <w:sz w:val="28"/>
+          <w:szCs w:val="28"/>
+          <w:u w:val="single"/>
+        </w:rPr>
+        <w:t xml:space="preserve"> Keep the to top talent</w:t>
+      </w:r>
+    </w:p>
+    <w:p>
+      <w:pPr>
+        <w:tabs>
+          <w:tab w:val="left" w:pos="7349"/>
+        </w:tabs>
+        <w:rPr>
+          <w:b/>
+          <w:sz w:val="28"/>
+          <w:szCs w:val="28"/>
+          <w:u w:val="single"/>
+        </w:rPr>
+      </w:pPr>
+      <w:r>
+        <w:rPr>
+          <w:b/>
+          <w:sz w:val="28"/>
+          <w:szCs w:val="28"/>
+          <w:u w:val="single"/>
+        </w:rPr>
+        <w:t xml:space="preserve"> Study the case of failure</w:t>
+      </w:r>
+    </w:p>
+    <w:p>
+      <w:pPr>
+        <w:tabs>
+          <w:tab w:val="left" w:pos="7349"/>
+        </w:tabs>
+        <w:rPr>
+          <w:b/>
+          <w:sz w:val="28"/>
+          <w:szCs w:val="28"/>
+          <w:u w:val="single"/>
+        </w:rPr>
+      </w:pPr>
+      <w:r>
+        <w:rPr>
+          <w:b/>
+          <w:sz w:val="28"/>
+          <w:szCs w:val="28"/>
+          <w:u w:val="single"/>
+        </w:rPr>
+        <w:t>The pature highly valued employee to caused of tension or decease</w:t>
+      </w:r>
+    </w:p>
+    <w:p>
+      <w:pPr>
+        <w:tabs>
+          <w:tab w:val="left" w:pos="7349"/>
+        </w:tabs>
+        <w:rPr>
+          <w:b/>
+          <w:sz w:val="28"/>
+          <w:szCs w:val="28"/>
+          <w:u w:val="single"/>
+        </w:rPr>
+      </w:pPr>
+      <w:r>
+        <w:rPr>
+          <w:b/>
+          <w:sz w:val="28"/>
+          <w:szCs w:val="28"/>
+          <w:u w:val="single"/>
+        </w:rPr>
+        <w:t>In a high quality dialog</w:t>
+      </w:r>
+    </w:p>
+    <w:p>
+      <w:pPr>
+        <w:pStyle w:val="a3"/>
+        <w:numPr>
+          <w:ilvl w:val="0"/>
+          <w:numId w:val="11"/>
+        </w:numPr>
+        <w:tabs>
+          <w:tab w:val="left" w:pos="7349"/>
+        </w:tabs>
+        <w:rPr>
+          <w:sz w:val="28"/>
+          <w:szCs w:val="28"/>
+        </w:rPr>
+      </w:pPr>
+      <w:r>
+        <w:rPr>
+          <w:sz w:val="28"/>
+          <w:szCs w:val="28"/>
+        </w:rPr>
+        <w:t>Keep the communication open</w:t>
+      </w:r>
+    </w:p>
+    <w:p>
+      <w:pPr>
+        <w:tabs>
+          <w:tab w:val="left" w:pos="7349"/>
+        </w:tabs>
+        <w:ind w:left="360"/>
+        <w:rPr>
+          <w:sz w:val="28"/>
+          <w:szCs w:val="28"/>
+        </w:rPr>
+      </w:pPr>
+    </w:p>
+    <w:p>
+      <w:pPr>
+        <w:tabs>
+          <w:tab w:val="left" w:pos="7349"/>
+        </w:tabs>
+        <w:rPr>
+          <w:b/>
+          <w:sz w:val="28"/>
+          <w:szCs w:val="28"/>
+          <w:u w:val="single"/>
+        </w:rPr>
+      </w:pPr>
+      <w:r>
+        <w:rPr>
+          <w:b/>
+          <w:sz w:val="28"/>
+          <w:szCs w:val="28"/>
+          <w:u w:val="single"/>
+        </w:rPr>
+        <w:t>Enaging</w:t>
+      </w:r>
+    </w:p>
+    <w:p>
+      <w:pPr>
+        <w:tabs>
+          <w:tab w:val="left" w:pos="7349"/>
+        </w:tabs>
+        <w:rPr>
+          <w:b/>
+          <w:sz w:val="28"/>
+          <w:szCs w:val="28"/>
+          <w:u w:val="single"/>
+        </w:rPr>
+      </w:pPr>
+      <w:r>
+        <w:rPr>
+          <w:b/>
+          <w:sz w:val="28"/>
+          <w:szCs w:val="28"/>
+          <w:u w:val="single"/>
+        </w:rPr>
+        <w:t>1/4 of high potential  employees are job searching</w:t>
+      </w:r>
+    </w:p>
+    <w:p>
+      <w:pPr>
+        <w:tabs>
+          <w:tab w:val="left" w:pos="7349"/>
+        </w:tabs>
+        <w:rPr>
+          <w:b/>
+          <w:sz w:val="28"/>
+          <w:szCs w:val="28"/>
+          <w:u w:val="single"/>
+        </w:rPr>
+      </w:pPr>
+      <w:r>
+        <w:rPr>
+          <w:b/>
+          <w:sz w:val="28"/>
+          <w:szCs w:val="28"/>
+          <w:u w:val="single"/>
+        </w:rPr>
+        <w:t xml:space="preserve">Create  challenging assignments and </w:t>
+      </w:r>
+      <w:r>
+        <w:rPr>
+          <w:b/>
+          <w:sz w:val="28"/>
+          <w:szCs w:val="28"/>
+          <w:u w:val="single"/>
+        </w:rPr>
+        <w:t>responsibilities</w:t>
+      </w:r>
+    </w:p>
+    <w:p>
+      <w:pPr>
+        <w:tabs>
+          <w:tab w:val="left" w:pos="7349"/>
+        </w:tabs>
+        <w:rPr>
+          <w:b/>
+          <w:sz w:val="28"/>
+          <w:szCs w:val="28"/>
+          <w:u w:val="single"/>
+        </w:rPr>
+      </w:pPr>
+      <w:r>
+        <w:rPr>
+          <w:b/>
+          <w:sz w:val="28"/>
+          <w:szCs w:val="28"/>
+          <w:u w:val="single"/>
+        </w:rPr>
+        <w:t>Give recognition</w:t>
+      </w:r>
+    </w:p>
+    <w:p>
+      <w:pPr>
+        <w:tabs>
+          <w:tab w:val="left" w:pos="7349"/>
+        </w:tabs>
+        <w:rPr>
+          <w:b/>
+          <w:sz w:val="28"/>
+          <w:szCs w:val="28"/>
+          <w:u w:val="single"/>
+        </w:rPr>
+      </w:pPr>
+      <w:r>
+        <w:rPr>
+          <w:b/>
+          <w:sz w:val="28"/>
+          <w:szCs w:val="28"/>
+          <w:u w:val="single"/>
+        </w:rPr>
+        <w:lastRenderedPageBreak/>
+        <w:t>Unstuck</w:t>
+      </w:r>
+    </w:p>
+    <w:p>
+      <w:pPr>
+        <w:tabs>
+          <w:tab w:val="left" w:pos="7349"/>
+        </w:tabs>
+        <w:rPr>
+          <w:b/>
+          <w:sz w:val="28"/>
+          <w:szCs w:val="28"/>
+          <w:u w:val="single"/>
+        </w:rPr>
+      </w:pPr>
+      <w:r>
+        <w:rPr>
+          <w:b/>
+          <w:sz w:val="28"/>
+          <w:szCs w:val="28"/>
+          <w:u w:val="single"/>
+        </w:rPr>
+        <w:t>Don’t make assumptions</w:t>
+      </w:r>
       <w:bookmarkStart w:id="0" w:name="_GoBack"/>
       <w:bookmarkEnd w:id="0"/>
-    </w:p>
-    <w:p>
-      <w:pPr>
-        <w:pStyle w:val="a3"/>
-        <w:tabs>
-          <w:tab w:val="left" w:pos="7349"/>
-        </w:tabs>
-        <w:rPr>
-          <w:sz w:val="28"/>
-          <w:szCs w:val="28"/>
-        </w:rPr>
-      </w:pPr>
-    </w:p>
-    <w:p>
-      <w:pPr>
-        <w:tabs>
-          <w:tab w:val="left" w:pos="7349"/>
-        </w:tabs>
-        <w:rPr>
-          <w:b/>
-          <w:sz w:val="28"/>
-          <w:szCs w:val="28"/>
-          <w:u w:val="single"/>
-        </w:rPr>
-      </w:pPr>
-    </w:p>
-    <w:p>
-      <w:pPr>
-        <w:tabs>
-          <w:tab w:val="left" w:pos="7349"/>
-        </w:tabs>
-        <w:rPr>
-          <w:b/>
-          <w:sz w:val="28"/>
-          <w:szCs w:val="28"/>
-          <w:u w:val="single"/>
-        </w:rPr>
-      </w:pPr>
-    </w:p>
-    <w:p>
-      <w:pPr>
-        <w:tabs>
-          <w:tab w:val="left" w:pos="7349"/>
-        </w:tabs>
-        <w:ind w:left="360"/>
-        <w:rPr>
-          <w:sz w:val="28"/>
-          <w:szCs w:val="28"/>
-        </w:rPr>
-      </w:pPr>
     </w:p>
     <w:p>
       <w:pPr>
@@ -2952,6 +3822,95 @@
     </w:lvl>
   </w:abstractNum>
   <w:abstractNum w:abstractNumId="2">
+    <w:nsid w:val="1A917371"/>
+    <w:multiLevelType w:val="hybridMultilevel"/>
+    <w:tmpl w:val="30C2F55C"/>
+    <w:lvl w:ilvl="0" w:tplc="5CBC0FF2">
+      <w:start w:val="1"/>
+      <w:numFmt w:val="decimal"/>
+      <w:lvlText w:val="%1."/>
+      <w:lvlJc w:val="left"/>
+      <w:pPr>
+        <w:ind w:left="720" w:hanging="360"/>
+      </w:pPr>
+      <w:rPr>
+        <w:rFonts w:hint="eastAsia"/>
+      </w:rPr>
+    </w:lvl>
+    <w:lvl w:ilvl="1" w:tplc="04090019" w:tentative="1">
+      <w:start w:val="1"/>
+      <w:numFmt w:val="lowerLetter"/>
+      <w:lvlText w:val="%2)"/>
+      <w:lvlJc w:val="left"/>
+      <w:pPr>
+        <w:ind w:left="840" w:hanging="420"/>
+      </w:pPr>
+    </w:lvl>
+    <w:lvl w:ilvl="2" w:tplc="0409001B" w:tentative="1">
+      <w:start w:val="1"/>
+      <w:numFmt w:val="lowerRoman"/>
+      <w:lvlText w:val="%3."/>
+      <w:lvlJc w:val="right"/>
+      <w:pPr>
+        <w:ind w:left="1260" w:hanging="420"/>
+      </w:pPr>
+    </w:lvl>
+    <w:lvl w:ilvl="3" w:tplc="0409000F" w:tentative="1">
+      <w:start w:val="1"/>
+      <w:numFmt w:val="decimal"/>
+      <w:lvlText w:val="%4."/>
+      <w:lvlJc w:val="left"/>
+      <w:pPr>
+        <w:ind w:left="1680" w:hanging="420"/>
+      </w:pPr>
+    </w:lvl>
+    <w:lvl w:ilvl="4" w:tplc="04090019" w:tentative="1">
+      <w:start w:val="1"/>
+      <w:numFmt w:val="lowerLetter"/>
+      <w:lvlText w:val="%5)"/>
+      <w:lvlJc w:val="left"/>
+      <w:pPr>
+        <w:ind w:left="2100" w:hanging="420"/>
+      </w:pPr>
+    </w:lvl>
+    <w:lvl w:ilvl="5" w:tplc="0409001B" w:tentative="1">
+      <w:start w:val="1"/>
+      <w:numFmt w:val="lowerRoman"/>
+      <w:lvlText w:val="%6."/>
+      <w:lvlJc w:val="right"/>
+      <w:pPr>
+        <w:ind w:left="2520" w:hanging="420"/>
+      </w:pPr>
+    </w:lvl>
+    <w:lvl w:ilvl="6" w:tplc="0409000F" w:tentative="1">
+      <w:start w:val="1"/>
+      <w:numFmt w:val="decimal"/>
+      <w:lvlText w:val="%7."/>
+      <w:lvlJc w:val="left"/>
+      <w:pPr>
+        <w:ind w:left="2940" w:hanging="420"/>
+      </w:pPr>
+    </w:lvl>
+    <w:lvl w:ilvl="7" w:tplc="04090019" w:tentative="1">
+      <w:start w:val="1"/>
+      <w:numFmt w:val="lowerLetter"/>
+      <w:lvlText w:val="%8)"/>
+      <w:lvlJc w:val="left"/>
+      <w:pPr>
+        <w:ind w:left="3360" w:hanging="420"/>
+      </w:pPr>
+    </w:lvl>
+    <w:lvl w:ilvl="8" w:tplc="0409001B" w:tentative="1">
+      <w:start w:val="1"/>
+      <w:numFmt w:val="lowerRoman"/>
+      <w:lvlText w:val="%9."/>
+      <w:lvlJc w:val="right"/>
+      <w:pPr>
+        <w:ind w:left="3780" w:hanging="420"/>
+      </w:pPr>
+    </w:lvl>
+  </w:abstractNum>
+  <w:abstractNum w:abstractNumId="3">
     <w:nsid w:val="1BE96014"/>
     <w:multiLevelType w:val="hybridMultilevel"/>
     <w:tmpl w:val="36FE2342"/>
@@ -3040,7 +3999,7 @@
       </w:pPr>
     </w:lvl>
   </w:abstractNum>
-  <w:abstractNum w:abstractNumId="3">
+  <w:abstractNum w:abstractNumId="4">
     <w:nsid w:val="2093553A"/>
     <w:multiLevelType w:val="hybridMultilevel"/>
     <w:tmpl w:val="A3685F96"/>
@@ -3129,7 +4088,182 @@
       </w:pPr>
     </w:lvl>
   </w:abstractNum>
-  <w:abstractNum w:abstractNumId="4">
+  <w:abstractNum w:abstractNumId="5">
+    <w:nsid w:val="336561DA"/>
+    <w:multiLevelType w:val="hybridMultilevel"/>
+    <w:tmpl w:val="5258630A"/>
+    <w:lvl w:ilvl="0" w:tplc="99F85000">
+      <w:start w:val="1"/>
+      <w:numFmt w:val="decimal"/>
+      <w:lvlText w:val="%1."/>
+      <w:lvlJc w:val="left"/>
+      <w:pPr>
+        <w:ind w:left="720" w:hanging="360"/>
+      </w:pPr>
+      <w:rPr>
+        <w:rFonts w:hint="eastAsia"/>
+      </w:rPr>
+    </w:lvl>
+    <w:lvl w:ilvl="1" w:tplc="04090019" w:tentative="1">
+      <w:start w:val="1"/>
+      <w:numFmt w:val="lowerLetter"/>
+      <w:lvlText w:val="%2)"/>
+      <w:lvlJc w:val="left"/>
+      <w:pPr>
+        <w:ind w:left="840" w:hanging="420"/>
+      </w:pPr>
+    </w:lvl>
+    <w:lvl w:ilvl="2" w:tplc="0409001B" w:tentative="1">
+      <w:start w:val="1"/>
+      <w:numFmt w:val="lowerRoman"/>
+      <w:lvlText w:val="%3."/>
+      <w:lvlJc w:val="right"/>
+      <w:pPr>
+        <w:ind w:left="1260" w:hanging="420"/>
+      </w:pPr>
+    </w:lvl>
+    <w:lvl w:ilvl="3" w:tplc="0409000F" w:tentative="1">
+      <w:start w:val="1"/>
+      <w:numFmt w:val="decimal"/>
+      <w:lvlText w:val="%4."/>
+      <w:lvlJc w:val="left"/>
+      <w:pPr>
+        <w:ind w:left="1680" w:hanging="420"/>
+      </w:pPr>
+    </w:lvl>
+    <w:lvl w:ilvl="4" w:tplc="04090019" w:tentative="1">
+      <w:start w:val="1"/>
+      <w:numFmt w:val="lowerLetter"/>
+      <w:lvlText w:val="%5)"/>
+      <w:lvlJc w:val="left"/>
+      <w:pPr>
+        <w:ind w:left="2100" w:hanging="420"/>
+      </w:pPr>
+    </w:lvl>
+    <w:lvl w:ilvl="5" w:tplc="0409001B" w:tentative="1">
+      <w:start w:val="1"/>
+      <w:numFmt w:val="lowerRoman"/>
+      <w:lvlText w:val="%6."/>
+      <w:lvlJc w:val="right"/>
+      <w:pPr>
+        <w:ind w:left="2520" w:hanging="420"/>
+      </w:pPr>
+    </w:lvl>
+    <w:lvl w:ilvl="6" w:tplc="0409000F" w:tentative="1">
+      <w:start w:val="1"/>
+      <w:numFmt w:val="decimal"/>
+      <w:lvlText w:val="%7."/>
+      <w:lvlJc w:val="left"/>
+      <w:pPr>
+        <w:ind w:left="2940" w:hanging="420"/>
+      </w:pPr>
+    </w:lvl>
+    <w:lvl w:ilvl="7" w:tplc="04090019" w:tentative="1">
+      <w:start w:val="1"/>
+      <w:numFmt w:val="lowerLetter"/>
+      <w:lvlText w:val="%8)"/>
+      <w:lvlJc w:val="left"/>
+      <w:pPr>
+        <w:ind w:left="3360" w:hanging="420"/>
+      </w:pPr>
+    </w:lvl>
+    <w:lvl w:ilvl="8" w:tplc="0409001B" w:tentative="1">
+      <w:start w:val="1"/>
+      <w:numFmt w:val="lowerRoman"/>
+      <w:lvlText w:val="%9."/>
+      <w:lvlJc w:val="right"/>
+      <w:pPr>
+        <w:ind w:left="3780" w:hanging="420"/>
+      </w:pPr>
+    </w:lvl>
+  </w:abstractNum>
+  <w:abstractNum w:abstractNumId="6">
+    <w:nsid w:val="4E0A2E2F"/>
+    <w:multiLevelType w:val="hybridMultilevel"/>
+    <w:tmpl w:val="EACE9F82"/>
+    <w:lvl w:ilvl="0" w:tplc="04090019">
+      <w:start w:val="1"/>
+      <w:numFmt w:val="lowerLetter"/>
+      <w:lvlText w:val="%1)"/>
+      <w:lvlJc w:val="left"/>
+      <w:pPr>
+        <w:ind w:left="1140" w:hanging="420"/>
+      </w:pPr>
+    </w:lvl>
+    <w:lvl w:ilvl="1" w:tplc="04090019" w:tentative="1">
+      <w:start w:val="1"/>
+      <w:numFmt w:val="lowerLetter"/>
+      <w:lvlText w:val="%2)"/>
+      <w:lvlJc w:val="left"/>
+      <w:pPr>
+        <w:ind w:left="1560" w:hanging="420"/>
+      </w:pPr>
+    </w:lvl>
+    <w:lvl w:ilvl="2" w:tplc="0409001B" w:tentative="1">
+      <w:start w:val="1"/>
+      <w:numFmt w:val="lowerRoman"/>
+      <w:lvlText w:val="%3."/>
+      <w:lvlJc w:val="right"/>
+      <w:pPr>
+        <w:ind w:left="1980" w:hanging="420"/>
+      </w:pPr>
+    </w:lvl>
+    <w:lvl w:ilvl="3" w:tplc="0409000F" w:tentative="1">
+      <w:start w:val="1"/>
+      <w:numFmt w:val="decimal"/>
+      <w:lvlText w:val="%4."/>
+      <w:lvlJc w:val="left"/>
+      <w:pPr>
+        <w:ind w:left="2400" w:hanging="420"/>
+      </w:pPr>
+    </w:lvl>
+    <w:lvl w:ilvl="4" w:tplc="04090019" w:tentative="1">
+      <w:start w:val="1"/>
+      <w:numFmt w:val="lowerLetter"/>
+      <w:lvlText w:val="%5)"/>
+      <w:lvlJc w:val="left"/>
+      <w:pPr>
+        <w:ind w:left="2820" w:hanging="420"/>
+      </w:pPr>
+    </w:lvl>
+    <w:lvl w:ilvl="5" w:tplc="0409001B" w:tentative="1">
+      <w:start w:val="1"/>
+      <w:numFmt w:val="lowerRoman"/>
+      <w:lvlText w:val="%6."/>
+      <w:lvlJc w:val="right"/>
+      <w:pPr>
+        <w:ind w:left="3240" w:hanging="420"/>
+      </w:pPr>
+    </w:lvl>
+    <w:lvl w:ilvl="6" w:tplc="0409000F" w:tentative="1">
+      <w:start w:val="1"/>
+      <w:numFmt w:val="decimal"/>
+      <w:lvlText w:val="%7."/>
+      <w:lvlJc w:val="left"/>
+      <w:pPr>
+        <w:ind w:left="3660" w:hanging="420"/>
+      </w:pPr>
+    </w:lvl>
+    <w:lvl w:ilvl="7" w:tplc="04090019" w:tentative="1">
+      <w:start w:val="1"/>
+      <w:numFmt w:val="lowerLetter"/>
+      <w:lvlText w:val="%8)"/>
+      <w:lvlJc w:val="left"/>
+      <w:pPr>
+        <w:ind w:left="4080" w:hanging="420"/>
+      </w:pPr>
+    </w:lvl>
+    <w:lvl w:ilvl="8" w:tplc="0409001B" w:tentative="1">
+      <w:start w:val="1"/>
+      <w:numFmt w:val="lowerRoman"/>
+      <w:lvlText w:val="%9."/>
+      <w:lvlJc w:val="right"/>
+      <w:pPr>
+        <w:ind w:left="4500" w:hanging="420"/>
+      </w:pPr>
+    </w:lvl>
+  </w:abstractNum>
+  <w:abstractNum w:abstractNumId="7">
     <w:nsid w:val="5F9100CC"/>
     <w:multiLevelType w:val="hybridMultilevel"/>
     <w:tmpl w:val="C2A4852C"/>
@@ -3218,7 +4352,96 @@
       </w:pPr>
     </w:lvl>
   </w:abstractNum>
-  <w:abstractNum w:abstractNumId="5">
+  <w:abstractNum w:abstractNumId="8">
+    <w:nsid w:val="64EC6D3F"/>
+    <w:multiLevelType w:val="hybridMultilevel"/>
+    <w:tmpl w:val="AC00F5F0"/>
+    <w:lvl w:ilvl="0" w:tplc="BD8AF6FC">
+      <w:start w:val="1"/>
+      <w:numFmt w:val="decimal"/>
+      <w:lvlText w:val="%1."/>
+      <w:lvlJc w:val="left"/>
+      <w:pPr>
+        <w:ind w:left="720" w:hanging="360"/>
+      </w:pPr>
+      <w:rPr>
+        <w:rFonts w:hint="eastAsia"/>
+      </w:rPr>
+    </w:lvl>
+    <w:lvl w:ilvl="1" w:tplc="04090019" w:tentative="1">
+      <w:start w:val="1"/>
+      <w:numFmt w:val="lowerLetter"/>
+      <w:lvlText w:val="%2)"/>
+      <w:lvlJc w:val="left"/>
+      <w:pPr>
+        <w:ind w:left="840" w:hanging="420"/>
+      </w:pPr>
+    </w:lvl>
+    <w:lvl w:ilvl="2" w:tplc="0409001B" w:tentative="1">
+      <w:start w:val="1"/>
+      <w:numFmt w:val="lowerRoman"/>
+      <w:lvlText w:val="%3."/>
+      <w:lvlJc w:val="right"/>
+      <w:pPr>
+        <w:ind w:left="1260" w:hanging="420"/>
+      </w:pPr>
+    </w:lvl>
+    <w:lvl w:ilvl="3" w:tplc="0409000F" w:tentative="1">
+      <w:start w:val="1"/>
+      <w:numFmt w:val="decimal"/>
+      <w:lvlText w:val="%4."/>
+      <w:lvlJc w:val="left"/>
+      <w:pPr>
+        <w:ind w:left="1680" w:hanging="420"/>
+      </w:pPr>
+    </w:lvl>
+    <w:lvl w:ilvl="4" w:tplc="04090019" w:tentative="1">
+      <w:start w:val="1"/>
+      <w:numFmt w:val="lowerLetter"/>
+      <w:lvlText w:val="%5)"/>
+      <w:lvlJc w:val="left"/>
+      <w:pPr>
+        <w:ind w:left="2100" w:hanging="420"/>
+      </w:pPr>
+    </w:lvl>
+    <w:lvl w:ilvl="5" w:tplc="0409001B" w:tentative="1">
+      <w:start w:val="1"/>
+      <w:numFmt w:val="lowerRoman"/>
+      <w:lvlText w:val="%6."/>
+      <w:lvlJc w:val="right"/>
+      <w:pPr>
+        <w:ind w:left="2520" w:hanging="420"/>
+      </w:pPr>
+    </w:lvl>
+    <w:lvl w:ilvl="6" w:tplc="0409000F" w:tentative="1">
+      <w:start w:val="1"/>
+      <w:numFmt w:val="decimal"/>
+      <w:lvlText w:val="%7."/>
+      <w:lvlJc w:val="left"/>
+      <w:pPr>
+        <w:ind w:left="2940" w:hanging="420"/>
+      </w:pPr>
+    </w:lvl>
+    <w:lvl w:ilvl="7" w:tplc="04090019" w:tentative="1">
+      <w:start w:val="1"/>
+      <w:numFmt w:val="lowerLetter"/>
+      <w:lvlText w:val="%8)"/>
+      <w:lvlJc w:val="left"/>
+      <w:pPr>
+        <w:ind w:left="3360" w:hanging="420"/>
+      </w:pPr>
+    </w:lvl>
+    <w:lvl w:ilvl="8" w:tplc="0409001B" w:tentative="1">
+      <w:start w:val="1"/>
+      <w:numFmt w:val="lowerRoman"/>
+      <w:lvlText w:val="%9."/>
+      <w:lvlJc w:val="right"/>
+      <w:pPr>
+        <w:ind w:left="3780" w:hanging="420"/>
+      </w:pPr>
+    </w:lvl>
+  </w:abstractNum>
+  <w:abstractNum w:abstractNumId="9">
     <w:nsid w:val="77DC79DD"/>
     <w:multiLevelType w:val="hybridMultilevel"/>
     <w:tmpl w:val="DEDACC6E"/>
@@ -3307,7 +4530,7 @@
       </w:pPr>
     </w:lvl>
   </w:abstractNum>
-  <w:abstractNum w:abstractNumId="6">
+  <w:abstractNum w:abstractNumId="10">
     <w:nsid w:val="7E973C8B"/>
     <w:multiLevelType w:val="hybridMultilevel"/>
     <w:tmpl w:val="B896F9AC"/>
@@ -3403,19 +4626,31 @@
     <w:abstractNumId w:val="1"/>
   </w:num>
   <w:num w:numId="3">
+    <w:abstractNumId w:val="7"/>
+  </w:num>
+  <w:num w:numId="4">
     <w:abstractNumId w:val="4"/>
   </w:num>
-  <w:num w:numId="4">
+  <w:num w:numId="5">
+    <w:abstractNumId w:val="10"/>
+  </w:num>
+  <w:num w:numId="6">
+    <w:abstractNumId w:val="9"/>
+  </w:num>
+  <w:num w:numId="7">
     <w:abstractNumId w:val="3"/>
   </w:num>
-  <w:num w:numId="5">
+  <w:num w:numId="8">
+    <w:abstractNumId w:val="8"/>
+  </w:num>
+  <w:num w:numId="9">
+    <w:abstractNumId w:val="2"/>
+  </w:num>
+  <w:num w:numId="10">
     <w:abstractNumId w:val="6"/>
   </w:num>
-  <w:num w:numId="6">
+  <w:num w:numId="11">
     <w:abstractNumId w:val="5"/>
-  </w:num>
-  <w:num w:numId="7">
-    <w:abstractNumId w:val="2"/>
   </w:num>
 </w:numbering>
 </file>

</xml_diff>

<commit_message>
Update the Manager Tips.docx and 领导者与管理者的区别.ppt
</commit_message>
<xml_diff>
--- a/Managing Teams/Manager Tips.docx
+++ b/Managing Teams/Manager Tips.docx
@@ -233,7 +233,15 @@
           <w:sz w:val="28"/>
           <w:szCs w:val="28"/>
         </w:rPr>
-        <w:t>How long you will wait before give in to desire to check in the employee prog</w:t>
+        <w:t xml:space="preserve">How long you will wait before give in to desire to check in the employee </w:t>
+      </w:r>
+      <w:proofErr w:type="gramStart"/>
+      <w:r>
+        <w:rPr>
+          <w:sz w:val="28"/>
+          <w:szCs w:val="28"/>
+        </w:rPr>
+        <w:t>prog</w:t>
       </w:r>
       <w:r>
         <w:rPr>
@@ -254,7 +262,15 @@
           <w:sz w:val="28"/>
           <w:szCs w:val="28"/>
         </w:rPr>
-        <w:t>(60% and 70%  time pass to check in)</w:t>
+        <w:t>(</w:t>
+      </w:r>
+      <w:proofErr w:type="gramEnd"/>
+      <w:r>
+        <w:rPr>
+          <w:sz w:val="28"/>
+          <w:szCs w:val="28"/>
+        </w:rPr>
+        <w:t>60% and 70%  time pass to check in)</w:t>
       </w:r>
     </w:p>
     <w:p>
@@ -314,14 +330,39 @@
           <w:sz w:val="28"/>
           <w:szCs w:val="28"/>
         </w:rPr>
-        <w:t xml:space="preserve">       “Let  me see the work ..” “</w:t>
-      </w:r>
-      <w:r>
-        <w:rPr>
-          <w:sz w:val="28"/>
-          <w:szCs w:val="28"/>
-        </w:rPr>
-        <w:t>is it done ye</w:t>
+        <w:t xml:space="preserve">       “</w:t>
+      </w:r>
+      <w:proofErr w:type="gramStart"/>
+      <w:r>
+        <w:rPr>
+          <w:sz w:val="28"/>
+          <w:szCs w:val="28"/>
+        </w:rPr>
+        <w:t>Let  me</w:t>
+      </w:r>
+      <w:proofErr w:type="gramEnd"/>
+      <w:r>
+        <w:rPr>
+          <w:sz w:val="28"/>
+          <w:szCs w:val="28"/>
+        </w:rPr>
+        <w:t xml:space="preserve"> see the work ..” “</w:t>
+      </w:r>
+      <w:proofErr w:type="gramStart"/>
+      <w:r>
+        <w:rPr>
+          <w:sz w:val="28"/>
+          <w:szCs w:val="28"/>
+        </w:rPr>
+        <w:t>is</w:t>
+      </w:r>
+      <w:proofErr w:type="gramEnd"/>
+      <w:r>
+        <w:rPr>
+          <w:sz w:val="28"/>
+          <w:szCs w:val="28"/>
+        </w:rPr>
+        <w:t xml:space="preserve"> it done ye</w:t>
       </w:r>
       <w:r>
         <w:rPr>
@@ -404,7 +445,23 @@
           <w:sz w:val="28"/>
           <w:szCs w:val="28"/>
         </w:rPr>
-        <w:t>e  more space and antony make them competent and confident which increase  the quality of they work.</w:t>
+        <w:t xml:space="preserve">e  more space and </w:t>
+      </w:r>
+      <w:proofErr w:type="spellStart"/>
+      <w:r>
+        <w:rPr>
+          <w:sz w:val="28"/>
+          <w:szCs w:val="28"/>
+        </w:rPr>
+        <w:t>antony</w:t>
+      </w:r>
+      <w:proofErr w:type="spellEnd"/>
+      <w:r>
+        <w:rPr>
+          <w:sz w:val="28"/>
+          <w:szCs w:val="28"/>
+        </w:rPr>
+        <w:t xml:space="preserve"> make them competent and confident which increase  the quality of they work.</w:t>
       </w:r>
     </w:p>
     <w:p>
@@ -503,12 +560,21 @@
           <w:szCs w:val="28"/>
         </w:rPr>
       </w:pPr>
-      <w:r>
-        <w:rPr>
-          <w:sz w:val="28"/>
-          <w:szCs w:val="28"/>
-        </w:rPr>
-        <w:t xml:space="preserve">pay </w:t>
+      <w:proofErr w:type="gramStart"/>
+      <w:r>
+        <w:rPr>
+          <w:sz w:val="28"/>
+          <w:szCs w:val="28"/>
+        </w:rPr>
+        <w:t>pay</w:t>
+      </w:r>
+      <w:proofErr w:type="gramEnd"/>
+      <w:r>
+        <w:rPr>
+          <w:sz w:val="28"/>
+          <w:szCs w:val="28"/>
+        </w:rPr>
+        <w:t xml:space="preserve"> </w:t>
       </w:r>
       <w:r>
         <w:rPr>
@@ -572,6 +638,7 @@
           <w:szCs w:val="28"/>
         </w:rPr>
       </w:pPr>
+      <w:proofErr w:type="gramStart"/>
       <w:r>
         <w:rPr>
           <w:sz w:val="28"/>
@@ -592,7 +659,15 @@
           <w:sz w:val="28"/>
           <w:szCs w:val="28"/>
         </w:rPr>
-        <w:t>er with their nat</w:t>
+        <w:t>er</w:t>
+      </w:r>
+      <w:proofErr w:type="gramEnd"/>
+      <w:r>
+        <w:rPr>
+          <w:sz w:val="28"/>
+          <w:szCs w:val="28"/>
+        </w:rPr>
+        <w:t xml:space="preserve"> with their nat</w:t>
       </w:r>
       <w:r>
         <w:rPr>
@@ -648,7 +723,23 @@
           <w:sz w:val="28"/>
           <w:szCs w:val="28"/>
         </w:rPr>
-        <w:t>Don’t assure you in the same page, have need conversation  to assure you both agreement about exactly what they expected, make that dialog ongoing ,</w:t>
+        <w:t xml:space="preserve">Don’t assure you in the same page, have need </w:t>
+      </w:r>
+      <w:proofErr w:type="gramStart"/>
+      <w:r>
+        <w:rPr>
+          <w:sz w:val="28"/>
+          <w:szCs w:val="28"/>
+        </w:rPr>
+        <w:t>conversation  to</w:t>
+      </w:r>
+      <w:proofErr w:type="gramEnd"/>
+      <w:r>
+        <w:rPr>
+          <w:sz w:val="28"/>
+          <w:szCs w:val="28"/>
+        </w:rPr>
+        <w:t xml:space="preserve"> assure you both agreement about exactly what they expected, make that dialog ongoing ,</w:t>
       </w:r>
     </w:p>
     <w:p>
@@ -819,6 +910,7 @@
           <w:szCs w:val="28"/>
         </w:rPr>
       </w:pPr>
+      <w:proofErr w:type="gramStart"/>
       <w:r>
         <w:rPr>
           <w:sz w:val="28"/>
@@ -826,6 +918,7 @@
         </w:rPr>
         <w:t>Veterans()</w:t>
       </w:r>
+      <w:proofErr w:type="gramEnd"/>
     </w:p>
     <w:p>
       <w:pPr>
@@ -838,6 +931,7 @@
           <w:szCs w:val="28"/>
         </w:rPr>
       </w:pPr>
+      <w:proofErr w:type="gramStart"/>
       <w:r>
         <w:rPr>
           <w:sz w:val="28"/>
@@ -845,6 +939,7 @@
         </w:rPr>
         <w:t>Boomers()</w:t>
       </w:r>
+      <w:proofErr w:type="gramEnd"/>
     </w:p>
     <w:p>
       <w:pPr>
@@ -862,8 +957,26 @@
           <w:sz w:val="28"/>
           <w:szCs w:val="28"/>
         </w:rPr>
-        <w:t>X-ers()</w:t>
-      </w:r>
+        <w:t>X-</w:t>
+      </w:r>
+      <w:proofErr w:type="spellStart"/>
+      <w:proofErr w:type="gramStart"/>
+      <w:r>
+        <w:rPr>
+          <w:sz w:val="28"/>
+          <w:szCs w:val="28"/>
+        </w:rPr>
+        <w:t>ers</w:t>
+      </w:r>
+      <w:proofErr w:type="spellEnd"/>
+      <w:r>
+        <w:rPr>
+          <w:sz w:val="28"/>
+          <w:szCs w:val="28"/>
+        </w:rPr>
+        <w:t>()</w:t>
+      </w:r>
+      <w:proofErr w:type="gramEnd"/>
     </w:p>
     <w:p>
       <w:pPr>
@@ -876,6 +989,7 @@
           <w:szCs w:val="28"/>
         </w:rPr>
       </w:pPr>
+      <w:proofErr w:type="spellStart"/>
       <w:r>
         <w:rPr>
           <w:sz w:val="28"/>
@@ -883,6 +997,7 @@
         </w:rPr>
         <w:t>Millennials</w:t>
       </w:r>
+      <w:proofErr w:type="spellEnd"/>
     </w:p>
     <w:p>
       <w:pPr>
@@ -1039,7 +1154,27 @@
           <w:szCs w:val="28"/>
           <w:u w:val="single"/>
         </w:rPr>
-        <w:t>“my work isn’t  recognized”</w:t>
+        <w:t>“</w:t>
+      </w:r>
+      <w:proofErr w:type="gramStart"/>
+      <w:r>
+        <w:rPr>
+          <w:b/>
+          <w:sz w:val="28"/>
+          <w:szCs w:val="28"/>
+          <w:u w:val="single"/>
+        </w:rPr>
+        <w:t>my</w:t>
+      </w:r>
+      <w:proofErr w:type="gramEnd"/>
+      <w:r>
+        <w:rPr>
+          <w:b/>
+          <w:sz w:val="28"/>
+          <w:szCs w:val="28"/>
+          <w:u w:val="single"/>
+        </w:rPr>
+        <w:t xml:space="preserve"> work isn’t  recognized”</w:t>
       </w:r>
     </w:p>
     <w:p>
@@ -1062,7 +1197,27 @@
           <w:u w:val="single"/>
         </w:rPr>
         <w:lastRenderedPageBreak/>
-        <w:t xml:space="preserve">“I have so much to do ” “I am </w:t>
+        <w:t xml:space="preserve">“I have so much to </w:t>
+      </w:r>
+      <w:proofErr w:type="gramStart"/>
+      <w:r>
+        <w:rPr>
+          <w:b/>
+          <w:sz w:val="28"/>
+          <w:szCs w:val="28"/>
+          <w:u w:val="single"/>
+        </w:rPr>
+        <w:t>do ”</w:t>
+      </w:r>
+      <w:proofErr w:type="gramEnd"/>
+      <w:r>
+        <w:rPr>
+          <w:b/>
+          <w:sz w:val="28"/>
+          <w:szCs w:val="28"/>
+          <w:u w:val="single"/>
+        </w:rPr>
+        <w:t xml:space="preserve"> “I am </w:t>
       </w:r>
       <w:r>
         <w:rPr>
@@ -1275,45 +1430,143 @@
           <w:sz w:val="28"/>
           <w:szCs w:val="28"/>
         </w:rPr>
-        <w:t>In the terms of resources ,Ask yourself if you can find way to make them laungh or become more effcicent</w:t>
-      </w:r>
-    </w:p>
-    <w:p>
-      <w:pPr>
-        <w:pStyle w:val="a3"/>
-        <w:tabs>
-          <w:tab w:val="left" w:pos="7349"/>
-        </w:tabs>
-        <w:rPr>
-          <w:sz w:val="28"/>
-          <w:szCs w:val="28"/>
-        </w:rPr>
-      </w:pPr>
-      <w:r>
-        <w:rPr>
-          <w:sz w:val="28"/>
-          <w:szCs w:val="28"/>
-        </w:rPr>
-        <w:t>You job is to lead the team and push everyone to new hights, you have to do it and without  unnessary burnout</w:t>
-      </w:r>
-    </w:p>
-    <w:p>
-      <w:pPr>
-        <w:pStyle w:val="a3"/>
-        <w:tabs>
-          <w:tab w:val="left" w:pos="7349"/>
-        </w:tabs>
-        <w:rPr>
-          <w:sz w:val="28"/>
-          <w:szCs w:val="28"/>
-        </w:rPr>
-      </w:pPr>
-      <w:r>
-        <w:rPr>
-          <w:sz w:val="28"/>
-          <w:szCs w:val="28"/>
-        </w:rPr>
-        <w:t>Following the tips and give the team boast need</w:t>
+        <w:t xml:space="preserve">In the terms of </w:t>
+      </w:r>
+      <w:proofErr w:type="gramStart"/>
+      <w:r>
+        <w:rPr>
+          <w:sz w:val="28"/>
+          <w:szCs w:val="28"/>
+        </w:rPr>
+        <w:t>resources ,Ask</w:t>
+      </w:r>
+      <w:proofErr w:type="gramEnd"/>
+      <w:r>
+        <w:rPr>
+          <w:sz w:val="28"/>
+          <w:szCs w:val="28"/>
+        </w:rPr>
+        <w:t xml:space="preserve"> yourself if you can find way to make them </w:t>
+      </w:r>
+      <w:proofErr w:type="spellStart"/>
+      <w:r>
+        <w:rPr>
+          <w:sz w:val="28"/>
+          <w:szCs w:val="28"/>
+        </w:rPr>
+        <w:t>laungh</w:t>
+      </w:r>
+      <w:proofErr w:type="spellEnd"/>
+      <w:r>
+        <w:rPr>
+          <w:sz w:val="28"/>
+          <w:szCs w:val="28"/>
+        </w:rPr>
+        <w:t xml:space="preserve"> or become more </w:t>
+      </w:r>
+      <w:proofErr w:type="spellStart"/>
+      <w:r>
+        <w:rPr>
+          <w:sz w:val="28"/>
+          <w:szCs w:val="28"/>
+        </w:rPr>
+        <w:t>effcicent</w:t>
+      </w:r>
+      <w:proofErr w:type="spellEnd"/>
+    </w:p>
+    <w:p>
+      <w:pPr>
+        <w:pStyle w:val="a3"/>
+        <w:tabs>
+          <w:tab w:val="left" w:pos="7349"/>
+        </w:tabs>
+        <w:rPr>
+          <w:sz w:val="28"/>
+          <w:szCs w:val="28"/>
+        </w:rPr>
+      </w:pPr>
+      <w:r>
+        <w:rPr>
+          <w:sz w:val="28"/>
+          <w:szCs w:val="28"/>
+        </w:rPr>
+        <w:t xml:space="preserve">You job is to lead the team and push everyone to new </w:t>
+      </w:r>
+      <w:proofErr w:type="spellStart"/>
+      <w:r>
+        <w:rPr>
+          <w:sz w:val="28"/>
+          <w:szCs w:val="28"/>
+        </w:rPr>
+        <w:t>hights</w:t>
+      </w:r>
+      <w:proofErr w:type="spellEnd"/>
+      <w:r>
+        <w:rPr>
+          <w:sz w:val="28"/>
+          <w:szCs w:val="28"/>
+        </w:rPr>
+        <w:t xml:space="preserve">, you have to do it and </w:t>
+      </w:r>
+      <w:proofErr w:type="gramStart"/>
+      <w:r>
+        <w:rPr>
+          <w:sz w:val="28"/>
+          <w:szCs w:val="28"/>
+        </w:rPr>
+        <w:t xml:space="preserve">without  </w:t>
+      </w:r>
+      <w:proofErr w:type="spellStart"/>
+      <w:r>
+        <w:rPr>
+          <w:sz w:val="28"/>
+          <w:szCs w:val="28"/>
+        </w:rPr>
+        <w:t>unnessary</w:t>
+      </w:r>
+      <w:proofErr w:type="spellEnd"/>
+      <w:proofErr w:type="gramEnd"/>
+      <w:r>
+        <w:rPr>
+          <w:sz w:val="28"/>
+          <w:szCs w:val="28"/>
+        </w:rPr>
+        <w:t xml:space="preserve"> burnout</w:t>
+      </w:r>
+    </w:p>
+    <w:p>
+      <w:pPr>
+        <w:pStyle w:val="a3"/>
+        <w:tabs>
+          <w:tab w:val="left" w:pos="7349"/>
+        </w:tabs>
+        <w:rPr>
+          <w:sz w:val="28"/>
+          <w:szCs w:val="28"/>
+        </w:rPr>
+      </w:pPr>
+      <w:r>
+        <w:rPr>
+          <w:sz w:val="28"/>
+          <w:szCs w:val="28"/>
+        </w:rPr>
+        <w:t xml:space="preserve">Following the tips and give the </w:t>
+      </w:r>
+      <w:proofErr w:type="gramStart"/>
+      <w:r>
+        <w:rPr>
+          <w:sz w:val="28"/>
+          <w:szCs w:val="28"/>
+        </w:rPr>
+        <w:t>team boast</w:t>
+      </w:r>
+      <w:proofErr w:type="gramEnd"/>
+      <w:r>
+        <w:rPr>
+          <w:sz w:val="28"/>
+          <w:szCs w:val="28"/>
+        </w:rPr>
+        <w:t xml:space="preserve"> need</w:t>
       </w:r>
     </w:p>
     <w:p>
@@ -1384,6 +1637,7 @@
           <w:u w:val="single"/>
         </w:rPr>
       </w:pPr>
+      <w:proofErr w:type="gramStart"/>
       <w:r>
         <w:rPr>
           <w:b/>
@@ -1402,6 +1656,7 @@
         </w:rPr>
         <w:t>.</w:t>
       </w:r>
+      <w:proofErr w:type="gramEnd"/>
     </w:p>
     <w:p>
       <w:pPr>
@@ -1656,7 +1911,23 @@
           <w:sz w:val="28"/>
           <w:szCs w:val="28"/>
         </w:rPr>
-        <w:t xml:space="preserve">  Lack of ability(training or  Coaching)</w:t>
+        <w:t xml:space="preserve">  Lack of </w:t>
+      </w:r>
+      <w:proofErr w:type="gramStart"/>
+      <w:r>
+        <w:rPr>
+          <w:sz w:val="28"/>
+          <w:szCs w:val="28"/>
+        </w:rPr>
+        <w:t>ability(</w:t>
+      </w:r>
+      <w:proofErr w:type="gramEnd"/>
+      <w:r>
+        <w:rPr>
+          <w:sz w:val="28"/>
+          <w:szCs w:val="28"/>
+        </w:rPr>
+        <w:t>training or  Coaching)</w:t>
       </w:r>
     </w:p>
     <w:p>
@@ -1675,21 +1946,38 @@
           <w:sz w:val="28"/>
           <w:szCs w:val="28"/>
         </w:rPr>
-        <w:t>Lack of motivation(interpersonal support)</w:t>
-      </w:r>
-    </w:p>
-    <w:p>
-      <w:pPr>
-        <w:tabs>
-          <w:tab w:val="left" w:pos="7349"/>
-        </w:tabs>
-        <w:rPr>
-          <w:b/>
-          <w:sz w:val="28"/>
-          <w:szCs w:val="28"/>
-          <w:u w:val="single"/>
-        </w:rPr>
-      </w:pPr>
+        <w:t xml:space="preserve">Lack of </w:t>
+      </w:r>
+      <w:proofErr w:type="gramStart"/>
+      <w:r>
+        <w:rPr>
+          <w:sz w:val="28"/>
+          <w:szCs w:val="28"/>
+        </w:rPr>
+        <w:t>motivation(</w:t>
+      </w:r>
+      <w:proofErr w:type="gramEnd"/>
+      <w:r>
+        <w:rPr>
+          <w:sz w:val="28"/>
+          <w:szCs w:val="28"/>
+        </w:rPr>
+        <w:t>interpersonal support)</w:t>
+      </w:r>
+    </w:p>
+    <w:p>
+      <w:pPr>
+        <w:tabs>
+          <w:tab w:val="left" w:pos="7349"/>
+        </w:tabs>
+        <w:rPr>
+          <w:b/>
+          <w:sz w:val="28"/>
+          <w:szCs w:val="28"/>
+          <w:u w:val="single"/>
+        </w:rPr>
+      </w:pPr>
+      <w:proofErr w:type="spellStart"/>
       <w:r>
         <w:rPr>
           <w:rFonts w:hint="eastAsia"/>
@@ -1700,6 +1988,7 @@
         </w:rPr>
         <w:t>Delievering</w:t>
       </w:r>
+      <w:proofErr w:type="spellEnd"/>
     </w:p>
     <w:p>
       <w:pPr>
@@ -1854,7 +2143,25 @@
           <w:sz w:val="28"/>
           <w:szCs w:val="28"/>
         </w:rPr>
-        <w:t>(how they can perform differently and better)</w:t>
+        <w:t>(</w:t>
+      </w:r>
+      <w:proofErr w:type="gramStart"/>
+      <w:r>
+        <w:rPr>
+          <w:rFonts w:hint="eastAsia"/>
+          <w:sz w:val="28"/>
+          <w:szCs w:val="28"/>
+        </w:rPr>
+        <w:t>how</w:t>
+      </w:r>
+      <w:proofErr w:type="gramEnd"/>
+      <w:r>
+        <w:rPr>
+          <w:rFonts w:hint="eastAsia"/>
+          <w:sz w:val="28"/>
+          <w:szCs w:val="28"/>
+        </w:rPr>
+        <w:t xml:space="preserve"> they can perform differently and better)</w:t>
       </w:r>
     </w:p>
     <w:p>
@@ -1892,6 +2199,7 @@
           <w:szCs w:val="28"/>
         </w:rPr>
       </w:pPr>
+      <w:proofErr w:type="spellStart"/>
       <w:r>
         <w:rPr>
           <w:sz w:val="28"/>
@@ -1899,13 +2207,42 @@
         </w:rPr>
         <w:t>Specificity</w:t>
       </w:r>
-      <w:r>
-        <w:rPr>
-          <w:rFonts w:hint="eastAsia"/>
-          <w:sz w:val="28"/>
-          <w:szCs w:val="28"/>
-        </w:rPr>
-        <w:t>,avoid  fake statement or newwindow or anything</w:t>
+      <w:proofErr w:type="gramStart"/>
+      <w:r>
+        <w:rPr>
+          <w:rFonts w:hint="eastAsia"/>
+          <w:sz w:val="28"/>
+          <w:szCs w:val="28"/>
+        </w:rPr>
+        <w:t>,avoid</w:t>
+      </w:r>
+      <w:proofErr w:type="spellEnd"/>
+      <w:proofErr w:type="gramEnd"/>
+      <w:r>
+        <w:rPr>
+          <w:rFonts w:hint="eastAsia"/>
+          <w:sz w:val="28"/>
+          <w:szCs w:val="28"/>
+        </w:rPr>
+        <w:t xml:space="preserve">  fake statement or </w:t>
+      </w:r>
+      <w:proofErr w:type="spellStart"/>
+      <w:r>
+        <w:rPr>
+          <w:rFonts w:hint="eastAsia"/>
+          <w:sz w:val="28"/>
+          <w:szCs w:val="28"/>
+        </w:rPr>
+        <w:t>newwindow</w:t>
+      </w:r>
+      <w:proofErr w:type="spellEnd"/>
+      <w:r>
+        <w:rPr>
+          <w:rFonts w:hint="eastAsia"/>
+          <w:sz w:val="28"/>
+          <w:szCs w:val="28"/>
+        </w:rPr>
+        <w:t xml:space="preserve"> or anything</w:t>
       </w:r>
     </w:p>
     <w:p>
@@ -1932,8 +2269,18 @@
           <w:sz w:val="28"/>
           <w:szCs w:val="28"/>
         </w:rPr>
-        <w:t>reate more guilty</w:t>
-      </w:r>
+        <w:t xml:space="preserve">reate </w:t>
+      </w:r>
+      <w:proofErr w:type="gramStart"/>
+      <w:r>
+        <w:rPr>
+          <w:rFonts w:hint="eastAsia"/>
+          <w:sz w:val="28"/>
+          <w:szCs w:val="28"/>
+        </w:rPr>
+        <w:t>more guilty</w:t>
+      </w:r>
+      <w:proofErr w:type="gramEnd"/>
     </w:p>
     <w:p>
       <w:pPr>
@@ -2002,20 +2349,39 @@
           <w:sz w:val="28"/>
           <w:szCs w:val="28"/>
         </w:rPr>
-        <w:t>e distraction in the meeting(only communication</w:t>
-      </w:r>
-    </w:p>
-    <w:p>
-      <w:pPr>
-        <w:pStyle w:val="a3"/>
-        <w:tabs>
-          <w:tab w:val="left" w:pos="7349"/>
-        </w:tabs>
-        <w:rPr>
-          <w:sz w:val="28"/>
-          <w:szCs w:val="28"/>
-        </w:rPr>
-      </w:pPr>
+        <w:t xml:space="preserve">e distraction in the </w:t>
+      </w:r>
+      <w:proofErr w:type="gramStart"/>
+      <w:r>
+        <w:rPr>
+          <w:rFonts w:hint="eastAsia"/>
+          <w:sz w:val="28"/>
+          <w:szCs w:val="28"/>
+        </w:rPr>
+        <w:t>meeting(</w:t>
+      </w:r>
+      <w:proofErr w:type="gramEnd"/>
+      <w:r>
+        <w:rPr>
+          <w:rFonts w:hint="eastAsia"/>
+          <w:sz w:val="28"/>
+          <w:szCs w:val="28"/>
+        </w:rPr>
+        <w:t>only communication</w:t>
+      </w:r>
+    </w:p>
+    <w:p>
+      <w:pPr>
+        <w:pStyle w:val="a3"/>
+        <w:tabs>
+          <w:tab w:val="left" w:pos="7349"/>
+        </w:tabs>
+        <w:rPr>
+          <w:sz w:val="28"/>
+          <w:szCs w:val="28"/>
+        </w:rPr>
+      </w:pPr>
+      <w:proofErr w:type="gramStart"/>
       <w:r>
         <w:rPr>
           <w:rFonts w:hint="eastAsia"/>
@@ -2030,7 +2396,34 @@
           <w:sz w:val="28"/>
           <w:szCs w:val="28"/>
         </w:rPr>
-        <w:t xml:space="preserve">nd be specific,Bob today meeting you are </w:t>
+        <w:t>nd</w:t>
+      </w:r>
+      <w:proofErr w:type="gramEnd"/>
+      <w:r>
+        <w:rPr>
+          <w:rFonts w:hint="eastAsia"/>
+          <w:sz w:val="28"/>
+          <w:szCs w:val="28"/>
+        </w:rPr>
+        <w:t xml:space="preserve"> be </w:t>
+      </w:r>
+      <w:proofErr w:type="spellStart"/>
+      <w:r>
+        <w:rPr>
+          <w:rFonts w:hint="eastAsia"/>
+          <w:sz w:val="28"/>
+          <w:szCs w:val="28"/>
+        </w:rPr>
+        <w:t>specific,Bob</w:t>
+      </w:r>
+      <w:proofErr w:type="spellEnd"/>
+      <w:r>
+        <w:rPr>
+          <w:rFonts w:hint="eastAsia"/>
+          <w:sz w:val="28"/>
+          <w:szCs w:val="28"/>
+        </w:rPr>
+        <w:t xml:space="preserve"> today meeting you are </w:t>
       </w:r>
       <w:r>
         <w:rPr>
@@ -2059,12 +2452,21 @@
           <w:szCs w:val="28"/>
         </w:rPr>
       </w:pPr>
-      <w:r>
-        <w:rPr>
-          <w:sz w:val="28"/>
-          <w:szCs w:val="28"/>
-        </w:rPr>
-        <w:t>more than 10 times</w:t>
+      <w:proofErr w:type="gramStart"/>
+      <w:r>
+        <w:rPr>
+          <w:sz w:val="28"/>
+          <w:szCs w:val="28"/>
+        </w:rPr>
+        <w:t>more</w:t>
+      </w:r>
+      <w:proofErr w:type="gramEnd"/>
+      <w:r>
+        <w:rPr>
+          <w:sz w:val="28"/>
+          <w:szCs w:val="28"/>
+        </w:rPr>
+        <w:t xml:space="preserve"> than 10 times</w:t>
       </w:r>
       <w:r>
         <w:rPr>
@@ -2087,8 +2489,18 @@
           <w:sz w:val="28"/>
           <w:szCs w:val="28"/>
         </w:rPr>
-        <w:t xml:space="preserve"> am bet you are not even aware it,let</w:t>
-      </w:r>
+        <w:t xml:space="preserve"> am bet you are not even aware </w:t>
+      </w:r>
+      <w:proofErr w:type="spellStart"/>
+      <w:r>
+        <w:rPr>
+          <w:rFonts w:hint="eastAsia"/>
+          <w:sz w:val="28"/>
+          <w:szCs w:val="28"/>
+        </w:rPr>
+        <w:t>it,let</w:t>
+      </w:r>
+      <w:proofErr w:type="spellEnd"/>
     </w:p>
     <w:p>
       <w:pPr>
@@ -2114,7 +2526,25 @@
           <w:sz w:val="28"/>
           <w:szCs w:val="28"/>
         </w:rPr>
-        <w:t>s talk about it ,ok)</w:t>
+        <w:t xml:space="preserve">s talk about </w:t>
+      </w:r>
+      <w:proofErr w:type="gramStart"/>
+      <w:r>
+        <w:rPr>
+          <w:rFonts w:hint="eastAsia"/>
+          <w:sz w:val="28"/>
+          <w:szCs w:val="28"/>
+        </w:rPr>
+        <w:t>it ,ok</w:t>
+      </w:r>
+      <w:proofErr w:type="gramEnd"/>
+      <w:r>
+        <w:rPr>
+          <w:rFonts w:hint="eastAsia"/>
+          <w:sz w:val="28"/>
+          <w:szCs w:val="28"/>
+        </w:rPr>
+        <w:t>)</w:t>
       </w:r>
     </w:p>
     <w:p>
@@ -2165,20 +2595,58 @@
           <w:sz w:val="28"/>
           <w:szCs w:val="28"/>
         </w:rPr>
-        <w:t>rame things positely as opptunitys not simple negative</w:t>
-      </w:r>
-    </w:p>
-    <w:p>
-      <w:pPr>
-        <w:pStyle w:val="a3"/>
-        <w:tabs>
-          <w:tab w:val="left" w:pos="7349"/>
-        </w:tabs>
-        <w:rPr>
-          <w:sz w:val="28"/>
-          <w:szCs w:val="28"/>
-        </w:rPr>
-      </w:pPr>
+        <w:t xml:space="preserve">rame things </w:t>
+      </w:r>
+      <w:proofErr w:type="spellStart"/>
+      <w:r>
+        <w:rPr>
+          <w:rFonts w:hint="eastAsia"/>
+          <w:sz w:val="28"/>
+          <w:szCs w:val="28"/>
+        </w:rPr>
+        <w:t>positely</w:t>
+      </w:r>
+      <w:proofErr w:type="spellEnd"/>
+      <w:r>
+        <w:rPr>
+          <w:rFonts w:hint="eastAsia"/>
+          <w:sz w:val="28"/>
+          <w:szCs w:val="28"/>
+        </w:rPr>
+        <w:t xml:space="preserve"> as </w:t>
+      </w:r>
+      <w:proofErr w:type="spellStart"/>
+      <w:r>
+        <w:rPr>
+          <w:rFonts w:hint="eastAsia"/>
+          <w:sz w:val="28"/>
+          <w:szCs w:val="28"/>
+        </w:rPr>
+        <w:t>opptunitys</w:t>
+      </w:r>
+      <w:proofErr w:type="spellEnd"/>
+      <w:r>
+        <w:rPr>
+          <w:rFonts w:hint="eastAsia"/>
+          <w:sz w:val="28"/>
+          <w:szCs w:val="28"/>
+        </w:rPr>
+        <w:t xml:space="preserve"> not simple negative</w:t>
+      </w:r>
+    </w:p>
+    <w:p>
+      <w:pPr>
+        <w:pStyle w:val="a3"/>
+        <w:tabs>
+          <w:tab w:val="left" w:pos="7349"/>
+        </w:tabs>
+        <w:rPr>
+          <w:sz w:val="28"/>
+          <w:szCs w:val="28"/>
+        </w:rPr>
+      </w:pPr>
+      <w:proofErr w:type="spellStart"/>
+      <w:proofErr w:type="gramStart"/>
       <w:r>
         <w:rPr>
           <w:rFonts w:hint="eastAsia"/>
@@ -2193,7 +2661,17 @@
           <w:sz w:val="28"/>
           <w:szCs w:val="28"/>
         </w:rPr>
-        <w:t>valutions ,you are not chest eyes someone</w:t>
+        <w:t>valutions</w:t>
+      </w:r>
+      <w:proofErr w:type="spellEnd"/>
+      <w:proofErr w:type="gramEnd"/>
+      <w:r>
+        <w:rPr>
+          <w:rFonts w:hint="eastAsia"/>
+          <w:sz w:val="28"/>
+          <w:szCs w:val="28"/>
+        </w:rPr>
+        <w:t xml:space="preserve"> ,you are not chest eyes someone</w:t>
       </w:r>
       <w:r>
         <w:rPr>
@@ -2288,6 +2766,7 @@
           <w:u w:val="single"/>
         </w:rPr>
       </w:pPr>
+      <w:proofErr w:type="spellStart"/>
       <w:r>
         <w:rPr>
           <w:rFonts w:hint="eastAsia"/>
@@ -2298,6 +2777,7 @@
         </w:rPr>
         <w:t>Culting</w:t>
       </w:r>
+      <w:proofErr w:type="spellEnd"/>
     </w:p>
     <w:p>
       <w:pPr>
@@ -2474,21 +2954,34 @@
           <w:szCs w:val="28"/>
           <w:u w:val="single"/>
         </w:rPr>
-        <w:t>Make a good decisions</w:t>
-      </w:r>
-    </w:p>
-    <w:p>
-      <w:pPr>
-        <w:tabs>
-          <w:tab w:val="left" w:pos="7349"/>
-        </w:tabs>
-        <w:rPr>
-          <w:b/>
-          <w:sz w:val="28"/>
-          <w:szCs w:val="28"/>
-          <w:u w:val="single"/>
-        </w:rPr>
-      </w:pPr>
+        <w:t xml:space="preserve">Make </w:t>
+      </w:r>
+      <w:proofErr w:type="gramStart"/>
+      <w:r>
+        <w:rPr>
+          <w:rFonts w:hint="eastAsia"/>
+          <w:b/>
+          <w:sz w:val="28"/>
+          <w:szCs w:val="28"/>
+          <w:u w:val="single"/>
+        </w:rPr>
+        <w:t>a good decisions</w:t>
+      </w:r>
+      <w:proofErr w:type="gramEnd"/>
+    </w:p>
+    <w:p>
+      <w:pPr>
+        <w:tabs>
+          <w:tab w:val="left" w:pos="7349"/>
+        </w:tabs>
+        <w:rPr>
+          <w:b/>
+          <w:sz w:val="28"/>
+          <w:szCs w:val="28"/>
+          <w:u w:val="single"/>
+        </w:rPr>
+      </w:pPr>
+      <w:proofErr w:type="gramStart"/>
       <w:r>
         <w:rPr>
           <w:rFonts w:hint="eastAsia"/>
@@ -2499,6 +2992,7 @@
         </w:rPr>
         <w:t>Handle  conflict</w:t>
       </w:r>
+      <w:proofErr w:type="gramEnd"/>
     </w:p>
     <w:p>
       <w:pPr>
@@ -2861,8 +3355,17 @@
           <w:sz w:val="28"/>
           <w:szCs w:val="28"/>
         </w:rPr>
-        <w:t>, it can be play be dirt just like other game, but it not  inherited bad, in fact the reality is just opposite,organization</w:t>
-      </w:r>
+        <w:t xml:space="preserve">, it can be play be dirt just like other game, but it not  inherited bad, in fact the reality is just </w:t>
+      </w:r>
+      <w:proofErr w:type="spellStart"/>
+      <w:r>
+        <w:rPr>
+          <w:sz w:val="28"/>
+          <w:szCs w:val="28"/>
+        </w:rPr>
+        <w:t>opposite,organization</w:t>
+      </w:r>
+      <w:proofErr w:type="spellEnd"/>
     </w:p>
     <w:p>
       <w:pPr>
@@ -2875,12 +3378,21 @@
           <w:szCs w:val="28"/>
         </w:rPr>
       </w:pPr>
-      <w:r>
-        <w:rPr>
-          <w:sz w:val="28"/>
-          <w:szCs w:val="28"/>
-        </w:rPr>
-        <w:t xml:space="preserve">politics is normal logical and </w:t>
+      <w:proofErr w:type="gramStart"/>
+      <w:r>
+        <w:rPr>
+          <w:sz w:val="28"/>
+          <w:szCs w:val="28"/>
+        </w:rPr>
+        <w:t>politics</w:t>
+      </w:r>
+      <w:proofErr w:type="gramEnd"/>
+      <w:r>
+        <w:rPr>
+          <w:sz w:val="28"/>
+          <w:szCs w:val="28"/>
+        </w:rPr>
+        <w:t xml:space="preserve"> is normal logical and </w:t>
       </w:r>
       <w:r>
         <w:rPr>
@@ -2908,12 +3420,21 @@
           <w:szCs w:val="28"/>
         </w:rPr>
       </w:pPr>
-      <w:r>
-        <w:rPr>
-          <w:sz w:val="28"/>
-          <w:szCs w:val="28"/>
-        </w:rPr>
-        <w:t>if you try to stay out politics</w:t>
+      <w:proofErr w:type="gramStart"/>
+      <w:r>
+        <w:rPr>
+          <w:sz w:val="28"/>
+          <w:szCs w:val="28"/>
+        </w:rPr>
+        <w:t>if</w:t>
+      </w:r>
+      <w:proofErr w:type="gramEnd"/>
+      <w:r>
+        <w:rPr>
+          <w:sz w:val="28"/>
+          <w:szCs w:val="28"/>
+        </w:rPr>
+        <w:t xml:space="preserve"> you try to stay out politics</w:t>
       </w:r>
       <w:r>
         <w:rPr>
@@ -2964,13 +3485,22 @@
           <w:szCs w:val="28"/>
         </w:rPr>
       </w:pPr>
+      <w:proofErr w:type="gramStart"/>
       <w:r>
         <w:rPr>
           <w:sz w:val="28"/>
           <w:szCs w:val="28"/>
         </w:rPr>
         <w:lastRenderedPageBreak/>
-        <w:t xml:space="preserve">To  a specific leader </w:t>
+        <w:t>To  a</w:t>
+      </w:r>
+      <w:proofErr w:type="gramEnd"/>
+      <w:r>
+        <w:rPr>
+          <w:sz w:val="28"/>
+          <w:szCs w:val="28"/>
+        </w:rPr>
+        <w:t xml:space="preserve"> specific leader </w:t>
       </w:r>
       <w:r>
         <w:rPr>
@@ -2984,7 +3514,23 @@
           <w:sz w:val="28"/>
           <w:szCs w:val="28"/>
         </w:rPr>
-        <w:t>avoid politics at the offcie, the goal</w:t>
+        <w:t xml:space="preserve">avoid politics at the </w:t>
+      </w:r>
+      <w:proofErr w:type="spellStart"/>
+      <w:r>
+        <w:rPr>
+          <w:sz w:val="28"/>
+          <w:szCs w:val="28"/>
+        </w:rPr>
+        <w:t>offcie</w:t>
+      </w:r>
+      <w:proofErr w:type="spellEnd"/>
+      <w:r>
+        <w:rPr>
+          <w:sz w:val="28"/>
+          <w:szCs w:val="28"/>
+        </w:rPr>
+        <w:t>, the goal</w:t>
       </w:r>
       <w:r>
         <w:rPr>
@@ -3019,20 +3565,37 @@
           <w:sz w:val="28"/>
           <w:szCs w:val="28"/>
         </w:rPr>
-        <w:t>politics process basicly and</w:t>
-      </w:r>
-    </w:p>
-    <w:p>
-      <w:pPr>
-        <w:pStyle w:val="a3"/>
-        <w:tabs>
-          <w:tab w:val="left" w:pos="7349"/>
-        </w:tabs>
-        <w:rPr>
-          <w:sz w:val="28"/>
-          <w:szCs w:val="28"/>
-        </w:rPr>
-      </w:pPr>
+        <w:t xml:space="preserve">politics process </w:t>
+      </w:r>
+      <w:proofErr w:type="spellStart"/>
+      <w:r>
+        <w:rPr>
+          <w:sz w:val="28"/>
+          <w:szCs w:val="28"/>
+        </w:rPr>
+        <w:t>basicly</w:t>
+      </w:r>
+      <w:proofErr w:type="spellEnd"/>
+      <w:r>
+        <w:rPr>
+          <w:sz w:val="28"/>
+          <w:szCs w:val="28"/>
+        </w:rPr>
+        <w:t xml:space="preserve"> and</w:t>
+      </w:r>
+    </w:p>
+    <w:p>
+      <w:pPr>
+        <w:pStyle w:val="a3"/>
+        <w:tabs>
+          <w:tab w:val="left" w:pos="7349"/>
+        </w:tabs>
+        <w:rPr>
+          <w:sz w:val="28"/>
+          <w:szCs w:val="28"/>
+        </w:rPr>
+      </w:pPr>
+      <w:proofErr w:type="gramStart"/>
       <w:r>
         <w:rPr>
           <w:sz w:val="28"/>
@@ -3054,6 +3617,7 @@
         </w:rPr>
         <w:t>ctively</w:t>
       </w:r>
+      <w:proofErr w:type="gramEnd"/>
     </w:p>
     <w:p>
       <w:pPr>
@@ -3106,7 +3670,23 @@
           <w:sz w:val="28"/>
           <w:szCs w:val="28"/>
         </w:rPr>
-        <w:t xml:space="preserve">(chat with people in the </w:t>
+        <w:t>(</w:t>
+      </w:r>
+      <w:proofErr w:type="gramStart"/>
+      <w:r>
+        <w:rPr>
+          <w:sz w:val="28"/>
+          <w:szCs w:val="28"/>
+        </w:rPr>
+        <w:t>chat</w:t>
+      </w:r>
+      <w:proofErr w:type="gramEnd"/>
+      <w:r>
+        <w:rPr>
+          <w:sz w:val="28"/>
+          <w:szCs w:val="28"/>
+        </w:rPr>
+        <w:t xml:space="preserve"> with people in the </w:t>
       </w:r>
       <w:r>
         <w:rPr>
@@ -3163,8 +3743,17 @@
           <w:sz w:val="28"/>
           <w:szCs w:val="28"/>
         </w:rPr>
-        <w:t>You can not win  every argument, you can not have team support every last</w:t>
-      </w:r>
+        <w:t xml:space="preserve">You </w:t>
+      </w:r>
+      <w:proofErr w:type="spellStart"/>
+      <w:r>
+        <w:rPr>
+          <w:sz w:val="28"/>
+          <w:szCs w:val="28"/>
+        </w:rPr>
+        <w:t>can not</w:t>
+      </w:r>
+      <w:proofErr w:type="spellEnd"/>
       <w:r>
         <w:rPr>
           <w:sz w:val="28"/>
@@ -3172,6 +3761,45 @@
         </w:rPr>
         <w:t xml:space="preserve"> </w:t>
       </w:r>
+      <w:proofErr w:type="gramStart"/>
+      <w:r>
+        <w:rPr>
+          <w:sz w:val="28"/>
+          <w:szCs w:val="28"/>
+        </w:rPr>
+        <w:t>win  every</w:t>
+      </w:r>
+      <w:proofErr w:type="gramEnd"/>
+      <w:r>
+        <w:rPr>
+          <w:sz w:val="28"/>
+          <w:szCs w:val="28"/>
+        </w:rPr>
+        <w:t xml:space="preserve"> argument, you </w:t>
+      </w:r>
+      <w:proofErr w:type="spellStart"/>
+      <w:r>
+        <w:rPr>
+          <w:sz w:val="28"/>
+          <w:szCs w:val="28"/>
+        </w:rPr>
+        <w:t>can not</w:t>
+      </w:r>
+      <w:proofErr w:type="spellEnd"/>
+      <w:r>
+        <w:rPr>
+          <w:sz w:val="28"/>
+          <w:szCs w:val="28"/>
+        </w:rPr>
+        <w:t xml:space="preserve"> have team support every last</w:t>
+      </w:r>
+      <w:r>
+        <w:rPr>
+          <w:sz w:val="28"/>
+          <w:szCs w:val="28"/>
+        </w:rPr>
+        <w:t xml:space="preserve"> </w:t>
+      </w:r>
       <w:r>
         <w:rPr>
           <w:sz w:val="28"/>
@@ -3204,7 +3832,39 @@
           <w:sz w:val="28"/>
           <w:szCs w:val="28"/>
         </w:rPr>
-        <w:t xml:space="preserve">, you have smart where you spend you money, you can not put all eggs in one basket </w:t>
+        <w:t xml:space="preserve">, you have smart where you spend </w:t>
+      </w:r>
+      <w:proofErr w:type="spellStart"/>
+      <w:r>
+        <w:rPr>
+          <w:sz w:val="28"/>
+          <w:szCs w:val="28"/>
+        </w:rPr>
+        <w:t>you</w:t>
+      </w:r>
+      <w:proofErr w:type="spellEnd"/>
+      <w:r>
+        <w:rPr>
+          <w:sz w:val="28"/>
+          <w:szCs w:val="28"/>
+        </w:rPr>
+        <w:t xml:space="preserve"> money, you </w:t>
+      </w:r>
+      <w:proofErr w:type="spellStart"/>
+      <w:r>
+        <w:rPr>
+          <w:sz w:val="28"/>
+          <w:szCs w:val="28"/>
+        </w:rPr>
+        <w:t>can not</w:t>
+      </w:r>
+      <w:proofErr w:type="spellEnd"/>
+      <w:r>
+        <w:rPr>
+          <w:sz w:val="28"/>
+          <w:szCs w:val="28"/>
+        </w:rPr>
+        <w:t xml:space="preserve"> put all eggs in one basket </w:t>
       </w:r>
     </w:p>
     <w:p>
@@ -3247,7 +3907,23 @@
           <w:sz w:val="28"/>
           <w:szCs w:val="28"/>
         </w:rPr>
-        <w:t>Find ways to Help others achieve the wins when they are chasing</w:t>
+        <w:t xml:space="preserve">Find ways to </w:t>
+      </w:r>
+      <w:proofErr w:type="gramStart"/>
+      <w:r>
+        <w:rPr>
+          <w:sz w:val="28"/>
+          <w:szCs w:val="28"/>
+        </w:rPr>
+        <w:t>Help</w:t>
+      </w:r>
+      <w:proofErr w:type="gramEnd"/>
+      <w:r>
+        <w:rPr>
+          <w:sz w:val="28"/>
+          <w:szCs w:val="28"/>
+        </w:rPr>
+        <w:t xml:space="preserve"> others achieve the wins when they are chasing</w:t>
       </w:r>
     </w:p>
     <w:p>
@@ -3267,7 +3943,23 @@
           <w:sz w:val="28"/>
           <w:szCs w:val="28"/>
         </w:rPr>
-        <w:t>(help other is just thing to do)</w:t>
+        <w:t>(</w:t>
+      </w:r>
+      <w:proofErr w:type="gramStart"/>
+      <w:r>
+        <w:rPr>
+          <w:sz w:val="28"/>
+          <w:szCs w:val="28"/>
+        </w:rPr>
+        <w:t>help</w:t>
+      </w:r>
+      <w:proofErr w:type="gramEnd"/>
+      <w:r>
+        <w:rPr>
+          <w:sz w:val="28"/>
+          <w:szCs w:val="28"/>
+        </w:rPr>
+        <w:t xml:space="preserve"> other is just thing to do)</w:t>
       </w:r>
     </w:p>
     <w:p>
@@ -3287,7 +3979,23 @@
           <w:sz w:val="28"/>
           <w:szCs w:val="28"/>
         </w:rPr>
-        <w:t>(support other increase the odd they will support you late)</w:t>
+        <w:t>(</w:t>
+      </w:r>
+      <w:proofErr w:type="gramStart"/>
+      <w:r>
+        <w:rPr>
+          <w:sz w:val="28"/>
+          <w:szCs w:val="28"/>
+        </w:rPr>
+        <w:t>support</w:t>
+      </w:r>
+      <w:proofErr w:type="gramEnd"/>
+      <w:r>
+        <w:rPr>
+          <w:sz w:val="28"/>
+          <w:szCs w:val="28"/>
+        </w:rPr>
+        <w:t xml:space="preserve"> other increase the odd they will support you late)</w:t>
       </w:r>
     </w:p>
     <w:p>
@@ -3331,7 +4039,27 @@
           <w:szCs w:val="28"/>
           <w:u w:val="single"/>
         </w:rPr>
-        <w:t xml:space="preserve"> Keep the to top talent</w:t>
+        <w:t xml:space="preserve"> Keep the </w:t>
+      </w:r>
+      <w:proofErr w:type="spellStart"/>
+      <w:r>
+        <w:rPr>
+          <w:b/>
+          <w:sz w:val="28"/>
+          <w:szCs w:val="28"/>
+          <w:u w:val="single"/>
+        </w:rPr>
+        <w:t>to</w:t>
+      </w:r>
+      <w:proofErr w:type="spellEnd"/>
+      <w:r>
+        <w:rPr>
+          <w:b/>
+          <w:sz w:val="28"/>
+          <w:szCs w:val="28"/>
+          <w:u w:val="single"/>
+        </w:rPr>
+        <w:t xml:space="preserve"> top talent</w:t>
       </w:r>
     </w:p>
     <w:p>
@@ -3375,7 +4103,47 @@
           <w:szCs w:val="28"/>
           <w:u w:val="single"/>
         </w:rPr>
-        <w:t>The pature highly valued employee to caused of tension or decease</w:t>
+        <w:t xml:space="preserve">The </w:t>
+      </w:r>
+      <w:proofErr w:type="spellStart"/>
+      <w:r>
+        <w:rPr>
+          <w:b/>
+          <w:sz w:val="28"/>
+          <w:szCs w:val="28"/>
+          <w:u w:val="single"/>
+        </w:rPr>
+        <w:t>pature</w:t>
+      </w:r>
+      <w:proofErr w:type="spellEnd"/>
+      <w:r>
+        <w:rPr>
+          <w:b/>
+          <w:sz w:val="28"/>
+          <w:szCs w:val="28"/>
+          <w:u w:val="single"/>
+        </w:rPr>
+        <w:t xml:space="preserve"> highly valued employee to </w:t>
+      </w:r>
+      <w:proofErr w:type="spellStart"/>
+      <w:r>
+        <w:rPr>
+          <w:b/>
+          <w:sz w:val="28"/>
+          <w:szCs w:val="28"/>
+          <w:u w:val="single"/>
+        </w:rPr>
+        <w:t>caused</w:t>
+      </w:r>
+      <w:proofErr w:type="spellEnd"/>
+      <w:r>
+        <w:rPr>
+          <w:b/>
+          <w:sz w:val="28"/>
+          <w:szCs w:val="28"/>
+          <w:u w:val="single"/>
+        </w:rPr>
+        <w:t xml:space="preserve"> of tension or decease</w:t>
       </w:r>
     </w:p>
     <w:p>
@@ -3447,6 +4215,7 @@
           <w:u w:val="single"/>
         </w:rPr>
       </w:pPr>
+      <w:proofErr w:type="spellStart"/>
       <w:r>
         <w:rPr>
           <w:b/>
@@ -3456,49 +4225,81 @@
         </w:rPr>
         <w:t>Enaging</w:t>
       </w:r>
-    </w:p>
-    <w:p>
-      <w:pPr>
-        <w:tabs>
-          <w:tab w:val="left" w:pos="7349"/>
-        </w:tabs>
-        <w:rPr>
-          <w:b/>
-          <w:sz w:val="28"/>
-          <w:szCs w:val="28"/>
-          <w:u w:val="single"/>
-        </w:rPr>
-      </w:pPr>
-      <w:r>
-        <w:rPr>
-          <w:b/>
-          <w:sz w:val="28"/>
-          <w:szCs w:val="28"/>
-          <w:u w:val="single"/>
-        </w:rPr>
-        <w:t>1/4 of high potential  employees are job searching</w:t>
-      </w:r>
-    </w:p>
-    <w:p>
-      <w:pPr>
-        <w:tabs>
-          <w:tab w:val="left" w:pos="7349"/>
-        </w:tabs>
-        <w:rPr>
-          <w:b/>
-          <w:sz w:val="28"/>
-          <w:szCs w:val="28"/>
-          <w:u w:val="single"/>
-        </w:rPr>
-      </w:pPr>
-      <w:r>
-        <w:rPr>
-          <w:b/>
-          <w:sz w:val="28"/>
-          <w:szCs w:val="28"/>
-          <w:u w:val="single"/>
-        </w:rPr>
-        <w:t xml:space="preserve">Create  challenging assignments and </w:t>
+      <w:proofErr w:type="spellEnd"/>
+    </w:p>
+    <w:p>
+      <w:pPr>
+        <w:tabs>
+          <w:tab w:val="left" w:pos="7349"/>
+        </w:tabs>
+        <w:rPr>
+          <w:b/>
+          <w:sz w:val="28"/>
+          <w:szCs w:val="28"/>
+          <w:u w:val="single"/>
+        </w:rPr>
+      </w:pPr>
+      <w:r>
+        <w:rPr>
+          <w:b/>
+          <w:sz w:val="28"/>
+          <w:szCs w:val="28"/>
+          <w:u w:val="single"/>
+        </w:rPr>
+        <w:t xml:space="preserve">1/4 of high </w:t>
+      </w:r>
+      <w:proofErr w:type="gramStart"/>
+      <w:r>
+        <w:rPr>
+          <w:b/>
+          <w:sz w:val="28"/>
+          <w:szCs w:val="28"/>
+          <w:u w:val="single"/>
+        </w:rPr>
+        <w:t>potential  employees</w:t>
+      </w:r>
+      <w:proofErr w:type="gramEnd"/>
+      <w:r>
+        <w:rPr>
+          <w:b/>
+          <w:sz w:val="28"/>
+          <w:szCs w:val="28"/>
+          <w:u w:val="single"/>
+        </w:rPr>
+        <w:t xml:space="preserve"> are job searching</w:t>
+      </w:r>
+    </w:p>
+    <w:p>
+      <w:pPr>
+        <w:tabs>
+          <w:tab w:val="left" w:pos="7349"/>
+        </w:tabs>
+        <w:rPr>
+          <w:b/>
+          <w:sz w:val="28"/>
+          <w:szCs w:val="28"/>
+          <w:u w:val="single"/>
+        </w:rPr>
+      </w:pPr>
+      <w:proofErr w:type="gramStart"/>
+      <w:r>
+        <w:rPr>
+          <w:b/>
+          <w:sz w:val="28"/>
+          <w:szCs w:val="28"/>
+          <w:u w:val="single"/>
+        </w:rPr>
+        <w:t>Create  challenging</w:t>
+      </w:r>
+      <w:proofErr w:type="gramEnd"/>
+      <w:r>
+        <w:rPr>
+          <w:b/>
+          <w:sz w:val="28"/>
+          <w:szCs w:val="28"/>
+          <w:u w:val="single"/>
+        </w:rPr>
+        <w:t xml:space="preserve"> assignments and </w:t>
       </w:r>
       <w:r>
         <w:rPr>
@@ -3561,59 +4362,479 @@
           <w:tab w:val="left" w:pos="7349"/>
         </w:tabs>
         <w:rPr>
-          <w:b/>
-          <w:sz w:val="28"/>
-          <w:szCs w:val="28"/>
-          <w:u w:val="single"/>
-        </w:rPr>
-      </w:pPr>
-      <w:r>
-        <w:rPr>
-          <w:b/>
-          <w:sz w:val="28"/>
-          <w:szCs w:val="28"/>
-          <w:u w:val="single"/>
+          <w:sz w:val="28"/>
+          <w:szCs w:val="28"/>
+        </w:rPr>
+      </w:pPr>
+      <w:r>
+        <w:rPr>
+          <w:sz w:val="28"/>
+          <w:szCs w:val="28"/>
         </w:rPr>
         <w:t>Don’t make assumptions</w:t>
       </w:r>
+    </w:p>
+    <w:p>
+      <w:pPr>
+        <w:pStyle w:val="a3"/>
+        <w:tabs>
+          <w:tab w:val="left" w:pos="7349"/>
+        </w:tabs>
+        <w:rPr>
+          <w:sz w:val="28"/>
+          <w:szCs w:val="28"/>
+        </w:rPr>
+      </w:pPr>
+    </w:p>
+    <w:p>
+      <w:pPr>
+        <w:tabs>
+          <w:tab w:val="left" w:pos="7349"/>
+        </w:tabs>
+        <w:rPr>
+          <w:b/>
+          <w:sz w:val="28"/>
+          <w:szCs w:val="28"/>
+          <w:u w:val="single"/>
+        </w:rPr>
+      </w:pPr>
+      <w:r>
+        <w:rPr>
+          <w:b/>
+          <w:sz w:val="28"/>
+          <w:szCs w:val="28"/>
+          <w:u w:val="single"/>
+        </w:rPr>
+        <w:t>Unstuck</w:t>
+      </w:r>
+    </w:p>
+    <w:p>
+      <w:pPr>
+        <w:tabs>
+          <w:tab w:val="left" w:pos="1155"/>
+        </w:tabs>
+        <w:rPr>
+          <w:sz w:val="28"/>
+          <w:szCs w:val="28"/>
+        </w:rPr>
+      </w:pPr>
+      <w:r>
+        <w:rPr>
+          <w:sz w:val="28"/>
+          <w:szCs w:val="28"/>
+        </w:rPr>
+        <w:tab/>
+        <w:t xml:space="preserve">Not many years ago the leader role was </w:t>
+      </w:r>
+      <w:r>
+        <w:rPr>
+          <w:sz w:val="28"/>
+          <w:szCs w:val="28"/>
+        </w:rPr>
+        <w:t>dictated</w:t>
+      </w:r>
+      <w:r>
+        <w:rPr>
+          <w:sz w:val="28"/>
+          <w:szCs w:val="28"/>
+        </w:rPr>
+        <w:t xml:space="preserve"> </w:t>
+      </w:r>
+      <w:r>
+        <w:rPr>
+          <w:sz w:val="28"/>
+          <w:szCs w:val="28"/>
+        </w:rPr>
+        <w:t xml:space="preserve">to give instruction in assent to tell people what to </w:t>
+      </w:r>
+      <w:proofErr w:type="gramStart"/>
+      <w:r>
+        <w:rPr>
+          <w:sz w:val="28"/>
+          <w:szCs w:val="28"/>
+        </w:rPr>
+        <w:t>do ?</w:t>
+      </w:r>
+      <w:proofErr w:type="gramEnd"/>
+    </w:p>
+    <w:p>
+      <w:pPr>
+        <w:tabs>
+          <w:tab w:val="left" w:pos="1155"/>
+        </w:tabs>
+        <w:rPr>
+          <w:sz w:val="28"/>
+          <w:szCs w:val="28"/>
+        </w:rPr>
+      </w:pPr>
+      <w:r>
+        <w:rPr>
+          <w:sz w:val="28"/>
+          <w:szCs w:val="28"/>
+        </w:rPr>
+        <w:t xml:space="preserve">Things change fast success leader is all about </w:t>
+      </w:r>
+      <w:proofErr w:type="spellStart"/>
+      <w:r>
+        <w:rPr>
+          <w:sz w:val="28"/>
+          <w:szCs w:val="28"/>
+        </w:rPr>
+        <w:t>colloaboration</w:t>
+      </w:r>
+      <w:proofErr w:type="spellEnd"/>
+      <w:r>
+        <w:rPr>
+          <w:sz w:val="28"/>
+          <w:szCs w:val="28"/>
+        </w:rPr>
+        <w:t xml:space="preserve"> and </w:t>
+      </w:r>
+      <w:proofErr w:type="spellStart"/>
+      <w:r>
+        <w:rPr>
+          <w:sz w:val="28"/>
+          <w:szCs w:val="28"/>
+        </w:rPr>
+        <w:t>parterner</w:t>
+      </w:r>
+      <w:proofErr w:type="gramStart"/>
+      <w:r>
+        <w:rPr>
+          <w:sz w:val="28"/>
+          <w:szCs w:val="28"/>
+        </w:rPr>
+        <w:t>,today</w:t>
+      </w:r>
+      <w:proofErr w:type="spellEnd"/>
+      <w:proofErr w:type="gramEnd"/>
+      <w:r>
+        <w:rPr>
+          <w:sz w:val="28"/>
+          <w:szCs w:val="28"/>
+        </w:rPr>
+        <w:t xml:space="preserve">  leader is more a coach than a </w:t>
+      </w:r>
+      <w:proofErr w:type="spellStart"/>
+      <w:r>
+        <w:rPr>
+          <w:sz w:val="28"/>
+          <w:szCs w:val="28"/>
+        </w:rPr>
+        <w:t>addticator</w:t>
+      </w:r>
+      <w:proofErr w:type="spellEnd"/>
+    </w:p>
+    <w:p>
+      <w:pPr>
+        <w:pStyle w:val="a3"/>
+        <w:numPr>
+          <w:ilvl w:val="0"/>
+          <w:numId w:val="12"/>
+        </w:numPr>
+        <w:tabs>
+          <w:tab w:val="left" w:pos="7349"/>
+        </w:tabs>
+        <w:rPr>
+          <w:sz w:val="28"/>
+          <w:szCs w:val="28"/>
+        </w:rPr>
+      </w:pPr>
+      <w:r>
+        <w:rPr>
+          <w:sz w:val="28"/>
+          <w:szCs w:val="28"/>
+        </w:rPr>
+        <w:t>Be great example</w:t>
+      </w:r>
+    </w:p>
+    <w:p>
+      <w:pPr>
+        <w:pStyle w:val="a3"/>
+        <w:numPr>
+          <w:ilvl w:val="0"/>
+          <w:numId w:val="12"/>
+        </w:numPr>
+        <w:tabs>
+          <w:tab w:val="left" w:pos="7349"/>
+        </w:tabs>
+        <w:rPr>
+          <w:sz w:val="28"/>
+          <w:szCs w:val="28"/>
+        </w:rPr>
+      </w:pPr>
+      <w:r>
+        <w:rPr>
+          <w:sz w:val="28"/>
+          <w:szCs w:val="28"/>
+        </w:rPr>
+        <w:t>Asking probing questions</w:t>
+      </w:r>
+    </w:p>
+    <w:p>
+      <w:pPr>
+        <w:pStyle w:val="a3"/>
+        <w:tabs>
+          <w:tab w:val="left" w:pos="7349"/>
+        </w:tabs>
+        <w:rPr>
+          <w:sz w:val="28"/>
+          <w:szCs w:val="28"/>
+        </w:rPr>
+      </w:pPr>
+      <w:r>
+        <w:rPr>
+          <w:sz w:val="28"/>
+          <w:szCs w:val="28"/>
+        </w:rPr>
+        <w:t>(</w:t>
+      </w:r>
+      <w:proofErr w:type="gramStart"/>
+      <w:r>
+        <w:rPr>
+          <w:sz w:val="28"/>
+          <w:szCs w:val="28"/>
+        </w:rPr>
+        <w:t>employee</w:t>
+      </w:r>
+      <w:proofErr w:type="gramEnd"/>
+      <w:r>
+        <w:rPr>
+          <w:sz w:val="28"/>
+          <w:szCs w:val="28"/>
+        </w:rPr>
+        <w:t xml:space="preserve"> comes to you with customer problem do not know how to solve it, you could dictated and answer it or you can say you can solve with rest of team if see any of this done with issue before)</w:t>
+      </w:r>
+      <w:r>
+        <w:rPr>
+          <w:sz w:val="28"/>
+          <w:szCs w:val="28"/>
+        </w:rPr>
+        <w:t>maybe you see what you options, you want to help employee</w:t>
+      </w:r>
+    </w:p>
+    <w:p>
+      <w:pPr>
+        <w:pStyle w:val="a3"/>
+        <w:tabs>
+          <w:tab w:val="left" w:pos="7349"/>
+        </w:tabs>
+        <w:rPr>
+          <w:sz w:val="28"/>
+          <w:szCs w:val="28"/>
+        </w:rPr>
+      </w:pPr>
+      <w:r>
+        <w:rPr>
+          <w:sz w:val="28"/>
+          <w:szCs w:val="28"/>
+        </w:rPr>
+        <w:t xml:space="preserve">With answer they need while </w:t>
+      </w:r>
+      <w:proofErr w:type="gramStart"/>
+      <w:r>
+        <w:rPr>
+          <w:sz w:val="28"/>
+          <w:szCs w:val="28"/>
+        </w:rPr>
+        <w:t>striving</w:t>
+      </w:r>
+      <w:proofErr w:type="gramEnd"/>
+      <w:r>
+        <w:rPr>
+          <w:sz w:val="28"/>
+          <w:szCs w:val="28"/>
+        </w:rPr>
+        <w:t xml:space="preserve"> them at same</w:t>
+      </w:r>
+      <w:r>
+        <w:rPr>
+          <w:sz w:val="28"/>
+          <w:szCs w:val="28"/>
+        </w:rPr>
+        <w:t xml:space="preserve"> </w:t>
+      </w:r>
+      <w:r>
+        <w:rPr>
+          <w:sz w:val="28"/>
+          <w:szCs w:val="28"/>
+        </w:rPr>
+        <w:t>time</w:t>
+      </w:r>
+    </w:p>
+    <w:p>
+      <w:pPr>
+        <w:pStyle w:val="a3"/>
+        <w:tabs>
+          <w:tab w:val="left" w:pos="7349"/>
+        </w:tabs>
+        <w:rPr>
+          <w:sz w:val="28"/>
+          <w:szCs w:val="28"/>
+        </w:rPr>
+      </w:pPr>
+    </w:p>
+    <w:p>
+      <w:pPr>
+        <w:pStyle w:val="a3"/>
+        <w:numPr>
+          <w:ilvl w:val="0"/>
+          <w:numId w:val="12"/>
+        </w:numPr>
+        <w:tabs>
+          <w:tab w:val="left" w:pos="7349"/>
+        </w:tabs>
+        <w:rPr>
+          <w:sz w:val="28"/>
+          <w:szCs w:val="28"/>
+        </w:rPr>
+      </w:pPr>
+      <w:r>
+        <w:rPr>
+          <w:sz w:val="28"/>
+          <w:szCs w:val="28"/>
+        </w:rPr>
+        <w:t>Facilitate  team improvement</w:t>
+      </w:r>
+    </w:p>
+    <w:p>
+      <w:pPr>
+        <w:pStyle w:val="a3"/>
+        <w:tabs>
+          <w:tab w:val="left" w:pos="7349"/>
+        </w:tabs>
+        <w:rPr>
+          <w:sz w:val="28"/>
+          <w:szCs w:val="28"/>
+        </w:rPr>
+      </w:pPr>
+      <w:r>
+        <w:rPr>
+          <w:sz w:val="28"/>
+          <w:szCs w:val="28"/>
+        </w:rPr>
+        <w:t xml:space="preserve">Each performance period </w:t>
+      </w:r>
+      <w:r>
+        <w:rPr>
+          <w:sz w:val="28"/>
+          <w:szCs w:val="28"/>
+        </w:rPr>
+        <w:t>identify one or two team you wish to target</w:t>
+      </w:r>
+    </w:p>
+    <w:p>
+      <w:pPr>
+        <w:pStyle w:val="a3"/>
+        <w:tabs>
+          <w:tab w:val="left" w:pos="7349"/>
+        </w:tabs>
+        <w:rPr>
+          <w:sz w:val="28"/>
+          <w:szCs w:val="28"/>
+        </w:rPr>
+      </w:pPr>
+      <w:r>
+        <w:rPr>
+          <w:sz w:val="28"/>
+          <w:szCs w:val="28"/>
+        </w:rPr>
+        <w:t xml:space="preserve">You only identify one or two </w:t>
+      </w:r>
+      <w:proofErr w:type="spellStart"/>
+      <w:r>
+        <w:rPr>
+          <w:sz w:val="28"/>
+          <w:szCs w:val="28"/>
+        </w:rPr>
+        <w:t>quarter,maybe</w:t>
+      </w:r>
+      <w:proofErr w:type="spellEnd"/>
+      <w:r>
+        <w:rPr>
+          <w:sz w:val="28"/>
+          <w:szCs w:val="28"/>
+        </w:rPr>
+        <w:t xml:space="preserve"> this quarter you focus reduce efficiency and meetings next quartet you pick interpersonal </w:t>
+      </w:r>
+      <w:proofErr w:type="spellStart"/>
+      <w:r>
+        <w:rPr>
+          <w:sz w:val="28"/>
+          <w:szCs w:val="28"/>
+        </w:rPr>
+        <w:t>skills,saying</w:t>
+      </w:r>
+      <w:proofErr w:type="spellEnd"/>
+      <w:r>
+        <w:rPr>
+          <w:sz w:val="28"/>
+          <w:szCs w:val="28"/>
+        </w:rPr>
+        <w:t xml:space="preserve"> give great feedback</w:t>
+      </w:r>
+    </w:p>
+    <w:p>
+      <w:pPr>
+        <w:pStyle w:val="a3"/>
+        <w:numPr>
+          <w:ilvl w:val="0"/>
+          <w:numId w:val="12"/>
+        </w:numPr>
+        <w:tabs>
+          <w:tab w:val="left" w:pos="7349"/>
+        </w:tabs>
+        <w:rPr>
+          <w:sz w:val="28"/>
+          <w:szCs w:val="28"/>
+        </w:rPr>
+      </w:pPr>
+      <w:r>
+        <w:rPr>
+          <w:sz w:val="28"/>
+          <w:szCs w:val="28"/>
+        </w:rPr>
+        <w:t>Choose the right moments</w:t>
+      </w:r>
+    </w:p>
+    <w:p>
+      <w:pPr>
+        <w:pStyle w:val="a3"/>
+        <w:tabs>
+          <w:tab w:val="left" w:pos="7349"/>
+        </w:tabs>
+        <w:rPr>
+          <w:sz w:val="28"/>
+          <w:szCs w:val="28"/>
+        </w:rPr>
+      </w:pPr>
+    </w:p>
+    <w:p>
+      <w:pPr>
+        <w:pStyle w:val="a3"/>
+        <w:tabs>
+          <w:tab w:val="left" w:pos="7349"/>
+        </w:tabs>
+        <w:rPr>
+          <w:sz w:val="28"/>
+          <w:szCs w:val="28"/>
+        </w:rPr>
+      </w:pPr>
+    </w:p>
+    <w:p>
+      <w:pPr>
+        <w:tabs>
+          <w:tab w:val="left" w:pos="7349"/>
+        </w:tabs>
+        <w:rPr>
+          <w:b/>
+          <w:sz w:val="28"/>
+          <w:szCs w:val="28"/>
+          <w:u w:val="single"/>
+        </w:rPr>
+      </w:pPr>
       <w:bookmarkStart w:id="0" w:name="_GoBack"/>
       <w:bookmarkEnd w:id="0"/>
-    </w:p>
-    <w:p>
-      <w:pPr>
-        <w:pStyle w:val="a3"/>
-        <w:tabs>
-          <w:tab w:val="left" w:pos="7349"/>
-        </w:tabs>
-        <w:rPr>
-          <w:sz w:val="28"/>
-          <w:szCs w:val="28"/>
-        </w:rPr>
-      </w:pPr>
-    </w:p>
-    <w:p>
-      <w:pPr>
-        <w:tabs>
-          <w:tab w:val="left" w:pos="7349"/>
-        </w:tabs>
-        <w:rPr>
-          <w:sz w:val="28"/>
-          <w:szCs w:val="28"/>
-        </w:rPr>
-      </w:pPr>
-    </w:p>
-    <w:p>
-      <w:pPr>
-        <w:tabs>
-          <w:tab w:val="left" w:pos="7349"/>
-        </w:tabs>
-        <w:rPr>
-          <w:b/>
-          <w:sz w:val="28"/>
-          <w:szCs w:val="28"/>
-          <w:u w:val="single"/>
-        </w:rPr>
-      </w:pPr>
     </w:p>
     <w:p>
       <w:pPr>
@@ -4089,6 +5310,95 @@
     </w:lvl>
   </w:abstractNum>
   <w:abstractNum w:abstractNumId="5">
+    <w:nsid w:val="21D21D57"/>
+    <w:multiLevelType w:val="hybridMultilevel"/>
+    <w:tmpl w:val="A1D60AF6"/>
+    <w:lvl w:ilvl="0" w:tplc="7C14848A">
+      <w:start w:val="1"/>
+      <w:numFmt w:val="decimal"/>
+      <w:lvlText w:val="%1."/>
+      <w:lvlJc w:val="left"/>
+      <w:pPr>
+        <w:ind w:left="720" w:hanging="360"/>
+      </w:pPr>
+      <w:rPr>
+        <w:rFonts w:hint="eastAsia"/>
+      </w:rPr>
+    </w:lvl>
+    <w:lvl w:ilvl="1" w:tplc="04090019" w:tentative="1">
+      <w:start w:val="1"/>
+      <w:numFmt w:val="lowerLetter"/>
+      <w:lvlText w:val="%2)"/>
+      <w:lvlJc w:val="left"/>
+      <w:pPr>
+        <w:ind w:left="840" w:hanging="420"/>
+      </w:pPr>
+    </w:lvl>
+    <w:lvl w:ilvl="2" w:tplc="0409001B" w:tentative="1">
+      <w:start w:val="1"/>
+      <w:numFmt w:val="lowerRoman"/>
+      <w:lvlText w:val="%3."/>
+      <w:lvlJc w:val="right"/>
+      <w:pPr>
+        <w:ind w:left="1260" w:hanging="420"/>
+      </w:pPr>
+    </w:lvl>
+    <w:lvl w:ilvl="3" w:tplc="0409000F" w:tentative="1">
+      <w:start w:val="1"/>
+      <w:numFmt w:val="decimal"/>
+      <w:lvlText w:val="%4."/>
+      <w:lvlJc w:val="left"/>
+      <w:pPr>
+        <w:ind w:left="1680" w:hanging="420"/>
+      </w:pPr>
+    </w:lvl>
+    <w:lvl w:ilvl="4" w:tplc="04090019" w:tentative="1">
+      <w:start w:val="1"/>
+      <w:numFmt w:val="lowerLetter"/>
+      <w:lvlText w:val="%5)"/>
+      <w:lvlJc w:val="left"/>
+      <w:pPr>
+        <w:ind w:left="2100" w:hanging="420"/>
+      </w:pPr>
+    </w:lvl>
+    <w:lvl w:ilvl="5" w:tplc="0409001B" w:tentative="1">
+      <w:start w:val="1"/>
+      <w:numFmt w:val="lowerRoman"/>
+      <w:lvlText w:val="%6."/>
+      <w:lvlJc w:val="right"/>
+      <w:pPr>
+        <w:ind w:left="2520" w:hanging="420"/>
+      </w:pPr>
+    </w:lvl>
+    <w:lvl w:ilvl="6" w:tplc="0409000F" w:tentative="1">
+      <w:start w:val="1"/>
+      <w:numFmt w:val="decimal"/>
+      <w:lvlText w:val="%7."/>
+      <w:lvlJc w:val="left"/>
+      <w:pPr>
+        <w:ind w:left="2940" w:hanging="420"/>
+      </w:pPr>
+    </w:lvl>
+    <w:lvl w:ilvl="7" w:tplc="04090019" w:tentative="1">
+      <w:start w:val="1"/>
+      <w:numFmt w:val="lowerLetter"/>
+      <w:lvlText w:val="%8)"/>
+      <w:lvlJc w:val="left"/>
+      <w:pPr>
+        <w:ind w:left="3360" w:hanging="420"/>
+      </w:pPr>
+    </w:lvl>
+    <w:lvl w:ilvl="8" w:tplc="0409001B" w:tentative="1">
+      <w:start w:val="1"/>
+      <w:numFmt w:val="lowerRoman"/>
+      <w:lvlText w:val="%9."/>
+      <w:lvlJc w:val="right"/>
+      <w:pPr>
+        <w:ind w:left="3780" w:hanging="420"/>
+      </w:pPr>
+    </w:lvl>
+  </w:abstractNum>
+  <w:abstractNum w:abstractNumId="6">
     <w:nsid w:val="336561DA"/>
     <w:multiLevelType w:val="hybridMultilevel"/>
     <w:tmpl w:val="5258630A"/>
@@ -4177,7 +5487,7 @@
       </w:pPr>
     </w:lvl>
   </w:abstractNum>
-  <w:abstractNum w:abstractNumId="6">
+  <w:abstractNum w:abstractNumId="7">
     <w:nsid w:val="4E0A2E2F"/>
     <w:multiLevelType w:val="hybridMultilevel"/>
     <w:tmpl w:val="EACE9F82"/>
@@ -4263,7 +5573,7 @@
       </w:pPr>
     </w:lvl>
   </w:abstractNum>
-  <w:abstractNum w:abstractNumId="7">
+  <w:abstractNum w:abstractNumId="8">
     <w:nsid w:val="5F9100CC"/>
     <w:multiLevelType w:val="hybridMultilevel"/>
     <w:tmpl w:val="C2A4852C"/>
@@ -4352,7 +5662,7 @@
       </w:pPr>
     </w:lvl>
   </w:abstractNum>
-  <w:abstractNum w:abstractNumId="8">
+  <w:abstractNum w:abstractNumId="9">
     <w:nsid w:val="64EC6D3F"/>
     <w:multiLevelType w:val="hybridMultilevel"/>
     <w:tmpl w:val="AC00F5F0"/>
@@ -4441,7 +5751,7 @@
       </w:pPr>
     </w:lvl>
   </w:abstractNum>
-  <w:abstractNum w:abstractNumId="9">
+  <w:abstractNum w:abstractNumId="10">
     <w:nsid w:val="77DC79DD"/>
     <w:multiLevelType w:val="hybridMultilevel"/>
     <w:tmpl w:val="DEDACC6E"/>
@@ -4530,7 +5840,7 @@
       </w:pPr>
     </w:lvl>
   </w:abstractNum>
-  <w:abstractNum w:abstractNumId="10">
+  <w:abstractNum w:abstractNumId="11">
     <w:nsid w:val="7E973C8B"/>
     <w:multiLevelType w:val="hybridMultilevel"/>
     <w:tmpl w:val="B896F9AC"/>
@@ -4626,30 +5936,33 @@
     <w:abstractNumId w:val="1"/>
   </w:num>
   <w:num w:numId="3">
-    <w:abstractNumId w:val="7"/>
+    <w:abstractNumId w:val="8"/>
   </w:num>
   <w:num w:numId="4">
     <w:abstractNumId w:val="4"/>
   </w:num>
   <w:num w:numId="5">
-    <w:abstractNumId w:val="10"/>
+    <w:abstractNumId w:val="11"/>
   </w:num>
   <w:num w:numId="6">
-    <w:abstractNumId w:val="9"/>
+    <w:abstractNumId w:val="10"/>
   </w:num>
   <w:num w:numId="7">
     <w:abstractNumId w:val="3"/>
   </w:num>
   <w:num w:numId="8">
-    <w:abstractNumId w:val="8"/>
+    <w:abstractNumId w:val="9"/>
   </w:num>
   <w:num w:numId="9">
     <w:abstractNumId w:val="2"/>
   </w:num>
   <w:num w:numId="10">
+    <w:abstractNumId w:val="7"/>
+  </w:num>
+  <w:num w:numId="11">
     <w:abstractNumId w:val="6"/>
   </w:num>
-  <w:num w:numId="11">
+  <w:num w:numId="12">
     <w:abstractNumId w:val="5"/>
   </w:num>
 </w:numbering>

</xml_diff>

<commit_message>
UpUpdate the Manager Tips.docx
</commit_message>
<xml_diff>
--- a/Managing Teams/Manager Tips.docx
+++ b/Managing Teams/Manager Tips.docx
@@ -4827,7 +4827,6 @@
           <w:tab w:val="left" w:pos="7349"/>
         </w:tabs>
         <w:rPr>
-          <w:rFonts w:hint="eastAsia"/>
           <w:b/>
           <w:sz w:val="28"/>
           <w:szCs w:val="28"/>
@@ -4851,7 +4850,6 @@
           <w:tab w:val="left" w:pos="7349"/>
         </w:tabs>
         <w:rPr>
-          <w:rFonts w:hint="eastAsia"/>
           <w:sz w:val="28"/>
           <w:szCs w:val="28"/>
         </w:rPr>
@@ -4932,207 +4930,306 @@
           <w:sz w:val="28"/>
           <w:szCs w:val="28"/>
         </w:rPr>
-        <w:t xml:space="preserve"> </w:t>
-      </w:r>
+        <w:t xml:space="preserve"> to</w:t>
+      </w:r>
+      <w:proofErr w:type="gramEnd"/>
+      <w:r>
+        <w:rPr>
+          <w:rFonts w:hint="eastAsia"/>
+          <w:sz w:val="28"/>
+          <w:szCs w:val="28"/>
+        </w:rPr>
+        <w:t xml:space="preserve"> offer some one apology at least once year, you are not push hard enough</w:t>
+      </w:r>
+    </w:p>
+    <w:p>
+      <w:pPr>
+        <w:tabs>
+          <w:tab w:val="left" w:pos="7349"/>
+        </w:tabs>
+        <w:rPr>
+          <w:sz w:val="28"/>
+          <w:szCs w:val="28"/>
+        </w:rPr>
+      </w:pPr>
+      <w:proofErr w:type="gramStart"/>
+      <w:r>
+        <w:rPr>
+          <w:rFonts w:hint="eastAsia"/>
+          <w:sz w:val="28"/>
+          <w:szCs w:val="28"/>
+        </w:rPr>
+        <w:t>Great  performance</w:t>
+      </w:r>
+      <w:proofErr w:type="gramEnd"/>
+      <w:r>
+        <w:rPr>
+          <w:rFonts w:hint="eastAsia"/>
+          <w:sz w:val="28"/>
+          <w:szCs w:val="28"/>
+        </w:rPr>
+        <w:t xml:space="preserve">  requires difficult conversations</w:t>
+      </w:r>
+    </w:p>
+    <w:p>
+      <w:pPr>
+        <w:tabs>
+          <w:tab w:val="left" w:pos="7349"/>
+        </w:tabs>
+        <w:rPr>
+          <w:sz w:val="28"/>
+          <w:szCs w:val="28"/>
+        </w:rPr>
+      </w:pPr>
+    </w:p>
+    <w:p>
+      <w:pPr>
+        <w:tabs>
+          <w:tab w:val="left" w:pos="7349"/>
+        </w:tabs>
+        <w:rPr>
+          <w:sz w:val="28"/>
+          <w:szCs w:val="28"/>
+        </w:rPr>
+      </w:pPr>
+      <w:proofErr w:type="gramStart"/>
+      <w:r>
+        <w:rPr>
+          <w:rFonts w:hint="eastAsia"/>
+          <w:sz w:val="28"/>
+          <w:szCs w:val="28"/>
+        </w:rPr>
+        <w:t>Give  a</w:t>
+      </w:r>
+      <w:proofErr w:type="gramEnd"/>
+      <w:r>
+        <w:rPr>
+          <w:rFonts w:hint="eastAsia"/>
+          <w:sz w:val="28"/>
+          <w:szCs w:val="28"/>
+        </w:rPr>
+        <w:t xml:space="preserve"> sincere apology</w:t>
+      </w:r>
+    </w:p>
+    <w:p>
+      <w:pPr>
+        <w:tabs>
+          <w:tab w:val="left" w:pos="7349"/>
+        </w:tabs>
+        <w:rPr>
+          <w:sz w:val="28"/>
+          <w:szCs w:val="28"/>
+        </w:rPr>
+      </w:pPr>
+      <w:r>
+        <w:rPr>
+          <w:rFonts w:hint="eastAsia"/>
+          <w:sz w:val="28"/>
+          <w:szCs w:val="28"/>
+        </w:rPr>
+        <w:t>Be specific and own the blame</w:t>
+      </w:r>
+    </w:p>
+    <w:p>
+      <w:pPr>
+        <w:tabs>
+          <w:tab w:val="left" w:pos="7349"/>
+        </w:tabs>
+        <w:rPr>
+          <w:b/>
+          <w:sz w:val="28"/>
+          <w:szCs w:val="28"/>
+          <w:u w:val="single"/>
+        </w:rPr>
+      </w:pPr>
       <w:proofErr w:type="spellStart"/>
       <w:r>
         <w:rPr>
           <w:rFonts w:hint="eastAsia"/>
-          <w:sz w:val="28"/>
-          <w:szCs w:val="28"/>
-        </w:rPr>
-        <w:t>to</w:t>
+          <w:b/>
+          <w:sz w:val="28"/>
+          <w:szCs w:val="28"/>
+          <w:u w:val="single"/>
+        </w:rPr>
+        <w:t>Fixin</w:t>
+      </w:r>
+      <w:proofErr w:type="spellEnd"/>
+    </w:p>
+    <w:p>
+      <w:pPr>
+        <w:tabs>
+          <w:tab w:val="left" w:pos="7349"/>
+        </w:tabs>
+        <w:rPr>
+          <w:b/>
+          <w:sz w:val="28"/>
+          <w:szCs w:val="28"/>
+          <w:u w:val="single"/>
+        </w:rPr>
+      </w:pPr>
+      <w:r>
+        <w:rPr>
+          <w:b/>
+          <w:sz w:val="28"/>
+          <w:szCs w:val="28"/>
+          <w:u w:val="single"/>
+        </w:rPr>
+        <w:t>N</w:t>
+      </w:r>
+      <w:r>
+        <w:rPr>
+          <w:rFonts w:hint="eastAsia"/>
+          <w:b/>
+          <w:sz w:val="28"/>
+          <w:szCs w:val="28"/>
+          <w:u w:val="single"/>
+        </w:rPr>
+        <w:t xml:space="preserve">obody </w:t>
+      </w:r>
+      <w:r>
+        <w:rPr>
+          <w:b/>
+          <w:sz w:val="28"/>
+          <w:szCs w:val="28"/>
+          <w:u w:val="single"/>
+        </w:rPr>
+        <w:t xml:space="preserve">is </w:t>
+      </w:r>
+      <w:proofErr w:type="spellStart"/>
+      <w:r>
+        <w:rPr>
+          <w:b/>
+          <w:sz w:val="28"/>
+          <w:szCs w:val="28"/>
+          <w:u w:val="single"/>
+        </w:rPr>
+        <w:t>perfect</w:t>
+      </w:r>
+      <w:proofErr w:type="gramStart"/>
+      <w:r>
+        <w:rPr>
+          <w:rFonts w:hint="eastAsia"/>
+          <w:b/>
+          <w:sz w:val="28"/>
+          <w:szCs w:val="28"/>
+          <w:u w:val="single"/>
+        </w:rPr>
+        <w:t>,we</w:t>
       </w:r>
       <w:proofErr w:type="spellEnd"/>
       <w:proofErr w:type="gramEnd"/>
       <w:r>
         <w:rPr>
           <w:rFonts w:hint="eastAsia"/>
-          <w:sz w:val="28"/>
-          <w:szCs w:val="28"/>
-        </w:rPr>
-        <w:t xml:space="preserve"> offer some one apology at least once year, you are not push hard enough</w:t>
-      </w:r>
-    </w:p>
-    <w:p>
-      <w:pPr>
-        <w:tabs>
-          <w:tab w:val="left" w:pos="7349"/>
-        </w:tabs>
-        <w:rPr>
-          <w:rFonts w:hint="eastAsia"/>
-          <w:sz w:val="28"/>
-          <w:szCs w:val="28"/>
-        </w:rPr>
-      </w:pPr>
+          <w:b/>
+          <w:sz w:val="28"/>
+          <w:szCs w:val="28"/>
+          <w:u w:val="single"/>
+        </w:rPr>
+        <w:t xml:space="preserve"> are make mistake.</w:t>
+      </w:r>
+    </w:p>
+    <w:p>
+      <w:pPr>
+        <w:tabs>
+          <w:tab w:val="left" w:pos="7349"/>
+        </w:tabs>
+        <w:rPr>
+          <w:b/>
+          <w:sz w:val="28"/>
+          <w:szCs w:val="28"/>
+          <w:u w:val="single"/>
+        </w:rPr>
+      </w:pPr>
+      <w:r>
+        <w:rPr>
+          <w:b/>
+          <w:sz w:val="28"/>
+          <w:szCs w:val="28"/>
+          <w:u w:val="single"/>
+        </w:rPr>
+        <w:t>T</w:t>
+      </w:r>
+      <w:r>
+        <w:rPr>
+          <w:rFonts w:hint="eastAsia"/>
+          <w:b/>
+          <w:sz w:val="28"/>
+          <w:szCs w:val="28"/>
+          <w:u w:val="single"/>
+        </w:rPr>
+        <w:t xml:space="preserve">he things </w:t>
+      </w:r>
+      <w:proofErr w:type="spellStart"/>
+      <w:r>
+        <w:rPr>
+          <w:b/>
+          <w:sz w:val="28"/>
+          <w:szCs w:val="28"/>
+          <w:u w:val="single"/>
+        </w:rPr>
+        <w:t>sperate</w:t>
+      </w:r>
+      <w:proofErr w:type="spellEnd"/>
+      <w:r>
+        <w:rPr>
+          <w:b/>
+          <w:sz w:val="28"/>
+          <w:szCs w:val="28"/>
+          <w:u w:val="single"/>
+        </w:rPr>
+        <w:t xml:space="preserve"> </w:t>
+      </w:r>
+      <w:r>
+        <w:rPr>
+          <w:rFonts w:hint="eastAsia"/>
+          <w:b/>
+          <w:sz w:val="28"/>
+          <w:szCs w:val="28"/>
+          <w:u w:val="single"/>
+        </w:rPr>
+        <w:t xml:space="preserve">the average </w:t>
+      </w:r>
+      <w:r>
+        <w:rPr>
+          <w:b/>
+          <w:sz w:val="28"/>
+          <w:szCs w:val="28"/>
+          <w:u w:val="single"/>
+        </w:rPr>
+        <w:t>employee</w:t>
+      </w:r>
+      <w:r>
+        <w:rPr>
+          <w:rFonts w:hint="eastAsia"/>
+          <w:b/>
+          <w:sz w:val="28"/>
+          <w:szCs w:val="28"/>
+          <w:u w:val="single"/>
+        </w:rPr>
+        <w:t xml:space="preserve"> or superstar is not who make </w:t>
+      </w:r>
+      <w:proofErr w:type="spellStart"/>
+      <w:r>
+        <w:rPr>
+          <w:rFonts w:hint="eastAsia"/>
+          <w:b/>
+          <w:sz w:val="28"/>
+          <w:szCs w:val="28"/>
+          <w:u w:val="single"/>
+        </w:rPr>
+        <w:t>mistake</w:t>
+      </w:r>
       <w:proofErr w:type="gramStart"/>
       <w:r>
         <w:rPr>
           <w:rFonts w:hint="eastAsia"/>
-          <w:sz w:val="28"/>
-          <w:szCs w:val="28"/>
-        </w:rPr>
-        <w:t>Great  performance</w:t>
-      </w:r>
-      <w:proofErr w:type="gramEnd"/>
-      <w:r>
-        <w:rPr>
-          <w:rFonts w:hint="eastAsia"/>
-          <w:sz w:val="28"/>
-          <w:szCs w:val="28"/>
-        </w:rPr>
-        <w:t xml:space="preserve">  requires difficult conversations</w:t>
-      </w:r>
-    </w:p>
-    <w:p>
-      <w:pPr>
-        <w:tabs>
-          <w:tab w:val="left" w:pos="7349"/>
-        </w:tabs>
-        <w:rPr>
-          <w:rFonts w:hint="eastAsia"/>
-          <w:sz w:val="28"/>
-          <w:szCs w:val="28"/>
-        </w:rPr>
-      </w:pPr>
-    </w:p>
-    <w:p>
-      <w:pPr>
-        <w:tabs>
-          <w:tab w:val="left" w:pos="7349"/>
-        </w:tabs>
-        <w:rPr>
-          <w:rFonts w:hint="eastAsia"/>
-          <w:sz w:val="28"/>
-          <w:szCs w:val="28"/>
-        </w:rPr>
-      </w:pPr>
-      <w:proofErr w:type="gramStart"/>
-      <w:r>
-        <w:rPr>
-          <w:rFonts w:hint="eastAsia"/>
-          <w:sz w:val="28"/>
-          <w:szCs w:val="28"/>
-        </w:rPr>
-        <w:t>Give  a</w:t>
-      </w:r>
-      <w:proofErr w:type="gramEnd"/>
-      <w:r>
-        <w:rPr>
-          <w:rFonts w:hint="eastAsia"/>
-          <w:sz w:val="28"/>
-          <w:szCs w:val="28"/>
-        </w:rPr>
-        <w:t xml:space="preserve"> sincere apology</w:t>
-      </w:r>
-    </w:p>
-    <w:p>
-      <w:pPr>
-        <w:tabs>
-          <w:tab w:val="left" w:pos="7349"/>
-        </w:tabs>
-        <w:rPr>
-          <w:rFonts w:hint="eastAsia"/>
-          <w:sz w:val="28"/>
-          <w:szCs w:val="28"/>
-        </w:rPr>
-      </w:pPr>
-      <w:r>
-        <w:rPr>
-          <w:rFonts w:hint="eastAsia"/>
-          <w:sz w:val="28"/>
-          <w:szCs w:val="28"/>
-        </w:rPr>
-        <w:t>Be specific and own the blame</w:t>
-      </w:r>
-    </w:p>
-    <w:p>
-      <w:pPr>
-        <w:tabs>
-          <w:tab w:val="left" w:pos="7349"/>
-        </w:tabs>
-        <w:rPr>
-          <w:rFonts w:hint="eastAsia"/>
-          <w:b/>
-          <w:sz w:val="28"/>
-          <w:szCs w:val="28"/>
-          <w:u w:val="single"/>
-        </w:rPr>
-      </w:pPr>
-      <w:proofErr w:type="spellStart"/>
-      <w:r>
-        <w:rPr>
-          <w:rFonts w:hint="eastAsia"/>
-          <w:b/>
-          <w:sz w:val="28"/>
-          <w:szCs w:val="28"/>
-          <w:u w:val="single"/>
-        </w:rPr>
-        <w:t>Fixin</w:t>
-      </w:r>
-      <w:proofErr w:type="spellEnd"/>
-    </w:p>
-    <w:p>
-      <w:pPr>
-        <w:tabs>
-          <w:tab w:val="left" w:pos="7349"/>
-        </w:tabs>
-        <w:rPr>
-          <w:rFonts w:hint="eastAsia"/>
-          <w:b/>
-          <w:sz w:val="28"/>
-          <w:szCs w:val="28"/>
-          <w:u w:val="single"/>
-        </w:rPr>
-      </w:pPr>
-      <w:r>
-        <w:rPr>
-          <w:b/>
-          <w:sz w:val="28"/>
-          <w:szCs w:val="28"/>
-          <w:u w:val="single"/>
-        </w:rPr>
-        <w:t>N</w:t>
-      </w:r>
-      <w:r>
-        <w:rPr>
-          <w:rFonts w:hint="eastAsia"/>
-          <w:b/>
-          <w:sz w:val="28"/>
-          <w:szCs w:val="28"/>
-          <w:u w:val="single"/>
-        </w:rPr>
-        <w:t xml:space="preserve">obody </w:t>
-      </w:r>
-      <w:r>
-        <w:rPr>
-          <w:b/>
-          <w:sz w:val="28"/>
-          <w:szCs w:val="28"/>
-          <w:u w:val="single"/>
-        </w:rPr>
-        <w:t xml:space="preserve">is </w:t>
-      </w:r>
-      <w:proofErr w:type="spellStart"/>
-      <w:r>
-        <w:rPr>
-          <w:b/>
-          <w:sz w:val="28"/>
-          <w:szCs w:val="28"/>
-          <w:u w:val="single"/>
-        </w:rPr>
-        <w:t>perfect</w:t>
-      </w:r>
-      <w:proofErr w:type="gramStart"/>
-      <w:r>
-        <w:rPr>
-          <w:rFonts w:hint="eastAsia"/>
-          <w:b/>
-          <w:sz w:val="28"/>
-          <w:szCs w:val="28"/>
-          <w:u w:val="single"/>
-        </w:rPr>
-        <w:t>,we</w:t>
+          <w:b/>
+          <w:sz w:val="28"/>
+          <w:szCs w:val="28"/>
+          <w:u w:val="single"/>
+        </w:rPr>
+        <w:t>,who</w:t>
       </w:r>
       <w:proofErr w:type="spellEnd"/>
       <w:proofErr w:type="gramEnd"/>
@@ -5144,138 +5241,22 @@
           <w:szCs w:val="28"/>
           <w:u w:val="single"/>
         </w:rPr>
-        <w:t xml:space="preserve"> are make mistake.</w:t>
-      </w:r>
-    </w:p>
-    <w:p>
-      <w:pPr>
-        <w:tabs>
-          <w:tab w:val="left" w:pos="7349"/>
-        </w:tabs>
-        <w:rPr>
-          <w:rFonts w:hint="eastAsia"/>
-          <w:b/>
-          <w:sz w:val="28"/>
-          <w:szCs w:val="28"/>
-          <w:u w:val="single"/>
-        </w:rPr>
-      </w:pPr>
-      <w:r>
-        <w:rPr>
-          <w:b/>
-          <w:sz w:val="28"/>
-          <w:szCs w:val="28"/>
-          <w:u w:val="single"/>
-        </w:rPr>
-        <w:t>T</w:t>
-      </w:r>
-      <w:r>
-        <w:rPr>
-          <w:rFonts w:hint="eastAsia"/>
-          <w:b/>
-          <w:sz w:val="28"/>
-          <w:szCs w:val="28"/>
-          <w:u w:val="single"/>
-        </w:rPr>
-        <w:t xml:space="preserve">he things </w:t>
+        <w:t xml:space="preserve"> does ,the </w:t>
       </w:r>
       <w:proofErr w:type="spellStart"/>
       <w:r>
         <w:rPr>
-          <w:b/>
-          <w:sz w:val="28"/>
-          <w:szCs w:val="28"/>
-          <w:u w:val="single"/>
-        </w:rPr>
-        <w:t>sperate</w:t>
+          <w:rFonts w:hint="eastAsia"/>
+          <w:b/>
+          <w:sz w:val="28"/>
+          <w:szCs w:val="28"/>
+          <w:u w:val="single"/>
+        </w:rPr>
+        <w:t>differents</w:t>
       </w:r>
       <w:proofErr w:type="spellEnd"/>
       <w:r>
         <w:rPr>
-          <w:b/>
-          <w:sz w:val="28"/>
-          <w:szCs w:val="28"/>
-          <w:u w:val="single"/>
-        </w:rPr>
-        <w:t xml:space="preserve"> </w:t>
-      </w:r>
-      <w:r>
-        <w:rPr>
-          <w:rFonts w:hint="eastAsia"/>
-          <w:b/>
-          <w:sz w:val="28"/>
-          <w:szCs w:val="28"/>
-          <w:u w:val="single"/>
-        </w:rPr>
-        <w:t xml:space="preserve">the average </w:t>
-      </w:r>
-      <w:r>
-        <w:rPr>
-          <w:b/>
-          <w:sz w:val="28"/>
-          <w:szCs w:val="28"/>
-          <w:u w:val="single"/>
-        </w:rPr>
-        <w:t>employee</w:t>
-      </w:r>
-      <w:r>
-        <w:rPr>
-          <w:rFonts w:hint="eastAsia"/>
-          <w:b/>
-          <w:sz w:val="28"/>
-          <w:szCs w:val="28"/>
-          <w:u w:val="single"/>
-        </w:rPr>
-        <w:t xml:space="preserve"> or superstar is not who make </w:t>
-      </w:r>
-      <w:proofErr w:type="spellStart"/>
-      <w:r>
-        <w:rPr>
-          <w:rFonts w:hint="eastAsia"/>
-          <w:b/>
-          <w:sz w:val="28"/>
-          <w:szCs w:val="28"/>
-          <w:u w:val="single"/>
-        </w:rPr>
-        <w:t>mistake</w:t>
-      </w:r>
-      <w:proofErr w:type="gramStart"/>
-      <w:r>
-        <w:rPr>
-          <w:rFonts w:hint="eastAsia"/>
-          <w:b/>
-          <w:sz w:val="28"/>
-          <w:szCs w:val="28"/>
-          <w:u w:val="single"/>
-        </w:rPr>
-        <w:t>,who</w:t>
-      </w:r>
-      <w:proofErr w:type="spellEnd"/>
-      <w:proofErr w:type="gramEnd"/>
-      <w:r>
-        <w:rPr>
-          <w:rFonts w:hint="eastAsia"/>
-          <w:b/>
-          <w:sz w:val="28"/>
-          <w:szCs w:val="28"/>
-          <w:u w:val="single"/>
-        </w:rPr>
-        <w:t xml:space="preserve"> does ,the </w:t>
-      </w:r>
-      <w:proofErr w:type="spellStart"/>
-      <w:r>
-        <w:rPr>
-          <w:rFonts w:hint="eastAsia"/>
-          <w:b/>
-          <w:sz w:val="28"/>
-          <w:szCs w:val="28"/>
-          <w:u w:val="single"/>
-        </w:rPr>
-        <w:t>differents</w:t>
-      </w:r>
-      <w:proofErr w:type="spellEnd"/>
-      <w:r>
-        <w:rPr>
           <w:rFonts w:hint="eastAsia"/>
           <w:b/>
           <w:sz w:val="28"/>
@@ -5291,7 +5272,6 @@
           <w:tab w:val="left" w:pos="7349"/>
         </w:tabs>
         <w:rPr>
-          <w:rFonts w:hint="eastAsia"/>
           <w:b/>
           <w:sz w:val="28"/>
           <w:szCs w:val="28"/>
@@ -5341,7 +5321,6 @@
           <w:tab w:val="left" w:pos="7349"/>
         </w:tabs>
         <w:rPr>
-          <w:rFonts w:hint="eastAsia"/>
           <w:sz w:val="28"/>
           <w:szCs w:val="28"/>
         </w:rPr>
@@ -5362,7 +5341,6 @@
           <w:tab w:val="left" w:pos="7349"/>
         </w:tabs>
         <w:rPr>
-          <w:rFonts w:hint="eastAsia"/>
           <w:sz w:val="28"/>
           <w:szCs w:val="28"/>
         </w:rPr>
@@ -5390,7 +5368,6 @@
           <w:tab w:val="left" w:pos="7349"/>
         </w:tabs>
         <w:rPr>
-          <w:rFonts w:hint="eastAsia"/>
           <w:sz w:val="28"/>
           <w:szCs w:val="28"/>
         </w:rPr>
@@ -5428,7 +5405,6 @@
           <w:tab w:val="left" w:pos="7349"/>
         </w:tabs>
         <w:rPr>
-          <w:rFonts w:hint="eastAsia"/>
           <w:sz w:val="28"/>
           <w:szCs w:val="28"/>
         </w:rPr>
@@ -5460,7 +5436,6 @@
           <w:tab w:val="left" w:pos="7349"/>
         </w:tabs>
         <w:rPr>
-          <w:rFonts w:hint="eastAsia"/>
           <w:sz w:val="28"/>
           <w:szCs w:val="28"/>
         </w:rPr>
@@ -5472,9 +5447,1874 @@
           <w:szCs w:val="28"/>
         </w:rPr>
         <w:t>Find the cause of the problem</w:t>
+      </w:r>
+    </w:p>
+    <w:p>
+      <w:pPr>
+        <w:tabs>
+          <w:tab w:val="left" w:pos="7349"/>
+        </w:tabs>
+        <w:rPr>
+          <w:b/>
+          <w:sz w:val="28"/>
+          <w:szCs w:val="28"/>
+          <w:u w:val="single"/>
+        </w:rPr>
+      </w:pPr>
+      <w:proofErr w:type="gramStart"/>
+      <w:r>
+        <w:rPr>
+          <w:b/>
+          <w:sz w:val="28"/>
+          <w:szCs w:val="28"/>
+          <w:u w:val="single"/>
+        </w:rPr>
+        <w:t>Frist</w:t>
+      </w:r>
+      <w:r>
+        <w:rPr>
+          <w:b/>
+          <w:sz w:val="28"/>
+          <w:szCs w:val="28"/>
+          <w:u w:val="single"/>
+        </w:rPr>
+        <w:t>(</w:t>
+      </w:r>
+      <w:proofErr w:type="gramEnd"/>
+      <w:r>
+        <w:rPr>
+          <w:b/>
+          <w:sz w:val="28"/>
+          <w:szCs w:val="28"/>
+          <w:u w:val="single"/>
+        </w:rPr>
+        <w:t>means when you meet someone new)</w:t>
+      </w:r>
+    </w:p>
+    <w:p>
+      <w:pPr>
+        <w:pStyle w:val="a3"/>
+        <w:numPr>
+          <w:ilvl w:val="0"/>
+          <w:numId w:val="14"/>
+        </w:numPr>
+        <w:tabs>
+          <w:tab w:val="left" w:pos="7349"/>
+        </w:tabs>
+        <w:rPr>
+          <w:sz w:val="28"/>
+          <w:szCs w:val="28"/>
+        </w:rPr>
+      </w:pPr>
+      <w:r>
+        <w:rPr>
+          <w:sz w:val="28"/>
+          <w:szCs w:val="28"/>
+        </w:rPr>
+        <w:t>Be on time and prepared</w:t>
+      </w:r>
+    </w:p>
+    <w:p>
+      <w:pPr>
+        <w:pStyle w:val="a3"/>
+        <w:numPr>
+          <w:ilvl w:val="0"/>
+          <w:numId w:val="14"/>
+        </w:numPr>
+        <w:tabs>
+          <w:tab w:val="left" w:pos="7349"/>
+        </w:tabs>
+        <w:rPr>
+          <w:sz w:val="28"/>
+          <w:szCs w:val="28"/>
+        </w:rPr>
+      </w:pPr>
+      <w:r>
+        <w:rPr>
+          <w:sz w:val="28"/>
+          <w:szCs w:val="28"/>
+        </w:rPr>
+        <w:t>M</w:t>
+      </w:r>
+      <w:r>
+        <w:rPr>
+          <w:sz w:val="28"/>
+          <w:szCs w:val="28"/>
+        </w:rPr>
+        <w:t>aintai</w:t>
+      </w:r>
+      <w:r>
+        <w:rPr>
+          <w:sz w:val="28"/>
+          <w:szCs w:val="28"/>
+        </w:rPr>
+        <w:t>n eye contact</w:t>
+      </w:r>
+    </w:p>
+    <w:p>
+      <w:pPr>
+        <w:pStyle w:val="a3"/>
+        <w:numPr>
+          <w:ilvl w:val="0"/>
+          <w:numId w:val="14"/>
+        </w:numPr>
+        <w:tabs>
+          <w:tab w:val="left" w:pos="7349"/>
+        </w:tabs>
+        <w:rPr>
+          <w:sz w:val="28"/>
+          <w:szCs w:val="28"/>
+        </w:rPr>
+      </w:pPr>
+      <w:r>
+        <w:rPr>
+          <w:sz w:val="28"/>
+          <w:szCs w:val="28"/>
+        </w:rPr>
+        <w:t>Offer a firm handshake</w:t>
+      </w:r>
+    </w:p>
+    <w:p>
+      <w:pPr>
+        <w:pStyle w:val="a3"/>
+        <w:numPr>
+          <w:ilvl w:val="0"/>
+          <w:numId w:val="14"/>
+        </w:numPr>
+        <w:tabs>
+          <w:tab w:val="left" w:pos="7349"/>
+        </w:tabs>
+        <w:rPr>
+          <w:sz w:val="28"/>
+          <w:szCs w:val="28"/>
+        </w:rPr>
+      </w:pPr>
+      <w:r>
+        <w:rPr>
+          <w:sz w:val="28"/>
+          <w:szCs w:val="28"/>
+        </w:rPr>
+        <w:t>Do not  multitask</w:t>
+      </w:r>
+    </w:p>
+    <w:p>
+      <w:pPr>
+        <w:pStyle w:val="a3"/>
+        <w:tabs>
+          <w:tab w:val="left" w:pos="7349"/>
+        </w:tabs>
+        <w:rPr>
+          <w:sz w:val="28"/>
+          <w:szCs w:val="28"/>
+        </w:rPr>
+      </w:pPr>
+      <w:r>
+        <w:rPr>
+          <w:sz w:val="28"/>
+          <w:szCs w:val="28"/>
+        </w:rPr>
+        <w:t>Body</w:t>
+      </w:r>
+    </w:p>
+    <w:p>
+      <w:pPr>
+        <w:pStyle w:val="a3"/>
+        <w:tabs>
+          <w:tab w:val="left" w:pos="7349"/>
+        </w:tabs>
+        <w:rPr>
+          <w:sz w:val="28"/>
+          <w:szCs w:val="28"/>
+        </w:rPr>
+      </w:pPr>
+      <w:r>
+        <w:rPr>
+          <w:sz w:val="28"/>
+          <w:szCs w:val="28"/>
+        </w:rPr>
+        <w:t xml:space="preserve">Half of </w:t>
+      </w:r>
+      <w:proofErr w:type="gramStart"/>
+      <w:r>
+        <w:rPr>
+          <w:sz w:val="28"/>
+          <w:szCs w:val="28"/>
+        </w:rPr>
+        <w:t>communication  is</w:t>
+      </w:r>
+      <w:proofErr w:type="gramEnd"/>
+      <w:r>
+        <w:rPr>
+          <w:sz w:val="28"/>
+          <w:szCs w:val="28"/>
+        </w:rPr>
+        <w:t xml:space="preserve"> from  body language</w:t>
+      </w:r>
+    </w:p>
+    <w:p>
+      <w:pPr>
+        <w:pStyle w:val="a3"/>
+        <w:tabs>
+          <w:tab w:val="left" w:pos="7349"/>
+        </w:tabs>
+        <w:rPr>
+          <w:sz w:val="28"/>
+          <w:szCs w:val="28"/>
+        </w:rPr>
+      </w:pPr>
+      <w:r>
+        <w:rPr>
+          <w:sz w:val="28"/>
+          <w:szCs w:val="28"/>
+        </w:rPr>
+        <w:t>Deviation from personal baseline(</w:t>
+      </w:r>
+      <w:r>
+        <w:rPr>
+          <w:rFonts w:hint="eastAsia"/>
+          <w:sz w:val="28"/>
+          <w:szCs w:val="28"/>
+        </w:rPr>
+        <w:t>对于一个人的偏差</w:t>
+      </w:r>
+      <w:r>
+        <w:rPr>
+          <w:sz w:val="28"/>
+          <w:szCs w:val="28"/>
+        </w:rPr>
+        <w:t>)</w:t>
+      </w:r>
+    </w:p>
+    <w:p>
+      <w:pPr>
+        <w:pStyle w:val="a3"/>
+        <w:tabs>
+          <w:tab w:val="left" w:pos="7349"/>
+        </w:tabs>
+        <w:rPr>
+          <w:sz w:val="28"/>
+          <w:szCs w:val="28"/>
+        </w:rPr>
+      </w:pPr>
+      <w:r>
+        <w:rPr>
+          <w:sz w:val="28"/>
+          <w:szCs w:val="28"/>
+        </w:rPr>
+        <w:t xml:space="preserve">Deviation from </w:t>
+      </w:r>
+      <w:proofErr w:type="gramStart"/>
+      <w:r>
+        <w:rPr>
+          <w:sz w:val="28"/>
+          <w:szCs w:val="28"/>
+        </w:rPr>
+        <w:t>contextual  norm</w:t>
+      </w:r>
+      <w:proofErr w:type="gramEnd"/>
+    </w:p>
+    <w:p>
+      <w:pPr>
+        <w:pStyle w:val="a3"/>
+        <w:tabs>
+          <w:tab w:val="left" w:pos="7349"/>
+        </w:tabs>
+        <w:rPr>
+          <w:sz w:val="28"/>
+          <w:szCs w:val="28"/>
+        </w:rPr>
+      </w:pPr>
+      <w:r>
+        <w:rPr>
+          <w:sz w:val="28"/>
+          <w:szCs w:val="28"/>
+        </w:rPr>
+        <w:t xml:space="preserve">Chang </w:t>
+      </w:r>
+      <w:proofErr w:type="gramStart"/>
+      <w:r>
+        <w:rPr>
+          <w:sz w:val="28"/>
+          <w:szCs w:val="28"/>
+        </w:rPr>
+        <w:t>agent  not</w:t>
+      </w:r>
+      <w:proofErr w:type="gramEnd"/>
+      <w:r>
+        <w:rPr>
+          <w:sz w:val="28"/>
+          <w:szCs w:val="28"/>
+        </w:rPr>
+        <w:t xml:space="preserve"> willing to say “what if?”</w:t>
+      </w:r>
+    </w:p>
+    <w:p>
+      <w:pPr>
+        <w:tabs>
+          <w:tab w:val="left" w:pos="7349"/>
+        </w:tabs>
+        <w:rPr>
+          <w:b/>
+          <w:sz w:val="28"/>
+          <w:szCs w:val="28"/>
+          <w:u w:val="single"/>
+        </w:rPr>
+      </w:pPr>
+      <w:r>
+        <w:rPr>
+          <w:b/>
+          <w:sz w:val="28"/>
+          <w:szCs w:val="28"/>
+          <w:u w:val="single"/>
+        </w:rPr>
+        <w:t xml:space="preserve">Finding </w:t>
+      </w:r>
+    </w:p>
+    <w:p>
+      <w:pPr>
+        <w:tabs>
+          <w:tab w:val="left" w:pos="7349"/>
+        </w:tabs>
+        <w:rPr>
+          <w:b/>
+          <w:sz w:val="28"/>
+          <w:szCs w:val="28"/>
+          <w:u w:val="single"/>
+        </w:rPr>
+      </w:pPr>
+      <w:r>
+        <w:rPr>
+          <w:b/>
+          <w:sz w:val="28"/>
+          <w:szCs w:val="28"/>
+          <w:u w:val="single"/>
+        </w:rPr>
+        <w:t>Main Targets for innovation</w:t>
+      </w:r>
+    </w:p>
+    <w:p>
+      <w:pPr>
+        <w:pStyle w:val="a3"/>
+        <w:numPr>
+          <w:ilvl w:val="0"/>
+          <w:numId w:val="15"/>
+        </w:numPr>
+        <w:tabs>
+          <w:tab w:val="left" w:pos="7349"/>
+        </w:tabs>
+        <w:rPr>
+          <w:sz w:val="28"/>
+          <w:szCs w:val="28"/>
+        </w:rPr>
+      </w:pPr>
+      <w:r>
+        <w:rPr>
+          <w:sz w:val="28"/>
+          <w:szCs w:val="28"/>
+        </w:rPr>
+        <w:t>Products</w:t>
+      </w:r>
+    </w:p>
+    <w:p>
+      <w:pPr>
+        <w:pStyle w:val="a3"/>
+        <w:numPr>
+          <w:ilvl w:val="0"/>
+          <w:numId w:val="15"/>
+        </w:numPr>
+        <w:tabs>
+          <w:tab w:val="left" w:pos="7349"/>
+        </w:tabs>
+        <w:rPr>
+          <w:sz w:val="28"/>
+          <w:szCs w:val="28"/>
+        </w:rPr>
+      </w:pPr>
+      <w:r>
+        <w:rPr>
+          <w:sz w:val="28"/>
+          <w:szCs w:val="28"/>
+        </w:rPr>
+        <w:lastRenderedPageBreak/>
+        <w:t>Services</w:t>
+      </w:r>
+    </w:p>
+    <w:p>
+      <w:pPr>
+        <w:pStyle w:val="a3"/>
+        <w:numPr>
+          <w:ilvl w:val="0"/>
+          <w:numId w:val="15"/>
+        </w:numPr>
+        <w:tabs>
+          <w:tab w:val="left" w:pos="7349"/>
+        </w:tabs>
+        <w:rPr>
+          <w:sz w:val="28"/>
+          <w:szCs w:val="28"/>
+        </w:rPr>
+      </w:pPr>
+      <w:r>
+        <w:rPr>
+          <w:sz w:val="28"/>
+          <w:szCs w:val="28"/>
+        </w:rPr>
+        <w:t>Processes</w:t>
+      </w:r>
+    </w:p>
+    <w:p>
+      <w:pPr>
+        <w:pStyle w:val="a3"/>
+        <w:numPr>
+          <w:ilvl w:val="0"/>
+          <w:numId w:val="15"/>
+        </w:numPr>
+        <w:tabs>
+          <w:tab w:val="left" w:pos="7349"/>
+        </w:tabs>
+        <w:rPr>
+          <w:rFonts w:hint="eastAsia"/>
+          <w:sz w:val="28"/>
+          <w:szCs w:val="28"/>
+        </w:rPr>
+      </w:pPr>
+      <w:r>
+        <w:rPr>
+          <w:sz w:val="28"/>
+          <w:szCs w:val="28"/>
+        </w:rPr>
+        <w:t>Technologies</w:t>
+      </w:r>
+    </w:p>
+    <w:p>
+      <w:pPr>
+        <w:pStyle w:val="a3"/>
+        <w:tabs>
+          <w:tab w:val="left" w:pos="7349"/>
+        </w:tabs>
+        <w:ind w:left="420"/>
+        <w:rPr>
+          <w:b/>
+          <w:sz w:val="28"/>
+          <w:szCs w:val="28"/>
+          <w:u w:val="single"/>
+        </w:rPr>
+      </w:pPr>
+      <w:proofErr w:type="gramStart"/>
+      <w:r>
+        <w:rPr>
+          <w:b/>
+          <w:sz w:val="28"/>
+          <w:szCs w:val="28"/>
+          <w:u w:val="single"/>
+        </w:rPr>
+        <w:t>Raise(</w:t>
+      </w:r>
+      <w:proofErr w:type="gramEnd"/>
+      <w:r>
+        <w:rPr>
+          <w:b/>
+          <w:sz w:val="28"/>
+          <w:szCs w:val="28"/>
+          <w:u w:val="single"/>
+        </w:rPr>
+        <w:t>Ask a raise)</w:t>
+      </w:r>
+    </w:p>
+    <w:p>
+      <w:pPr>
+        <w:pStyle w:val="a3"/>
+        <w:tabs>
+          <w:tab w:val="left" w:pos="7349"/>
+        </w:tabs>
+        <w:ind w:left="420"/>
+        <w:rPr>
+          <w:b/>
+          <w:sz w:val="28"/>
+          <w:szCs w:val="28"/>
+          <w:u w:val="single"/>
+        </w:rPr>
+      </w:pPr>
+      <w:r>
+        <w:rPr>
+          <w:b/>
+          <w:sz w:val="28"/>
+          <w:szCs w:val="28"/>
+          <w:u w:val="single"/>
+        </w:rPr>
+        <w:t>If you’re a strong performer you usually do not have to ask for raise</w:t>
+      </w:r>
+    </w:p>
+    <w:p>
+      <w:pPr>
+        <w:pStyle w:val="a3"/>
+        <w:tabs>
+          <w:tab w:val="left" w:pos="7349"/>
+        </w:tabs>
+        <w:ind w:left="420"/>
+        <w:rPr>
+          <w:b/>
+          <w:sz w:val="28"/>
+          <w:szCs w:val="28"/>
+          <w:u w:val="single"/>
+        </w:rPr>
+      </w:pPr>
+      <w:r>
+        <w:rPr>
+          <w:b/>
+          <w:sz w:val="28"/>
+          <w:szCs w:val="28"/>
+          <w:u w:val="single"/>
+        </w:rPr>
+        <w:t xml:space="preserve"> </w:t>
+      </w:r>
+    </w:p>
+    <w:p>
+      <w:pPr>
+        <w:pStyle w:val="a3"/>
+        <w:tabs>
+          <w:tab w:val="left" w:pos="7349"/>
+        </w:tabs>
+        <w:ind w:left="420"/>
+        <w:rPr>
+          <w:sz w:val="28"/>
+          <w:szCs w:val="28"/>
+        </w:rPr>
+      </w:pPr>
+      <w:r>
+        <w:rPr>
+          <w:sz w:val="28"/>
+          <w:szCs w:val="28"/>
+        </w:rPr>
+        <w:t xml:space="preserve">Create an ongoing </w:t>
+      </w:r>
+      <w:proofErr w:type="spellStart"/>
+      <w:r>
+        <w:rPr>
+          <w:sz w:val="28"/>
+          <w:szCs w:val="28"/>
+        </w:rPr>
+        <w:t>dialogoue</w:t>
+      </w:r>
+      <w:proofErr w:type="spellEnd"/>
+      <w:r>
+        <w:rPr>
+          <w:sz w:val="28"/>
+          <w:szCs w:val="28"/>
+        </w:rPr>
+        <w:t xml:space="preserve"> about future raise</w:t>
+      </w:r>
+    </w:p>
+    <w:p>
+      <w:pPr>
+        <w:pStyle w:val="a3"/>
+        <w:tabs>
+          <w:tab w:val="left" w:pos="7349"/>
+        </w:tabs>
+        <w:ind w:left="420"/>
+        <w:rPr>
+          <w:sz w:val="28"/>
+          <w:szCs w:val="28"/>
+        </w:rPr>
+      </w:pPr>
+      <w:r>
+        <w:rPr>
+          <w:sz w:val="28"/>
+          <w:szCs w:val="28"/>
+        </w:rPr>
+        <w:t xml:space="preserve">Bring up the </w:t>
+      </w:r>
+      <w:proofErr w:type="spellStart"/>
+      <w:r>
+        <w:rPr>
+          <w:sz w:val="28"/>
+          <w:szCs w:val="28"/>
+        </w:rPr>
+        <w:t>topic</w:t>
+      </w:r>
+      <w:proofErr w:type="gramStart"/>
+      <w:r>
+        <w:rPr>
+          <w:sz w:val="28"/>
+          <w:szCs w:val="28"/>
+        </w:rPr>
+        <w:t>,but</w:t>
+      </w:r>
+      <w:proofErr w:type="spellEnd"/>
+      <w:proofErr w:type="gramEnd"/>
+      <w:r>
+        <w:rPr>
+          <w:sz w:val="28"/>
+          <w:szCs w:val="28"/>
+        </w:rPr>
+        <w:t xml:space="preserve"> do not ask for raise.</w:t>
+      </w:r>
+    </w:p>
+    <w:p>
+      <w:pPr>
+        <w:pStyle w:val="a3"/>
+        <w:tabs>
+          <w:tab w:val="left" w:pos="7349"/>
+        </w:tabs>
+        <w:ind w:left="420"/>
+        <w:rPr>
+          <w:sz w:val="28"/>
+          <w:szCs w:val="28"/>
+        </w:rPr>
+      </w:pPr>
+      <w:r>
+        <w:rPr>
+          <w:sz w:val="28"/>
+          <w:szCs w:val="28"/>
+        </w:rPr>
+        <w:t>Define skills or milestones</w:t>
+      </w:r>
+    </w:p>
+    <w:p>
+      <w:pPr>
+        <w:pStyle w:val="a3"/>
+        <w:tabs>
+          <w:tab w:val="left" w:pos="7349"/>
+        </w:tabs>
+        <w:ind w:left="420"/>
+        <w:rPr>
+          <w:sz w:val="28"/>
+          <w:szCs w:val="28"/>
+        </w:rPr>
+      </w:pPr>
+    </w:p>
+    <w:p>
+      <w:pPr>
+        <w:pStyle w:val="a3"/>
+        <w:tabs>
+          <w:tab w:val="left" w:pos="7349"/>
+        </w:tabs>
+        <w:ind w:left="420"/>
+        <w:rPr>
+          <w:b/>
+          <w:sz w:val="28"/>
+          <w:szCs w:val="28"/>
+          <w:u w:val="single"/>
+        </w:rPr>
+      </w:pPr>
+      <w:r>
+        <w:rPr>
+          <w:b/>
+          <w:sz w:val="28"/>
+          <w:szCs w:val="28"/>
+          <w:u w:val="single"/>
+        </w:rPr>
+        <w:t>Working fun</w:t>
+      </w:r>
+    </w:p>
+    <w:p>
+      <w:pPr>
+        <w:pStyle w:val="a3"/>
+        <w:tabs>
+          <w:tab w:val="left" w:pos="7349"/>
+        </w:tabs>
+        <w:ind w:left="420"/>
+        <w:rPr>
+          <w:sz w:val="28"/>
+          <w:szCs w:val="28"/>
+        </w:rPr>
+      </w:pPr>
+      <w:r>
+        <w:rPr>
+          <w:sz w:val="28"/>
+          <w:szCs w:val="28"/>
+        </w:rPr>
+        <w:t xml:space="preserve">Let be honest we </w:t>
+      </w:r>
+      <w:proofErr w:type="gramStart"/>
+      <w:r>
+        <w:rPr>
+          <w:sz w:val="28"/>
+          <w:szCs w:val="28"/>
+        </w:rPr>
+        <w:t>spend  mass</w:t>
+      </w:r>
+      <w:proofErr w:type="gramEnd"/>
+      <w:r>
+        <w:rPr>
+          <w:sz w:val="28"/>
+          <w:szCs w:val="28"/>
+        </w:rPr>
+        <w:t xml:space="preserve"> of our time in life at- </w:t>
+      </w:r>
+      <w:proofErr w:type="spellStart"/>
+      <w:r>
+        <w:rPr>
+          <w:sz w:val="28"/>
+          <w:szCs w:val="28"/>
+        </w:rPr>
+        <w:t>work,do</w:t>
+      </w:r>
+      <w:proofErr w:type="spellEnd"/>
+      <w:r>
+        <w:rPr>
+          <w:sz w:val="28"/>
+          <w:szCs w:val="28"/>
+        </w:rPr>
+        <w:t xml:space="preserve"> not you </w:t>
+      </w:r>
+    </w:p>
+    <w:p>
+      <w:pPr>
+        <w:pStyle w:val="a3"/>
+        <w:tabs>
+          <w:tab w:val="left" w:pos="7349"/>
+        </w:tabs>
+        <w:ind w:left="420"/>
+        <w:rPr>
+          <w:sz w:val="28"/>
+          <w:szCs w:val="28"/>
+        </w:rPr>
+      </w:pPr>
+      <w:r>
+        <w:rPr>
+          <w:sz w:val="28"/>
+          <w:szCs w:val="28"/>
+        </w:rPr>
+        <w:t xml:space="preserve">Think we should try a </w:t>
+      </w:r>
+      <w:proofErr w:type="spellStart"/>
+      <w:r>
+        <w:rPr>
+          <w:sz w:val="28"/>
+          <w:szCs w:val="28"/>
+        </w:rPr>
+        <w:t>litte</w:t>
+      </w:r>
+      <w:proofErr w:type="spellEnd"/>
+      <w:r>
+        <w:rPr>
+          <w:sz w:val="28"/>
+          <w:szCs w:val="28"/>
+        </w:rPr>
+        <w:t xml:space="preserve"> </w:t>
+      </w:r>
+      <w:proofErr w:type="spellStart"/>
+      <w:r>
+        <w:rPr>
+          <w:sz w:val="28"/>
+          <w:szCs w:val="28"/>
+        </w:rPr>
+        <w:t>fun</w:t>
+      </w:r>
+      <w:proofErr w:type="gramStart"/>
+      <w:r>
+        <w:rPr>
+          <w:sz w:val="28"/>
+          <w:szCs w:val="28"/>
+        </w:rPr>
+        <w:t>,of</w:t>
+      </w:r>
+      <w:proofErr w:type="spellEnd"/>
+      <w:proofErr w:type="gramEnd"/>
+      <w:r>
+        <w:rPr>
+          <w:sz w:val="28"/>
+          <w:szCs w:val="28"/>
+        </w:rPr>
+        <w:t xml:space="preserve"> </w:t>
+      </w:r>
+      <w:r>
+        <w:rPr>
+          <w:sz w:val="28"/>
+          <w:szCs w:val="28"/>
+        </w:rPr>
+        <w:t>course</w:t>
+      </w:r>
+    </w:p>
+    <w:p>
+      <w:pPr>
+        <w:pStyle w:val="a3"/>
+        <w:tabs>
+          <w:tab w:val="left" w:pos="7349"/>
+        </w:tabs>
+        <w:ind w:left="420"/>
+        <w:rPr>
+          <w:sz w:val="28"/>
+          <w:szCs w:val="28"/>
+        </w:rPr>
+      </w:pPr>
+      <w:r>
+        <w:rPr>
+          <w:sz w:val="28"/>
+          <w:szCs w:val="28"/>
+        </w:rPr>
+        <w:t>As your leader the primary key is facilitate you team get you work done</w:t>
+      </w:r>
+      <w:r>
+        <w:rPr>
+          <w:sz w:val="28"/>
+          <w:szCs w:val="28"/>
+        </w:rPr>
+        <w:t>.</w:t>
+      </w:r>
+    </w:p>
+    <w:p>
+      <w:pPr>
+        <w:tabs>
+          <w:tab w:val="left" w:pos="7349"/>
+        </w:tabs>
+        <w:rPr>
+          <w:sz w:val="28"/>
+          <w:szCs w:val="28"/>
+        </w:rPr>
+      </w:pPr>
+      <w:r>
+        <w:rPr>
+          <w:sz w:val="28"/>
+          <w:szCs w:val="28"/>
+        </w:rPr>
+        <w:t>Positive emotions at work make you</w:t>
+      </w:r>
+    </w:p>
+    <w:p>
+      <w:pPr>
+        <w:pStyle w:val="a3"/>
+        <w:numPr>
+          <w:ilvl w:val="0"/>
+          <w:numId w:val="15"/>
+        </w:numPr>
+        <w:tabs>
+          <w:tab w:val="left" w:pos="7349"/>
+        </w:tabs>
+        <w:rPr>
+          <w:sz w:val="28"/>
+          <w:szCs w:val="28"/>
+        </w:rPr>
+      </w:pPr>
+      <w:r>
+        <w:rPr>
+          <w:sz w:val="28"/>
+          <w:szCs w:val="28"/>
+        </w:rPr>
+        <w:t>More motivated</w:t>
+      </w:r>
+    </w:p>
+    <w:p>
+      <w:pPr>
+        <w:pStyle w:val="a3"/>
+        <w:numPr>
+          <w:ilvl w:val="0"/>
+          <w:numId w:val="15"/>
+        </w:numPr>
+        <w:tabs>
+          <w:tab w:val="left" w:pos="7349"/>
+        </w:tabs>
+        <w:rPr>
+          <w:sz w:val="28"/>
+          <w:szCs w:val="28"/>
+        </w:rPr>
+      </w:pPr>
+      <w:r>
+        <w:rPr>
+          <w:sz w:val="28"/>
+          <w:szCs w:val="28"/>
+        </w:rPr>
+        <w:t>More productive</w:t>
+      </w:r>
+    </w:p>
+    <w:p>
+      <w:pPr>
+        <w:pStyle w:val="a3"/>
+        <w:numPr>
+          <w:ilvl w:val="0"/>
+          <w:numId w:val="15"/>
+        </w:numPr>
+        <w:tabs>
+          <w:tab w:val="left" w:pos="7349"/>
+        </w:tabs>
+        <w:rPr>
+          <w:sz w:val="28"/>
+          <w:szCs w:val="28"/>
+        </w:rPr>
+      </w:pPr>
+      <w:r>
+        <w:rPr>
+          <w:sz w:val="28"/>
+          <w:szCs w:val="28"/>
+        </w:rPr>
+        <w:t>More creative</w:t>
+      </w:r>
+    </w:p>
+    <w:p>
+      <w:pPr>
+        <w:pStyle w:val="a3"/>
+        <w:tabs>
+          <w:tab w:val="left" w:pos="7349"/>
+        </w:tabs>
+        <w:ind w:left="420"/>
+        <w:rPr>
+          <w:sz w:val="28"/>
+          <w:szCs w:val="28"/>
+        </w:rPr>
+      </w:pPr>
+      <w:r>
+        <w:rPr>
+          <w:sz w:val="28"/>
+          <w:szCs w:val="28"/>
+        </w:rPr>
+        <w:t>Making fun of yourself</w:t>
+      </w:r>
+    </w:p>
+    <w:p>
+      <w:pPr>
+        <w:pStyle w:val="a3"/>
+        <w:tabs>
+          <w:tab w:val="left" w:pos="7349"/>
+        </w:tabs>
+        <w:ind w:left="420"/>
+        <w:rPr>
+          <w:sz w:val="28"/>
+          <w:szCs w:val="28"/>
+        </w:rPr>
+      </w:pPr>
+      <w:r>
+        <w:rPr>
+          <w:sz w:val="28"/>
+          <w:szCs w:val="28"/>
+        </w:rPr>
+        <w:t xml:space="preserve">You job Is make </w:t>
+      </w:r>
+      <w:proofErr w:type="spellStart"/>
+      <w:r>
+        <w:rPr>
+          <w:sz w:val="28"/>
+          <w:szCs w:val="28"/>
+        </w:rPr>
+        <w:t>you</w:t>
+      </w:r>
+      <w:r>
+        <w:rPr>
+          <w:sz w:val="28"/>
+          <w:szCs w:val="28"/>
+        </w:rPr>
+        <w:t>sellf</w:t>
+      </w:r>
+      <w:proofErr w:type="spellEnd"/>
+      <w:r>
+        <w:rPr>
+          <w:sz w:val="28"/>
+          <w:szCs w:val="28"/>
+        </w:rPr>
+        <w:t xml:space="preserve"> a </w:t>
+      </w:r>
+      <w:proofErr w:type="spellStart"/>
+      <w:r>
+        <w:rPr>
+          <w:sz w:val="28"/>
+          <w:szCs w:val="28"/>
+        </w:rPr>
+        <w:t>litte</w:t>
+      </w:r>
+      <w:proofErr w:type="spellEnd"/>
+      <w:r>
+        <w:rPr>
+          <w:sz w:val="28"/>
+          <w:szCs w:val="28"/>
+        </w:rPr>
+        <w:t xml:space="preserve"> bit human and </w:t>
+      </w:r>
+      <w:proofErr w:type="gramStart"/>
+      <w:r>
+        <w:rPr>
+          <w:sz w:val="28"/>
+          <w:szCs w:val="28"/>
+        </w:rPr>
+        <w:t>approachable</w:t>
+      </w:r>
+      <w:r>
+        <w:rPr>
+          <w:sz w:val="28"/>
+          <w:szCs w:val="28"/>
+        </w:rPr>
+        <w:t xml:space="preserve">  that</w:t>
+      </w:r>
+      <w:proofErr w:type="gramEnd"/>
+      <w:r>
+        <w:rPr>
+          <w:sz w:val="28"/>
+          <w:szCs w:val="28"/>
+        </w:rPr>
+        <w:t xml:space="preserve"> leads</w:t>
+      </w:r>
+    </w:p>
+    <w:p>
+      <w:pPr>
+        <w:pStyle w:val="a3"/>
+        <w:tabs>
+          <w:tab w:val="left" w:pos="7349"/>
+        </w:tabs>
+        <w:ind w:left="420"/>
+        <w:rPr>
+          <w:sz w:val="28"/>
+          <w:szCs w:val="28"/>
+        </w:rPr>
+      </w:pPr>
+      <w:proofErr w:type="gramStart"/>
+      <w:r>
+        <w:rPr>
+          <w:sz w:val="28"/>
+          <w:szCs w:val="28"/>
+        </w:rPr>
+        <w:t>better</w:t>
+      </w:r>
+      <w:proofErr w:type="gramEnd"/>
+      <w:r>
+        <w:rPr>
+          <w:sz w:val="28"/>
+          <w:szCs w:val="28"/>
+        </w:rPr>
+        <w:t xml:space="preserve"> </w:t>
+      </w:r>
+      <w:r>
+        <w:rPr>
+          <w:sz w:val="28"/>
+          <w:szCs w:val="28"/>
+        </w:rPr>
+        <w:t>con</w:t>
+      </w:r>
+      <w:r>
+        <w:rPr>
+          <w:sz w:val="28"/>
+          <w:szCs w:val="28"/>
+        </w:rPr>
+        <w:t>versation</w:t>
+      </w:r>
+      <w:r>
+        <w:rPr>
+          <w:sz w:val="28"/>
+          <w:szCs w:val="28"/>
+        </w:rPr>
+        <w:t xml:space="preserve"> and better decision making</w:t>
+      </w:r>
+      <w:r>
+        <w:rPr>
+          <w:sz w:val="28"/>
+          <w:szCs w:val="28"/>
+        </w:rPr>
+        <w:t>(one way to do this</w:t>
+      </w:r>
+    </w:p>
+    <w:p>
+      <w:pPr>
+        <w:pStyle w:val="a3"/>
+        <w:tabs>
+          <w:tab w:val="left" w:pos="7349"/>
+        </w:tabs>
+        <w:ind w:left="420"/>
+        <w:rPr>
+          <w:sz w:val="28"/>
+          <w:szCs w:val="28"/>
+        </w:rPr>
+      </w:pPr>
+      <w:proofErr w:type="gramStart"/>
+      <w:r>
+        <w:rPr>
+          <w:sz w:val="28"/>
+          <w:szCs w:val="28"/>
+        </w:rPr>
+        <w:t>is</w:t>
+      </w:r>
+      <w:proofErr w:type="gramEnd"/>
+      <w:r>
+        <w:rPr>
+          <w:sz w:val="28"/>
+          <w:szCs w:val="28"/>
+        </w:rPr>
+        <w:t xml:space="preserve"> the self </w:t>
+      </w:r>
+      <w:proofErr w:type="spellStart"/>
+      <w:r>
+        <w:rPr>
+          <w:sz w:val="28"/>
+          <w:szCs w:val="28"/>
+        </w:rPr>
+        <w:t>deprication</w:t>
+      </w:r>
+      <w:proofErr w:type="spellEnd"/>
+      <w:r>
+        <w:rPr>
+          <w:sz w:val="28"/>
+          <w:szCs w:val="28"/>
+        </w:rPr>
+        <w:t>, once while you should use pass mistake and learning moment to make yourself object sills and humorous cute,</w:t>
+      </w:r>
+    </w:p>
+    <w:p>
+      <w:pPr>
+        <w:pStyle w:val="a3"/>
+        <w:tabs>
+          <w:tab w:val="left" w:pos="7349"/>
+        </w:tabs>
+        <w:ind w:left="420"/>
+        <w:rPr>
+          <w:sz w:val="28"/>
+          <w:szCs w:val="28"/>
+        </w:rPr>
+      </w:pPr>
+      <w:proofErr w:type="gramStart"/>
+      <w:r>
+        <w:rPr>
+          <w:sz w:val="28"/>
+          <w:szCs w:val="28"/>
+        </w:rPr>
+        <w:t>it</w:t>
+      </w:r>
+      <w:proofErr w:type="gramEnd"/>
+      <w:r>
+        <w:rPr>
+          <w:sz w:val="28"/>
+          <w:szCs w:val="28"/>
+        </w:rPr>
+        <w:t xml:space="preserve"> show up others you can lie up and  </w:t>
+      </w:r>
+      <w:proofErr w:type="spellStart"/>
+      <w:r>
+        <w:rPr>
+          <w:sz w:val="28"/>
+          <w:szCs w:val="28"/>
+        </w:rPr>
+        <w:t>lauague</w:t>
+      </w:r>
+      <w:proofErr w:type="spellEnd"/>
+      <w:r>
+        <w:rPr>
+          <w:sz w:val="28"/>
+          <w:szCs w:val="28"/>
+        </w:rPr>
+        <w:t xml:space="preserve"> yourself</w:t>
+      </w:r>
+      <w:r>
+        <w:rPr>
+          <w:sz w:val="28"/>
+          <w:szCs w:val="28"/>
+        </w:rPr>
+        <w:t xml:space="preserve"> and it is funny</w:t>
+      </w:r>
+      <w:r>
+        <w:rPr>
+          <w:sz w:val="28"/>
+          <w:szCs w:val="28"/>
+        </w:rPr>
+        <w:t>)</w:t>
+      </w:r>
+    </w:p>
+    <w:p>
+      <w:pPr>
+        <w:pStyle w:val="a3"/>
+        <w:tabs>
+          <w:tab w:val="left" w:pos="7349"/>
+        </w:tabs>
+        <w:ind w:left="420"/>
+        <w:rPr>
+          <w:sz w:val="28"/>
+          <w:szCs w:val="28"/>
+        </w:rPr>
+      </w:pPr>
+      <w:proofErr w:type="gramStart"/>
+      <w:r>
+        <w:rPr>
+          <w:sz w:val="28"/>
+          <w:szCs w:val="28"/>
+        </w:rPr>
+        <w:t>finding</w:t>
+      </w:r>
+      <w:proofErr w:type="gramEnd"/>
+      <w:r>
+        <w:rPr>
+          <w:sz w:val="28"/>
+          <w:szCs w:val="28"/>
+        </w:rPr>
+        <w:t xml:space="preserve"> thing worth celebrating</w:t>
+      </w:r>
+    </w:p>
+    <w:p>
+      <w:pPr>
+        <w:pStyle w:val="a3"/>
+        <w:tabs>
+          <w:tab w:val="left" w:pos="7349"/>
+        </w:tabs>
+        <w:ind w:left="420"/>
+        <w:rPr>
+          <w:sz w:val="28"/>
+          <w:szCs w:val="28"/>
+        </w:rPr>
+      </w:pPr>
+    </w:p>
+    <w:p>
+      <w:pPr>
+        <w:pStyle w:val="a3"/>
+        <w:tabs>
+          <w:tab w:val="left" w:pos="7349"/>
+        </w:tabs>
+        <w:ind w:left="420"/>
+        <w:rPr>
+          <w:sz w:val="28"/>
+          <w:szCs w:val="28"/>
+        </w:rPr>
+      </w:pPr>
+      <w:r>
+        <w:rPr>
+          <w:sz w:val="28"/>
+          <w:szCs w:val="28"/>
+        </w:rPr>
+        <w:t>Find things worth celebrating</w:t>
+      </w:r>
+    </w:p>
+    <w:p>
+      <w:pPr>
+        <w:pStyle w:val="a3"/>
+        <w:numPr>
+          <w:ilvl w:val="0"/>
+          <w:numId w:val="15"/>
+        </w:numPr>
+        <w:tabs>
+          <w:tab w:val="left" w:pos="7349"/>
+        </w:tabs>
+        <w:rPr>
+          <w:sz w:val="28"/>
+          <w:szCs w:val="28"/>
+        </w:rPr>
+      </w:pPr>
+      <w:r>
+        <w:rPr>
+          <w:sz w:val="28"/>
+          <w:szCs w:val="28"/>
+        </w:rPr>
+        <w:t>Completed milestones</w:t>
+      </w:r>
+    </w:p>
+    <w:p>
+      <w:pPr>
+        <w:pStyle w:val="a3"/>
+        <w:numPr>
+          <w:ilvl w:val="0"/>
+          <w:numId w:val="15"/>
+        </w:numPr>
+        <w:tabs>
+          <w:tab w:val="left" w:pos="7349"/>
+        </w:tabs>
+        <w:rPr>
+          <w:sz w:val="28"/>
+          <w:szCs w:val="28"/>
+        </w:rPr>
+      </w:pPr>
+      <w:r>
+        <w:rPr>
+          <w:sz w:val="28"/>
+          <w:szCs w:val="28"/>
+        </w:rPr>
+        <w:t>Promotions</w:t>
+      </w:r>
+    </w:p>
+    <w:p>
+      <w:pPr>
+        <w:pStyle w:val="a3"/>
+        <w:numPr>
+          <w:ilvl w:val="0"/>
+          <w:numId w:val="15"/>
+        </w:numPr>
+        <w:tabs>
+          <w:tab w:val="left" w:pos="7349"/>
+        </w:tabs>
+        <w:rPr>
+          <w:sz w:val="28"/>
+          <w:szCs w:val="28"/>
+        </w:rPr>
+      </w:pPr>
+      <w:r>
+        <w:rPr>
+          <w:sz w:val="28"/>
+          <w:szCs w:val="28"/>
+        </w:rPr>
+        <w:t>New clients</w:t>
+      </w:r>
+    </w:p>
+    <w:p>
+      <w:pPr>
+        <w:pStyle w:val="a3"/>
+        <w:numPr>
+          <w:ilvl w:val="0"/>
+          <w:numId w:val="15"/>
+        </w:numPr>
+        <w:tabs>
+          <w:tab w:val="left" w:pos="7349"/>
+        </w:tabs>
+        <w:rPr>
+          <w:sz w:val="28"/>
+          <w:szCs w:val="28"/>
+        </w:rPr>
+      </w:pPr>
+      <w:r>
+        <w:rPr>
+          <w:sz w:val="28"/>
+          <w:szCs w:val="28"/>
+        </w:rPr>
+        <w:t>Birthdays</w:t>
+      </w:r>
+    </w:p>
+    <w:p>
+      <w:pPr>
+        <w:pStyle w:val="a3"/>
+        <w:numPr>
+          <w:ilvl w:val="0"/>
+          <w:numId w:val="15"/>
+        </w:numPr>
+        <w:tabs>
+          <w:tab w:val="left" w:pos="7349"/>
+        </w:tabs>
+        <w:rPr>
+          <w:sz w:val="28"/>
+          <w:szCs w:val="28"/>
+        </w:rPr>
+      </w:pPr>
+      <w:r>
+        <w:rPr>
+          <w:sz w:val="28"/>
+          <w:szCs w:val="28"/>
+        </w:rPr>
+        <w:t>Marriages</w:t>
+      </w:r>
+    </w:p>
+    <w:p>
+      <w:pPr>
+        <w:pStyle w:val="a3"/>
+        <w:numPr>
+          <w:ilvl w:val="0"/>
+          <w:numId w:val="15"/>
+        </w:numPr>
+        <w:tabs>
+          <w:tab w:val="left" w:pos="7349"/>
+        </w:tabs>
+        <w:rPr>
+          <w:sz w:val="28"/>
+          <w:szCs w:val="28"/>
+        </w:rPr>
+      </w:pPr>
+      <w:r>
+        <w:rPr>
+          <w:sz w:val="28"/>
+          <w:szCs w:val="28"/>
+        </w:rPr>
+        <w:lastRenderedPageBreak/>
+        <w:t>Birth of children</w:t>
+      </w:r>
+    </w:p>
+    <w:p>
+      <w:pPr>
+        <w:pStyle w:val="a3"/>
+        <w:tabs>
+          <w:tab w:val="left" w:pos="7349"/>
+        </w:tabs>
+        <w:ind w:left="420"/>
+        <w:rPr>
+          <w:sz w:val="28"/>
+          <w:szCs w:val="28"/>
+        </w:rPr>
+      </w:pPr>
+      <w:r>
+        <w:rPr>
+          <w:sz w:val="28"/>
+          <w:szCs w:val="28"/>
+        </w:rPr>
+        <w:t>Each celebration only last seven minutes</w:t>
+      </w:r>
+    </w:p>
+    <w:p>
+      <w:pPr>
+        <w:pStyle w:val="a3"/>
+        <w:tabs>
+          <w:tab w:val="left" w:pos="7349"/>
+        </w:tabs>
+        <w:ind w:left="420"/>
+        <w:rPr>
+          <w:sz w:val="28"/>
+          <w:szCs w:val="28"/>
+        </w:rPr>
+      </w:pPr>
+    </w:p>
+    <w:p>
+      <w:pPr>
+        <w:pStyle w:val="a3"/>
+        <w:tabs>
+          <w:tab w:val="left" w:pos="7349"/>
+        </w:tabs>
+        <w:ind w:left="420"/>
+        <w:rPr>
+          <w:sz w:val="28"/>
+          <w:szCs w:val="28"/>
+        </w:rPr>
+      </w:pPr>
+      <w:r>
+        <w:rPr>
+          <w:sz w:val="28"/>
+          <w:szCs w:val="28"/>
+        </w:rPr>
+        <w:t xml:space="preserve">Engage fun for </w:t>
+      </w:r>
+      <w:proofErr w:type="gramStart"/>
+      <w:r>
+        <w:rPr>
+          <w:sz w:val="28"/>
+          <w:szCs w:val="28"/>
+        </w:rPr>
+        <w:t>the  sake</w:t>
+      </w:r>
+      <w:proofErr w:type="gramEnd"/>
+      <w:r>
+        <w:rPr>
+          <w:sz w:val="28"/>
+          <w:szCs w:val="28"/>
+        </w:rPr>
+        <w:t xml:space="preserve"> of fun</w:t>
+      </w:r>
+    </w:p>
+    <w:p>
+      <w:pPr>
+        <w:pStyle w:val="a3"/>
+        <w:tabs>
+          <w:tab w:val="left" w:pos="7349"/>
+        </w:tabs>
+        <w:ind w:left="420"/>
+        <w:rPr>
+          <w:sz w:val="28"/>
+          <w:szCs w:val="28"/>
+        </w:rPr>
+      </w:pPr>
+      <w:r>
+        <w:rPr>
+          <w:sz w:val="28"/>
+          <w:szCs w:val="28"/>
+        </w:rPr>
+        <w:t>Life is short, we spend time at the office, when you become leader you never thing about creating fun experience</w:t>
+      </w:r>
+      <w:r>
+        <w:rPr>
+          <w:sz w:val="28"/>
+          <w:szCs w:val="28"/>
+        </w:rPr>
+        <w:t xml:space="preserve"> was</w:t>
+      </w:r>
+      <w:r>
+        <w:rPr>
+          <w:sz w:val="28"/>
+          <w:szCs w:val="28"/>
+        </w:rPr>
+        <w:t xml:space="preserve"> part of the job.</w:t>
+      </w:r>
+      <w:r>
+        <w:rPr>
+          <w:sz w:val="28"/>
+          <w:szCs w:val="28"/>
+        </w:rPr>
+        <w:t xml:space="preserve"> </w:t>
+      </w:r>
+      <w:proofErr w:type="spellStart"/>
+      <w:r>
+        <w:rPr>
+          <w:sz w:val="28"/>
+          <w:szCs w:val="28"/>
+        </w:rPr>
+        <w:t>Techniqually</w:t>
+      </w:r>
+      <w:proofErr w:type="spellEnd"/>
+      <w:r>
+        <w:rPr>
+          <w:sz w:val="28"/>
+          <w:szCs w:val="28"/>
+        </w:rPr>
+        <w:t xml:space="preserve"> is </w:t>
+      </w:r>
+      <w:proofErr w:type="gramStart"/>
+      <w:r>
+        <w:rPr>
+          <w:sz w:val="28"/>
+          <w:szCs w:val="28"/>
+        </w:rPr>
+        <w:t>not ,</w:t>
+      </w:r>
+      <w:proofErr w:type="gramEnd"/>
+      <w:r>
+        <w:rPr>
+          <w:sz w:val="28"/>
+          <w:szCs w:val="28"/>
+        </w:rPr>
+        <w:t xml:space="preserve"> but most of the  </w:t>
+      </w:r>
+      <w:proofErr w:type="spellStart"/>
+      <w:r>
+        <w:rPr>
+          <w:sz w:val="28"/>
+          <w:szCs w:val="28"/>
+        </w:rPr>
+        <w:t>effetivelly</w:t>
+      </w:r>
+      <w:proofErr w:type="spellEnd"/>
+      <w:r>
+        <w:rPr>
+          <w:sz w:val="28"/>
+          <w:szCs w:val="28"/>
+        </w:rPr>
+        <w:t xml:space="preserve"> leader are short</w:t>
+      </w:r>
+    </w:p>
+    <w:p>
+      <w:pPr>
+        <w:pStyle w:val="a3"/>
+        <w:tabs>
+          <w:tab w:val="left" w:pos="7349"/>
+        </w:tabs>
+        <w:ind w:left="420"/>
+        <w:rPr>
+          <w:sz w:val="28"/>
+          <w:szCs w:val="28"/>
+        </w:rPr>
+      </w:pPr>
+      <w:r>
+        <w:rPr>
+          <w:sz w:val="28"/>
+          <w:szCs w:val="28"/>
+        </w:rPr>
+        <w:t>Using of the time to helping the team to connect, not just the work</w:t>
+      </w:r>
+    </w:p>
+    <w:p>
+      <w:pPr>
+        <w:pStyle w:val="a3"/>
+        <w:tabs>
+          <w:tab w:val="left" w:pos="7349"/>
+        </w:tabs>
+        <w:ind w:left="420"/>
+        <w:rPr>
+          <w:sz w:val="28"/>
+          <w:szCs w:val="28"/>
+        </w:rPr>
+      </w:pPr>
+      <w:proofErr w:type="gramStart"/>
+      <w:r>
+        <w:rPr>
+          <w:sz w:val="28"/>
+          <w:szCs w:val="28"/>
+        </w:rPr>
+        <w:t>to</w:t>
+      </w:r>
+      <w:proofErr w:type="gramEnd"/>
+      <w:r>
+        <w:rPr>
+          <w:sz w:val="28"/>
+          <w:szCs w:val="28"/>
+        </w:rPr>
+        <w:t xml:space="preserve"> be done, but as </w:t>
+      </w:r>
+      <w:proofErr w:type="spellStart"/>
+      <w:r>
+        <w:rPr>
+          <w:sz w:val="28"/>
+          <w:szCs w:val="28"/>
+        </w:rPr>
+        <w:t>hunman</w:t>
+      </w:r>
+      <w:proofErr w:type="spellEnd"/>
+      <w:r>
+        <w:rPr>
+          <w:sz w:val="28"/>
+          <w:szCs w:val="28"/>
+        </w:rPr>
+        <w:t xml:space="preserve"> using positive motion by having a </w:t>
+      </w:r>
+      <w:proofErr w:type="spellStart"/>
+      <w:r>
+        <w:rPr>
+          <w:sz w:val="28"/>
+          <w:szCs w:val="28"/>
+        </w:rPr>
+        <w:t>litte</w:t>
+      </w:r>
+      <w:proofErr w:type="spellEnd"/>
+      <w:r>
+        <w:rPr>
+          <w:sz w:val="28"/>
+          <w:szCs w:val="28"/>
+        </w:rPr>
+        <w:t xml:space="preserve"> fun</w:t>
+      </w:r>
+    </w:p>
+    <w:p>
+      <w:pPr>
+        <w:pStyle w:val="a3"/>
+        <w:tabs>
+          <w:tab w:val="left" w:pos="7349"/>
+        </w:tabs>
+        <w:ind w:left="420"/>
+        <w:rPr>
+          <w:sz w:val="28"/>
+          <w:szCs w:val="28"/>
+        </w:rPr>
+      </w:pPr>
+    </w:p>
+    <w:p>
+      <w:pPr>
+        <w:pStyle w:val="a3"/>
+        <w:tabs>
+          <w:tab w:val="left" w:pos="7349"/>
+        </w:tabs>
+        <w:ind w:left="420"/>
+        <w:rPr>
+          <w:b/>
+          <w:sz w:val="28"/>
+          <w:szCs w:val="28"/>
+          <w:u w:val="single"/>
+        </w:rPr>
+      </w:pPr>
+      <w:proofErr w:type="gramStart"/>
+      <w:r>
+        <w:rPr>
+          <w:b/>
+          <w:sz w:val="28"/>
+          <w:szCs w:val="28"/>
+          <w:u w:val="single"/>
+        </w:rPr>
+        <w:t>helping</w:t>
+      </w:r>
+      <w:proofErr w:type="gramEnd"/>
+      <w:r>
+        <w:rPr>
+          <w:b/>
+          <w:sz w:val="28"/>
+          <w:szCs w:val="28"/>
+          <w:u w:val="single"/>
+        </w:rPr>
+        <w:t xml:space="preserve"> people feel purpose in your work</w:t>
+      </w:r>
+    </w:p>
+    <w:p>
+      <w:pPr>
+        <w:pStyle w:val="a3"/>
+        <w:tabs>
+          <w:tab w:val="left" w:pos="7349"/>
+        </w:tabs>
+        <w:ind w:left="420"/>
+        <w:rPr>
+          <w:sz w:val="28"/>
+          <w:szCs w:val="28"/>
+        </w:rPr>
+      </w:pPr>
+      <w:r>
+        <w:rPr>
+          <w:sz w:val="28"/>
+          <w:szCs w:val="28"/>
+        </w:rPr>
+        <w:t xml:space="preserve">Many people nearly feel </w:t>
+      </w:r>
+      <w:r>
+        <w:rPr>
+          <w:sz w:val="28"/>
+          <w:szCs w:val="28"/>
+        </w:rPr>
+        <w:t>tolerate</w:t>
+      </w:r>
+      <w:r>
+        <w:rPr>
+          <w:sz w:val="28"/>
+          <w:szCs w:val="28"/>
+        </w:rPr>
+        <w:t xml:space="preserve"> in their job,</w:t>
+      </w:r>
+      <w:r>
+        <w:rPr>
+          <w:sz w:val="28"/>
+          <w:szCs w:val="28"/>
+        </w:rPr>
+        <w:t xml:space="preserve"> they know they have to </w:t>
+      </w:r>
+      <w:proofErr w:type="gramStart"/>
+      <w:r>
+        <w:rPr>
+          <w:sz w:val="28"/>
+          <w:szCs w:val="28"/>
+        </w:rPr>
+        <w:t>work ,they</w:t>
+      </w:r>
+      <w:proofErr w:type="gramEnd"/>
+      <w:r>
+        <w:rPr>
+          <w:sz w:val="28"/>
+          <w:szCs w:val="28"/>
+        </w:rPr>
+        <w:t xml:space="preserve"> feel the boss are </w:t>
+      </w:r>
+      <w:proofErr w:type="spellStart"/>
+      <w:r>
+        <w:rPr>
+          <w:sz w:val="28"/>
+          <w:szCs w:val="28"/>
+        </w:rPr>
+        <w:t>basicly</w:t>
+      </w:r>
+      <w:proofErr w:type="spellEnd"/>
+      <w:r>
+        <w:rPr>
+          <w:sz w:val="28"/>
+          <w:szCs w:val="28"/>
+        </w:rPr>
+        <w:t xml:space="preserve"> </w:t>
+      </w:r>
+      <w:proofErr w:type="spellStart"/>
+      <w:r>
+        <w:rPr>
+          <w:sz w:val="28"/>
+          <w:szCs w:val="28"/>
+        </w:rPr>
+        <w:t>fari</w:t>
+      </w:r>
+      <w:proofErr w:type="spellEnd"/>
+      <w:r>
+        <w:rPr>
+          <w:sz w:val="28"/>
+          <w:szCs w:val="28"/>
+        </w:rPr>
+        <w:t xml:space="preserve"> even know they are not love </w:t>
+      </w:r>
+    </w:p>
+    <w:p>
+      <w:pPr>
+        <w:pStyle w:val="a3"/>
+        <w:tabs>
+          <w:tab w:val="left" w:pos="7349"/>
+        </w:tabs>
+        <w:ind w:left="420"/>
+        <w:rPr>
+          <w:sz w:val="28"/>
+          <w:szCs w:val="28"/>
+        </w:rPr>
+      </w:pPr>
+      <w:r>
+        <w:rPr>
+          <w:sz w:val="28"/>
+          <w:szCs w:val="28"/>
+        </w:rPr>
+        <w:t>What they do</w:t>
+      </w:r>
+      <w:r>
+        <w:rPr>
+          <w:sz w:val="28"/>
+          <w:szCs w:val="28"/>
+        </w:rPr>
+        <w:t xml:space="preserve">, they complains about </w:t>
+      </w:r>
+      <w:proofErr w:type="spellStart"/>
+      <w:r>
+        <w:rPr>
+          <w:sz w:val="28"/>
+          <w:szCs w:val="28"/>
+        </w:rPr>
+        <w:t>they</w:t>
+      </w:r>
+      <w:proofErr w:type="spellEnd"/>
+      <w:r>
+        <w:rPr>
+          <w:sz w:val="28"/>
+          <w:szCs w:val="28"/>
+        </w:rPr>
+        <w:t xml:space="preserve"> job.</w:t>
+      </w:r>
+    </w:p>
+    <w:p>
+      <w:pPr>
+        <w:pStyle w:val="a3"/>
+        <w:tabs>
+          <w:tab w:val="left" w:pos="7349"/>
+        </w:tabs>
+        <w:ind w:left="420"/>
+        <w:rPr>
+          <w:sz w:val="28"/>
+          <w:szCs w:val="28"/>
+        </w:rPr>
+      </w:pPr>
+    </w:p>
+    <w:p>
+      <w:pPr>
+        <w:pStyle w:val="a3"/>
+        <w:tabs>
+          <w:tab w:val="left" w:pos="7349"/>
+        </w:tabs>
+        <w:ind w:left="420"/>
+        <w:rPr>
+          <w:sz w:val="28"/>
+          <w:szCs w:val="28"/>
+        </w:rPr>
+      </w:pPr>
+      <w:r>
+        <w:rPr>
+          <w:sz w:val="28"/>
+          <w:szCs w:val="28"/>
+        </w:rPr>
+        <w:t>You have</w:t>
+      </w:r>
+      <w:r>
+        <w:rPr>
+          <w:sz w:val="28"/>
+          <w:szCs w:val="28"/>
+        </w:rPr>
+        <w:t xml:space="preserve"> </w:t>
+      </w:r>
+      <w:proofErr w:type="spellStart"/>
+      <w:r>
+        <w:rPr>
+          <w:sz w:val="28"/>
+          <w:szCs w:val="28"/>
+        </w:rPr>
+        <w:t>singnificate</w:t>
+      </w:r>
+      <w:proofErr w:type="spellEnd"/>
+      <w:r>
+        <w:rPr>
+          <w:sz w:val="28"/>
+          <w:szCs w:val="28"/>
+        </w:rPr>
+        <w:t xml:space="preserve"> power </w:t>
+      </w:r>
+      <w:r>
+        <w:rPr>
+          <w:sz w:val="28"/>
+          <w:szCs w:val="28"/>
+        </w:rPr>
+        <w:t xml:space="preserve"> to  help them to </w:t>
+      </w:r>
+      <w:r>
+        <w:rPr>
+          <w:sz w:val="28"/>
+          <w:szCs w:val="28"/>
+        </w:rPr>
+        <w:t xml:space="preserve">experience </w:t>
+      </w:r>
+      <w:r>
+        <w:rPr>
+          <w:sz w:val="28"/>
+          <w:szCs w:val="28"/>
+        </w:rPr>
+        <w:t>purpose t</w:t>
       </w:r>
       <w:bookmarkStart w:id="0" w:name="_GoBack"/>
       <w:bookmarkEnd w:id="0"/>
+    </w:p>
+    <w:p>
+      <w:pPr>
+        <w:pStyle w:val="a3"/>
+        <w:tabs>
+          <w:tab w:val="left" w:pos="7349"/>
+        </w:tabs>
+        <w:ind w:left="420"/>
+        <w:rPr>
+          <w:sz w:val="28"/>
+          <w:szCs w:val="28"/>
+        </w:rPr>
+      </w:pPr>
     </w:p>
     <w:sectPr>
       <w:pgSz w:w="12240" w:h="15840"/>
@@ -5489,6 +7329,95 @@
 <file path=word/numbering.xml><?xml version="1.0" encoding="utf-8"?>
 <w:numbering xmlns:wpc="http://schemas.microsoft.com/office/word/2010/wordprocessingCanvas" xmlns:mc="http://schemas.openxmlformats.org/markup-compatibility/2006" xmlns:o="urn:schemas-microsoft-com:office:office" xmlns:r="http://schemas.openxmlformats.org/officeDocument/2006/relationships" xmlns:m="http://schemas.openxmlformats.org/officeDocument/2006/math" xmlns:v="urn:schemas-microsoft-com:vml" xmlns:wp14="http://schemas.microsoft.com/office/word/2010/wordprocessingDrawing" xmlns:wp="http://schemas.openxmlformats.org/drawingml/2006/wordprocessingDrawing" xmlns:w10="urn:schemas-microsoft-com:office:word" xmlns:w="http://schemas.openxmlformats.org/wordprocessingml/2006/main" xmlns:w14="http://schemas.microsoft.com/office/word/2010/wordml" xmlns:wpg="http://schemas.microsoft.com/office/word/2010/wordprocessingGroup" xmlns:wpi="http://schemas.microsoft.com/office/word/2010/wordprocessingInk" xmlns:wne="http://schemas.microsoft.com/office/word/2006/wordml" xmlns:wps="http://schemas.microsoft.com/office/word/2010/wordprocessingShape" mc:Ignorable="w14 wp14">
   <w:abstractNum w:abstractNumId="0">
+    <w:nsid w:val="001E2EDF"/>
+    <w:multiLevelType w:val="hybridMultilevel"/>
+    <w:tmpl w:val="B3DC6BBC"/>
+    <w:lvl w:ilvl="0" w:tplc="170C6EB8">
+      <w:start w:val="1"/>
+      <w:numFmt w:val="decimal"/>
+      <w:lvlText w:val="%1."/>
+      <w:lvlJc w:val="left"/>
+      <w:pPr>
+        <w:ind w:left="720" w:hanging="360"/>
+      </w:pPr>
+      <w:rPr>
+        <w:rFonts w:hint="eastAsia"/>
+      </w:rPr>
+    </w:lvl>
+    <w:lvl w:ilvl="1" w:tplc="04090019" w:tentative="1">
+      <w:start w:val="1"/>
+      <w:numFmt w:val="lowerLetter"/>
+      <w:lvlText w:val="%2)"/>
+      <w:lvlJc w:val="left"/>
+      <w:pPr>
+        <w:ind w:left="840" w:hanging="420"/>
+      </w:pPr>
+    </w:lvl>
+    <w:lvl w:ilvl="2" w:tplc="0409001B" w:tentative="1">
+      <w:start w:val="1"/>
+      <w:numFmt w:val="lowerRoman"/>
+      <w:lvlText w:val="%3."/>
+      <w:lvlJc w:val="right"/>
+      <w:pPr>
+        <w:ind w:left="1260" w:hanging="420"/>
+      </w:pPr>
+    </w:lvl>
+    <w:lvl w:ilvl="3" w:tplc="0409000F" w:tentative="1">
+      <w:start w:val="1"/>
+      <w:numFmt w:val="decimal"/>
+      <w:lvlText w:val="%4."/>
+      <w:lvlJc w:val="left"/>
+      <w:pPr>
+        <w:ind w:left="1680" w:hanging="420"/>
+      </w:pPr>
+    </w:lvl>
+    <w:lvl w:ilvl="4" w:tplc="04090019" w:tentative="1">
+      <w:start w:val="1"/>
+      <w:numFmt w:val="lowerLetter"/>
+      <w:lvlText w:val="%5)"/>
+      <w:lvlJc w:val="left"/>
+      <w:pPr>
+        <w:ind w:left="2100" w:hanging="420"/>
+      </w:pPr>
+    </w:lvl>
+    <w:lvl w:ilvl="5" w:tplc="0409001B" w:tentative="1">
+      <w:start w:val="1"/>
+      <w:numFmt w:val="lowerRoman"/>
+      <w:lvlText w:val="%6."/>
+      <w:lvlJc w:val="right"/>
+      <w:pPr>
+        <w:ind w:left="2520" w:hanging="420"/>
+      </w:pPr>
+    </w:lvl>
+    <w:lvl w:ilvl="6" w:tplc="0409000F" w:tentative="1">
+      <w:start w:val="1"/>
+      <w:numFmt w:val="decimal"/>
+      <w:lvlText w:val="%7."/>
+      <w:lvlJc w:val="left"/>
+      <w:pPr>
+        <w:ind w:left="2940" w:hanging="420"/>
+      </w:pPr>
+    </w:lvl>
+    <w:lvl w:ilvl="7" w:tplc="04090019" w:tentative="1">
+      <w:start w:val="1"/>
+      <w:numFmt w:val="lowerLetter"/>
+      <w:lvlText w:val="%8)"/>
+      <w:lvlJc w:val="left"/>
+      <w:pPr>
+        <w:ind w:left="3360" w:hanging="420"/>
+      </w:pPr>
+    </w:lvl>
+    <w:lvl w:ilvl="8" w:tplc="0409001B" w:tentative="1">
+      <w:start w:val="1"/>
+      <w:numFmt w:val="lowerRoman"/>
+      <w:lvlText w:val="%9."/>
+      <w:lvlJc w:val="right"/>
+      <w:pPr>
+        <w:ind w:left="3780" w:hanging="420"/>
+      </w:pPr>
+    </w:lvl>
+  </w:abstractNum>
+  <w:abstractNum w:abstractNumId="1">
     <w:nsid w:val="009B793B"/>
     <w:multiLevelType w:val="hybridMultilevel"/>
     <w:tmpl w:val="25BADAC2"/>
@@ -5574,7 +7503,7 @@
       </w:pPr>
     </w:lvl>
   </w:abstractNum>
-  <w:abstractNum w:abstractNumId="1">
+  <w:abstractNum w:abstractNumId="2">
     <w:nsid w:val="16666E16"/>
     <w:multiLevelType w:val="hybridMultilevel"/>
     <w:tmpl w:val="FC1C4A92"/>
@@ -5663,7 +7592,7 @@
       </w:pPr>
     </w:lvl>
   </w:abstractNum>
-  <w:abstractNum w:abstractNumId="2">
+  <w:abstractNum w:abstractNumId="3">
     <w:nsid w:val="1A917371"/>
     <w:multiLevelType w:val="hybridMultilevel"/>
     <w:tmpl w:val="30C2F55C"/>
@@ -5752,7 +7681,7 @@
       </w:pPr>
     </w:lvl>
   </w:abstractNum>
-  <w:abstractNum w:abstractNumId="3">
+  <w:abstractNum w:abstractNumId="4">
     <w:nsid w:val="1BE96014"/>
     <w:multiLevelType w:val="hybridMultilevel"/>
     <w:tmpl w:val="36FE2342"/>
@@ -5841,7 +7770,7 @@
       </w:pPr>
     </w:lvl>
   </w:abstractNum>
-  <w:abstractNum w:abstractNumId="4">
+  <w:abstractNum w:abstractNumId="5">
     <w:nsid w:val="2093553A"/>
     <w:multiLevelType w:val="hybridMultilevel"/>
     <w:tmpl w:val="A3685F96"/>
@@ -5930,7 +7859,120 @@
       </w:pPr>
     </w:lvl>
   </w:abstractNum>
-  <w:abstractNum w:abstractNumId="5">
+  <w:abstractNum w:abstractNumId="6">
+    <w:nsid w:val="20FD4703"/>
+    <w:multiLevelType w:val="hybridMultilevel"/>
+    <w:tmpl w:val="E4343776"/>
+    <w:lvl w:ilvl="0" w:tplc="0409000B">
+      <w:start w:val="1"/>
+      <w:numFmt w:val="bullet"/>
+      <w:lvlText w:val=""/>
+      <w:lvlJc w:val="left"/>
+      <w:pPr>
+        <w:ind w:left="420" w:hanging="420"/>
+      </w:pPr>
+      <w:rPr>
+        <w:rFonts w:ascii="Wingdings" w:hAnsi="Wingdings" w:hint="default"/>
+      </w:rPr>
+    </w:lvl>
+    <w:lvl w:ilvl="1" w:tplc="04090003" w:tentative="1">
+      <w:start w:val="1"/>
+      <w:numFmt w:val="bullet"/>
+      <w:lvlText w:val=""/>
+      <w:lvlJc w:val="left"/>
+      <w:pPr>
+        <w:ind w:left="840" w:hanging="420"/>
+      </w:pPr>
+      <w:rPr>
+        <w:rFonts w:ascii="Wingdings" w:hAnsi="Wingdings" w:hint="default"/>
+      </w:rPr>
+    </w:lvl>
+    <w:lvl w:ilvl="2" w:tplc="04090005" w:tentative="1">
+      <w:start w:val="1"/>
+      <w:numFmt w:val="bullet"/>
+      <w:lvlText w:val=""/>
+      <w:lvlJc w:val="left"/>
+      <w:pPr>
+        <w:ind w:left="1260" w:hanging="420"/>
+      </w:pPr>
+      <w:rPr>
+        <w:rFonts w:ascii="Wingdings" w:hAnsi="Wingdings" w:hint="default"/>
+      </w:rPr>
+    </w:lvl>
+    <w:lvl w:ilvl="3" w:tplc="04090001" w:tentative="1">
+      <w:start w:val="1"/>
+      <w:numFmt w:val="bullet"/>
+      <w:lvlText w:val=""/>
+      <w:lvlJc w:val="left"/>
+      <w:pPr>
+        <w:ind w:left="1680" w:hanging="420"/>
+      </w:pPr>
+      <w:rPr>
+        <w:rFonts w:ascii="Wingdings" w:hAnsi="Wingdings" w:hint="default"/>
+      </w:rPr>
+    </w:lvl>
+    <w:lvl w:ilvl="4" w:tplc="04090003" w:tentative="1">
+      <w:start w:val="1"/>
+      <w:numFmt w:val="bullet"/>
+      <w:lvlText w:val=""/>
+      <w:lvlJc w:val="left"/>
+      <w:pPr>
+        <w:ind w:left="2100" w:hanging="420"/>
+      </w:pPr>
+      <w:rPr>
+        <w:rFonts w:ascii="Wingdings" w:hAnsi="Wingdings" w:hint="default"/>
+      </w:rPr>
+    </w:lvl>
+    <w:lvl w:ilvl="5" w:tplc="04090005" w:tentative="1">
+      <w:start w:val="1"/>
+      <w:numFmt w:val="bullet"/>
+      <w:lvlText w:val=""/>
+      <w:lvlJc w:val="left"/>
+      <w:pPr>
+        <w:ind w:left="2520" w:hanging="420"/>
+      </w:pPr>
+      <w:rPr>
+        <w:rFonts w:ascii="Wingdings" w:hAnsi="Wingdings" w:hint="default"/>
+      </w:rPr>
+    </w:lvl>
+    <w:lvl w:ilvl="6" w:tplc="04090001" w:tentative="1">
+      <w:start w:val="1"/>
+      <w:numFmt w:val="bullet"/>
+      <w:lvlText w:val=""/>
+      <w:lvlJc w:val="left"/>
+      <w:pPr>
+        <w:ind w:left="2940" w:hanging="420"/>
+      </w:pPr>
+      <w:rPr>
+        <w:rFonts w:ascii="Wingdings" w:hAnsi="Wingdings" w:hint="default"/>
+      </w:rPr>
+    </w:lvl>
+    <w:lvl w:ilvl="7" w:tplc="04090003" w:tentative="1">
+      <w:start w:val="1"/>
+      <w:numFmt w:val="bullet"/>
+      <w:lvlText w:val=""/>
+      <w:lvlJc w:val="left"/>
+      <w:pPr>
+        <w:ind w:left="3360" w:hanging="420"/>
+      </w:pPr>
+      <w:rPr>
+        <w:rFonts w:ascii="Wingdings" w:hAnsi="Wingdings" w:hint="default"/>
+      </w:rPr>
+    </w:lvl>
+    <w:lvl w:ilvl="8" w:tplc="04090005" w:tentative="1">
+      <w:start w:val="1"/>
+      <w:numFmt w:val="bullet"/>
+      <w:lvlText w:val=""/>
+      <w:lvlJc w:val="left"/>
+      <w:pPr>
+        <w:ind w:left="3780" w:hanging="420"/>
+      </w:pPr>
+      <w:rPr>
+        <w:rFonts w:ascii="Wingdings" w:hAnsi="Wingdings" w:hint="default"/>
+      </w:rPr>
+    </w:lvl>
+  </w:abstractNum>
+  <w:abstractNum w:abstractNumId="7">
     <w:nsid w:val="21D21D57"/>
     <w:multiLevelType w:val="hybridMultilevel"/>
     <w:tmpl w:val="A1D60AF6"/>
@@ -6019,7 +8061,7 @@
       </w:pPr>
     </w:lvl>
   </w:abstractNum>
-  <w:abstractNum w:abstractNumId="6">
+  <w:abstractNum w:abstractNumId="8">
     <w:nsid w:val="336561DA"/>
     <w:multiLevelType w:val="hybridMultilevel"/>
     <w:tmpl w:val="5258630A"/>
@@ -6108,7 +8150,7 @@
       </w:pPr>
     </w:lvl>
   </w:abstractNum>
-  <w:abstractNum w:abstractNumId="7">
+  <w:abstractNum w:abstractNumId="9">
     <w:nsid w:val="4E0A2E2F"/>
     <w:multiLevelType w:val="hybridMultilevel"/>
     <w:tmpl w:val="EACE9F82"/>
@@ -6194,7 +8236,7 @@
       </w:pPr>
     </w:lvl>
   </w:abstractNum>
-  <w:abstractNum w:abstractNumId="8">
+  <w:abstractNum w:abstractNumId="10">
     <w:nsid w:val="57540609"/>
     <w:multiLevelType w:val="hybridMultilevel"/>
     <w:tmpl w:val="86200004"/>
@@ -6283,7 +8325,7 @@
       </w:pPr>
     </w:lvl>
   </w:abstractNum>
-  <w:abstractNum w:abstractNumId="9">
+  <w:abstractNum w:abstractNumId="11">
     <w:nsid w:val="5F9100CC"/>
     <w:multiLevelType w:val="hybridMultilevel"/>
     <w:tmpl w:val="C2A4852C"/>
@@ -6372,7 +8414,7 @@
       </w:pPr>
     </w:lvl>
   </w:abstractNum>
-  <w:abstractNum w:abstractNumId="10">
+  <w:abstractNum w:abstractNumId="12">
     <w:nsid w:val="64EC6D3F"/>
     <w:multiLevelType w:val="hybridMultilevel"/>
     <w:tmpl w:val="AC00F5F0"/>
@@ -6461,7 +8503,7 @@
       </w:pPr>
     </w:lvl>
   </w:abstractNum>
-  <w:abstractNum w:abstractNumId="11">
+  <w:abstractNum w:abstractNumId="13">
     <w:nsid w:val="77DC79DD"/>
     <w:multiLevelType w:val="hybridMultilevel"/>
     <w:tmpl w:val="DEDACC6E"/>
@@ -6550,7 +8592,7 @@
       </w:pPr>
     </w:lvl>
   </w:abstractNum>
-  <w:abstractNum w:abstractNumId="12">
+  <w:abstractNum w:abstractNumId="14">
     <w:nsid w:val="7E973C8B"/>
     <w:multiLevelType w:val="hybridMultilevel"/>
     <w:tmpl w:val="B896F9AC"/>
@@ -6640,43 +8682,49 @@
     </w:lvl>
   </w:abstractNum>
   <w:num w:numId="1">
+    <w:abstractNumId w:val="1"/>
+  </w:num>
+  <w:num w:numId="2">
+    <w:abstractNumId w:val="2"/>
+  </w:num>
+  <w:num w:numId="3">
+    <w:abstractNumId w:val="11"/>
+  </w:num>
+  <w:num w:numId="4">
+    <w:abstractNumId w:val="5"/>
+  </w:num>
+  <w:num w:numId="5">
+    <w:abstractNumId w:val="14"/>
+  </w:num>
+  <w:num w:numId="6">
+    <w:abstractNumId w:val="13"/>
+  </w:num>
+  <w:num w:numId="7">
+    <w:abstractNumId w:val="4"/>
+  </w:num>
+  <w:num w:numId="8">
+    <w:abstractNumId w:val="12"/>
+  </w:num>
+  <w:num w:numId="9">
+    <w:abstractNumId w:val="3"/>
+  </w:num>
+  <w:num w:numId="10">
+    <w:abstractNumId w:val="9"/>
+  </w:num>
+  <w:num w:numId="11">
+    <w:abstractNumId w:val="8"/>
+  </w:num>
+  <w:num w:numId="12">
+    <w:abstractNumId w:val="7"/>
+  </w:num>
+  <w:num w:numId="13">
+    <w:abstractNumId w:val="10"/>
+  </w:num>
+  <w:num w:numId="14">
     <w:abstractNumId w:val="0"/>
   </w:num>
-  <w:num w:numId="2">
-    <w:abstractNumId w:val="1"/>
-  </w:num>
-  <w:num w:numId="3">
-    <w:abstractNumId w:val="9"/>
-  </w:num>
-  <w:num w:numId="4">
-    <w:abstractNumId w:val="4"/>
-  </w:num>
-  <w:num w:numId="5">
-    <w:abstractNumId w:val="12"/>
-  </w:num>
-  <w:num w:numId="6">
-    <w:abstractNumId w:val="11"/>
-  </w:num>
-  <w:num w:numId="7">
-    <w:abstractNumId w:val="3"/>
-  </w:num>
-  <w:num w:numId="8">
-    <w:abstractNumId w:val="10"/>
-  </w:num>
-  <w:num w:numId="9">
-    <w:abstractNumId w:val="2"/>
-  </w:num>
-  <w:num w:numId="10">
-    <w:abstractNumId w:val="7"/>
-  </w:num>
-  <w:num w:numId="11">
+  <w:num w:numId="15">
     <w:abstractNumId w:val="6"/>
-  </w:num>
-  <w:num w:numId="12">
-    <w:abstractNumId w:val="5"/>
-  </w:num>
-  <w:num w:numId="13">
-    <w:abstractNumId w:val="8"/>
   </w:num>
 </w:numbering>
 </file>

</xml_diff>

<commit_message>
Update the learning with Manager Tips.docx
</commit_message>
<xml_diff>
--- a/Managing Teams/Manager Tips.docx
+++ b/Managing Teams/Manager Tips.docx
@@ -5873,7 +5873,6 @@
           <w:tab w:val="left" w:pos="7349"/>
         </w:tabs>
         <w:rPr>
-          <w:rFonts w:hint="eastAsia"/>
           <w:sz w:val="28"/>
           <w:szCs w:val="28"/>
         </w:rPr>
@@ -7277,14 +7276,30 @@
           <w:sz w:val="28"/>
           <w:szCs w:val="28"/>
         </w:rPr>
-        <w:t xml:space="preserve"> power </w:t>
-      </w:r>
-      <w:r>
-        <w:rPr>
-          <w:sz w:val="28"/>
-          <w:szCs w:val="28"/>
-        </w:rPr>
-        <w:t xml:space="preserve"> to  help them to </w:t>
+        <w:t xml:space="preserve"> </w:t>
+      </w:r>
+      <w:proofErr w:type="gramStart"/>
+      <w:r>
+        <w:rPr>
+          <w:sz w:val="28"/>
+          <w:szCs w:val="28"/>
+        </w:rPr>
+        <w:t xml:space="preserve">power </w:t>
+      </w:r>
+      <w:r>
+        <w:rPr>
+          <w:sz w:val="28"/>
+          <w:szCs w:val="28"/>
+        </w:rPr>
+        <w:t xml:space="preserve"> to</w:t>
+      </w:r>
+      <w:proofErr w:type="gramEnd"/>
+      <w:r>
+        <w:rPr>
+          <w:sz w:val="28"/>
+          <w:szCs w:val="28"/>
+        </w:rPr>
+        <w:t xml:space="preserve">  help them to </w:t>
       </w:r>
       <w:r>
         <w:rPr>
@@ -7298,18 +7313,1046 @@
           <w:sz w:val="28"/>
           <w:szCs w:val="28"/>
         </w:rPr>
-        <w:t>purpose t</w:t>
+        <w:t xml:space="preserve">purpose </w:t>
+      </w:r>
+    </w:p>
+    <w:p>
+      <w:pPr>
+        <w:pStyle w:val="a3"/>
+        <w:tabs>
+          <w:tab w:val="left" w:pos="7349"/>
+        </w:tabs>
+        <w:ind w:left="420"/>
+        <w:rPr>
+          <w:b/>
+          <w:sz w:val="28"/>
+          <w:szCs w:val="28"/>
+          <w:u w:val="single"/>
+        </w:rPr>
+      </w:pPr>
+      <w:r>
+        <w:rPr>
+          <w:b/>
+          <w:sz w:val="28"/>
+          <w:szCs w:val="28"/>
+          <w:u w:val="single"/>
+        </w:rPr>
+        <w:t>Purpose</w:t>
+      </w:r>
+    </w:p>
+    <w:p>
+      <w:pPr>
+        <w:pStyle w:val="a3"/>
+        <w:tabs>
+          <w:tab w:val="left" w:pos="7349"/>
+        </w:tabs>
+        <w:ind w:left="420"/>
+        <w:rPr>
+          <w:sz w:val="28"/>
+          <w:szCs w:val="28"/>
+        </w:rPr>
+      </w:pPr>
+      <w:r>
+        <w:rPr>
+          <w:sz w:val="28"/>
+          <w:szCs w:val="28"/>
+        </w:rPr>
+        <w:t xml:space="preserve">A purpose means a </w:t>
+      </w:r>
+      <w:proofErr w:type="gramStart"/>
+      <w:r>
+        <w:rPr>
+          <w:sz w:val="28"/>
+          <w:szCs w:val="28"/>
+        </w:rPr>
+        <w:t>positive  sense</w:t>
+      </w:r>
+      <w:proofErr w:type="gramEnd"/>
+      <w:r>
+        <w:rPr>
+          <w:sz w:val="28"/>
+          <w:szCs w:val="28"/>
+        </w:rPr>
+        <w:t xml:space="preserve"> of  doing something that matters,</w:t>
+      </w:r>
+    </w:p>
+    <w:p>
+      <w:pPr>
+        <w:pStyle w:val="a3"/>
+        <w:tabs>
+          <w:tab w:val="left" w:pos="7349"/>
+        </w:tabs>
+        <w:ind w:left="420"/>
+        <w:rPr>
+          <w:sz w:val="28"/>
+          <w:szCs w:val="28"/>
+        </w:rPr>
+      </w:pPr>
+      <w:r>
+        <w:rPr>
+          <w:sz w:val="28"/>
+          <w:szCs w:val="28"/>
+        </w:rPr>
+        <w:t xml:space="preserve">Add </w:t>
+      </w:r>
+      <w:proofErr w:type="gramStart"/>
+      <w:r>
+        <w:rPr>
+          <w:sz w:val="28"/>
+          <w:szCs w:val="28"/>
+        </w:rPr>
+        <w:t>value ,and</w:t>
+      </w:r>
+      <w:proofErr w:type="gramEnd"/>
+      <w:r>
+        <w:rPr>
+          <w:sz w:val="28"/>
+          <w:szCs w:val="28"/>
+        </w:rPr>
+        <w:t xml:space="preserve"> makes you feel good when done. Right team any job</w:t>
+      </w:r>
+    </w:p>
+    <w:p>
+      <w:pPr>
+        <w:pStyle w:val="a3"/>
+        <w:tabs>
+          <w:tab w:val="left" w:pos="7349"/>
+        </w:tabs>
+        <w:ind w:left="420"/>
+        <w:rPr>
+          <w:sz w:val="28"/>
+          <w:szCs w:val="28"/>
+        </w:rPr>
+      </w:pPr>
+      <w:proofErr w:type="gramStart"/>
+      <w:r>
+        <w:rPr>
+          <w:sz w:val="28"/>
+          <w:szCs w:val="28"/>
+        </w:rPr>
+        <w:t>can</w:t>
+      </w:r>
+      <w:proofErr w:type="gramEnd"/>
+      <w:r>
+        <w:rPr>
+          <w:sz w:val="28"/>
+          <w:szCs w:val="28"/>
+        </w:rPr>
+        <w:t xml:space="preserve"> be filled with purpose.</w:t>
+      </w:r>
+    </w:p>
+    <w:p>
+      <w:pPr>
+        <w:pStyle w:val="a3"/>
+        <w:tabs>
+          <w:tab w:val="left" w:pos="7349"/>
+        </w:tabs>
+        <w:ind w:left="420"/>
+        <w:rPr>
+          <w:sz w:val="28"/>
+          <w:szCs w:val="28"/>
+        </w:rPr>
+      </w:pPr>
+      <w:r>
+        <w:rPr>
+          <w:sz w:val="28"/>
+          <w:szCs w:val="28"/>
+        </w:rPr>
+        <w:t>Provide purpose by</w:t>
+      </w:r>
+    </w:p>
+    <w:p>
+      <w:pPr>
+        <w:pStyle w:val="a3"/>
+        <w:numPr>
+          <w:ilvl w:val="0"/>
+          <w:numId w:val="15"/>
+        </w:numPr>
+        <w:tabs>
+          <w:tab w:val="left" w:pos="7349"/>
+        </w:tabs>
+        <w:rPr>
+          <w:sz w:val="28"/>
+          <w:szCs w:val="28"/>
+        </w:rPr>
+      </w:pPr>
+      <w:r>
+        <w:rPr>
+          <w:sz w:val="28"/>
+          <w:szCs w:val="28"/>
+        </w:rPr>
+        <w:t>Thinking more flexibly about how to fit people into roles</w:t>
+      </w:r>
+    </w:p>
+    <w:p>
+      <w:pPr>
+        <w:pStyle w:val="a3"/>
+        <w:numPr>
+          <w:ilvl w:val="0"/>
+          <w:numId w:val="15"/>
+        </w:numPr>
+        <w:tabs>
+          <w:tab w:val="left" w:pos="7349"/>
+        </w:tabs>
+        <w:rPr>
+          <w:sz w:val="28"/>
+          <w:szCs w:val="28"/>
+        </w:rPr>
+      </w:pPr>
+      <w:r>
+        <w:rPr>
+          <w:sz w:val="28"/>
+          <w:szCs w:val="28"/>
+        </w:rPr>
+        <w:t>Maintain a dialogue with you employees</w:t>
+      </w:r>
+    </w:p>
+    <w:p>
+      <w:pPr>
+        <w:pStyle w:val="a3"/>
+        <w:numPr>
+          <w:ilvl w:val="0"/>
+          <w:numId w:val="15"/>
+        </w:numPr>
+        <w:tabs>
+          <w:tab w:val="left" w:pos="7349"/>
+        </w:tabs>
+        <w:rPr>
+          <w:sz w:val="28"/>
+          <w:szCs w:val="28"/>
+        </w:rPr>
+      </w:pPr>
+      <w:r>
+        <w:rPr>
+          <w:sz w:val="28"/>
+          <w:szCs w:val="28"/>
+        </w:rPr>
+        <w:t>(</w:t>
+      </w:r>
+      <w:r>
+        <w:rPr>
+          <w:sz w:val="28"/>
+          <w:szCs w:val="28"/>
+        </w:rPr>
+        <w:t xml:space="preserve">As needs change, people grow. </w:t>
+      </w:r>
+      <w:r>
+        <w:rPr>
+          <w:sz w:val="28"/>
+          <w:szCs w:val="28"/>
+        </w:rPr>
+        <w:t xml:space="preserve">you can sport occasionally </w:t>
+      </w:r>
+      <w:r>
+        <w:rPr>
+          <w:sz w:val="28"/>
+          <w:szCs w:val="28"/>
+        </w:rPr>
+        <w:t>opportunities</w:t>
+      </w:r>
+      <w:r>
+        <w:rPr>
+          <w:sz w:val="28"/>
+          <w:szCs w:val="28"/>
+        </w:rPr>
+        <w:t xml:space="preserve"> to tweaks people role or some time</w:t>
+      </w:r>
+      <w:r>
+        <w:rPr>
+          <w:sz w:val="28"/>
+          <w:szCs w:val="28"/>
+        </w:rPr>
+        <w:t xml:space="preserve"> to</w:t>
+      </w:r>
+      <w:r>
+        <w:rPr>
+          <w:sz w:val="28"/>
+          <w:szCs w:val="28"/>
+        </w:rPr>
+        <w:t xml:space="preserve"> </w:t>
+      </w:r>
+      <w:r>
+        <w:rPr>
+          <w:sz w:val="28"/>
+          <w:szCs w:val="28"/>
+        </w:rPr>
+        <w:t xml:space="preserve">completely </w:t>
+      </w:r>
+      <w:r>
+        <w:rPr>
+          <w:sz w:val="28"/>
+          <w:szCs w:val="28"/>
+        </w:rPr>
+        <w:t>change their role</w:t>
+      </w:r>
+      <w:r>
+        <w:rPr>
+          <w:sz w:val="28"/>
+          <w:szCs w:val="28"/>
+        </w:rPr>
+        <w:t xml:space="preserve">, the </w:t>
+      </w:r>
+      <w:r>
+        <w:rPr>
+          <w:sz w:val="28"/>
+          <w:szCs w:val="28"/>
+        </w:rPr>
+        <w:t xml:space="preserve"> better they skills they interesting match the work you give them ,the </w:t>
+      </w:r>
+      <w:r>
+        <w:rPr>
+          <w:sz w:val="28"/>
+          <w:szCs w:val="28"/>
+        </w:rPr>
+        <w:t>more</w:t>
+      </w:r>
+      <w:r>
+        <w:rPr>
+          <w:sz w:val="28"/>
+          <w:szCs w:val="28"/>
+        </w:rPr>
+        <w:t xml:space="preserve"> they will naturally feel</w:t>
+      </w:r>
+      <w:r>
+        <w:rPr>
+          <w:sz w:val="28"/>
+          <w:szCs w:val="28"/>
+        </w:rPr>
+        <w:t xml:space="preserve"> purpose</w:t>
+      </w:r>
+      <w:r>
+        <w:rPr>
+          <w:sz w:val="28"/>
+          <w:szCs w:val="28"/>
+        </w:rPr>
+        <w:t xml:space="preserve"> in their work</w:t>
+      </w:r>
+      <w:r>
+        <w:rPr>
+          <w:sz w:val="28"/>
+          <w:szCs w:val="28"/>
+        </w:rPr>
+        <w:t>)</w:t>
+      </w:r>
+    </w:p>
+    <w:p>
+      <w:pPr>
+        <w:pStyle w:val="a3"/>
+        <w:numPr>
+          <w:ilvl w:val="0"/>
+          <w:numId w:val="15"/>
+        </w:numPr>
+        <w:tabs>
+          <w:tab w:val="left" w:pos="7349"/>
+        </w:tabs>
+        <w:rPr>
+          <w:sz w:val="28"/>
+          <w:szCs w:val="28"/>
+        </w:rPr>
+      </w:pPr>
+      <w:r>
+        <w:rPr>
+          <w:sz w:val="28"/>
+          <w:szCs w:val="28"/>
+        </w:rPr>
+        <w:t>Connecting people to outcomes they support</w:t>
+      </w:r>
+    </w:p>
+    <w:p>
+      <w:pPr>
+        <w:pStyle w:val="a3"/>
+        <w:tabs>
+          <w:tab w:val="left" w:pos="7349"/>
+        </w:tabs>
+        <w:ind w:left="420"/>
+        <w:rPr>
+          <w:sz w:val="28"/>
+          <w:szCs w:val="28"/>
+        </w:rPr>
+      </w:pPr>
+      <w:r>
+        <w:rPr>
+          <w:sz w:val="28"/>
+          <w:szCs w:val="28"/>
+        </w:rPr>
+        <w:t>(Most of the job is about adding value at one point in long chain of</w:t>
+      </w:r>
+    </w:p>
+    <w:p>
+      <w:pPr>
+        <w:pStyle w:val="a3"/>
+        <w:tabs>
+          <w:tab w:val="left" w:pos="7349"/>
+        </w:tabs>
+        <w:ind w:left="420"/>
+        <w:rPr>
+          <w:sz w:val="28"/>
+          <w:szCs w:val="28"/>
+        </w:rPr>
+      </w:pPr>
+      <w:r>
+        <w:rPr>
+          <w:sz w:val="28"/>
+          <w:szCs w:val="28"/>
+        </w:rPr>
+        <w:t xml:space="preserve"> Jobs,</w:t>
+      </w:r>
+      <w:r>
+        <w:t xml:space="preserve"> </w:t>
+      </w:r>
+      <w:r>
+        <w:rPr>
+          <w:sz w:val="28"/>
+          <w:szCs w:val="28"/>
+        </w:rPr>
+        <w:t xml:space="preserve">eventually leads customer or </w:t>
+      </w:r>
+      <w:proofErr w:type="gramStart"/>
+      <w:r>
+        <w:rPr>
+          <w:sz w:val="28"/>
+          <w:szCs w:val="28"/>
+        </w:rPr>
+        <w:t>clients )</w:t>
+      </w:r>
+      <w:proofErr w:type="gramEnd"/>
+    </w:p>
+    <w:p>
+      <w:pPr>
+        <w:pStyle w:val="a3"/>
+        <w:tabs>
+          <w:tab w:val="left" w:pos="7349"/>
+        </w:tabs>
+        <w:ind w:left="420"/>
+        <w:rPr>
+          <w:sz w:val="28"/>
+          <w:szCs w:val="28"/>
+        </w:rPr>
+      </w:pPr>
+      <w:r>
+        <w:rPr>
+          <w:sz w:val="28"/>
+          <w:szCs w:val="28"/>
+        </w:rPr>
+        <w:t xml:space="preserve">The best communicator </w:t>
+      </w:r>
+      <w:proofErr w:type="gramStart"/>
+      <w:r>
+        <w:rPr>
+          <w:sz w:val="28"/>
+          <w:szCs w:val="28"/>
+        </w:rPr>
+        <w:t>listen  more</w:t>
+      </w:r>
+      <w:proofErr w:type="gramEnd"/>
+      <w:r>
+        <w:rPr>
+          <w:sz w:val="28"/>
+          <w:szCs w:val="28"/>
+        </w:rPr>
+        <w:t xml:space="preserve"> than speak, why is so hard</w:t>
+      </w:r>
+    </w:p>
+    <w:p>
+      <w:pPr>
+        <w:pStyle w:val="a3"/>
+        <w:tabs>
+          <w:tab w:val="left" w:pos="7349"/>
+        </w:tabs>
+        <w:ind w:left="420"/>
+        <w:rPr>
+          <w:sz w:val="28"/>
+          <w:szCs w:val="28"/>
+        </w:rPr>
+      </w:pPr>
+      <w:proofErr w:type="gramStart"/>
+      <w:r>
+        <w:rPr>
+          <w:sz w:val="28"/>
+          <w:szCs w:val="28"/>
+        </w:rPr>
+        <w:t>for</w:t>
+      </w:r>
+      <w:proofErr w:type="gramEnd"/>
+      <w:r>
+        <w:rPr>
+          <w:sz w:val="28"/>
+          <w:szCs w:val="28"/>
+        </w:rPr>
+        <w:t xml:space="preserve"> everyone to figure out</w:t>
+      </w:r>
+    </w:p>
+    <w:p>
+      <w:pPr>
+        <w:pStyle w:val="a3"/>
+        <w:tabs>
+          <w:tab w:val="left" w:pos="7349"/>
+        </w:tabs>
+        <w:ind w:left="420"/>
+        <w:rPr>
+          <w:sz w:val="28"/>
+          <w:szCs w:val="28"/>
+        </w:rPr>
+      </w:pPr>
+      <w:proofErr w:type="gramStart"/>
+      <w:r>
+        <w:rPr>
+          <w:sz w:val="28"/>
+          <w:szCs w:val="28"/>
+        </w:rPr>
+        <w:t>when</w:t>
+      </w:r>
+      <w:proofErr w:type="gramEnd"/>
+      <w:r>
+        <w:rPr>
+          <w:sz w:val="28"/>
+          <w:szCs w:val="28"/>
+        </w:rPr>
+        <w:t xml:space="preserve"> you good listener you get more</w:t>
+      </w:r>
+    </w:p>
+    <w:p>
+      <w:pPr>
+        <w:pStyle w:val="a3"/>
+        <w:numPr>
+          <w:ilvl w:val="0"/>
+          <w:numId w:val="15"/>
+        </w:numPr>
+        <w:tabs>
+          <w:tab w:val="left" w:pos="7349"/>
+        </w:tabs>
+        <w:rPr>
+          <w:sz w:val="28"/>
+          <w:szCs w:val="28"/>
+        </w:rPr>
+      </w:pPr>
+      <w:r>
+        <w:rPr>
+          <w:sz w:val="28"/>
+          <w:szCs w:val="28"/>
+        </w:rPr>
+        <w:lastRenderedPageBreak/>
+        <w:t>You understand other better</w:t>
+      </w:r>
+    </w:p>
+    <w:p>
+      <w:pPr>
+        <w:pStyle w:val="a3"/>
+        <w:numPr>
+          <w:ilvl w:val="0"/>
+          <w:numId w:val="15"/>
+        </w:numPr>
+        <w:tabs>
+          <w:tab w:val="left" w:pos="7349"/>
+        </w:tabs>
+        <w:rPr>
+          <w:sz w:val="28"/>
+          <w:szCs w:val="28"/>
+        </w:rPr>
+      </w:pPr>
+      <w:r>
+        <w:rPr>
+          <w:sz w:val="28"/>
+          <w:szCs w:val="28"/>
+        </w:rPr>
+        <w:t>You save time</w:t>
+      </w:r>
+    </w:p>
+    <w:p>
+      <w:pPr>
+        <w:pStyle w:val="a3"/>
+        <w:numPr>
+          <w:ilvl w:val="0"/>
+          <w:numId w:val="15"/>
+        </w:numPr>
+        <w:tabs>
+          <w:tab w:val="left" w:pos="7349"/>
+        </w:tabs>
+        <w:rPr>
+          <w:sz w:val="28"/>
+          <w:szCs w:val="28"/>
+        </w:rPr>
+      </w:pPr>
+      <w:r>
+        <w:rPr>
+          <w:sz w:val="28"/>
+          <w:szCs w:val="28"/>
+        </w:rPr>
+        <w:t>You build stronger relationships because people  like heal when</w:t>
+      </w:r>
+    </w:p>
+    <w:p>
+      <w:pPr>
+        <w:pStyle w:val="a3"/>
+        <w:tabs>
+          <w:tab w:val="left" w:pos="7349"/>
+        </w:tabs>
+        <w:ind w:left="420"/>
+        <w:rPr>
+          <w:sz w:val="28"/>
+          <w:szCs w:val="28"/>
+        </w:rPr>
+      </w:pPr>
+      <w:proofErr w:type="gramStart"/>
+      <w:r>
+        <w:rPr>
+          <w:sz w:val="28"/>
+          <w:szCs w:val="28"/>
+        </w:rPr>
+        <w:t>they</w:t>
+      </w:r>
+      <w:proofErr w:type="gramEnd"/>
+      <w:r>
+        <w:rPr>
+          <w:sz w:val="28"/>
+          <w:szCs w:val="28"/>
+        </w:rPr>
+        <w:t xml:space="preserve"> hurt</w:t>
+      </w:r>
+    </w:p>
+    <w:p>
+      <w:pPr>
+        <w:pStyle w:val="a3"/>
+        <w:tabs>
+          <w:tab w:val="left" w:pos="7349"/>
+        </w:tabs>
+        <w:ind w:left="420"/>
+        <w:rPr>
+          <w:sz w:val="28"/>
+          <w:szCs w:val="28"/>
+        </w:rPr>
+      </w:pPr>
+    </w:p>
+    <w:p>
+      <w:pPr>
+        <w:tabs>
+          <w:tab w:val="left" w:pos="7349"/>
+        </w:tabs>
+        <w:rPr>
+          <w:sz w:val="28"/>
+          <w:szCs w:val="28"/>
+        </w:rPr>
+      </w:pPr>
+      <w:proofErr w:type="gramStart"/>
+      <w:r>
+        <w:rPr>
+          <w:sz w:val="28"/>
+          <w:szCs w:val="28"/>
+        </w:rPr>
+        <w:t>all</w:t>
+      </w:r>
+      <w:proofErr w:type="gramEnd"/>
+      <w:r>
+        <w:rPr>
+          <w:sz w:val="28"/>
+          <w:szCs w:val="28"/>
+        </w:rPr>
+        <w:t xml:space="preserve"> the good communicator follow this roles</w:t>
+      </w:r>
+    </w:p>
+    <w:p>
+      <w:pPr>
+        <w:pStyle w:val="a3"/>
+        <w:numPr>
+          <w:ilvl w:val="0"/>
+          <w:numId w:val="15"/>
+        </w:numPr>
+        <w:tabs>
+          <w:tab w:val="left" w:pos="7349"/>
+        </w:tabs>
+        <w:rPr>
+          <w:sz w:val="28"/>
+          <w:szCs w:val="28"/>
+        </w:rPr>
+      </w:pPr>
+      <w:r>
+        <w:rPr>
+          <w:sz w:val="28"/>
+          <w:szCs w:val="28"/>
+        </w:rPr>
+        <w:t>Don’t multitask</w:t>
+      </w:r>
+    </w:p>
+    <w:p>
+      <w:pPr>
+        <w:pStyle w:val="a3"/>
+        <w:numPr>
+          <w:ilvl w:val="0"/>
+          <w:numId w:val="15"/>
+        </w:numPr>
+        <w:tabs>
+          <w:tab w:val="left" w:pos="7349"/>
+        </w:tabs>
+        <w:rPr>
+          <w:sz w:val="28"/>
+          <w:szCs w:val="28"/>
+        </w:rPr>
+      </w:pPr>
+      <w:r>
+        <w:rPr>
+          <w:sz w:val="28"/>
+          <w:szCs w:val="28"/>
+        </w:rPr>
+        <w:t>Use appropriate body language</w:t>
+      </w:r>
+    </w:p>
+    <w:p>
+      <w:pPr>
+        <w:pStyle w:val="a3"/>
+        <w:numPr>
+          <w:ilvl w:val="0"/>
+          <w:numId w:val="15"/>
+        </w:numPr>
+        <w:tabs>
+          <w:tab w:val="left" w:pos="7349"/>
+        </w:tabs>
+        <w:rPr>
+          <w:sz w:val="28"/>
+          <w:szCs w:val="28"/>
+        </w:rPr>
+      </w:pPr>
+      <w:r>
+        <w:rPr>
+          <w:sz w:val="28"/>
+          <w:szCs w:val="28"/>
+        </w:rPr>
+        <w:t>Take notes</w:t>
+      </w:r>
+    </w:p>
+    <w:p>
+      <w:pPr>
+        <w:pStyle w:val="a3"/>
+        <w:tabs>
+          <w:tab w:val="left" w:pos="7349"/>
+        </w:tabs>
+        <w:ind w:left="420"/>
+        <w:rPr>
+          <w:sz w:val="28"/>
+          <w:szCs w:val="28"/>
+        </w:rPr>
+      </w:pPr>
+      <w:r>
+        <w:rPr>
+          <w:sz w:val="28"/>
+          <w:szCs w:val="28"/>
+        </w:rPr>
+        <w:t>When the people feel positive relationship they feel better</w:t>
+      </w:r>
+    </w:p>
+    <w:p>
+      <w:pPr>
+        <w:pStyle w:val="a3"/>
+        <w:tabs>
+          <w:tab w:val="left" w:pos="7349"/>
+        </w:tabs>
+        <w:ind w:left="420"/>
+        <w:rPr>
+          <w:sz w:val="28"/>
+          <w:szCs w:val="28"/>
+        </w:rPr>
+      </w:pPr>
+      <w:proofErr w:type="spellStart"/>
+      <w:r>
+        <w:rPr>
+          <w:sz w:val="28"/>
+          <w:szCs w:val="28"/>
+        </w:rPr>
+        <w:t>P</w:t>
+      </w:r>
+      <w:r>
+        <w:rPr>
+          <w:sz w:val="28"/>
+          <w:szCs w:val="28"/>
+        </w:rPr>
+        <w:t>erformace</w:t>
+      </w:r>
+      <w:proofErr w:type="gramStart"/>
+      <w:r>
+        <w:rPr>
+          <w:sz w:val="28"/>
+          <w:szCs w:val="28"/>
+        </w:rPr>
+        <w:t>,they</w:t>
+      </w:r>
+      <w:proofErr w:type="spellEnd"/>
+      <w:proofErr w:type="gramEnd"/>
+      <w:r>
+        <w:rPr>
+          <w:sz w:val="28"/>
+          <w:szCs w:val="28"/>
+        </w:rPr>
+        <w:t xml:space="preserve"> show their </w:t>
+      </w:r>
+      <w:proofErr w:type="spellStart"/>
+      <w:r>
+        <w:rPr>
+          <w:sz w:val="28"/>
+          <w:szCs w:val="28"/>
+        </w:rPr>
+        <w:t>loyati</w:t>
+      </w:r>
+      <w:proofErr w:type="spellEnd"/>
+      <w:r>
+        <w:rPr>
+          <w:sz w:val="28"/>
+          <w:szCs w:val="28"/>
+        </w:rPr>
+        <w:t xml:space="preserve"> and commitment</w:t>
+      </w:r>
+    </w:p>
+    <w:p>
+      <w:pPr>
+        <w:pStyle w:val="a3"/>
+        <w:tabs>
+          <w:tab w:val="left" w:pos="7349"/>
+        </w:tabs>
+        <w:ind w:left="420"/>
+        <w:rPr>
+          <w:sz w:val="28"/>
+          <w:szCs w:val="28"/>
+        </w:rPr>
+      </w:pPr>
+      <w:r>
+        <w:rPr>
+          <w:sz w:val="28"/>
+          <w:szCs w:val="28"/>
+        </w:rPr>
+        <w:t>High performance relationship embrace candor</w:t>
+      </w:r>
+    </w:p>
+    <w:p>
+      <w:pPr>
+        <w:pStyle w:val="a3"/>
+        <w:tabs>
+          <w:tab w:val="left" w:pos="7349"/>
+        </w:tabs>
+        <w:ind w:left="420"/>
+        <w:rPr>
+          <w:sz w:val="28"/>
+          <w:szCs w:val="28"/>
+        </w:rPr>
+      </w:pPr>
+      <w:r>
+        <w:rPr>
+          <w:sz w:val="28"/>
+          <w:szCs w:val="28"/>
+        </w:rPr>
+        <w:t>Candor</w:t>
+      </w:r>
+    </w:p>
+    <w:p>
+      <w:pPr>
+        <w:pStyle w:val="a3"/>
+        <w:numPr>
+          <w:ilvl w:val="0"/>
+          <w:numId w:val="15"/>
+        </w:numPr>
+        <w:tabs>
+          <w:tab w:val="left" w:pos="7349"/>
+        </w:tabs>
+        <w:rPr>
+          <w:sz w:val="28"/>
+          <w:szCs w:val="28"/>
+        </w:rPr>
+      </w:pPr>
+      <w:r>
+        <w:rPr>
+          <w:sz w:val="28"/>
+          <w:szCs w:val="28"/>
+        </w:rPr>
+        <w:t>Open and  frank dialogue</w:t>
+      </w:r>
+    </w:p>
+    <w:p>
+      <w:pPr>
+        <w:pStyle w:val="a3"/>
+        <w:numPr>
+          <w:ilvl w:val="0"/>
+          <w:numId w:val="15"/>
+        </w:numPr>
+        <w:tabs>
+          <w:tab w:val="left" w:pos="7349"/>
+        </w:tabs>
+        <w:rPr>
+          <w:sz w:val="28"/>
+          <w:szCs w:val="28"/>
+        </w:rPr>
+      </w:pPr>
+      <w:r>
+        <w:rPr>
+          <w:sz w:val="28"/>
+          <w:szCs w:val="28"/>
+        </w:rPr>
+        <w:t xml:space="preserve">Strong honest </w:t>
+      </w:r>
+    </w:p>
+    <w:p>
+      <w:pPr>
+        <w:pStyle w:val="a3"/>
+        <w:numPr>
+          <w:ilvl w:val="0"/>
+          <w:numId w:val="15"/>
+        </w:numPr>
+        <w:tabs>
+          <w:tab w:val="left" w:pos="7349"/>
+        </w:tabs>
+        <w:rPr>
+          <w:sz w:val="28"/>
+          <w:szCs w:val="28"/>
+        </w:rPr>
+      </w:pPr>
+      <w:r>
+        <w:rPr>
+          <w:sz w:val="28"/>
+          <w:szCs w:val="28"/>
+        </w:rPr>
+        <w:t>Being forthright</w:t>
+      </w:r>
+      <w:r>
+        <w:rPr>
+          <w:sz w:val="28"/>
+          <w:szCs w:val="28"/>
+        </w:rPr>
+        <w:t>(</w:t>
+      </w:r>
+      <w:r>
+        <w:rPr>
+          <w:rFonts w:hint="eastAsia"/>
+          <w:sz w:val="28"/>
+          <w:szCs w:val="28"/>
+        </w:rPr>
+        <w:t>直率的</w:t>
+      </w:r>
+      <w:r>
+        <w:rPr>
+          <w:sz w:val="28"/>
+          <w:szCs w:val="28"/>
+        </w:rPr>
+        <w:t>)</w:t>
       </w:r>
       <w:bookmarkStart w:id="0" w:name="_GoBack"/>
       <w:bookmarkEnd w:id="0"/>
     </w:p>
     <w:p>
       <w:pPr>
-        <w:pStyle w:val="a3"/>
-        <w:tabs>
-          <w:tab w:val="left" w:pos="7349"/>
-        </w:tabs>
-        <w:ind w:left="420"/>
+        <w:tabs>
+          <w:tab w:val="left" w:pos="7349"/>
+        </w:tabs>
+        <w:rPr>
+          <w:sz w:val="28"/>
+          <w:szCs w:val="28"/>
+        </w:rPr>
+      </w:pPr>
+      <w:r>
+        <w:rPr>
+          <w:sz w:val="28"/>
+          <w:szCs w:val="28"/>
+        </w:rPr>
+        <w:t xml:space="preserve">Do the </w:t>
+      </w:r>
+      <w:proofErr w:type="spellStart"/>
+      <w:r>
+        <w:rPr>
+          <w:sz w:val="28"/>
+          <w:szCs w:val="28"/>
+        </w:rPr>
+        <w:t>orngnization</w:t>
+      </w:r>
+      <w:proofErr w:type="spellEnd"/>
+      <w:r>
+        <w:rPr>
+          <w:sz w:val="28"/>
+          <w:szCs w:val="28"/>
+        </w:rPr>
+        <w:t xml:space="preserve"> change too </w:t>
+      </w:r>
+      <w:proofErr w:type="spellStart"/>
+      <w:r>
+        <w:rPr>
+          <w:sz w:val="28"/>
+          <w:szCs w:val="28"/>
+        </w:rPr>
+        <w:t>litte</w:t>
+      </w:r>
+      <w:proofErr w:type="spellEnd"/>
+      <w:r>
+        <w:rPr>
+          <w:sz w:val="28"/>
+          <w:szCs w:val="28"/>
+        </w:rPr>
+        <w:t xml:space="preserve"> or too much, the answer is too </w:t>
+      </w:r>
+    </w:p>
+    <w:p>
+      <w:pPr>
+        <w:tabs>
+          <w:tab w:val="left" w:pos="7349"/>
+        </w:tabs>
+        <w:rPr>
+          <w:sz w:val="28"/>
+          <w:szCs w:val="28"/>
+        </w:rPr>
+      </w:pPr>
+      <w:r>
+        <w:rPr>
+          <w:sz w:val="28"/>
+          <w:szCs w:val="28"/>
+        </w:rPr>
+        <w:t>Much</w:t>
+      </w:r>
+    </w:p>
+    <w:p>
+      <w:pPr>
+        <w:tabs>
+          <w:tab w:val="left" w:pos="7349"/>
+        </w:tabs>
+        <w:rPr>
+          <w:sz w:val="28"/>
+          <w:szCs w:val="28"/>
+        </w:rPr>
+      </w:pPr>
+      <w:r>
+        <w:rPr>
+          <w:sz w:val="28"/>
+          <w:szCs w:val="28"/>
+        </w:rPr>
+        <w:t>Reason we take on change</w:t>
+      </w:r>
+    </w:p>
+    <w:p>
+      <w:pPr>
+        <w:tabs>
+          <w:tab w:val="left" w:pos="7349"/>
+        </w:tabs>
+        <w:rPr>
+          <w:sz w:val="28"/>
+          <w:szCs w:val="28"/>
+        </w:rPr>
+      </w:pPr>
+      <w:r>
+        <w:rPr>
+          <w:sz w:val="28"/>
+          <w:szCs w:val="28"/>
+        </w:rPr>
+        <w:t>Keeping up with competition, Adopting best practices</w:t>
+      </w:r>
+    </w:p>
+    <w:p>
+      <w:pPr>
+        <w:tabs>
+          <w:tab w:val="left" w:pos="7349"/>
+        </w:tabs>
+        <w:rPr>
+          <w:sz w:val="28"/>
+          <w:szCs w:val="28"/>
+        </w:rPr>
+      </w:pPr>
+    </w:p>
+    <w:p>
+      <w:pPr>
+        <w:tabs>
+          <w:tab w:val="left" w:pos="7349"/>
+        </w:tabs>
         <w:rPr>
           <w:sz w:val="28"/>
           <w:szCs w:val="28"/>

</xml_diff>

<commit_message>
Update Managing Teams/Manager Tips.docx and Managing Teams/Managing Employee Performance Problems.docx
</commit_message>
<xml_diff>
--- a/Managing Teams/Manager Tips.docx
+++ b/Managing Teams/Manager Tips.docx
@@ -13589,14 +13589,7 @@
           <w:sz w:val="28"/>
           <w:szCs w:val="28"/>
         </w:rPr>
-        <w:t xml:space="preserve">Assumption </w:t>
-      </w:r>
-      <w:r>
-        <w:rPr>
-          <w:sz w:val="28"/>
-          <w:szCs w:val="28"/>
-        </w:rPr>
-        <w:t>2</w:t>
+        <w:t>Assumption 2</w:t>
       </w:r>
     </w:p>
     <w:p>
@@ -13694,14 +13687,7 @@
           <w:sz w:val="28"/>
           <w:szCs w:val="28"/>
         </w:rPr>
-        <w:t xml:space="preserve">Assumption </w:t>
-      </w:r>
-      <w:r>
-        <w:rPr>
-          <w:sz w:val="28"/>
-          <w:szCs w:val="28"/>
-        </w:rPr>
-        <w:t>3</w:t>
+        <w:t>Assumption 3</w:t>
       </w:r>
     </w:p>
     <w:p>
@@ -13890,8 +13876,2520 @@
         </w:rPr>
         <w:t>The long run</w:t>
       </w:r>
+    </w:p>
+    <w:p>
+      <w:pPr>
+        <w:tabs>
+          <w:tab w:val="left" w:pos="7349"/>
+        </w:tabs>
+        <w:rPr>
+          <w:sz w:val="28"/>
+          <w:szCs w:val="28"/>
+        </w:rPr>
+      </w:pPr>
+    </w:p>
+    <w:p>
+      <w:pPr>
+        <w:pStyle w:val="a3"/>
+        <w:numPr>
+          <w:ilvl w:val="0"/>
+          <w:numId w:val="25"/>
+        </w:numPr>
+        <w:tabs>
+          <w:tab w:val="left" w:pos="7349"/>
+        </w:tabs>
+        <w:rPr>
+          <w:sz w:val="28"/>
+          <w:szCs w:val="28"/>
+        </w:rPr>
+      </w:pPr>
+      <w:r>
+        <w:rPr>
+          <w:sz w:val="28"/>
+          <w:szCs w:val="28"/>
+        </w:rPr>
+        <w:t>short-term pressure can lead to harmful decisions</w:t>
+      </w:r>
+    </w:p>
+    <w:p>
+      <w:pPr>
+        <w:pStyle w:val="a3"/>
+        <w:numPr>
+          <w:ilvl w:val="0"/>
+          <w:numId w:val="25"/>
+        </w:numPr>
+        <w:tabs>
+          <w:tab w:val="left" w:pos="7349"/>
+        </w:tabs>
+        <w:rPr>
+          <w:sz w:val="28"/>
+          <w:szCs w:val="28"/>
+        </w:rPr>
+      </w:pPr>
+      <w:r>
+        <w:rPr>
+          <w:sz w:val="28"/>
+          <w:szCs w:val="28"/>
+        </w:rPr>
+        <w:t>short-term bias hurts you ability to  get to the root cause of problems</w:t>
+      </w:r>
+    </w:p>
+    <w:p>
+      <w:pPr>
+        <w:pStyle w:val="a3"/>
+        <w:numPr>
+          <w:ilvl w:val="0"/>
+          <w:numId w:val="25"/>
+        </w:numPr>
+        <w:tabs>
+          <w:tab w:val="left" w:pos="7349"/>
+        </w:tabs>
+        <w:rPr>
+          <w:sz w:val="28"/>
+          <w:szCs w:val="28"/>
+        </w:rPr>
+      </w:pPr>
+      <w:r>
+        <w:rPr>
+          <w:sz w:val="28"/>
+          <w:szCs w:val="28"/>
+        </w:rPr>
+        <w:t>short –term bias harms innovation</w:t>
+      </w:r>
+    </w:p>
+    <w:p>
+      <w:pPr>
+        <w:pStyle w:val="a3"/>
+        <w:tabs>
+          <w:tab w:val="left" w:pos="7349"/>
+        </w:tabs>
+        <w:ind w:left="360"/>
+        <w:rPr>
+          <w:sz w:val="28"/>
+          <w:szCs w:val="28"/>
+        </w:rPr>
+      </w:pPr>
+      <w:r>
+        <w:rPr>
+          <w:sz w:val="28"/>
+          <w:szCs w:val="28"/>
+        </w:rPr>
+        <w:t>server the needs of the team or organization in the short run and the long run</w:t>
+      </w:r>
+    </w:p>
+    <w:p>
+      <w:pPr>
+        <w:pStyle w:val="a3"/>
+        <w:tabs>
+          <w:tab w:val="left" w:pos="7349"/>
+        </w:tabs>
+        <w:ind w:left="360"/>
+        <w:rPr>
+          <w:sz w:val="28"/>
+          <w:szCs w:val="28"/>
+        </w:rPr>
+      </w:pPr>
+    </w:p>
+    <w:p>
+      <w:pPr>
+        <w:tabs>
+          <w:tab w:val="left" w:pos="7349"/>
+        </w:tabs>
+        <w:rPr>
+          <w:sz w:val="28"/>
+          <w:szCs w:val="28"/>
+        </w:rPr>
+      </w:pPr>
+      <w:r>
+        <w:rPr>
+          <w:sz w:val="28"/>
+          <w:szCs w:val="28"/>
+        </w:rPr>
+        <w:t>getting into coaching model find root casuse</w:t>
+      </w:r>
+    </w:p>
+    <w:p>
+      <w:pPr>
+        <w:tabs>
+          <w:tab w:val="left" w:pos="7349"/>
+        </w:tabs>
+        <w:rPr>
+          <w:sz w:val="28"/>
+          <w:szCs w:val="28"/>
+        </w:rPr>
+      </w:pPr>
+    </w:p>
+    <w:p>
+      <w:pPr>
+        <w:tabs>
+          <w:tab w:val="left" w:pos="7349"/>
+        </w:tabs>
+        <w:rPr>
+          <w:b/>
+          <w:sz w:val="28"/>
+          <w:szCs w:val="28"/>
+          <w:u w:val="single"/>
+        </w:rPr>
+      </w:pPr>
+      <w:r>
+        <w:rPr>
+          <w:b/>
+          <w:sz w:val="28"/>
+          <w:szCs w:val="28"/>
+          <w:u w:val="single"/>
+        </w:rPr>
+        <w:t>Introvert</w:t>
+      </w:r>
+    </w:p>
+    <w:p>
+      <w:pPr>
+        <w:tabs>
+          <w:tab w:val="left" w:pos="7349"/>
+        </w:tabs>
+        <w:rPr>
+          <w:sz w:val="28"/>
+          <w:szCs w:val="28"/>
+        </w:rPr>
+      </w:pPr>
+      <w:r>
+        <w:rPr>
+          <w:sz w:val="28"/>
+          <w:szCs w:val="28"/>
+        </w:rPr>
+        <w:t>Someone think the introvert will not lead good leaders</w:t>
+      </w:r>
+    </w:p>
+    <w:p>
+      <w:pPr>
+        <w:tabs>
+          <w:tab w:val="left" w:pos="7349"/>
+        </w:tabs>
+        <w:rPr>
+          <w:sz w:val="28"/>
+          <w:szCs w:val="28"/>
+        </w:rPr>
+      </w:pPr>
+      <w:r>
+        <w:rPr>
+          <w:sz w:val="28"/>
+          <w:szCs w:val="28"/>
+        </w:rPr>
+        <w:lastRenderedPageBreak/>
+        <w:t xml:space="preserve">Extrovert means outgoing talkative  and </w:t>
+      </w:r>
+      <w:r>
+        <w:rPr>
+          <w:sz w:val="28"/>
+          <w:szCs w:val="28"/>
+        </w:rPr>
+        <w:t>energetics</w:t>
+      </w:r>
+    </w:p>
+    <w:p>
+      <w:pPr>
+        <w:tabs>
+          <w:tab w:val="left" w:pos="7349"/>
+        </w:tabs>
+        <w:rPr>
+          <w:sz w:val="28"/>
+          <w:szCs w:val="28"/>
+        </w:rPr>
+      </w:pPr>
+      <w:r>
+        <w:rPr>
+          <w:sz w:val="28"/>
+          <w:szCs w:val="28"/>
+        </w:rPr>
+        <w:t>Introverts</w:t>
+      </w:r>
+      <w:r>
+        <w:rPr>
+          <w:sz w:val="28"/>
+          <w:szCs w:val="28"/>
+        </w:rPr>
+        <w:t>(</w:t>
+      </w:r>
+      <w:r>
+        <w:rPr>
+          <w:sz w:val="28"/>
+          <w:szCs w:val="28"/>
+        </w:rPr>
+        <w:t>内向型人格</w:t>
+      </w:r>
+      <w:r>
+        <w:rPr>
+          <w:sz w:val="28"/>
+          <w:szCs w:val="28"/>
+        </w:rPr>
+        <w:t>)</w:t>
+      </w:r>
+      <w:r>
+        <w:rPr>
+          <w:sz w:val="28"/>
+          <w:szCs w:val="28"/>
+        </w:rPr>
+        <w:t xml:space="preserve"> tend to be more </w:t>
+      </w:r>
+      <w:r>
+        <w:rPr>
+          <w:sz w:val="28"/>
+          <w:szCs w:val="28"/>
+        </w:rPr>
+        <w:t>reserve</w:t>
+      </w:r>
+      <w:r>
+        <w:rPr>
+          <w:sz w:val="28"/>
+          <w:szCs w:val="28"/>
+        </w:rPr>
+        <w:t xml:space="preserve"> and enjoy solided</w:t>
+      </w:r>
+    </w:p>
+    <w:p>
+      <w:pPr>
+        <w:tabs>
+          <w:tab w:val="left" w:pos="7349"/>
+        </w:tabs>
+        <w:rPr>
+          <w:sz w:val="28"/>
+          <w:szCs w:val="28"/>
+        </w:rPr>
+      </w:pPr>
+      <w:r>
+        <w:rPr>
+          <w:sz w:val="28"/>
+          <w:szCs w:val="28"/>
+        </w:rPr>
+        <w:t xml:space="preserve">Rearch the extrovert and introvert could be great leader depend on </w:t>
+      </w:r>
+    </w:p>
+    <w:p>
+      <w:pPr>
+        <w:tabs>
+          <w:tab w:val="left" w:pos="7349"/>
+        </w:tabs>
+        <w:rPr>
+          <w:sz w:val="28"/>
+          <w:szCs w:val="28"/>
+        </w:rPr>
+      </w:pPr>
+      <w:r>
+        <w:rPr>
+          <w:sz w:val="28"/>
+          <w:szCs w:val="28"/>
+        </w:rPr>
+        <w:t>the situation</w:t>
+      </w:r>
+    </w:p>
+    <w:p>
+      <w:pPr>
+        <w:tabs>
+          <w:tab w:val="left" w:pos="7349"/>
+        </w:tabs>
+        <w:rPr>
+          <w:sz w:val="28"/>
+          <w:szCs w:val="28"/>
+        </w:rPr>
+      </w:pPr>
+    </w:p>
+    <w:p>
+      <w:pPr>
+        <w:pStyle w:val="a3"/>
+        <w:numPr>
+          <w:ilvl w:val="0"/>
+          <w:numId w:val="26"/>
+        </w:numPr>
+        <w:tabs>
+          <w:tab w:val="left" w:pos="7349"/>
+        </w:tabs>
+        <w:rPr>
+          <w:sz w:val="28"/>
+          <w:szCs w:val="28"/>
+        </w:rPr>
+      </w:pPr>
+      <w:r>
+        <w:rPr>
+          <w:sz w:val="28"/>
+          <w:szCs w:val="28"/>
+        </w:rPr>
+        <w:t>introvert</w:t>
+      </w:r>
+      <w:r>
+        <w:rPr>
+          <w:sz w:val="28"/>
+          <w:szCs w:val="28"/>
+        </w:rPr>
+        <w:t>(</w:t>
+      </w:r>
+      <w:r>
+        <w:rPr>
+          <w:sz w:val="28"/>
+          <w:szCs w:val="28"/>
+        </w:rPr>
+        <w:t>内向型人格</w:t>
+      </w:r>
+      <w:r>
+        <w:rPr>
+          <w:sz w:val="28"/>
+          <w:szCs w:val="28"/>
+        </w:rPr>
+        <w:t>)</w:t>
+      </w:r>
+      <w:r>
+        <w:rPr>
+          <w:sz w:val="28"/>
+          <w:szCs w:val="28"/>
+        </w:rPr>
+        <w:t xml:space="preserve"> tend to think first and talk later, they think others comment</w:t>
+      </w:r>
+      <w:r>
+        <w:rPr>
+          <w:sz w:val="28"/>
+          <w:szCs w:val="28"/>
+        </w:rPr>
+        <w:t xml:space="preserve"> </w:t>
+      </w:r>
+      <w:r>
+        <w:rPr>
+          <w:sz w:val="28"/>
+          <w:szCs w:val="28"/>
+        </w:rPr>
+        <w:t>carefully refeclt before responding</w:t>
+      </w:r>
+    </w:p>
+    <w:p>
+      <w:pPr>
+        <w:pStyle w:val="a3"/>
+        <w:numPr>
+          <w:ilvl w:val="0"/>
+          <w:numId w:val="26"/>
+        </w:numPr>
+        <w:tabs>
+          <w:tab w:val="left" w:pos="7349"/>
+        </w:tabs>
+        <w:rPr>
+          <w:sz w:val="28"/>
+          <w:szCs w:val="28"/>
+        </w:rPr>
+      </w:pPr>
+      <w:r>
+        <w:rPr>
+          <w:sz w:val="28"/>
+          <w:szCs w:val="28"/>
+        </w:rPr>
+        <w:t>introverts are better at having deep conversations</w:t>
+      </w:r>
+    </w:p>
+    <w:p>
+      <w:pPr>
+        <w:pStyle w:val="a3"/>
+        <w:numPr>
+          <w:ilvl w:val="0"/>
+          <w:numId w:val="26"/>
+        </w:numPr>
+        <w:tabs>
+          <w:tab w:val="left" w:pos="7349"/>
+        </w:tabs>
+        <w:rPr>
+          <w:sz w:val="28"/>
+          <w:szCs w:val="28"/>
+        </w:rPr>
+      </w:pPr>
+      <w:r>
+        <w:rPr>
+          <w:sz w:val="28"/>
+          <w:szCs w:val="28"/>
+        </w:rPr>
+        <w:t>introverts display calm and peace which help others experience calm too</w:t>
+      </w:r>
+    </w:p>
+    <w:p>
+      <w:pPr>
+        <w:pStyle w:val="a3"/>
+        <w:numPr>
+          <w:ilvl w:val="0"/>
+          <w:numId w:val="26"/>
+        </w:numPr>
+        <w:tabs>
+          <w:tab w:val="left" w:pos="7349"/>
+        </w:tabs>
+        <w:rPr>
+          <w:sz w:val="28"/>
+          <w:szCs w:val="28"/>
+        </w:rPr>
+      </w:pPr>
+      <w:r>
+        <w:rPr>
+          <w:sz w:val="28"/>
+          <w:szCs w:val="28"/>
+        </w:rPr>
+        <w:t>introverts are not great at self -promotion</w:t>
+      </w:r>
+    </w:p>
+    <w:p>
+      <w:pPr>
+        <w:tabs>
+          <w:tab w:val="left" w:pos="7349"/>
+        </w:tabs>
+        <w:rPr>
+          <w:b/>
+          <w:sz w:val="28"/>
+          <w:szCs w:val="28"/>
+          <w:u w:val="single"/>
+        </w:rPr>
+      </w:pPr>
+    </w:p>
+    <w:p>
+      <w:pPr>
+        <w:tabs>
+          <w:tab w:val="left" w:pos="7349"/>
+        </w:tabs>
+        <w:rPr>
+          <w:b/>
+          <w:sz w:val="28"/>
+          <w:szCs w:val="28"/>
+          <w:u w:val="single"/>
+        </w:rPr>
+      </w:pPr>
+      <w:r>
+        <w:rPr>
+          <w:b/>
+          <w:sz w:val="28"/>
+          <w:szCs w:val="28"/>
+          <w:u w:val="single"/>
+        </w:rPr>
+        <w:t>Leader are born or bread</w:t>
+      </w:r>
+    </w:p>
+    <w:p>
+      <w:pPr>
+        <w:pStyle w:val="a3"/>
+        <w:numPr>
+          <w:ilvl w:val="0"/>
+          <w:numId w:val="28"/>
+        </w:numPr>
+        <w:tabs>
+          <w:tab w:val="left" w:pos="7349"/>
+        </w:tabs>
+        <w:rPr>
+          <w:sz w:val="28"/>
+          <w:szCs w:val="28"/>
+        </w:rPr>
+      </w:pPr>
+      <w:r>
+        <w:rPr>
+          <w:sz w:val="28"/>
+          <w:szCs w:val="28"/>
+        </w:rPr>
+        <w:t>Moving</w:t>
+      </w:r>
+      <w:r>
+        <w:rPr>
+          <w:sz w:val="28"/>
+          <w:szCs w:val="28"/>
+        </w:rPr>
+        <w:t xml:space="preserve"> high –potential employee into new and increasingly challenging</w:t>
+      </w:r>
+    </w:p>
+    <w:p>
+      <w:pPr>
+        <w:pStyle w:val="a3"/>
+        <w:numPr>
+          <w:ilvl w:val="0"/>
+          <w:numId w:val="28"/>
+        </w:numPr>
+        <w:tabs>
+          <w:tab w:val="left" w:pos="7349"/>
+        </w:tabs>
+        <w:rPr>
+          <w:sz w:val="28"/>
+          <w:szCs w:val="28"/>
+        </w:rPr>
+      </w:pPr>
+      <w:r>
+        <w:rPr>
+          <w:sz w:val="28"/>
+          <w:szCs w:val="28"/>
+        </w:rPr>
+        <w:t>R</w:t>
+      </w:r>
+      <w:r>
+        <w:rPr>
+          <w:sz w:val="28"/>
+          <w:szCs w:val="28"/>
+        </w:rPr>
+        <w:t>oles</w:t>
+      </w:r>
+    </w:p>
+    <w:p>
+      <w:pPr>
+        <w:pStyle w:val="a3"/>
+        <w:numPr>
+          <w:ilvl w:val="0"/>
+          <w:numId w:val="28"/>
+        </w:numPr>
+        <w:tabs>
+          <w:tab w:val="left" w:pos="7349"/>
+        </w:tabs>
+        <w:rPr>
+          <w:sz w:val="28"/>
+          <w:szCs w:val="28"/>
+        </w:rPr>
+      </w:pPr>
+      <w:r>
+        <w:rPr>
+          <w:sz w:val="28"/>
+          <w:szCs w:val="28"/>
+        </w:rPr>
+        <w:t>Giving them temporary assignments that stretch their skills set</w:t>
+      </w:r>
+    </w:p>
+    <w:p>
+      <w:pPr>
+        <w:pStyle w:val="a3"/>
+        <w:numPr>
+          <w:ilvl w:val="0"/>
+          <w:numId w:val="28"/>
+        </w:numPr>
+        <w:tabs>
+          <w:tab w:val="left" w:pos="7349"/>
+        </w:tabs>
+        <w:rPr>
+          <w:sz w:val="28"/>
+          <w:szCs w:val="28"/>
+        </w:rPr>
+      </w:pPr>
+      <w:r>
+        <w:rPr>
+          <w:sz w:val="28"/>
+          <w:szCs w:val="28"/>
+        </w:rPr>
+        <w:t>Within their current role</w:t>
+      </w:r>
+    </w:p>
+    <w:p>
+      <w:pPr>
+        <w:pStyle w:val="a3"/>
+        <w:numPr>
+          <w:ilvl w:val="0"/>
+          <w:numId w:val="28"/>
+        </w:numPr>
+        <w:tabs>
+          <w:tab w:val="left" w:pos="7349"/>
+        </w:tabs>
+        <w:rPr>
+          <w:sz w:val="28"/>
+          <w:szCs w:val="28"/>
+        </w:rPr>
+      </w:pPr>
+      <w:r>
+        <w:rPr>
+          <w:sz w:val="28"/>
+          <w:szCs w:val="28"/>
+        </w:rPr>
+        <w:t>Having them lead special project or task-force teams dealing with</w:t>
+      </w:r>
+    </w:p>
+    <w:p>
+      <w:pPr>
+        <w:pStyle w:val="a3"/>
+        <w:numPr>
+          <w:ilvl w:val="0"/>
+          <w:numId w:val="28"/>
+        </w:numPr>
+        <w:tabs>
+          <w:tab w:val="left" w:pos="7349"/>
+        </w:tabs>
+        <w:rPr>
+          <w:sz w:val="28"/>
+          <w:szCs w:val="28"/>
+        </w:rPr>
+      </w:pPr>
+      <w:r>
+        <w:rPr>
+          <w:sz w:val="28"/>
+          <w:szCs w:val="28"/>
+        </w:rPr>
+        <w:t>Issues outside of the current role</w:t>
+      </w:r>
+    </w:p>
+    <w:p>
+      <w:pPr>
+        <w:pStyle w:val="a3"/>
+        <w:numPr>
+          <w:ilvl w:val="0"/>
+          <w:numId w:val="28"/>
+        </w:numPr>
+        <w:tabs>
+          <w:tab w:val="left" w:pos="7349"/>
+        </w:tabs>
+        <w:rPr>
+          <w:sz w:val="28"/>
+          <w:szCs w:val="28"/>
+        </w:rPr>
+      </w:pPr>
+      <w:r>
+        <w:rPr>
+          <w:sz w:val="28"/>
+          <w:szCs w:val="28"/>
+        </w:rPr>
+        <w:t>Provide 360 feedback and coaching</w:t>
+      </w:r>
+    </w:p>
+    <w:p>
+      <w:pPr>
+        <w:pStyle w:val="a3"/>
+        <w:numPr>
+          <w:ilvl w:val="0"/>
+          <w:numId w:val="28"/>
+        </w:numPr>
+        <w:tabs>
+          <w:tab w:val="left" w:pos="7349"/>
+        </w:tabs>
+        <w:rPr>
+          <w:sz w:val="28"/>
+          <w:szCs w:val="28"/>
+        </w:rPr>
+      </w:pPr>
+      <w:r>
+        <w:rPr>
+          <w:sz w:val="28"/>
+          <w:szCs w:val="28"/>
+        </w:rPr>
+        <w:t>High-quality traditional classroom training</w:t>
+      </w:r>
+    </w:p>
+    <w:p>
+      <w:pPr>
+        <w:tabs>
+          <w:tab w:val="left" w:pos="7349"/>
+        </w:tabs>
+        <w:rPr>
+          <w:b/>
+          <w:sz w:val="28"/>
+          <w:szCs w:val="28"/>
+          <w:u w:val="single"/>
+        </w:rPr>
+      </w:pPr>
+      <w:r>
+        <w:rPr>
+          <w:b/>
+          <w:sz w:val="28"/>
+          <w:szCs w:val="28"/>
+          <w:u w:val="single"/>
+        </w:rPr>
+        <w:t>Bureacracy</w:t>
+      </w:r>
+    </w:p>
+    <w:p>
+      <w:pPr>
+        <w:pStyle w:val="a3"/>
+        <w:numPr>
+          <w:ilvl w:val="0"/>
+          <w:numId w:val="28"/>
+        </w:numPr>
+        <w:tabs>
+          <w:tab w:val="left" w:pos="7349"/>
+        </w:tabs>
+        <w:rPr>
+          <w:sz w:val="28"/>
+          <w:szCs w:val="28"/>
+        </w:rPr>
+      </w:pPr>
+      <w:r>
+        <w:rPr>
+          <w:sz w:val="28"/>
+          <w:szCs w:val="28"/>
+        </w:rPr>
+        <w:t>Make it difficult to create policy</w:t>
+      </w:r>
+    </w:p>
+    <w:p>
+      <w:pPr>
+        <w:pStyle w:val="a3"/>
+        <w:tabs>
+          <w:tab w:val="left" w:pos="7349"/>
+        </w:tabs>
+        <w:ind w:left="360"/>
+        <w:rPr>
+          <w:sz w:val="28"/>
+          <w:szCs w:val="28"/>
+        </w:rPr>
+      </w:pPr>
+      <w:r>
+        <w:rPr>
+          <w:sz w:val="28"/>
+          <w:szCs w:val="28"/>
+        </w:rPr>
+        <w:t>Require a proven business case</w:t>
+      </w:r>
+    </w:p>
+    <w:p>
+      <w:pPr>
+        <w:pStyle w:val="a3"/>
+        <w:tabs>
+          <w:tab w:val="left" w:pos="7349"/>
+        </w:tabs>
+        <w:ind w:left="360"/>
+        <w:rPr>
+          <w:sz w:val="28"/>
+          <w:szCs w:val="28"/>
+        </w:rPr>
+      </w:pPr>
+      <w:r>
+        <w:rPr>
+          <w:sz w:val="28"/>
+          <w:szCs w:val="28"/>
+        </w:rPr>
+        <w:t>Create a cap on policie</w:t>
+      </w:r>
+    </w:p>
+    <w:p>
+      <w:pPr>
+        <w:pStyle w:val="a3"/>
+        <w:numPr>
+          <w:ilvl w:val="0"/>
+          <w:numId w:val="28"/>
+        </w:numPr>
+        <w:tabs>
+          <w:tab w:val="left" w:pos="7349"/>
+        </w:tabs>
+        <w:rPr>
+          <w:sz w:val="28"/>
+          <w:szCs w:val="28"/>
+        </w:rPr>
+      </w:pPr>
+      <w:r>
+        <w:rPr>
+          <w:sz w:val="28"/>
+          <w:szCs w:val="28"/>
+        </w:rPr>
+        <w:t>Find how you can simplify,automate, or eliminate red tape</w:t>
+      </w:r>
+    </w:p>
+    <w:p>
+      <w:pPr>
+        <w:pStyle w:val="a3"/>
+        <w:tabs>
+          <w:tab w:val="left" w:pos="7349"/>
+        </w:tabs>
+        <w:ind w:left="360"/>
+        <w:rPr>
+          <w:sz w:val="28"/>
+          <w:szCs w:val="28"/>
+        </w:rPr>
+      </w:pPr>
+    </w:p>
+    <w:p>
+      <w:pPr>
+        <w:pStyle w:val="a3"/>
+        <w:tabs>
+          <w:tab w:val="left" w:pos="7349"/>
+        </w:tabs>
+        <w:ind w:left="360"/>
+        <w:rPr>
+          <w:sz w:val="28"/>
+          <w:szCs w:val="28"/>
+        </w:rPr>
+      </w:pPr>
+      <w:r>
+        <w:rPr>
+          <w:sz w:val="28"/>
+          <w:szCs w:val="28"/>
+        </w:rPr>
+        <w:lastRenderedPageBreak/>
+        <w:t>Best practice</w:t>
+      </w:r>
+    </w:p>
+    <w:p>
+      <w:pPr>
+        <w:pStyle w:val="a3"/>
+        <w:numPr>
+          <w:ilvl w:val="0"/>
+          <w:numId w:val="29"/>
+        </w:numPr>
+        <w:tabs>
+          <w:tab w:val="left" w:pos="7349"/>
+        </w:tabs>
+        <w:rPr>
+          <w:sz w:val="28"/>
+          <w:szCs w:val="28"/>
+        </w:rPr>
+      </w:pPr>
+      <w:r>
+        <w:rPr>
+          <w:sz w:val="28"/>
+          <w:szCs w:val="28"/>
+        </w:rPr>
+        <w:t>Assess your firm’s capacity for change</w:t>
+      </w:r>
+    </w:p>
+    <w:p>
+      <w:pPr>
+        <w:pStyle w:val="a3"/>
+        <w:numPr>
+          <w:ilvl w:val="0"/>
+          <w:numId w:val="29"/>
+        </w:numPr>
+        <w:tabs>
+          <w:tab w:val="left" w:pos="7349"/>
+        </w:tabs>
+        <w:rPr>
+          <w:sz w:val="28"/>
+          <w:szCs w:val="28"/>
+        </w:rPr>
+      </w:pPr>
+      <w:r>
+        <w:rPr>
+          <w:sz w:val="28"/>
+          <w:szCs w:val="28"/>
+        </w:rPr>
+        <w:t>Make specific changes to make the best practice work for your</w:t>
+      </w:r>
+    </w:p>
+    <w:p>
+      <w:pPr>
+        <w:pStyle w:val="a3"/>
+        <w:tabs>
+          <w:tab w:val="left" w:pos="7349"/>
+        </w:tabs>
+        <w:rPr>
+          <w:sz w:val="28"/>
+          <w:szCs w:val="28"/>
+        </w:rPr>
+      </w:pPr>
+      <w:r>
+        <w:rPr>
+          <w:sz w:val="28"/>
+          <w:szCs w:val="28"/>
+        </w:rPr>
+        <w:t>Company</w:t>
+      </w:r>
+    </w:p>
+    <w:p>
+      <w:pPr>
+        <w:pStyle w:val="a3"/>
+        <w:tabs>
+          <w:tab w:val="left" w:pos="7349"/>
+        </w:tabs>
+        <w:rPr>
+          <w:sz w:val="28"/>
+          <w:szCs w:val="28"/>
+        </w:rPr>
+      </w:pPr>
+    </w:p>
+    <w:p>
+      <w:pPr>
+        <w:pStyle w:val="a3"/>
+        <w:tabs>
+          <w:tab w:val="left" w:pos="7349"/>
+        </w:tabs>
+        <w:rPr>
+          <w:sz w:val="28"/>
+          <w:szCs w:val="28"/>
+        </w:rPr>
+      </w:pPr>
+    </w:p>
+    <w:p>
+      <w:pPr>
+        <w:pStyle w:val="a3"/>
+        <w:tabs>
+          <w:tab w:val="left" w:pos="7349"/>
+        </w:tabs>
+        <w:rPr>
+          <w:sz w:val="28"/>
+          <w:szCs w:val="28"/>
+        </w:rPr>
+      </w:pPr>
+      <w:r>
+        <w:rPr>
+          <w:sz w:val="28"/>
+          <w:szCs w:val="28"/>
+        </w:rPr>
+        <w:t>Selling you ideas</w:t>
+      </w:r>
+    </w:p>
+    <w:p>
+      <w:pPr>
+        <w:tabs>
+          <w:tab w:val="left" w:pos="7349"/>
+        </w:tabs>
+        <w:rPr>
+          <w:sz w:val="28"/>
+          <w:szCs w:val="28"/>
+        </w:rPr>
+      </w:pPr>
+      <w:r>
+        <w:rPr>
+          <w:sz w:val="28"/>
+          <w:szCs w:val="28"/>
+        </w:rPr>
+        <w:t>Because  selling is the fundamental skill in the life</w:t>
+      </w:r>
+    </w:p>
+    <w:p>
+      <w:pPr>
+        <w:tabs>
+          <w:tab w:val="left" w:pos="7349"/>
+        </w:tabs>
+        <w:rPr>
+          <w:sz w:val="28"/>
+          <w:szCs w:val="28"/>
+        </w:rPr>
+      </w:pPr>
+      <w:r>
+        <w:rPr>
+          <w:sz w:val="28"/>
+          <w:szCs w:val="28"/>
+        </w:rPr>
+        <w:t>Require ‘s you sell you idea, keep you stiving to selling</w:t>
+      </w:r>
+    </w:p>
+    <w:p>
+      <w:pPr>
+        <w:pStyle w:val="a3"/>
+        <w:numPr>
+          <w:ilvl w:val="0"/>
+          <w:numId w:val="31"/>
+        </w:numPr>
+        <w:tabs>
+          <w:tab w:val="left" w:pos="7349"/>
+        </w:tabs>
+        <w:rPr>
+          <w:sz w:val="28"/>
+          <w:szCs w:val="28"/>
+        </w:rPr>
+      </w:pPr>
+      <w:r>
+        <w:rPr>
+          <w:sz w:val="28"/>
+          <w:szCs w:val="28"/>
+        </w:rPr>
+        <w:t>Assess your credibility</w:t>
+      </w:r>
+    </w:p>
+    <w:p>
+      <w:pPr>
+        <w:pStyle w:val="a3"/>
+        <w:tabs>
+          <w:tab w:val="left" w:pos="7349"/>
+        </w:tabs>
+        <w:ind w:left="360"/>
+        <w:rPr>
+          <w:sz w:val="28"/>
+          <w:szCs w:val="28"/>
+        </w:rPr>
+      </w:pPr>
+      <w:r>
+        <w:rPr>
+          <w:sz w:val="28"/>
+          <w:szCs w:val="28"/>
+        </w:rPr>
+        <w:t>(high quality track record)</w:t>
+      </w:r>
+    </w:p>
+    <w:p>
+      <w:pPr>
+        <w:pStyle w:val="a3"/>
+        <w:tabs>
+          <w:tab w:val="left" w:pos="7349"/>
+        </w:tabs>
+        <w:ind w:left="360"/>
+        <w:rPr>
+          <w:sz w:val="28"/>
+          <w:szCs w:val="28"/>
+        </w:rPr>
+      </w:pPr>
+      <w:r>
+        <w:rPr>
+          <w:sz w:val="28"/>
+          <w:szCs w:val="28"/>
+        </w:rPr>
+        <w:t>Repuation as helpful and supportive</w:t>
+      </w:r>
+    </w:p>
+    <w:p>
+      <w:pPr>
+        <w:pStyle w:val="a3"/>
+        <w:numPr>
+          <w:ilvl w:val="0"/>
+          <w:numId w:val="31"/>
+        </w:numPr>
+        <w:tabs>
+          <w:tab w:val="left" w:pos="7349"/>
+        </w:tabs>
+        <w:rPr>
+          <w:sz w:val="28"/>
+          <w:szCs w:val="28"/>
+        </w:rPr>
+      </w:pPr>
+      <w:r>
+        <w:rPr>
+          <w:sz w:val="28"/>
+          <w:szCs w:val="28"/>
+        </w:rPr>
+        <w:t>Build lateral support before vertical support</w:t>
+      </w:r>
+    </w:p>
+    <w:p>
+      <w:pPr>
+        <w:pStyle w:val="a3"/>
+        <w:numPr>
+          <w:ilvl w:val="0"/>
+          <w:numId w:val="31"/>
+        </w:numPr>
+        <w:tabs>
+          <w:tab w:val="left" w:pos="7349"/>
+        </w:tabs>
+        <w:rPr>
+          <w:sz w:val="28"/>
+          <w:szCs w:val="28"/>
+        </w:rPr>
+      </w:pPr>
+      <w:r>
+        <w:rPr>
+          <w:sz w:val="28"/>
+          <w:szCs w:val="28"/>
+        </w:rPr>
+        <w:t>Articualte you ideas in a way that support others</w:t>
+      </w:r>
+    </w:p>
+    <w:p>
+      <w:pPr>
+        <w:pStyle w:val="a3"/>
+        <w:numPr>
+          <w:ilvl w:val="0"/>
+          <w:numId w:val="31"/>
+        </w:numPr>
+        <w:tabs>
+          <w:tab w:val="left" w:pos="7349"/>
+        </w:tabs>
+        <w:rPr>
+          <w:sz w:val="28"/>
+          <w:szCs w:val="28"/>
+        </w:rPr>
+      </w:pPr>
+      <w:r>
+        <w:rPr>
+          <w:sz w:val="28"/>
+          <w:szCs w:val="28"/>
+        </w:rPr>
+        <w:t>Practice you pitch</w:t>
+      </w:r>
+    </w:p>
+    <w:p>
+      <w:pPr>
+        <w:tabs>
+          <w:tab w:val="left" w:pos="7349"/>
+        </w:tabs>
+        <w:rPr>
+          <w:sz w:val="28"/>
+          <w:szCs w:val="28"/>
+        </w:rPr>
+      </w:pPr>
+      <w:r>
+        <w:rPr>
+          <w:sz w:val="28"/>
+          <w:szCs w:val="28"/>
+        </w:rPr>
+        <w:t>Ideas</w:t>
+      </w:r>
+    </w:p>
+    <w:p>
+      <w:pPr>
+        <w:tabs>
+          <w:tab w:val="left" w:pos="7349"/>
+        </w:tabs>
+        <w:rPr>
+          <w:sz w:val="28"/>
+          <w:szCs w:val="28"/>
+        </w:rPr>
+      </w:pPr>
+      <w:r>
+        <w:rPr>
+          <w:sz w:val="28"/>
+          <w:szCs w:val="28"/>
+        </w:rPr>
+        <w:t xml:space="preserve">The truth is most plans failure, the reason is poor </w:t>
+      </w:r>
+    </w:p>
+    <w:p>
+      <w:pPr>
+        <w:tabs>
+          <w:tab w:val="left" w:pos="7349"/>
+        </w:tabs>
+        <w:rPr>
+          <w:sz w:val="28"/>
+          <w:szCs w:val="28"/>
+        </w:rPr>
+      </w:pPr>
+      <w:r>
+        <w:rPr>
+          <w:sz w:val="28"/>
+          <w:szCs w:val="28"/>
+        </w:rPr>
+        <w:t>Communication  and people realted skill</w:t>
+      </w:r>
+    </w:p>
+    <w:p>
+      <w:pPr>
+        <w:tabs>
+          <w:tab w:val="left" w:pos="7349"/>
+        </w:tabs>
+        <w:rPr>
+          <w:sz w:val="28"/>
+          <w:szCs w:val="28"/>
+        </w:rPr>
+      </w:pPr>
+      <w:r>
+        <w:rPr>
+          <w:sz w:val="28"/>
+          <w:szCs w:val="28"/>
+        </w:rPr>
+        <w:t>Here is many lead make classic mistake</w:t>
+      </w:r>
+      <w:r>
+        <w:rPr>
+          <w:sz w:val="28"/>
+          <w:szCs w:val="28"/>
+        </w:rPr>
+        <w:t xml:space="preserve"> ,they lead</w:t>
+      </w:r>
+    </w:p>
+    <w:p>
+      <w:pPr>
+        <w:tabs>
+          <w:tab w:val="left" w:pos="7349"/>
+        </w:tabs>
+        <w:rPr>
+          <w:sz w:val="28"/>
+          <w:szCs w:val="28"/>
+        </w:rPr>
+      </w:pPr>
+      <w:r>
+        <w:rPr>
+          <w:sz w:val="28"/>
+          <w:szCs w:val="28"/>
+        </w:rPr>
+        <w:t>with dry facts and fingers, the business case for change,</w:t>
+      </w:r>
+    </w:p>
+    <w:p>
+      <w:pPr>
+        <w:tabs>
+          <w:tab w:val="left" w:pos="7349"/>
+        </w:tabs>
+        <w:rPr>
+          <w:sz w:val="28"/>
+          <w:szCs w:val="28"/>
+        </w:rPr>
+      </w:pPr>
+      <w:r>
+        <w:rPr>
+          <w:sz w:val="28"/>
+          <w:szCs w:val="28"/>
+        </w:rPr>
+        <w:t>it is all logical and uninspired</w:t>
+      </w:r>
+      <w:r>
+        <w:rPr>
+          <w:sz w:val="28"/>
+          <w:szCs w:val="28"/>
+        </w:rPr>
+        <w:t xml:space="preserve">, nearly all successful </w:t>
+      </w:r>
+      <w:r>
+        <w:rPr>
+          <w:sz w:val="28"/>
+          <w:szCs w:val="28"/>
+        </w:rPr>
+        <w:t xml:space="preserve"> </w:t>
+      </w:r>
+      <w:r>
+        <w:rPr>
+          <w:sz w:val="28"/>
+          <w:szCs w:val="28"/>
+        </w:rPr>
+        <w:t>change</w:t>
+      </w:r>
+    </w:p>
+    <w:p>
+      <w:pPr>
+        <w:tabs>
+          <w:tab w:val="left" w:pos="7349"/>
+        </w:tabs>
+        <w:rPr>
+          <w:sz w:val="28"/>
+          <w:szCs w:val="28"/>
+        </w:rPr>
+      </w:pPr>
+      <w:r>
+        <w:rPr>
+          <w:sz w:val="28"/>
+          <w:szCs w:val="28"/>
+        </w:rPr>
+        <w:t>lanugched  with emotional frist, then facts and figues for</w:t>
+      </w:r>
+    </w:p>
+    <w:p>
+      <w:pPr>
+        <w:tabs>
+          <w:tab w:val="left" w:pos="7349"/>
+        </w:tabs>
+        <w:rPr>
+          <w:sz w:val="28"/>
+          <w:szCs w:val="28"/>
+        </w:rPr>
+      </w:pPr>
+      <w:r>
+        <w:rPr>
+          <w:sz w:val="28"/>
+          <w:szCs w:val="28"/>
+        </w:rPr>
+        <w:t>follow</w:t>
+      </w:r>
+    </w:p>
+    <w:p>
+      <w:pPr>
+        <w:tabs>
+          <w:tab w:val="left" w:pos="7349"/>
+        </w:tabs>
+        <w:rPr>
+          <w:b/>
+          <w:sz w:val="28"/>
+          <w:szCs w:val="28"/>
+          <w:u w:val="single"/>
+        </w:rPr>
+      </w:pPr>
+      <w:r>
+        <w:rPr>
+          <w:b/>
+          <w:sz w:val="28"/>
+          <w:szCs w:val="28"/>
+          <w:u w:val="single"/>
+        </w:rPr>
+        <w:t>Stalled</w:t>
+      </w:r>
+    </w:p>
+    <w:p>
+      <w:pPr>
+        <w:tabs>
+          <w:tab w:val="left" w:pos="7349"/>
+        </w:tabs>
+        <w:rPr>
+          <w:sz w:val="28"/>
+          <w:szCs w:val="28"/>
+        </w:rPr>
+      </w:pPr>
+      <w:r>
+        <w:rPr>
+          <w:sz w:val="28"/>
+          <w:szCs w:val="28"/>
+        </w:rPr>
+        <w:t>You start project with better intention</w:t>
+      </w:r>
+      <w:r>
+        <w:rPr>
+          <w:sz w:val="28"/>
+          <w:szCs w:val="28"/>
+        </w:rPr>
+        <w:br/>
+        <w:t>you  have the right team, clear goals, resources and nice</w:t>
+      </w:r>
+    </w:p>
+    <w:p>
+      <w:pPr>
+        <w:tabs>
+          <w:tab w:val="left" w:pos="7349"/>
+        </w:tabs>
+        <w:rPr>
+          <w:sz w:val="28"/>
+          <w:szCs w:val="28"/>
+        </w:rPr>
+      </w:pPr>
+      <w:r>
+        <w:rPr>
+          <w:sz w:val="28"/>
+          <w:szCs w:val="28"/>
+        </w:rPr>
+        <w:lastRenderedPageBreak/>
+        <w:t>Plan and reality happens</w:t>
+      </w:r>
+    </w:p>
+    <w:p>
+      <w:pPr>
+        <w:tabs>
+          <w:tab w:val="left" w:pos="7349"/>
+        </w:tabs>
+        <w:rPr>
+          <w:sz w:val="28"/>
+          <w:szCs w:val="28"/>
+        </w:rPr>
+      </w:pPr>
+      <w:r>
+        <w:rPr>
+          <w:sz w:val="28"/>
+          <w:szCs w:val="28"/>
+        </w:rPr>
+        <w:t>Not matter how well you will plan  you can plan for</w:t>
+      </w:r>
+    </w:p>
+    <w:p>
+      <w:pPr>
+        <w:tabs>
+          <w:tab w:val="left" w:pos="7349"/>
+        </w:tabs>
+        <w:rPr>
+          <w:sz w:val="28"/>
+          <w:szCs w:val="28"/>
+        </w:rPr>
+      </w:pPr>
+      <w:r>
+        <w:rPr>
+          <w:sz w:val="28"/>
+          <w:szCs w:val="28"/>
+        </w:rPr>
+        <w:t>Everything, sometimes progress stalled</w:t>
+      </w:r>
+    </w:p>
+    <w:p>
+      <w:pPr>
+        <w:tabs>
+          <w:tab w:val="left" w:pos="7349"/>
+        </w:tabs>
+        <w:rPr>
+          <w:sz w:val="28"/>
+          <w:szCs w:val="28"/>
+        </w:rPr>
+      </w:pPr>
+      <w:r>
+        <w:rPr>
+          <w:sz w:val="28"/>
+          <w:szCs w:val="28"/>
+        </w:rPr>
+        <w:t>Solution for this situation</w:t>
+      </w:r>
+    </w:p>
+    <w:p>
+      <w:pPr>
+        <w:pStyle w:val="a3"/>
+        <w:numPr>
+          <w:ilvl w:val="0"/>
+          <w:numId w:val="32"/>
+        </w:numPr>
+        <w:tabs>
+          <w:tab w:val="left" w:pos="7349"/>
+        </w:tabs>
+        <w:rPr>
+          <w:sz w:val="28"/>
+          <w:szCs w:val="28"/>
+        </w:rPr>
+      </w:pPr>
+      <w:r>
+        <w:rPr>
+          <w:sz w:val="28"/>
+          <w:szCs w:val="28"/>
+        </w:rPr>
+        <w:t>Call a meeting</w:t>
+      </w:r>
+    </w:p>
+    <w:p>
+      <w:pPr>
+        <w:pStyle w:val="a3"/>
+        <w:tabs>
+          <w:tab w:val="left" w:pos="7349"/>
+        </w:tabs>
+        <w:ind w:left="360"/>
+        <w:rPr>
+          <w:sz w:val="28"/>
+          <w:szCs w:val="28"/>
+        </w:rPr>
+      </w:pPr>
+      <w:r>
+        <w:rPr>
+          <w:sz w:val="28"/>
+          <w:szCs w:val="28"/>
+        </w:rPr>
+        <w:t>Project manager</w:t>
+      </w:r>
+    </w:p>
+    <w:p>
+      <w:pPr>
+        <w:pStyle w:val="a3"/>
+        <w:tabs>
+          <w:tab w:val="left" w:pos="7349"/>
+        </w:tabs>
+        <w:ind w:left="360"/>
+        <w:rPr>
+          <w:sz w:val="28"/>
+          <w:szCs w:val="28"/>
+        </w:rPr>
+      </w:pPr>
+      <w:r>
+        <w:rPr>
+          <w:sz w:val="28"/>
+          <w:szCs w:val="28"/>
+        </w:rPr>
+        <w:t>Team member</w:t>
+      </w:r>
+    </w:p>
+    <w:p>
+      <w:pPr>
+        <w:pStyle w:val="a3"/>
+        <w:tabs>
+          <w:tab w:val="left" w:pos="7349"/>
+        </w:tabs>
+        <w:ind w:left="360"/>
+        <w:rPr>
+          <w:sz w:val="28"/>
+          <w:szCs w:val="28"/>
+        </w:rPr>
+      </w:pPr>
+      <w:r>
+        <w:rPr>
+          <w:sz w:val="28"/>
+          <w:szCs w:val="28"/>
+        </w:rPr>
+        <w:t>Stac</w:t>
+      </w:r>
+      <w:r>
+        <w:rPr>
+          <w:sz w:val="28"/>
+          <w:szCs w:val="28"/>
+        </w:rPr>
+        <w:t>kholders</w:t>
+      </w:r>
+    </w:p>
+    <w:p>
+      <w:pPr>
+        <w:pStyle w:val="a3"/>
+        <w:tabs>
+          <w:tab w:val="left" w:pos="7349"/>
+        </w:tabs>
+        <w:ind w:left="360"/>
+        <w:rPr>
+          <w:sz w:val="28"/>
+          <w:szCs w:val="28"/>
+        </w:rPr>
+      </w:pPr>
+    </w:p>
+    <w:p>
+      <w:pPr>
+        <w:pStyle w:val="a3"/>
+        <w:numPr>
+          <w:ilvl w:val="0"/>
+          <w:numId w:val="32"/>
+        </w:numPr>
+        <w:tabs>
+          <w:tab w:val="left" w:pos="7349"/>
+        </w:tabs>
+        <w:rPr>
+          <w:sz w:val="28"/>
+          <w:szCs w:val="28"/>
+        </w:rPr>
+      </w:pPr>
+      <w:r>
+        <w:rPr>
+          <w:sz w:val="28"/>
+          <w:szCs w:val="28"/>
+        </w:rPr>
+        <w:t>Conduct and audit</w:t>
+      </w:r>
+    </w:p>
+    <w:p>
+      <w:pPr>
+        <w:pStyle w:val="a3"/>
+        <w:tabs>
+          <w:tab w:val="left" w:pos="7349"/>
+        </w:tabs>
+        <w:ind w:left="360"/>
+        <w:rPr>
+          <w:sz w:val="28"/>
+          <w:szCs w:val="28"/>
+        </w:rPr>
+      </w:pPr>
+      <w:r>
+        <w:rPr>
+          <w:sz w:val="28"/>
+          <w:szCs w:val="28"/>
+        </w:rPr>
+        <w:t>Examine your management of the project</w:t>
+      </w:r>
+    </w:p>
+    <w:p>
+      <w:pPr>
+        <w:pStyle w:val="a3"/>
+        <w:numPr>
+          <w:ilvl w:val="0"/>
+          <w:numId w:val="32"/>
+        </w:numPr>
+        <w:tabs>
+          <w:tab w:val="left" w:pos="7349"/>
+        </w:tabs>
+        <w:rPr>
+          <w:sz w:val="28"/>
+          <w:szCs w:val="28"/>
+        </w:rPr>
+      </w:pPr>
+      <w:r>
+        <w:rPr>
+          <w:sz w:val="28"/>
+          <w:szCs w:val="28"/>
+        </w:rPr>
+        <w:t>Idetify the needed changes</w:t>
+      </w:r>
+    </w:p>
+    <w:p>
+      <w:pPr>
+        <w:pStyle w:val="a3"/>
+        <w:tabs>
+          <w:tab w:val="left" w:pos="7349"/>
+        </w:tabs>
+        <w:ind w:left="360"/>
+        <w:rPr>
+          <w:sz w:val="28"/>
+          <w:szCs w:val="28"/>
+        </w:rPr>
+      </w:pPr>
+      <w:r>
+        <w:rPr>
+          <w:sz w:val="28"/>
+          <w:szCs w:val="28"/>
+        </w:rPr>
+        <w:t>Are the changes worth it?</w:t>
+      </w:r>
+    </w:p>
+    <w:p>
+      <w:pPr>
+        <w:pStyle w:val="a3"/>
+        <w:tabs>
+          <w:tab w:val="left" w:pos="7349"/>
+        </w:tabs>
+        <w:ind w:left="360"/>
+        <w:rPr>
+          <w:sz w:val="28"/>
+          <w:szCs w:val="28"/>
+        </w:rPr>
+      </w:pPr>
+    </w:p>
+    <w:p>
+      <w:pPr>
+        <w:tabs>
+          <w:tab w:val="left" w:pos="7349"/>
+        </w:tabs>
+        <w:rPr>
+          <w:b/>
+          <w:sz w:val="28"/>
+          <w:szCs w:val="28"/>
+          <w:u w:val="single"/>
+        </w:rPr>
+      </w:pPr>
+      <w:r>
+        <w:rPr>
+          <w:b/>
+          <w:sz w:val="28"/>
+          <w:szCs w:val="28"/>
+          <w:u w:val="single"/>
+        </w:rPr>
+        <w:t>Meeting</w:t>
+      </w:r>
+    </w:p>
+    <w:p>
+      <w:pPr>
+        <w:pStyle w:val="a3"/>
+        <w:numPr>
+          <w:ilvl w:val="0"/>
+          <w:numId w:val="33"/>
+        </w:numPr>
+        <w:tabs>
+          <w:tab w:val="left" w:pos="7349"/>
+        </w:tabs>
+        <w:rPr>
+          <w:sz w:val="28"/>
+          <w:szCs w:val="28"/>
+        </w:rPr>
+      </w:pPr>
+      <w:r>
+        <w:rPr>
+          <w:sz w:val="28"/>
+          <w:szCs w:val="28"/>
+        </w:rPr>
+        <w:t>who is invited</w:t>
+      </w:r>
+    </w:p>
+    <w:p>
+      <w:pPr>
+        <w:pStyle w:val="a3"/>
+        <w:numPr>
+          <w:ilvl w:val="0"/>
+          <w:numId w:val="33"/>
+        </w:numPr>
+        <w:tabs>
+          <w:tab w:val="left" w:pos="7349"/>
+        </w:tabs>
+        <w:rPr>
+          <w:sz w:val="28"/>
+          <w:szCs w:val="28"/>
+        </w:rPr>
+      </w:pPr>
+      <w:r>
+        <w:rPr>
+          <w:sz w:val="28"/>
+          <w:szCs w:val="28"/>
+        </w:rPr>
+        <w:t>What work should attendees prepare</w:t>
+      </w:r>
+      <w:r>
+        <w:rPr>
+          <w:sz w:val="28"/>
+          <w:szCs w:val="28"/>
+        </w:rPr>
+        <w:t>?</w:t>
+      </w:r>
+      <w:r>
+        <w:rPr>
+          <w:sz w:val="28"/>
+          <w:szCs w:val="28"/>
+        </w:rPr>
+        <w:br/>
+        <w:t>What is on the agenda</w:t>
+      </w:r>
+    </w:p>
+    <w:p>
+      <w:pPr>
+        <w:pStyle w:val="a3"/>
+        <w:tabs>
+          <w:tab w:val="left" w:pos="7349"/>
+        </w:tabs>
+        <w:rPr>
+          <w:sz w:val="28"/>
+          <w:szCs w:val="28"/>
+        </w:rPr>
+      </w:pPr>
+      <w:r>
+        <w:rPr>
+          <w:sz w:val="28"/>
+          <w:szCs w:val="28"/>
+        </w:rPr>
+        <w:t>During the meeting</w:t>
+      </w:r>
+    </w:p>
+    <w:p>
+      <w:pPr>
+        <w:pStyle w:val="a3"/>
+        <w:numPr>
+          <w:ilvl w:val="0"/>
+          <w:numId w:val="34"/>
+        </w:numPr>
+        <w:tabs>
+          <w:tab w:val="left" w:pos="7349"/>
+        </w:tabs>
+        <w:rPr>
+          <w:sz w:val="28"/>
+          <w:szCs w:val="28"/>
+        </w:rPr>
+      </w:pPr>
+      <w:r>
+        <w:rPr>
+          <w:sz w:val="28"/>
+          <w:szCs w:val="28"/>
+        </w:rPr>
+        <w:t>Stay on task</w:t>
+      </w:r>
+    </w:p>
+    <w:p>
+      <w:pPr>
+        <w:pStyle w:val="a3"/>
+        <w:numPr>
+          <w:ilvl w:val="0"/>
+          <w:numId w:val="34"/>
+        </w:numPr>
+        <w:tabs>
+          <w:tab w:val="left" w:pos="7349"/>
+        </w:tabs>
+        <w:rPr>
+          <w:sz w:val="28"/>
+          <w:szCs w:val="28"/>
+        </w:rPr>
+      </w:pPr>
+      <w:r>
+        <w:rPr>
+          <w:sz w:val="28"/>
+          <w:szCs w:val="28"/>
+        </w:rPr>
+        <w:t>Take notes</w:t>
+      </w:r>
+    </w:p>
+    <w:p>
+      <w:pPr>
+        <w:pStyle w:val="a3"/>
+        <w:tabs>
+          <w:tab w:val="left" w:pos="7349"/>
+        </w:tabs>
+        <w:ind w:left="1080"/>
+        <w:rPr>
+          <w:sz w:val="28"/>
+          <w:szCs w:val="28"/>
+        </w:rPr>
+      </w:pPr>
+    </w:p>
+    <w:p>
+      <w:pPr>
+        <w:pStyle w:val="a3"/>
+        <w:tabs>
+          <w:tab w:val="left" w:pos="7349"/>
+        </w:tabs>
+        <w:ind w:left="1080"/>
+        <w:rPr>
+          <w:sz w:val="28"/>
+          <w:szCs w:val="28"/>
+        </w:rPr>
+      </w:pPr>
+      <w:r>
+        <w:rPr>
+          <w:sz w:val="28"/>
+          <w:szCs w:val="28"/>
+        </w:rPr>
+        <w:t>End the meeting with action  in mind</w:t>
+      </w:r>
+    </w:p>
+    <w:p>
+      <w:pPr>
+        <w:tabs>
+          <w:tab w:val="left" w:pos="7349"/>
+        </w:tabs>
+        <w:rPr>
+          <w:b/>
+          <w:sz w:val="28"/>
+          <w:szCs w:val="28"/>
+          <w:u w:val="single"/>
+        </w:rPr>
+      </w:pPr>
+      <w:r>
+        <w:rPr>
+          <w:b/>
+          <w:sz w:val="28"/>
+          <w:szCs w:val="28"/>
+          <w:u w:val="single"/>
+        </w:rPr>
+        <w:t xml:space="preserve">Ethical </w:t>
+      </w:r>
+    </w:p>
+    <w:p>
+      <w:pPr>
+        <w:pStyle w:val="a3"/>
+        <w:tabs>
+          <w:tab w:val="left" w:pos="7349"/>
+        </w:tabs>
+        <w:ind w:left="360"/>
+        <w:rPr>
+          <w:sz w:val="28"/>
+          <w:szCs w:val="28"/>
+        </w:rPr>
+      </w:pPr>
+      <w:r>
+        <w:rPr>
+          <w:sz w:val="28"/>
+          <w:szCs w:val="28"/>
+        </w:rPr>
+        <w:t>What options  do not charge them  ethically only well</w:t>
+      </w:r>
+    </w:p>
+    <w:p>
+      <w:pPr>
+        <w:pStyle w:val="a3"/>
+        <w:tabs>
+          <w:tab w:val="left" w:pos="7349"/>
+        </w:tabs>
+        <w:ind w:left="360"/>
+        <w:rPr>
+          <w:sz w:val="28"/>
+          <w:szCs w:val="28"/>
+        </w:rPr>
+      </w:pPr>
+      <w:r>
+        <w:rPr>
+          <w:sz w:val="28"/>
+          <w:szCs w:val="28"/>
+        </w:rPr>
+        <w:t>How well they solve the problem</w:t>
+      </w:r>
+    </w:p>
+    <w:p>
+      <w:pPr>
+        <w:pStyle w:val="a3"/>
+        <w:numPr>
+          <w:ilvl w:val="0"/>
+          <w:numId w:val="34"/>
+        </w:numPr>
+        <w:tabs>
+          <w:tab w:val="left" w:pos="7349"/>
+        </w:tabs>
+        <w:rPr>
+          <w:sz w:val="28"/>
+          <w:szCs w:val="28"/>
+        </w:rPr>
+      </w:pPr>
+      <w:r>
+        <w:rPr>
+          <w:sz w:val="28"/>
+          <w:szCs w:val="28"/>
+        </w:rPr>
+        <w:t>Will your decisions compromise your values?</w:t>
+      </w:r>
+    </w:p>
+    <w:p>
+      <w:pPr>
+        <w:pStyle w:val="a3"/>
+        <w:numPr>
+          <w:ilvl w:val="0"/>
+          <w:numId w:val="34"/>
+        </w:numPr>
+        <w:tabs>
+          <w:tab w:val="left" w:pos="7349"/>
+        </w:tabs>
+        <w:rPr>
+          <w:sz w:val="28"/>
+          <w:szCs w:val="28"/>
+        </w:rPr>
+      </w:pPr>
+      <w:r>
+        <w:rPr>
+          <w:sz w:val="28"/>
+          <w:szCs w:val="28"/>
+        </w:rPr>
+        <w:t>Will I embarrassed to share my decision?</w:t>
+      </w:r>
+    </w:p>
+    <w:p>
+      <w:pPr>
+        <w:pStyle w:val="a3"/>
+        <w:tabs>
+          <w:tab w:val="left" w:pos="7349"/>
+        </w:tabs>
+        <w:ind w:left="1080"/>
+        <w:rPr>
+          <w:sz w:val="28"/>
+          <w:szCs w:val="28"/>
+        </w:rPr>
+      </w:pPr>
+    </w:p>
+    <w:p>
+      <w:pPr>
+        <w:tabs>
+          <w:tab w:val="left" w:pos="7349"/>
+        </w:tabs>
+        <w:rPr>
+          <w:b/>
+          <w:sz w:val="28"/>
+          <w:szCs w:val="28"/>
+          <w:u w:val="single"/>
+        </w:rPr>
+      </w:pPr>
+      <w:r>
+        <w:rPr>
+          <w:b/>
+          <w:sz w:val="28"/>
+          <w:szCs w:val="28"/>
+          <w:u w:val="single"/>
+        </w:rPr>
+        <w:lastRenderedPageBreak/>
+        <w:t xml:space="preserve">Potential </w:t>
+      </w:r>
+    </w:p>
+    <w:p>
+      <w:pPr>
+        <w:pStyle w:val="a3"/>
+        <w:tabs>
+          <w:tab w:val="left" w:pos="7349"/>
+        </w:tabs>
+        <w:ind w:left="1080"/>
+        <w:rPr>
+          <w:sz w:val="28"/>
+          <w:szCs w:val="28"/>
+        </w:rPr>
+      </w:pPr>
+      <w:r>
+        <w:rPr>
+          <w:sz w:val="28"/>
+          <w:szCs w:val="28"/>
+        </w:rPr>
+        <w:t>You know who</w:t>
+      </w:r>
+      <w:r>
+        <w:rPr>
+          <w:sz w:val="28"/>
+          <w:szCs w:val="28"/>
+        </w:rPr>
+        <w:t xml:space="preserve"> really</w:t>
+      </w:r>
+      <w:r>
+        <w:rPr>
+          <w:sz w:val="28"/>
+          <w:szCs w:val="28"/>
+        </w:rPr>
+        <w:t xml:space="preserve"> inspire me who maximum</w:t>
+      </w:r>
+      <w:r>
+        <w:rPr>
+          <w:sz w:val="28"/>
+          <w:szCs w:val="28"/>
+        </w:rPr>
+        <w:t xml:space="preserve"> their</w:t>
+      </w:r>
+    </w:p>
+    <w:p>
+      <w:pPr>
+        <w:pStyle w:val="a3"/>
+        <w:tabs>
+          <w:tab w:val="left" w:pos="7349"/>
+        </w:tabs>
+        <w:ind w:left="1080"/>
+        <w:rPr>
+          <w:sz w:val="28"/>
+          <w:szCs w:val="28"/>
+        </w:rPr>
+      </w:pPr>
+      <w:r>
+        <w:rPr>
+          <w:sz w:val="28"/>
+          <w:szCs w:val="28"/>
+        </w:rPr>
+        <w:t>P</w:t>
+      </w:r>
+      <w:r>
+        <w:rPr>
+          <w:sz w:val="28"/>
+          <w:szCs w:val="28"/>
+        </w:rPr>
+        <w:t>otential</w:t>
+      </w:r>
+    </w:p>
+    <w:p>
+      <w:pPr>
+        <w:pStyle w:val="a3"/>
+        <w:numPr>
+          <w:ilvl w:val="0"/>
+          <w:numId w:val="35"/>
+        </w:numPr>
+        <w:tabs>
+          <w:tab w:val="left" w:pos="7349"/>
+        </w:tabs>
+        <w:rPr>
+          <w:sz w:val="28"/>
+          <w:szCs w:val="28"/>
+        </w:rPr>
+      </w:pPr>
+      <w:r>
+        <w:rPr>
+          <w:sz w:val="28"/>
+          <w:szCs w:val="28"/>
+        </w:rPr>
+        <w:t>Take responsibility for personal development(they do</w:t>
+      </w:r>
+    </w:p>
+    <w:p>
+      <w:pPr>
+        <w:pStyle w:val="a3"/>
+        <w:tabs>
+          <w:tab w:val="left" w:pos="7349"/>
+        </w:tabs>
+        <w:ind w:left="1080"/>
+        <w:rPr>
+          <w:sz w:val="28"/>
+          <w:szCs w:val="28"/>
+        </w:rPr>
+      </w:pPr>
+      <w:r>
+        <w:rPr>
+          <w:sz w:val="28"/>
+          <w:szCs w:val="28"/>
+        </w:rPr>
+        <w:t>not rely on their parents .company.boss,they create their</w:t>
+      </w:r>
+    </w:p>
+    <w:p>
+      <w:pPr>
+        <w:pStyle w:val="a3"/>
+        <w:tabs>
+          <w:tab w:val="left" w:pos="7349"/>
+        </w:tabs>
+        <w:ind w:left="1080"/>
+        <w:rPr>
+          <w:sz w:val="28"/>
+          <w:szCs w:val="28"/>
+        </w:rPr>
+      </w:pPr>
+      <w:r>
+        <w:rPr>
+          <w:sz w:val="28"/>
+          <w:szCs w:val="28"/>
+        </w:rPr>
+        <w:t>destine</w:t>
+      </w:r>
+      <w:r>
+        <w:rPr>
+          <w:sz w:val="28"/>
+          <w:szCs w:val="28"/>
+        </w:rPr>
+        <w:t>)</w:t>
+      </w:r>
+    </w:p>
+    <w:p>
+      <w:pPr>
+        <w:pStyle w:val="a3"/>
+        <w:numPr>
+          <w:ilvl w:val="0"/>
+          <w:numId w:val="35"/>
+        </w:numPr>
+        <w:tabs>
+          <w:tab w:val="left" w:pos="7349"/>
+        </w:tabs>
+        <w:rPr>
+          <w:sz w:val="28"/>
+          <w:szCs w:val="28"/>
+        </w:rPr>
+      </w:pPr>
+      <w:r>
+        <w:rPr>
+          <w:sz w:val="28"/>
+          <w:szCs w:val="28"/>
+        </w:rPr>
+        <w:t xml:space="preserve">they are not afraid to </w:t>
+      </w:r>
+      <w:r>
+        <w:rPr>
+          <w:sz w:val="28"/>
+          <w:szCs w:val="28"/>
+        </w:rPr>
+        <w:t>Take educated risks</w:t>
+      </w:r>
+      <w:r>
+        <w:rPr>
+          <w:sz w:val="28"/>
+          <w:szCs w:val="28"/>
+        </w:rPr>
+        <w:t>(success people believe no risk not</w:t>
+      </w:r>
+      <w:r>
+        <w:rPr>
+          <w:sz w:val="28"/>
+          <w:szCs w:val="28"/>
+        </w:rPr>
+        <w:t xml:space="preserve"> reward)</w:t>
+      </w:r>
+    </w:p>
+    <w:p>
+      <w:pPr>
+        <w:pStyle w:val="a3"/>
+        <w:numPr>
+          <w:ilvl w:val="0"/>
+          <w:numId w:val="35"/>
+        </w:numPr>
+        <w:tabs>
+          <w:tab w:val="left" w:pos="7349"/>
+        </w:tabs>
+        <w:rPr>
+          <w:sz w:val="28"/>
+          <w:szCs w:val="28"/>
+        </w:rPr>
+      </w:pPr>
+      <w:r>
+        <w:rPr>
+          <w:sz w:val="28"/>
+          <w:szCs w:val="28"/>
+        </w:rPr>
+        <w:t>Push yourself  into limits</w:t>
+      </w:r>
+    </w:p>
+    <w:p>
+      <w:pPr>
+        <w:pStyle w:val="a3"/>
+        <w:numPr>
+          <w:ilvl w:val="0"/>
+          <w:numId w:val="35"/>
+        </w:numPr>
+        <w:tabs>
+          <w:tab w:val="left" w:pos="7349"/>
+        </w:tabs>
+        <w:rPr>
+          <w:sz w:val="28"/>
+          <w:szCs w:val="28"/>
+        </w:rPr>
+      </w:pPr>
+      <w:r>
+        <w:rPr>
+          <w:sz w:val="28"/>
+          <w:szCs w:val="28"/>
+        </w:rPr>
+        <w:t>Regularly seek knowledge from more experienced or</w:t>
+      </w:r>
+    </w:p>
+    <w:p>
+      <w:pPr>
+        <w:pStyle w:val="a3"/>
+        <w:tabs>
+          <w:tab w:val="left" w:pos="7349"/>
+        </w:tabs>
+        <w:ind w:left="1080"/>
+        <w:rPr>
+          <w:sz w:val="28"/>
+          <w:szCs w:val="28"/>
+        </w:rPr>
+      </w:pPr>
+      <w:r>
+        <w:rPr>
+          <w:sz w:val="28"/>
+          <w:szCs w:val="28"/>
+        </w:rPr>
+        <w:t>successful people</w:t>
+      </w:r>
+    </w:p>
+    <w:p>
+      <w:pPr>
+        <w:pStyle w:val="a3"/>
+        <w:tabs>
+          <w:tab w:val="left" w:pos="7349"/>
+        </w:tabs>
+        <w:ind w:left="1080"/>
+        <w:rPr>
+          <w:sz w:val="28"/>
+          <w:szCs w:val="28"/>
+        </w:rPr>
+      </w:pPr>
+      <w:r>
+        <w:rPr>
+          <w:sz w:val="28"/>
+          <w:szCs w:val="28"/>
+        </w:rPr>
+        <w:t>Help  others on a regular basis</w:t>
+      </w:r>
+    </w:p>
+    <w:p>
+      <w:pPr>
+        <w:pStyle w:val="a3"/>
+        <w:tabs>
+          <w:tab w:val="left" w:pos="7349"/>
+        </w:tabs>
+        <w:ind w:left="1080"/>
+        <w:rPr>
+          <w:sz w:val="28"/>
+          <w:szCs w:val="28"/>
+        </w:rPr>
+      </w:pPr>
+      <w:r>
+        <w:rPr>
+          <w:sz w:val="28"/>
+          <w:szCs w:val="28"/>
+        </w:rPr>
+        <w:t>Is not change personality or IQ ,it is being about</w:t>
+      </w:r>
+    </w:p>
+    <w:p>
+      <w:pPr>
+        <w:pStyle w:val="a3"/>
+        <w:tabs>
+          <w:tab w:val="left" w:pos="7349"/>
+        </w:tabs>
+        <w:ind w:left="1080"/>
+        <w:rPr>
+          <w:sz w:val="28"/>
+          <w:szCs w:val="28"/>
+        </w:rPr>
+      </w:pPr>
+      <w:r>
+        <w:rPr>
+          <w:sz w:val="28"/>
+          <w:szCs w:val="28"/>
+        </w:rPr>
+        <w:t>And have world class ethic,anyone can reach their</w:t>
+      </w:r>
+    </w:p>
+    <w:p>
+      <w:pPr>
+        <w:pStyle w:val="a3"/>
+        <w:tabs>
+          <w:tab w:val="left" w:pos="7349"/>
+        </w:tabs>
+        <w:ind w:left="1080"/>
+        <w:rPr>
+          <w:sz w:val="28"/>
+          <w:szCs w:val="28"/>
+        </w:rPr>
+      </w:pPr>
+      <w:r>
+        <w:rPr>
+          <w:sz w:val="28"/>
+          <w:szCs w:val="28"/>
+        </w:rPr>
+        <w:t>potential</w:t>
+      </w:r>
+    </w:p>
+    <w:p>
+      <w:pPr>
+        <w:tabs>
+          <w:tab w:val="left" w:pos="7349"/>
+        </w:tabs>
+        <w:rPr>
+          <w:b/>
+          <w:sz w:val="28"/>
+          <w:szCs w:val="28"/>
+          <w:u w:val="single"/>
+        </w:rPr>
+      </w:pPr>
+      <w:r>
+        <w:rPr>
+          <w:b/>
+          <w:sz w:val="28"/>
+          <w:szCs w:val="28"/>
+          <w:u w:val="single"/>
+        </w:rPr>
+        <w:t>Diversity</w:t>
+      </w:r>
+    </w:p>
+    <w:p>
+      <w:pPr>
+        <w:tabs>
+          <w:tab w:val="left" w:pos="7349"/>
+        </w:tabs>
+        <w:rPr>
+          <w:sz w:val="28"/>
+          <w:szCs w:val="28"/>
+        </w:rPr>
+      </w:pPr>
+      <w:r>
+        <w:rPr>
+          <w:sz w:val="28"/>
+          <w:szCs w:val="28"/>
+        </w:rPr>
+        <w:t xml:space="preserve"> Problem :diversity often hurts before it helps</w:t>
+      </w:r>
+    </w:p>
+    <w:p>
+      <w:pPr>
+        <w:tabs>
+          <w:tab w:val="left" w:pos="7349"/>
+        </w:tabs>
+        <w:rPr>
+          <w:b/>
+          <w:sz w:val="28"/>
+          <w:szCs w:val="28"/>
+          <w:u w:val="single"/>
+        </w:rPr>
+      </w:pPr>
+      <w:r>
+        <w:rPr>
+          <w:b/>
+          <w:sz w:val="28"/>
+          <w:szCs w:val="28"/>
+          <w:u w:val="single"/>
+        </w:rPr>
+        <w:t>Hiring</w:t>
+      </w:r>
+    </w:p>
+    <w:p>
+      <w:pPr>
+        <w:tabs>
+          <w:tab w:val="left" w:pos="7349"/>
+        </w:tabs>
+        <w:rPr>
+          <w:sz w:val="28"/>
+          <w:szCs w:val="28"/>
+        </w:rPr>
+      </w:pPr>
+      <w:r>
+        <w:rPr>
+          <w:sz w:val="28"/>
+          <w:szCs w:val="28"/>
+        </w:rPr>
+        <w:t>Most common hiring mistake</w:t>
+      </w:r>
+    </w:p>
+    <w:p>
+      <w:pPr>
+        <w:pStyle w:val="a3"/>
+        <w:numPr>
+          <w:ilvl w:val="0"/>
+          <w:numId w:val="36"/>
+        </w:numPr>
+        <w:tabs>
+          <w:tab w:val="left" w:pos="7349"/>
+        </w:tabs>
+        <w:rPr>
+          <w:sz w:val="28"/>
+          <w:szCs w:val="28"/>
+        </w:rPr>
+      </w:pPr>
+      <w:r>
+        <w:rPr>
+          <w:sz w:val="28"/>
+          <w:szCs w:val="28"/>
+        </w:rPr>
+        <w:t>Meeting candidates face-to-face two quickly</w:t>
+      </w:r>
+    </w:p>
+    <w:p>
+      <w:pPr>
+        <w:pStyle w:val="a3"/>
+        <w:numPr>
+          <w:ilvl w:val="0"/>
+          <w:numId w:val="36"/>
+        </w:numPr>
+        <w:tabs>
+          <w:tab w:val="left" w:pos="7349"/>
+        </w:tabs>
+        <w:rPr>
+          <w:sz w:val="28"/>
+          <w:szCs w:val="28"/>
+        </w:rPr>
+      </w:pPr>
+      <w:r>
+        <w:rPr>
+          <w:sz w:val="28"/>
+          <w:szCs w:val="28"/>
+        </w:rPr>
+        <w:t>Don’t  rely on a highly structured interview process</w:t>
+      </w:r>
+    </w:p>
+    <w:p>
+      <w:pPr>
+        <w:pStyle w:val="a3"/>
+        <w:numPr>
+          <w:ilvl w:val="0"/>
+          <w:numId w:val="36"/>
+        </w:numPr>
+        <w:tabs>
+          <w:tab w:val="left" w:pos="7349"/>
+        </w:tabs>
+        <w:rPr>
+          <w:sz w:val="28"/>
+          <w:szCs w:val="28"/>
+        </w:rPr>
+      </w:pPr>
+      <w:r>
+        <w:rPr>
+          <w:sz w:val="28"/>
+          <w:szCs w:val="28"/>
+        </w:rPr>
+        <w:t>Conduct at least one unstructured interview</w:t>
+      </w:r>
+      <w:r>
+        <w:rPr>
+          <w:sz w:val="28"/>
+          <w:szCs w:val="28"/>
+        </w:rPr>
+        <w:t xml:space="preserve"> problem solving</w:t>
+      </w:r>
+    </w:p>
+    <w:p>
+      <w:pPr>
+        <w:tabs>
+          <w:tab w:val="left" w:pos="7349"/>
+        </w:tabs>
+        <w:rPr>
+          <w:sz w:val="28"/>
+          <w:szCs w:val="28"/>
+        </w:rPr>
+      </w:pPr>
+      <w:r>
+        <w:rPr>
+          <w:sz w:val="28"/>
+          <w:szCs w:val="28"/>
+        </w:rPr>
+        <w:t>Onboarding</w:t>
+      </w:r>
+    </w:p>
+    <w:p>
+      <w:pPr>
+        <w:pStyle w:val="a3"/>
+        <w:numPr>
+          <w:ilvl w:val="0"/>
+          <w:numId w:val="37"/>
+        </w:numPr>
+        <w:tabs>
+          <w:tab w:val="left" w:pos="7349"/>
+        </w:tabs>
+        <w:rPr>
+          <w:sz w:val="28"/>
+          <w:szCs w:val="28"/>
+        </w:rPr>
+      </w:pPr>
+      <w:r>
+        <w:rPr>
+          <w:sz w:val="28"/>
+          <w:szCs w:val="28"/>
+        </w:rPr>
+        <w:t>Eliminate paperwork overload</w:t>
+      </w:r>
+    </w:p>
+    <w:p>
+      <w:pPr>
+        <w:pStyle w:val="a3"/>
+        <w:numPr>
+          <w:ilvl w:val="0"/>
+          <w:numId w:val="37"/>
+        </w:numPr>
+        <w:tabs>
+          <w:tab w:val="left" w:pos="7349"/>
+        </w:tabs>
+        <w:rPr>
+          <w:sz w:val="28"/>
+          <w:szCs w:val="28"/>
+        </w:rPr>
+      </w:pPr>
+      <w:r>
+        <w:rPr>
+          <w:sz w:val="28"/>
+          <w:szCs w:val="28"/>
+        </w:rPr>
+        <w:t>Increase time with team meme</w:t>
+      </w:r>
+      <w:r>
+        <w:rPr>
+          <w:sz w:val="28"/>
+          <w:szCs w:val="28"/>
+        </w:rPr>
+        <w:t>m</w:t>
+      </w:r>
       <w:bookmarkStart w:id="0" w:name="_GoBack"/>
       <w:bookmarkEnd w:id="0"/>
+      <w:r>
+        <w:rPr>
+          <w:sz w:val="28"/>
+          <w:szCs w:val="28"/>
+        </w:rPr>
+        <w:t>bers</w:t>
+      </w:r>
+    </w:p>
+    <w:p>
+      <w:pPr>
+        <w:pStyle w:val="a3"/>
+        <w:numPr>
+          <w:ilvl w:val="0"/>
+          <w:numId w:val="37"/>
+        </w:numPr>
+        <w:tabs>
+          <w:tab w:val="left" w:pos="7349"/>
+        </w:tabs>
+        <w:rPr>
+          <w:sz w:val="28"/>
+          <w:szCs w:val="28"/>
+        </w:rPr>
+      </w:pPr>
+      <w:r>
+        <w:rPr>
+          <w:sz w:val="28"/>
+          <w:szCs w:val="28"/>
+        </w:rPr>
+        <w:t>Create</w:t>
+      </w:r>
+      <w:r>
+        <w:rPr>
+          <w:sz w:val="28"/>
+          <w:szCs w:val="28"/>
+        </w:rPr>
+        <w:t xml:space="preserve"> an anonymous feedback mechanism</w:t>
+      </w:r>
     </w:p>
     <w:sectPr>
       <w:pgSz w:w="12240" w:h="15840"/>
@@ -14081,6 +16579,95 @@
     </w:lvl>
   </w:abstractNum>
   <w:abstractNum w:abstractNumId="2">
+    <w:nsid w:val="140C389D"/>
+    <w:multiLevelType w:val="hybridMultilevel"/>
+    <w:tmpl w:val="9822DA30"/>
+    <w:lvl w:ilvl="0" w:tplc="BF2EE780">
+      <w:start w:val="1"/>
+      <w:numFmt w:val="decimal"/>
+      <w:lvlText w:val="%1."/>
+      <w:lvlJc w:val="left"/>
+      <w:pPr>
+        <w:ind w:left="360" w:hanging="360"/>
+      </w:pPr>
+      <w:rPr>
+        <w:rFonts w:hint="default"/>
+      </w:rPr>
+    </w:lvl>
+    <w:lvl w:ilvl="1" w:tplc="04090019" w:tentative="1">
+      <w:start w:val="1"/>
+      <w:numFmt w:val="lowerLetter"/>
+      <w:lvlText w:val="%2)"/>
+      <w:lvlJc w:val="left"/>
+      <w:pPr>
+        <w:ind w:left="840" w:hanging="420"/>
+      </w:pPr>
+    </w:lvl>
+    <w:lvl w:ilvl="2" w:tplc="0409001B" w:tentative="1">
+      <w:start w:val="1"/>
+      <w:numFmt w:val="lowerRoman"/>
+      <w:lvlText w:val="%3."/>
+      <w:lvlJc w:val="right"/>
+      <w:pPr>
+        <w:ind w:left="1260" w:hanging="420"/>
+      </w:pPr>
+    </w:lvl>
+    <w:lvl w:ilvl="3" w:tplc="0409000F" w:tentative="1">
+      <w:start w:val="1"/>
+      <w:numFmt w:val="decimal"/>
+      <w:lvlText w:val="%4."/>
+      <w:lvlJc w:val="left"/>
+      <w:pPr>
+        <w:ind w:left="1680" w:hanging="420"/>
+      </w:pPr>
+    </w:lvl>
+    <w:lvl w:ilvl="4" w:tplc="04090019" w:tentative="1">
+      <w:start w:val="1"/>
+      <w:numFmt w:val="lowerLetter"/>
+      <w:lvlText w:val="%5)"/>
+      <w:lvlJc w:val="left"/>
+      <w:pPr>
+        <w:ind w:left="2100" w:hanging="420"/>
+      </w:pPr>
+    </w:lvl>
+    <w:lvl w:ilvl="5" w:tplc="0409001B" w:tentative="1">
+      <w:start w:val="1"/>
+      <w:numFmt w:val="lowerRoman"/>
+      <w:lvlText w:val="%6."/>
+      <w:lvlJc w:val="right"/>
+      <w:pPr>
+        <w:ind w:left="2520" w:hanging="420"/>
+      </w:pPr>
+    </w:lvl>
+    <w:lvl w:ilvl="6" w:tplc="0409000F" w:tentative="1">
+      <w:start w:val="1"/>
+      <w:numFmt w:val="decimal"/>
+      <w:lvlText w:val="%7."/>
+      <w:lvlJc w:val="left"/>
+      <w:pPr>
+        <w:ind w:left="2940" w:hanging="420"/>
+      </w:pPr>
+    </w:lvl>
+    <w:lvl w:ilvl="7" w:tplc="04090019" w:tentative="1">
+      <w:start w:val="1"/>
+      <w:numFmt w:val="lowerLetter"/>
+      <w:lvlText w:val="%8)"/>
+      <w:lvlJc w:val="left"/>
+      <w:pPr>
+        <w:ind w:left="3360" w:hanging="420"/>
+      </w:pPr>
+    </w:lvl>
+    <w:lvl w:ilvl="8" w:tplc="0409001B" w:tentative="1">
+      <w:start w:val="1"/>
+      <w:numFmt w:val="lowerRoman"/>
+      <w:lvlText w:val="%9."/>
+      <w:lvlJc w:val="right"/>
+      <w:pPr>
+        <w:ind w:left="3780" w:hanging="420"/>
+      </w:pPr>
+    </w:lvl>
+  </w:abstractNum>
+  <w:abstractNum w:abstractNumId="3">
     <w:nsid w:val="16666E16"/>
     <w:multiLevelType w:val="hybridMultilevel"/>
     <w:tmpl w:val="FC1C4A92"/>
@@ -14169,7 +16756,7 @@
       </w:pPr>
     </w:lvl>
   </w:abstractNum>
-  <w:abstractNum w:abstractNumId="3">
+  <w:abstractNum w:abstractNumId="4">
     <w:nsid w:val="1A917371"/>
     <w:multiLevelType w:val="hybridMultilevel"/>
     <w:tmpl w:val="30C2F55C"/>
@@ -14258,7 +16845,7 @@
       </w:pPr>
     </w:lvl>
   </w:abstractNum>
-  <w:abstractNum w:abstractNumId="4">
+  <w:abstractNum w:abstractNumId="5">
     <w:nsid w:val="1BE96014"/>
     <w:multiLevelType w:val="hybridMultilevel"/>
     <w:tmpl w:val="36FE2342"/>
@@ -14347,7 +16934,96 @@
       </w:pPr>
     </w:lvl>
   </w:abstractNum>
-  <w:abstractNum w:abstractNumId="5">
+  <w:abstractNum w:abstractNumId="6">
+    <w:nsid w:val="1BED13E8"/>
+    <w:multiLevelType w:val="hybridMultilevel"/>
+    <w:tmpl w:val="34503AF6"/>
+    <w:lvl w:ilvl="0" w:tplc="66DCA338">
+      <w:start w:val="1"/>
+      <w:numFmt w:val="decimal"/>
+      <w:lvlText w:val="%1."/>
+      <w:lvlJc w:val="left"/>
+      <w:pPr>
+        <w:ind w:left="360" w:hanging="360"/>
+      </w:pPr>
+      <w:rPr>
+        <w:rFonts w:hint="default"/>
+      </w:rPr>
+    </w:lvl>
+    <w:lvl w:ilvl="1" w:tplc="04090019" w:tentative="1">
+      <w:start w:val="1"/>
+      <w:numFmt w:val="lowerLetter"/>
+      <w:lvlText w:val="%2)"/>
+      <w:lvlJc w:val="left"/>
+      <w:pPr>
+        <w:ind w:left="840" w:hanging="420"/>
+      </w:pPr>
+    </w:lvl>
+    <w:lvl w:ilvl="2" w:tplc="0409001B" w:tentative="1">
+      <w:start w:val="1"/>
+      <w:numFmt w:val="lowerRoman"/>
+      <w:lvlText w:val="%3."/>
+      <w:lvlJc w:val="right"/>
+      <w:pPr>
+        <w:ind w:left="1260" w:hanging="420"/>
+      </w:pPr>
+    </w:lvl>
+    <w:lvl w:ilvl="3" w:tplc="0409000F" w:tentative="1">
+      <w:start w:val="1"/>
+      <w:numFmt w:val="decimal"/>
+      <w:lvlText w:val="%4."/>
+      <w:lvlJc w:val="left"/>
+      <w:pPr>
+        <w:ind w:left="1680" w:hanging="420"/>
+      </w:pPr>
+    </w:lvl>
+    <w:lvl w:ilvl="4" w:tplc="04090019" w:tentative="1">
+      <w:start w:val="1"/>
+      <w:numFmt w:val="lowerLetter"/>
+      <w:lvlText w:val="%5)"/>
+      <w:lvlJc w:val="left"/>
+      <w:pPr>
+        <w:ind w:left="2100" w:hanging="420"/>
+      </w:pPr>
+    </w:lvl>
+    <w:lvl w:ilvl="5" w:tplc="0409001B" w:tentative="1">
+      <w:start w:val="1"/>
+      <w:numFmt w:val="lowerRoman"/>
+      <w:lvlText w:val="%6."/>
+      <w:lvlJc w:val="right"/>
+      <w:pPr>
+        <w:ind w:left="2520" w:hanging="420"/>
+      </w:pPr>
+    </w:lvl>
+    <w:lvl w:ilvl="6" w:tplc="0409000F" w:tentative="1">
+      <w:start w:val="1"/>
+      <w:numFmt w:val="decimal"/>
+      <w:lvlText w:val="%7."/>
+      <w:lvlJc w:val="left"/>
+      <w:pPr>
+        <w:ind w:left="2940" w:hanging="420"/>
+      </w:pPr>
+    </w:lvl>
+    <w:lvl w:ilvl="7" w:tplc="04090019" w:tentative="1">
+      <w:start w:val="1"/>
+      <w:numFmt w:val="lowerLetter"/>
+      <w:lvlText w:val="%8)"/>
+      <w:lvlJc w:val="left"/>
+      <w:pPr>
+        <w:ind w:left="3360" w:hanging="420"/>
+      </w:pPr>
+    </w:lvl>
+    <w:lvl w:ilvl="8" w:tplc="0409001B" w:tentative="1">
+      <w:start w:val="1"/>
+      <w:numFmt w:val="lowerRoman"/>
+      <w:lvlText w:val="%9."/>
+      <w:lvlJc w:val="right"/>
+      <w:pPr>
+        <w:ind w:left="3780" w:hanging="420"/>
+      </w:pPr>
+    </w:lvl>
+  </w:abstractNum>
+  <w:abstractNum w:abstractNumId="7">
     <w:nsid w:val="1EC1064F"/>
     <w:multiLevelType w:val="hybridMultilevel"/>
     <w:tmpl w:val="E7DA49CE"/>
@@ -14436,7 +17112,7 @@
       </w:pPr>
     </w:lvl>
   </w:abstractNum>
-  <w:abstractNum w:abstractNumId="6">
+  <w:abstractNum w:abstractNumId="8">
     <w:nsid w:val="2093553A"/>
     <w:multiLevelType w:val="hybridMultilevel"/>
     <w:tmpl w:val="A3685F96"/>
@@ -14525,7 +17201,7 @@
       </w:pPr>
     </w:lvl>
   </w:abstractNum>
-  <w:abstractNum w:abstractNumId="7">
+  <w:abstractNum w:abstractNumId="9">
     <w:nsid w:val="20FD4703"/>
     <w:multiLevelType w:val="hybridMultilevel"/>
     <w:tmpl w:val="E4343776"/>
@@ -14638,7 +17314,7 @@
       </w:rPr>
     </w:lvl>
   </w:abstractNum>
-  <w:abstractNum w:abstractNumId="8">
+  <w:abstractNum w:abstractNumId="10">
     <w:nsid w:val="21D21D57"/>
     <w:multiLevelType w:val="hybridMultilevel"/>
     <w:tmpl w:val="A1D60AF6"/>
@@ -14727,7 +17403,96 @@
       </w:pPr>
     </w:lvl>
   </w:abstractNum>
-  <w:abstractNum w:abstractNumId="9">
+  <w:abstractNum w:abstractNumId="11">
+    <w:nsid w:val="27744BF1"/>
+    <w:multiLevelType w:val="hybridMultilevel"/>
+    <w:tmpl w:val="06D42EF6"/>
+    <w:lvl w:ilvl="0" w:tplc="D7FA14A2">
+      <w:start w:val="1"/>
+      <w:numFmt w:val="decimal"/>
+      <w:lvlText w:val="%1."/>
+      <w:lvlJc w:val="left"/>
+      <w:pPr>
+        <w:ind w:left="360" w:hanging="360"/>
+      </w:pPr>
+      <w:rPr>
+        <w:rFonts w:hint="default"/>
+      </w:rPr>
+    </w:lvl>
+    <w:lvl w:ilvl="1" w:tplc="04090019" w:tentative="1">
+      <w:start w:val="1"/>
+      <w:numFmt w:val="lowerLetter"/>
+      <w:lvlText w:val="%2)"/>
+      <w:lvlJc w:val="left"/>
+      <w:pPr>
+        <w:ind w:left="840" w:hanging="420"/>
+      </w:pPr>
+    </w:lvl>
+    <w:lvl w:ilvl="2" w:tplc="0409001B" w:tentative="1">
+      <w:start w:val="1"/>
+      <w:numFmt w:val="lowerRoman"/>
+      <w:lvlText w:val="%3."/>
+      <w:lvlJc w:val="right"/>
+      <w:pPr>
+        <w:ind w:left="1260" w:hanging="420"/>
+      </w:pPr>
+    </w:lvl>
+    <w:lvl w:ilvl="3" w:tplc="0409000F" w:tentative="1">
+      <w:start w:val="1"/>
+      <w:numFmt w:val="decimal"/>
+      <w:lvlText w:val="%4."/>
+      <w:lvlJc w:val="left"/>
+      <w:pPr>
+        <w:ind w:left="1680" w:hanging="420"/>
+      </w:pPr>
+    </w:lvl>
+    <w:lvl w:ilvl="4" w:tplc="04090019" w:tentative="1">
+      <w:start w:val="1"/>
+      <w:numFmt w:val="lowerLetter"/>
+      <w:lvlText w:val="%5)"/>
+      <w:lvlJc w:val="left"/>
+      <w:pPr>
+        <w:ind w:left="2100" w:hanging="420"/>
+      </w:pPr>
+    </w:lvl>
+    <w:lvl w:ilvl="5" w:tplc="0409001B" w:tentative="1">
+      <w:start w:val="1"/>
+      <w:numFmt w:val="lowerRoman"/>
+      <w:lvlText w:val="%6."/>
+      <w:lvlJc w:val="right"/>
+      <w:pPr>
+        <w:ind w:left="2520" w:hanging="420"/>
+      </w:pPr>
+    </w:lvl>
+    <w:lvl w:ilvl="6" w:tplc="0409000F" w:tentative="1">
+      <w:start w:val="1"/>
+      <w:numFmt w:val="decimal"/>
+      <w:lvlText w:val="%7."/>
+      <w:lvlJc w:val="left"/>
+      <w:pPr>
+        <w:ind w:left="2940" w:hanging="420"/>
+      </w:pPr>
+    </w:lvl>
+    <w:lvl w:ilvl="7" w:tplc="04090019" w:tentative="1">
+      <w:start w:val="1"/>
+      <w:numFmt w:val="lowerLetter"/>
+      <w:lvlText w:val="%8)"/>
+      <w:lvlJc w:val="left"/>
+      <w:pPr>
+        <w:ind w:left="3360" w:hanging="420"/>
+      </w:pPr>
+    </w:lvl>
+    <w:lvl w:ilvl="8" w:tplc="0409001B" w:tentative="1">
+      <w:start w:val="1"/>
+      <w:numFmt w:val="lowerRoman"/>
+      <w:lvlText w:val="%9."/>
+      <w:lvlJc w:val="right"/>
+      <w:pPr>
+        <w:ind w:left="3780" w:hanging="420"/>
+      </w:pPr>
+    </w:lvl>
+  </w:abstractNum>
+  <w:abstractNum w:abstractNumId="12">
     <w:nsid w:val="336561DA"/>
     <w:multiLevelType w:val="hybridMultilevel"/>
     <w:tmpl w:val="5258630A"/>
@@ -14816,7 +17581,7 @@
       </w:pPr>
     </w:lvl>
   </w:abstractNum>
-  <w:abstractNum w:abstractNumId="10">
+  <w:abstractNum w:abstractNumId="13">
     <w:nsid w:val="33E339AC"/>
     <w:multiLevelType w:val="hybridMultilevel"/>
     <w:tmpl w:val="964ED4C8"/>
@@ -14905,7 +17670,274 @@
       </w:pPr>
     </w:lvl>
   </w:abstractNum>
-  <w:abstractNum w:abstractNumId="11">
+  <w:abstractNum w:abstractNumId="14">
+    <w:nsid w:val="33E814B2"/>
+    <w:multiLevelType w:val="hybridMultilevel"/>
+    <w:tmpl w:val="EE68C852"/>
+    <w:lvl w:ilvl="0" w:tplc="D7FA14A2">
+      <w:start w:val="1"/>
+      <w:numFmt w:val="decimal"/>
+      <w:lvlText w:val="%1."/>
+      <w:lvlJc w:val="left"/>
+      <w:pPr>
+        <w:ind w:left="360" w:hanging="360"/>
+      </w:pPr>
+      <w:rPr>
+        <w:rFonts w:hint="default"/>
+      </w:rPr>
+    </w:lvl>
+    <w:lvl w:ilvl="1" w:tplc="04090019" w:tentative="1">
+      <w:start w:val="1"/>
+      <w:numFmt w:val="lowerLetter"/>
+      <w:lvlText w:val="%2)"/>
+      <w:lvlJc w:val="left"/>
+      <w:pPr>
+        <w:ind w:left="840" w:hanging="420"/>
+      </w:pPr>
+    </w:lvl>
+    <w:lvl w:ilvl="2" w:tplc="0409001B" w:tentative="1">
+      <w:start w:val="1"/>
+      <w:numFmt w:val="lowerRoman"/>
+      <w:lvlText w:val="%3."/>
+      <w:lvlJc w:val="right"/>
+      <w:pPr>
+        <w:ind w:left="1260" w:hanging="420"/>
+      </w:pPr>
+    </w:lvl>
+    <w:lvl w:ilvl="3" w:tplc="0409000F" w:tentative="1">
+      <w:start w:val="1"/>
+      <w:numFmt w:val="decimal"/>
+      <w:lvlText w:val="%4."/>
+      <w:lvlJc w:val="left"/>
+      <w:pPr>
+        <w:ind w:left="1680" w:hanging="420"/>
+      </w:pPr>
+    </w:lvl>
+    <w:lvl w:ilvl="4" w:tplc="04090019" w:tentative="1">
+      <w:start w:val="1"/>
+      <w:numFmt w:val="lowerLetter"/>
+      <w:lvlText w:val="%5)"/>
+      <w:lvlJc w:val="left"/>
+      <w:pPr>
+        <w:ind w:left="2100" w:hanging="420"/>
+      </w:pPr>
+    </w:lvl>
+    <w:lvl w:ilvl="5" w:tplc="0409001B" w:tentative="1">
+      <w:start w:val="1"/>
+      <w:numFmt w:val="lowerRoman"/>
+      <w:lvlText w:val="%6."/>
+      <w:lvlJc w:val="right"/>
+      <w:pPr>
+        <w:ind w:left="2520" w:hanging="420"/>
+      </w:pPr>
+    </w:lvl>
+    <w:lvl w:ilvl="6" w:tplc="0409000F" w:tentative="1">
+      <w:start w:val="1"/>
+      <w:numFmt w:val="decimal"/>
+      <w:lvlText w:val="%7."/>
+      <w:lvlJc w:val="left"/>
+      <w:pPr>
+        <w:ind w:left="2940" w:hanging="420"/>
+      </w:pPr>
+    </w:lvl>
+    <w:lvl w:ilvl="7" w:tplc="04090019" w:tentative="1">
+      <w:start w:val="1"/>
+      <w:numFmt w:val="lowerLetter"/>
+      <w:lvlText w:val="%8)"/>
+      <w:lvlJc w:val="left"/>
+      <w:pPr>
+        <w:ind w:left="3360" w:hanging="420"/>
+      </w:pPr>
+    </w:lvl>
+    <w:lvl w:ilvl="8" w:tplc="0409001B" w:tentative="1">
+      <w:start w:val="1"/>
+      <w:numFmt w:val="lowerRoman"/>
+      <w:lvlText w:val="%9."/>
+      <w:lvlJc w:val="right"/>
+      <w:pPr>
+        <w:ind w:left="3780" w:hanging="420"/>
+      </w:pPr>
+    </w:lvl>
+  </w:abstractNum>
+  <w:abstractNum w:abstractNumId="15">
+    <w:nsid w:val="3BF2603E"/>
+    <w:multiLevelType w:val="hybridMultilevel"/>
+    <w:tmpl w:val="2FAC5822"/>
+    <w:lvl w:ilvl="0" w:tplc="8946A902">
+      <w:start w:val="1"/>
+      <w:numFmt w:val="decimal"/>
+      <w:lvlText w:val="%1."/>
+      <w:lvlJc w:val="left"/>
+      <w:pPr>
+        <w:ind w:left="720" w:hanging="360"/>
+      </w:pPr>
+      <w:rPr>
+        <w:rFonts w:hint="default"/>
+      </w:rPr>
+    </w:lvl>
+    <w:lvl w:ilvl="1" w:tplc="04090019" w:tentative="1">
+      <w:start w:val="1"/>
+      <w:numFmt w:val="lowerLetter"/>
+      <w:lvlText w:val="%2)"/>
+      <w:lvlJc w:val="left"/>
+      <w:pPr>
+        <w:ind w:left="1200" w:hanging="420"/>
+      </w:pPr>
+    </w:lvl>
+    <w:lvl w:ilvl="2" w:tplc="0409001B" w:tentative="1">
+      <w:start w:val="1"/>
+      <w:numFmt w:val="lowerRoman"/>
+      <w:lvlText w:val="%3."/>
+      <w:lvlJc w:val="right"/>
+      <w:pPr>
+        <w:ind w:left="1620" w:hanging="420"/>
+      </w:pPr>
+    </w:lvl>
+    <w:lvl w:ilvl="3" w:tplc="0409000F" w:tentative="1">
+      <w:start w:val="1"/>
+      <w:numFmt w:val="decimal"/>
+      <w:lvlText w:val="%4."/>
+      <w:lvlJc w:val="left"/>
+      <w:pPr>
+        <w:ind w:left="2040" w:hanging="420"/>
+      </w:pPr>
+    </w:lvl>
+    <w:lvl w:ilvl="4" w:tplc="04090019" w:tentative="1">
+      <w:start w:val="1"/>
+      <w:numFmt w:val="lowerLetter"/>
+      <w:lvlText w:val="%5)"/>
+      <w:lvlJc w:val="left"/>
+      <w:pPr>
+        <w:ind w:left="2460" w:hanging="420"/>
+      </w:pPr>
+    </w:lvl>
+    <w:lvl w:ilvl="5" w:tplc="0409001B" w:tentative="1">
+      <w:start w:val="1"/>
+      <w:numFmt w:val="lowerRoman"/>
+      <w:lvlText w:val="%6."/>
+      <w:lvlJc w:val="right"/>
+      <w:pPr>
+        <w:ind w:left="2880" w:hanging="420"/>
+      </w:pPr>
+    </w:lvl>
+    <w:lvl w:ilvl="6" w:tplc="0409000F" w:tentative="1">
+      <w:start w:val="1"/>
+      <w:numFmt w:val="decimal"/>
+      <w:lvlText w:val="%7."/>
+      <w:lvlJc w:val="left"/>
+      <w:pPr>
+        <w:ind w:left="3300" w:hanging="420"/>
+      </w:pPr>
+    </w:lvl>
+    <w:lvl w:ilvl="7" w:tplc="04090019" w:tentative="1">
+      <w:start w:val="1"/>
+      <w:numFmt w:val="lowerLetter"/>
+      <w:lvlText w:val="%8)"/>
+      <w:lvlJc w:val="left"/>
+      <w:pPr>
+        <w:ind w:left="3720" w:hanging="420"/>
+      </w:pPr>
+    </w:lvl>
+    <w:lvl w:ilvl="8" w:tplc="0409001B" w:tentative="1">
+      <w:start w:val="1"/>
+      <w:numFmt w:val="lowerRoman"/>
+      <w:lvlText w:val="%9."/>
+      <w:lvlJc w:val="right"/>
+      <w:pPr>
+        <w:ind w:left="4140" w:hanging="420"/>
+      </w:pPr>
+    </w:lvl>
+  </w:abstractNum>
+  <w:abstractNum w:abstractNumId="16">
+    <w:nsid w:val="3D8B43B6"/>
+    <w:multiLevelType w:val="hybridMultilevel"/>
+    <w:tmpl w:val="EB525C2C"/>
+    <w:lvl w:ilvl="0" w:tplc="A566C318">
+      <w:start w:val="1"/>
+      <w:numFmt w:val="decimal"/>
+      <w:lvlText w:val="%1."/>
+      <w:lvlJc w:val="left"/>
+      <w:pPr>
+        <w:ind w:left="1080" w:hanging="360"/>
+      </w:pPr>
+      <w:rPr>
+        <w:rFonts w:hint="default"/>
+      </w:rPr>
+    </w:lvl>
+    <w:lvl w:ilvl="1" w:tplc="04090019" w:tentative="1">
+      <w:start w:val="1"/>
+      <w:numFmt w:val="lowerLetter"/>
+      <w:lvlText w:val="%2)"/>
+      <w:lvlJc w:val="left"/>
+      <w:pPr>
+        <w:ind w:left="1560" w:hanging="420"/>
+      </w:pPr>
+    </w:lvl>
+    <w:lvl w:ilvl="2" w:tplc="0409001B" w:tentative="1">
+      <w:start w:val="1"/>
+      <w:numFmt w:val="lowerRoman"/>
+      <w:lvlText w:val="%3."/>
+      <w:lvlJc w:val="right"/>
+      <w:pPr>
+        <w:ind w:left="1980" w:hanging="420"/>
+      </w:pPr>
+    </w:lvl>
+    <w:lvl w:ilvl="3" w:tplc="0409000F" w:tentative="1">
+      <w:start w:val="1"/>
+      <w:numFmt w:val="decimal"/>
+      <w:lvlText w:val="%4."/>
+      <w:lvlJc w:val="left"/>
+      <w:pPr>
+        <w:ind w:left="2400" w:hanging="420"/>
+      </w:pPr>
+    </w:lvl>
+    <w:lvl w:ilvl="4" w:tplc="04090019" w:tentative="1">
+      <w:start w:val="1"/>
+      <w:numFmt w:val="lowerLetter"/>
+      <w:lvlText w:val="%5)"/>
+      <w:lvlJc w:val="left"/>
+      <w:pPr>
+        <w:ind w:left="2820" w:hanging="420"/>
+      </w:pPr>
+    </w:lvl>
+    <w:lvl w:ilvl="5" w:tplc="0409001B" w:tentative="1">
+      <w:start w:val="1"/>
+      <w:numFmt w:val="lowerRoman"/>
+      <w:lvlText w:val="%6."/>
+      <w:lvlJc w:val="right"/>
+      <w:pPr>
+        <w:ind w:left="3240" w:hanging="420"/>
+      </w:pPr>
+    </w:lvl>
+    <w:lvl w:ilvl="6" w:tplc="0409000F" w:tentative="1">
+      <w:start w:val="1"/>
+      <w:numFmt w:val="decimal"/>
+      <w:lvlText w:val="%7."/>
+      <w:lvlJc w:val="left"/>
+      <w:pPr>
+        <w:ind w:left="3660" w:hanging="420"/>
+      </w:pPr>
+    </w:lvl>
+    <w:lvl w:ilvl="7" w:tplc="04090019" w:tentative="1">
+      <w:start w:val="1"/>
+      <w:numFmt w:val="lowerLetter"/>
+      <w:lvlText w:val="%8)"/>
+      <w:lvlJc w:val="left"/>
+      <w:pPr>
+        <w:ind w:left="4080" w:hanging="420"/>
+      </w:pPr>
+    </w:lvl>
+    <w:lvl w:ilvl="8" w:tplc="0409001B" w:tentative="1">
+      <w:start w:val="1"/>
+      <w:numFmt w:val="lowerRoman"/>
+      <w:lvlText w:val="%9."/>
+      <w:lvlJc w:val="right"/>
+      <w:pPr>
+        <w:ind w:left="4500" w:hanging="420"/>
+      </w:pPr>
+    </w:lvl>
+  </w:abstractNum>
+  <w:abstractNum w:abstractNumId="17">
     <w:nsid w:val="41F064B2"/>
     <w:multiLevelType w:val="hybridMultilevel"/>
     <w:tmpl w:val="C6D0B96C"/>
@@ -14994,7 +18026,7 @@
       </w:pPr>
     </w:lvl>
   </w:abstractNum>
-  <w:abstractNum w:abstractNumId="12">
+  <w:abstractNum w:abstractNumId="18">
     <w:nsid w:val="4215688B"/>
     <w:multiLevelType w:val="hybridMultilevel"/>
     <w:tmpl w:val="EAD6CE64"/>
@@ -15083,7 +18115,7 @@
       </w:pPr>
     </w:lvl>
   </w:abstractNum>
-  <w:abstractNum w:abstractNumId="13">
+  <w:abstractNum w:abstractNumId="19">
     <w:nsid w:val="42D7653C"/>
     <w:multiLevelType w:val="hybridMultilevel"/>
     <w:tmpl w:val="D7EAB220"/>
@@ -15172,7 +18204,96 @@
       </w:pPr>
     </w:lvl>
   </w:abstractNum>
-  <w:abstractNum w:abstractNumId="14">
+  <w:abstractNum w:abstractNumId="20">
+    <w:nsid w:val="462B1C0D"/>
+    <w:multiLevelType w:val="hybridMultilevel"/>
+    <w:tmpl w:val="F9BC5EF2"/>
+    <w:lvl w:ilvl="0" w:tplc="1D8AA7D4">
+      <w:start w:val="1"/>
+      <w:numFmt w:val="decimal"/>
+      <w:lvlText w:val="%1."/>
+      <w:lvlJc w:val="left"/>
+      <w:pPr>
+        <w:ind w:left="360" w:hanging="360"/>
+      </w:pPr>
+      <w:rPr>
+        <w:rFonts w:hint="default"/>
+      </w:rPr>
+    </w:lvl>
+    <w:lvl w:ilvl="1" w:tplc="04090019" w:tentative="1">
+      <w:start w:val="1"/>
+      <w:numFmt w:val="lowerLetter"/>
+      <w:lvlText w:val="%2)"/>
+      <w:lvlJc w:val="left"/>
+      <w:pPr>
+        <w:ind w:left="840" w:hanging="420"/>
+      </w:pPr>
+    </w:lvl>
+    <w:lvl w:ilvl="2" w:tplc="0409001B" w:tentative="1">
+      <w:start w:val="1"/>
+      <w:numFmt w:val="lowerRoman"/>
+      <w:lvlText w:val="%3."/>
+      <w:lvlJc w:val="right"/>
+      <w:pPr>
+        <w:ind w:left="1260" w:hanging="420"/>
+      </w:pPr>
+    </w:lvl>
+    <w:lvl w:ilvl="3" w:tplc="0409000F" w:tentative="1">
+      <w:start w:val="1"/>
+      <w:numFmt w:val="decimal"/>
+      <w:lvlText w:val="%4."/>
+      <w:lvlJc w:val="left"/>
+      <w:pPr>
+        <w:ind w:left="1680" w:hanging="420"/>
+      </w:pPr>
+    </w:lvl>
+    <w:lvl w:ilvl="4" w:tplc="04090019" w:tentative="1">
+      <w:start w:val="1"/>
+      <w:numFmt w:val="lowerLetter"/>
+      <w:lvlText w:val="%5)"/>
+      <w:lvlJc w:val="left"/>
+      <w:pPr>
+        <w:ind w:left="2100" w:hanging="420"/>
+      </w:pPr>
+    </w:lvl>
+    <w:lvl w:ilvl="5" w:tplc="0409001B" w:tentative="1">
+      <w:start w:val="1"/>
+      <w:numFmt w:val="lowerRoman"/>
+      <w:lvlText w:val="%6."/>
+      <w:lvlJc w:val="right"/>
+      <w:pPr>
+        <w:ind w:left="2520" w:hanging="420"/>
+      </w:pPr>
+    </w:lvl>
+    <w:lvl w:ilvl="6" w:tplc="0409000F" w:tentative="1">
+      <w:start w:val="1"/>
+      <w:numFmt w:val="decimal"/>
+      <w:lvlText w:val="%7."/>
+      <w:lvlJc w:val="left"/>
+      <w:pPr>
+        <w:ind w:left="2940" w:hanging="420"/>
+      </w:pPr>
+    </w:lvl>
+    <w:lvl w:ilvl="7" w:tplc="04090019" w:tentative="1">
+      <w:start w:val="1"/>
+      <w:numFmt w:val="lowerLetter"/>
+      <w:lvlText w:val="%8)"/>
+      <w:lvlJc w:val="left"/>
+      <w:pPr>
+        <w:ind w:left="3360" w:hanging="420"/>
+      </w:pPr>
+    </w:lvl>
+    <w:lvl w:ilvl="8" w:tplc="0409001B" w:tentative="1">
+      <w:start w:val="1"/>
+      <w:numFmt w:val="lowerRoman"/>
+      <w:lvlText w:val="%9."/>
+      <w:lvlJc w:val="right"/>
+      <w:pPr>
+        <w:ind w:left="3780" w:hanging="420"/>
+      </w:pPr>
+    </w:lvl>
+  </w:abstractNum>
+  <w:abstractNum w:abstractNumId="21">
     <w:nsid w:val="4BC17BB1"/>
     <w:multiLevelType w:val="hybridMultilevel"/>
     <w:tmpl w:val="0674F6F4"/>
@@ -15261,7 +18382,7 @@
       </w:pPr>
     </w:lvl>
   </w:abstractNum>
-  <w:abstractNum w:abstractNumId="15">
+  <w:abstractNum w:abstractNumId="22">
     <w:nsid w:val="4BC75F30"/>
     <w:multiLevelType w:val="hybridMultilevel"/>
     <w:tmpl w:val="15F6E4E2"/>
@@ -15350,7 +18471,96 @@
       </w:pPr>
     </w:lvl>
   </w:abstractNum>
-  <w:abstractNum w:abstractNumId="16">
+  <w:abstractNum w:abstractNumId="23">
+    <w:nsid w:val="4DE754E6"/>
+    <w:multiLevelType w:val="hybridMultilevel"/>
+    <w:tmpl w:val="070239A4"/>
+    <w:lvl w:ilvl="0" w:tplc="29B2D708">
+      <w:start w:val="1"/>
+      <w:numFmt w:val="decimal"/>
+      <w:lvlText w:val="%1."/>
+      <w:lvlJc w:val="left"/>
+      <w:pPr>
+        <w:ind w:left="720" w:hanging="360"/>
+      </w:pPr>
+      <w:rPr>
+        <w:rFonts w:hint="default"/>
+      </w:rPr>
+    </w:lvl>
+    <w:lvl w:ilvl="1" w:tplc="04090019" w:tentative="1">
+      <w:start w:val="1"/>
+      <w:numFmt w:val="lowerLetter"/>
+      <w:lvlText w:val="%2)"/>
+      <w:lvlJc w:val="left"/>
+      <w:pPr>
+        <w:ind w:left="1200" w:hanging="420"/>
+      </w:pPr>
+    </w:lvl>
+    <w:lvl w:ilvl="2" w:tplc="0409001B" w:tentative="1">
+      <w:start w:val="1"/>
+      <w:numFmt w:val="lowerRoman"/>
+      <w:lvlText w:val="%3."/>
+      <w:lvlJc w:val="right"/>
+      <w:pPr>
+        <w:ind w:left="1620" w:hanging="420"/>
+      </w:pPr>
+    </w:lvl>
+    <w:lvl w:ilvl="3" w:tplc="0409000F" w:tentative="1">
+      <w:start w:val="1"/>
+      <w:numFmt w:val="decimal"/>
+      <w:lvlText w:val="%4."/>
+      <w:lvlJc w:val="left"/>
+      <w:pPr>
+        <w:ind w:left="2040" w:hanging="420"/>
+      </w:pPr>
+    </w:lvl>
+    <w:lvl w:ilvl="4" w:tplc="04090019" w:tentative="1">
+      <w:start w:val="1"/>
+      <w:numFmt w:val="lowerLetter"/>
+      <w:lvlText w:val="%5)"/>
+      <w:lvlJc w:val="left"/>
+      <w:pPr>
+        <w:ind w:left="2460" w:hanging="420"/>
+      </w:pPr>
+    </w:lvl>
+    <w:lvl w:ilvl="5" w:tplc="0409001B" w:tentative="1">
+      <w:start w:val="1"/>
+      <w:numFmt w:val="lowerRoman"/>
+      <w:lvlText w:val="%6."/>
+      <w:lvlJc w:val="right"/>
+      <w:pPr>
+        <w:ind w:left="2880" w:hanging="420"/>
+      </w:pPr>
+    </w:lvl>
+    <w:lvl w:ilvl="6" w:tplc="0409000F" w:tentative="1">
+      <w:start w:val="1"/>
+      <w:numFmt w:val="decimal"/>
+      <w:lvlText w:val="%7."/>
+      <w:lvlJc w:val="left"/>
+      <w:pPr>
+        <w:ind w:left="3300" w:hanging="420"/>
+      </w:pPr>
+    </w:lvl>
+    <w:lvl w:ilvl="7" w:tplc="04090019" w:tentative="1">
+      <w:start w:val="1"/>
+      <w:numFmt w:val="lowerLetter"/>
+      <w:lvlText w:val="%8)"/>
+      <w:lvlJc w:val="left"/>
+      <w:pPr>
+        <w:ind w:left="3720" w:hanging="420"/>
+      </w:pPr>
+    </w:lvl>
+    <w:lvl w:ilvl="8" w:tplc="0409001B" w:tentative="1">
+      <w:start w:val="1"/>
+      <w:numFmt w:val="lowerRoman"/>
+      <w:lvlText w:val="%9."/>
+      <w:lvlJc w:val="right"/>
+      <w:pPr>
+        <w:ind w:left="4140" w:hanging="420"/>
+      </w:pPr>
+    </w:lvl>
+  </w:abstractNum>
+  <w:abstractNum w:abstractNumId="24">
     <w:nsid w:val="4E0A2E2F"/>
     <w:multiLevelType w:val="hybridMultilevel"/>
     <w:tmpl w:val="EACE9F82"/>
@@ -15436,7 +18646,7 @@
       </w:pPr>
     </w:lvl>
   </w:abstractNum>
-  <w:abstractNum w:abstractNumId="17">
+  <w:abstractNum w:abstractNumId="25">
     <w:nsid w:val="54992E80"/>
     <w:multiLevelType w:val="hybridMultilevel"/>
     <w:tmpl w:val="29FCF342"/>
@@ -15525,7 +18735,96 @@
       </w:pPr>
     </w:lvl>
   </w:abstractNum>
-  <w:abstractNum w:abstractNumId="18">
+  <w:abstractNum w:abstractNumId="26">
+    <w:nsid w:val="569C5FEF"/>
+    <w:multiLevelType w:val="hybridMultilevel"/>
+    <w:tmpl w:val="E33C1468"/>
+    <w:lvl w:ilvl="0" w:tplc="9A52A0B6">
+      <w:start w:val="1"/>
+      <w:numFmt w:val="decimal"/>
+      <w:lvlText w:val="%1."/>
+      <w:lvlJc w:val="left"/>
+      <w:pPr>
+        <w:ind w:left="360" w:hanging="360"/>
+      </w:pPr>
+      <w:rPr>
+        <w:rFonts w:hint="default"/>
+      </w:rPr>
+    </w:lvl>
+    <w:lvl w:ilvl="1" w:tplc="04090019" w:tentative="1">
+      <w:start w:val="1"/>
+      <w:numFmt w:val="lowerLetter"/>
+      <w:lvlText w:val="%2)"/>
+      <w:lvlJc w:val="left"/>
+      <w:pPr>
+        <w:ind w:left="840" w:hanging="420"/>
+      </w:pPr>
+    </w:lvl>
+    <w:lvl w:ilvl="2" w:tplc="0409001B" w:tentative="1">
+      <w:start w:val="1"/>
+      <w:numFmt w:val="lowerRoman"/>
+      <w:lvlText w:val="%3."/>
+      <w:lvlJc w:val="right"/>
+      <w:pPr>
+        <w:ind w:left="1260" w:hanging="420"/>
+      </w:pPr>
+    </w:lvl>
+    <w:lvl w:ilvl="3" w:tplc="0409000F" w:tentative="1">
+      <w:start w:val="1"/>
+      <w:numFmt w:val="decimal"/>
+      <w:lvlText w:val="%4."/>
+      <w:lvlJc w:val="left"/>
+      <w:pPr>
+        <w:ind w:left="1680" w:hanging="420"/>
+      </w:pPr>
+    </w:lvl>
+    <w:lvl w:ilvl="4" w:tplc="04090019" w:tentative="1">
+      <w:start w:val="1"/>
+      <w:numFmt w:val="lowerLetter"/>
+      <w:lvlText w:val="%5)"/>
+      <w:lvlJc w:val="left"/>
+      <w:pPr>
+        <w:ind w:left="2100" w:hanging="420"/>
+      </w:pPr>
+    </w:lvl>
+    <w:lvl w:ilvl="5" w:tplc="0409001B" w:tentative="1">
+      <w:start w:val="1"/>
+      <w:numFmt w:val="lowerRoman"/>
+      <w:lvlText w:val="%6."/>
+      <w:lvlJc w:val="right"/>
+      <w:pPr>
+        <w:ind w:left="2520" w:hanging="420"/>
+      </w:pPr>
+    </w:lvl>
+    <w:lvl w:ilvl="6" w:tplc="0409000F" w:tentative="1">
+      <w:start w:val="1"/>
+      <w:numFmt w:val="decimal"/>
+      <w:lvlText w:val="%7."/>
+      <w:lvlJc w:val="left"/>
+      <w:pPr>
+        <w:ind w:left="2940" w:hanging="420"/>
+      </w:pPr>
+    </w:lvl>
+    <w:lvl w:ilvl="7" w:tplc="04090019" w:tentative="1">
+      <w:start w:val="1"/>
+      <w:numFmt w:val="lowerLetter"/>
+      <w:lvlText w:val="%8)"/>
+      <w:lvlJc w:val="left"/>
+      <w:pPr>
+        <w:ind w:left="3360" w:hanging="420"/>
+      </w:pPr>
+    </w:lvl>
+    <w:lvl w:ilvl="8" w:tplc="0409001B" w:tentative="1">
+      <w:start w:val="1"/>
+      <w:numFmt w:val="lowerRoman"/>
+      <w:lvlText w:val="%9."/>
+      <w:lvlJc w:val="right"/>
+      <w:pPr>
+        <w:ind w:left="3780" w:hanging="420"/>
+      </w:pPr>
+    </w:lvl>
+  </w:abstractNum>
+  <w:abstractNum w:abstractNumId="27">
     <w:nsid w:val="57540609"/>
     <w:multiLevelType w:val="hybridMultilevel"/>
     <w:tmpl w:val="86200004"/>
@@ -15614,7 +18913,96 @@
       </w:pPr>
     </w:lvl>
   </w:abstractNum>
-  <w:abstractNum w:abstractNumId="19">
+  <w:abstractNum w:abstractNumId="28">
+    <w:nsid w:val="5F4B1965"/>
+    <w:multiLevelType w:val="hybridMultilevel"/>
+    <w:tmpl w:val="24F880AC"/>
+    <w:lvl w:ilvl="0" w:tplc="08CAA34C">
+      <w:start w:val="1"/>
+      <w:numFmt w:val="decimal"/>
+      <w:lvlText w:val="%1."/>
+      <w:lvlJc w:val="left"/>
+      <w:pPr>
+        <w:ind w:left="360" w:hanging="360"/>
+      </w:pPr>
+      <w:rPr>
+        <w:rFonts w:hint="default"/>
+      </w:rPr>
+    </w:lvl>
+    <w:lvl w:ilvl="1" w:tplc="04090019" w:tentative="1">
+      <w:start w:val="1"/>
+      <w:numFmt w:val="lowerLetter"/>
+      <w:lvlText w:val="%2)"/>
+      <w:lvlJc w:val="left"/>
+      <w:pPr>
+        <w:ind w:left="840" w:hanging="420"/>
+      </w:pPr>
+    </w:lvl>
+    <w:lvl w:ilvl="2" w:tplc="0409001B" w:tentative="1">
+      <w:start w:val="1"/>
+      <w:numFmt w:val="lowerRoman"/>
+      <w:lvlText w:val="%3."/>
+      <w:lvlJc w:val="right"/>
+      <w:pPr>
+        <w:ind w:left="1260" w:hanging="420"/>
+      </w:pPr>
+    </w:lvl>
+    <w:lvl w:ilvl="3" w:tplc="0409000F" w:tentative="1">
+      <w:start w:val="1"/>
+      <w:numFmt w:val="decimal"/>
+      <w:lvlText w:val="%4."/>
+      <w:lvlJc w:val="left"/>
+      <w:pPr>
+        <w:ind w:left="1680" w:hanging="420"/>
+      </w:pPr>
+    </w:lvl>
+    <w:lvl w:ilvl="4" w:tplc="04090019" w:tentative="1">
+      <w:start w:val="1"/>
+      <w:numFmt w:val="lowerLetter"/>
+      <w:lvlText w:val="%5)"/>
+      <w:lvlJc w:val="left"/>
+      <w:pPr>
+        <w:ind w:left="2100" w:hanging="420"/>
+      </w:pPr>
+    </w:lvl>
+    <w:lvl w:ilvl="5" w:tplc="0409001B" w:tentative="1">
+      <w:start w:val="1"/>
+      <w:numFmt w:val="lowerRoman"/>
+      <w:lvlText w:val="%6."/>
+      <w:lvlJc w:val="right"/>
+      <w:pPr>
+        <w:ind w:left="2520" w:hanging="420"/>
+      </w:pPr>
+    </w:lvl>
+    <w:lvl w:ilvl="6" w:tplc="0409000F" w:tentative="1">
+      <w:start w:val="1"/>
+      <w:numFmt w:val="decimal"/>
+      <w:lvlText w:val="%7."/>
+      <w:lvlJc w:val="left"/>
+      <w:pPr>
+        <w:ind w:left="2940" w:hanging="420"/>
+      </w:pPr>
+    </w:lvl>
+    <w:lvl w:ilvl="7" w:tplc="04090019" w:tentative="1">
+      <w:start w:val="1"/>
+      <w:numFmt w:val="lowerLetter"/>
+      <w:lvlText w:val="%8)"/>
+      <w:lvlJc w:val="left"/>
+      <w:pPr>
+        <w:ind w:left="3360" w:hanging="420"/>
+      </w:pPr>
+    </w:lvl>
+    <w:lvl w:ilvl="8" w:tplc="0409001B" w:tentative="1">
+      <w:start w:val="1"/>
+      <w:numFmt w:val="lowerRoman"/>
+      <w:lvlText w:val="%9."/>
+      <w:lvlJc w:val="right"/>
+      <w:pPr>
+        <w:ind w:left="3780" w:hanging="420"/>
+      </w:pPr>
+    </w:lvl>
+  </w:abstractNum>
+  <w:abstractNum w:abstractNumId="29">
     <w:nsid w:val="5F9100CC"/>
     <w:multiLevelType w:val="hybridMultilevel"/>
     <w:tmpl w:val="C2A4852C"/>
@@ -15703,7 +19091,7 @@
       </w:pPr>
     </w:lvl>
   </w:abstractNum>
-  <w:abstractNum w:abstractNumId="20">
+  <w:abstractNum w:abstractNumId="30">
     <w:nsid w:val="64EC6D3F"/>
     <w:multiLevelType w:val="hybridMultilevel"/>
     <w:tmpl w:val="AC00F5F0"/>
@@ -15792,7 +19180,7 @@
       </w:pPr>
     </w:lvl>
   </w:abstractNum>
-  <w:abstractNum w:abstractNumId="21">
+  <w:abstractNum w:abstractNumId="31">
     <w:nsid w:val="6E2376AE"/>
     <w:multiLevelType w:val="hybridMultilevel"/>
     <w:tmpl w:val="D7685BD0"/>
@@ -15881,7 +19269,185 @@
       </w:pPr>
     </w:lvl>
   </w:abstractNum>
-  <w:abstractNum w:abstractNumId="22">
+  <w:abstractNum w:abstractNumId="32">
+    <w:nsid w:val="6FB3022E"/>
+    <w:multiLevelType w:val="hybridMultilevel"/>
+    <w:tmpl w:val="77F8E40E"/>
+    <w:lvl w:ilvl="0" w:tplc="F4D8A238">
+      <w:start w:val="1"/>
+      <w:numFmt w:val="decimal"/>
+      <w:lvlText w:val="%1."/>
+      <w:lvlJc w:val="left"/>
+      <w:pPr>
+        <w:ind w:left="1080" w:hanging="360"/>
+      </w:pPr>
+      <w:rPr>
+        <w:rFonts w:hint="default"/>
+      </w:rPr>
+    </w:lvl>
+    <w:lvl w:ilvl="1" w:tplc="04090019" w:tentative="1">
+      <w:start w:val="1"/>
+      <w:numFmt w:val="lowerLetter"/>
+      <w:lvlText w:val="%2)"/>
+      <w:lvlJc w:val="left"/>
+      <w:pPr>
+        <w:ind w:left="840" w:hanging="420"/>
+      </w:pPr>
+    </w:lvl>
+    <w:lvl w:ilvl="2" w:tplc="0409001B" w:tentative="1">
+      <w:start w:val="1"/>
+      <w:numFmt w:val="lowerRoman"/>
+      <w:lvlText w:val="%3."/>
+      <w:lvlJc w:val="right"/>
+      <w:pPr>
+        <w:ind w:left="1260" w:hanging="420"/>
+      </w:pPr>
+    </w:lvl>
+    <w:lvl w:ilvl="3" w:tplc="0409000F" w:tentative="1">
+      <w:start w:val="1"/>
+      <w:numFmt w:val="decimal"/>
+      <w:lvlText w:val="%4."/>
+      <w:lvlJc w:val="left"/>
+      <w:pPr>
+        <w:ind w:left="1680" w:hanging="420"/>
+      </w:pPr>
+    </w:lvl>
+    <w:lvl w:ilvl="4" w:tplc="04090019" w:tentative="1">
+      <w:start w:val="1"/>
+      <w:numFmt w:val="lowerLetter"/>
+      <w:lvlText w:val="%5)"/>
+      <w:lvlJc w:val="left"/>
+      <w:pPr>
+        <w:ind w:left="2100" w:hanging="420"/>
+      </w:pPr>
+    </w:lvl>
+    <w:lvl w:ilvl="5" w:tplc="0409001B" w:tentative="1">
+      <w:start w:val="1"/>
+      <w:numFmt w:val="lowerRoman"/>
+      <w:lvlText w:val="%6."/>
+      <w:lvlJc w:val="right"/>
+      <w:pPr>
+        <w:ind w:left="2520" w:hanging="420"/>
+      </w:pPr>
+    </w:lvl>
+    <w:lvl w:ilvl="6" w:tplc="0409000F" w:tentative="1">
+      <w:start w:val="1"/>
+      <w:numFmt w:val="decimal"/>
+      <w:lvlText w:val="%7."/>
+      <w:lvlJc w:val="left"/>
+      <w:pPr>
+        <w:ind w:left="2940" w:hanging="420"/>
+      </w:pPr>
+    </w:lvl>
+    <w:lvl w:ilvl="7" w:tplc="04090019" w:tentative="1">
+      <w:start w:val="1"/>
+      <w:numFmt w:val="lowerLetter"/>
+      <w:lvlText w:val="%8)"/>
+      <w:lvlJc w:val="left"/>
+      <w:pPr>
+        <w:ind w:left="3360" w:hanging="420"/>
+      </w:pPr>
+    </w:lvl>
+    <w:lvl w:ilvl="8" w:tplc="0409001B" w:tentative="1">
+      <w:start w:val="1"/>
+      <w:numFmt w:val="lowerRoman"/>
+      <w:lvlText w:val="%9."/>
+      <w:lvlJc w:val="right"/>
+      <w:pPr>
+        <w:ind w:left="3780" w:hanging="420"/>
+      </w:pPr>
+    </w:lvl>
+  </w:abstractNum>
+  <w:abstractNum w:abstractNumId="33">
+    <w:nsid w:val="6FB82C36"/>
+    <w:multiLevelType w:val="hybridMultilevel"/>
+    <w:tmpl w:val="B034426E"/>
+    <w:lvl w:ilvl="0" w:tplc="D7FA14A2">
+      <w:start w:val="1"/>
+      <w:numFmt w:val="decimal"/>
+      <w:lvlText w:val="%1."/>
+      <w:lvlJc w:val="left"/>
+      <w:pPr>
+        <w:ind w:left="360" w:hanging="360"/>
+      </w:pPr>
+      <w:rPr>
+        <w:rFonts w:hint="default"/>
+      </w:rPr>
+    </w:lvl>
+    <w:lvl w:ilvl="1" w:tplc="04090019" w:tentative="1">
+      <w:start w:val="1"/>
+      <w:numFmt w:val="lowerLetter"/>
+      <w:lvlText w:val="%2)"/>
+      <w:lvlJc w:val="left"/>
+      <w:pPr>
+        <w:ind w:left="840" w:hanging="420"/>
+      </w:pPr>
+    </w:lvl>
+    <w:lvl w:ilvl="2" w:tplc="0409001B" w:tentative="1">
+      <w:start w:val="1"/>
+      <w:numFmt w:val="lowerRoman"/>
+      <w:lvlText w:val="%3."/>
+      <w:lvlJc w:val="right"/>
+      <w:pPr>
+        <w:ind w:left="1260" w:hanging="420"/>
+      </w:pPr>
+    </w:lvl>
+    <w:lvl w:ilvl="3" w:tplc="0409000F" w:tentative="1">
+      <w:start w:val="1"/>
+      <w:numFmt w:val="decimal"/>
+      <w:lvlText w:val="%4."/>
+      <w:lvlJc w:val="left"/>
+      <w:pPr>
+        <w:ind w:left="1680" w:hanging="420"/>
+      </w:pPr>
+    </w:lvl>
+    <w:lvl w:ilvl="4" w:tplc="04090019" w:tentative="1">
+      <w:start w:val="1"/>
+      <w:numFmt w:val="lowerLetter"/>
+      <w:lvlText w:val="%5)"/>
+      <w:lvlJc w:val="left"/>
+      <w:pPr>
+        <w:ind w:left="2100" w:hanging="420"/>
+      </w:pPr>
+    </w:lvl>
+    <w:lvl w:ilvl="5" w:tplc="0409001B" w:tentative="1">
+      <w:start w:val="1"/>
+      <w:numFmt w:val="lowerRoman"/>
+      <w:lvlText w:val="%6."/>
+      <w:lvlJc w:val="right"/>
+      <w:pPr>
+        <w:ind w:left="2520" w:hanging="420"/>
+      </w:pPr>
+    </w:lvl>
+    <w:lvl w:ilvl="6" w:tplc="0409000F" w:tentative="1">
+      <w:start w:val="1"/>
+      <w:numFmt w:val="decimal"/>
+      <w:lvlText w:val="%7."/>
+      <w:lvlJc w:val="left"/>
+      <w:pPr>
+        <w:ind w:left="2940" w:hanging="420"/>
+      </w:pPr>
+    </w:lvl>
+    <w:lvl w:ilvl="7" w:tplc="04090019" w:tentative="1">
+      <w:start w:val="1"/>
+      <w:numFmt w:val="lowerLetter"/>
+      <w:lvlText w:val="%8)"/>
+      <w:lvlJc w:val="left"/>
+      <w:pPr>
+        <w:ind w:left="3360" w:hanging="420"/>
+      </w:pPr>
+    </w:lvl>
+    <w:lvl w:ilvl="8" w:tplc="0409001B" w:tentative="1">
+      <w:start w:val="1"/>
+      <w:numFmt w:val="lowerRoman"/>
+      <w:lvlText w:val="%9."/>
+      <w:lvlJc w:val="right"/>
+      <w:pPr>
+        <w:ind w:left="3780" w:hanging="420"/>
+      </w:pPr>
+    </w:lvl>
+  </w:abstractNum>
+  <w:abstractNum w:abstractNumId="34">
     <w:nsid w:val="77DC79DD"/>
     <w:multiLevelType w:val="hybridMultilevel"/>
     <w:tmpl w:val="DEDACC6E"/>
@@ -15970,7 +19536,156 @@
       </w:pPr>
     </w:lvl>
   </w:abstractNum>
-  <w:abstractNum w:abstractNumId="23">
+  <w:abstractNum w:abstractNumId="35">
+    <w:nsid w:val="7B8B4B52"/>
+    <w:multiLevelType w:val="multilevel"/>
+    <w:tmpl w:val="A8066E18"/>
+    <w:lvl w:ilvl="0">
+      <w:start w:val="1"/>
+      <w:numFmt w:val="bullet"/>
+      <w:lvlText w:val=""/>
+      <w:lvlJc w:val="left"/>
+      <w:pPr>
+        <w:tabs>
+          <w:tab w:val="num" w:pos="720"/>
+        </w:tabs>
+        <w:ind w:left="720" w:hanging="360"/>
+      </w:pPr>
+      <w:rPr>
+        <w:rFonts w:ascii="Symbol" w:hAnsi="Symbol" w:hint="default"/>
+        <w:sz w:val="20"/>
+      </w:rPr>
+    </w:lvl>
+    <w:lvl w:ilvl="1" w:tentative="1">
+      <w:start w:val="1"/>
+      <w:numFmt w:val="bullet"/>
+      <w:lvlText w:val="o"/>
+      <w:lvlJc w:val="left"/>
+      <w:pPr>
+        <w:tabs>
+          <w:tab w:val="num" w:pos="1440"/>
+        </w:tabs>
+        <w:ind w:left="1440" w:hanging="360"/>
+      </w:pPr>
+      <w:rPr>
+        <w:rFonts w:ascii="Courier New" w:hAnsi="Courier New" w:hint="default"/>
+        <w:sz w:val="20"/>
+      </w:rPr>
+    </w:lvl>
+    <w:lvl w:ilvl="2" w:tentative="1">
+      <w:start w:val="1"/>
+      <w:numFmt w:val="bullet"/>
+      <w:lvlText w:val=""/>
+      <w:lvlJc w:val="left"/>
+      <w:pPr>
+        <w:tabs>
+          <w:tab w:val="num" w:pos="2160"/>
+        </w:tabs>
+        <w:ind w:left="2160" w:hanging="360"/>
+      </w:pPr>
+      <w:rPr>
+        <w:rFonts w:ascii="Wingdings" w:hAnsi="Wingdings" w:hint="default"/>
+        <w:sz w:val="20"/>
+      </w:rPr>
+    </w:lvl>
+    <w:lvl w:ilvl="3" w:tentative="1">
+      <w:start w:val="1"/>
+      <w:numFmt w:val="bullet"/>
+      <w:lvlText w:val=""/>
+      <w:lvlJc w:val="left"/>
+      <w:pPr>
+        <w:tabs>
+          <w:tab w:val="num" w:pos="2880"/>
+        </w:tabs>
+        <w:ind w:left="2880" w:hanging="360"/>
+      </w:pPr>
+      <w:rPr>
+        <w:rFonts w:ascii="Wingdings" w:hAnsi="Wingdings" w:hint="default"/>
+        <w:sz w:val="20"/>
+      </w:rPr>
+    </w:lvl>
+    <w:lvl w:ilvl="4" w:tentative="1">
+      <w:start w:val="1"/>
+      <w:numFmt w:val="bullet"/>
+      <w:lvlText w:val=""/>
+      <w:lvlJc w:val="left"/>
+      <w:pPr>
+        <w:tabs>
+          <w:tab w:val="num" w:pos="3600"/>
+        </w:tabs>
+        <w:ind w:left="3600" w:hanging="360"/>
+      </w:pPr>
+      <w:rPr>
+        <w:rFonts w:ascii="Wingdings" w:hAnsi="Wingdings" w:hint="default"/>
+        <w:sz w:val="20"/>
+      </w:rPr>
+    </w:lvl>
+    <w:lvl w:ilvl="5" w:tentative="1">
+      <w:start w:val="1"/>
+      <w:numFmt w:val="bullet"/>
+      <w:lvlText w:val=""/>
+      <w:lvlJc w:val="left"/>
+      <w:pPr>
+        <w:tabs>
+          <w:tab w:val="num" w:pos="4320"/>
+        </w:tabs>
+        <w:ind w:left="4320" w:hanging="360"/>
+      </w:pPr>
+      <w:rPr>
+        <w:rFonts w:ascii="Wingdings" w:hAnsi="Wingdings" w:hint="default"/>
+        <w:sz w:val="20"/>
+      </w:rPr>
+    </w:lvl>
+    <w:lvl w:ilvl="6" w:tentative="1">
+      <w:start w:val="1"/>
+      <w:numFmt w:val="bullet"/>
+      <w:lvlText w:val=""/>
+      <w:lvlJc w:val="left"/>
+      <w:pPr>
+        <w:tabs>
+          <w:tab w:val="num" w:pos="5040"/>
+        </w:tabs>
+        <w:ind w:left="5040" w:hanging="360"/>
+      </w:pPr>
+      <w:rPr>
+        <w:rFonts w:ascii="Wingdings" w:hAnsi="Wingdings" w:hint="default"/>
+        <w:sz w:val="20"/>
+      </w:rPr>
+    </w:lvl>
+    <w:lvl w:ilvl="7" w:tentative="1">
+      <w:start w:val="1"/>
+      <w:numFmt w:val="bullet"/>
+      <w:lvlText w:val=""/>
+      <w:lvlJc w:val="left"/>
+      <w:pPr>
+        <w:tabs>
+          <w:tab w:val="num" w:pos="5760"/>
+        </w:tabs>
+        <w:ind w:left="5760" w:hanging="360"/>
+      </w:pPr>
+      <w:rPr>
+        <w:rFonts w:ascii="Wingdings" w:hAnsi="Wingdings" w:hint="default"/>
+        <w:sz w:val="20"/>
+      </w:rPr>
+    </w:lvl>
+    <w:lvl w:ilvl="8" w:tentative="1">
+      <w:start w:val="1"/>
+      <w:numFmt w:val="bullet"/>
+      <w:lvlText w:val=""/>
+      <w:lvlJc w:val="left"/>
+      <w:pPr>
+        <w:tabs>
+          <w:tab w:val="num" w:pos="6480"/>
+        </w:tabs>
+        <w:ind w:left="6480" w:hanging="360"/>
+      </w:pPr>
+      <w:rPr>
+        <w:rFonts w:ascii="Wingdings" w:hAnsi="Wingdings" w:hint="default"/>
+        <w:sz w:val="20"/>
+      </w:rPr>
+    </w:lvl>
+  </w:abstractNum>
+  <w:abstractNum w:abstractNumId="36">
     <w:nsid w:val="7E973C8B"/>
     <w:multiLevelType w:val="hybridMultilevel"/>
     <w:tmpl w:val="B896F9AC"/>
@@ -16063,73 +19778,112 @@
     <w:abstractNumId w:val="1"/>
   </w:num>
   <w:num w:numId="2">
-    <w:abstractNumId w:val="2"/>
+    <w:abstractNumId w:val="3"/>
   </w:num>
   <w:num w:numId="3">
-    <w:abstractNumId w:val="19"/>
+    <w:abstractNumId w:val="29"/>
   </w:num>
   <w:num w:numId="4">
-    <w:abstractNumId w:val="6"/>
+    <w:abstractNumId w:val="8"/>
   </w:num>
   <w:num w:numId="5">
-    <w:abstractNumId w:val="23"/>
+    <w:abstractNumId w:val="36"/>
   </w:num>
   <w:num w:numId="6">
-    <w:abstractNumId w:val="22"/>
+    <w:abstractNumId w:val="34"/>
   </w:num>
   <w:num w:numId="7">
+    <w:abstractNumId w:val="5"/>
+  </w:num>
+  <w:num w:numId="8">
+    <w:abstractNumId w:val="30"/>
+  </w:num>
+  <w:num w:numId="9">
     <w:abstractNumId w:val="4"/>
   </w:num>
-  <w:num w:numId="8">
-    <w:abstractNumId w:val="20"/>
-  </w:num>
-  <w:num w:numId="9">
-    <w:abstractNumId w:val="3"/>
-  </w:num>
   <w:num w:numId="10">
-    <w:abstractNumId w:val="16"/>
+    <w:abstractNumId w:val="24"/>
   </w:num>
   <w:num w:numId="11">
-    <w:abstractNumId w:val="9"/>
+    <w:abstractNumId w:val="12"/>
   </w:num>
   <w:num w:numId="12">
-    <w:abstractNumId w:val="8"/>
+    <w:abstractNumId w:val="10"/>
   </w:num>
   <w:num w:numId="13">
-    <w:abstractNumId w:val="18"/>
+    <w:abstractNumId w:val="27"/>
   </w:num>
   <w:num w:numId="14">
     <w:abstractNumId w:val="0"/>
   </w:num>
   <w:num w:numId="15">
+    <w:abstractNumId w:val="9"/>
+  </w:num>
+  <w:num w:numId="16">
+    <w:abstractNumId w:val="17"/>
+  </w:num>
+  <w:num w:numId="17">
+    <w:abstractNumId w:val="22"/>
+  </w:num>
+  <w:num w:numId="18">
+    <w:abstractNumId w:val="25"/>
+  </w:num>
+  <w:num w:numId="19">
+    <w:abstractNumId w:val="19"/>
+  </w:num>
+  <w:num w:numId="20">
+    <w:abstractNumId w:val="21"/>
+  </w:num>
+  <w:num w:numId="21">
+    <w:abstractNumId w:val="31"/>
+  </w:num>
+  <w:num w:numId="22">
+    <w:abstractNumId w:val="13"/>
+  </w:num>
+  <w:num w:numId="23">
+    <w:abstractNumId w:val="18"/>
+  </w:num>
+  <w:num w:numId="24">
     <w:abstractNumId w:val="7"/>
   </w:num>
-  <w:num w:numId="16">
+  <w:num w:numId="25">
+    <w:abstractNumId w:val="26"/>
+  </w:num>
+  <w:num w:numId="26">
+    <w:abstractNumId w:val="28"/>
+  </w:num>
+  <w:num w:numId="27">
+    <w:abstractNumId w:val="35"/>
+  </w:num>
+  <w:num w:numId="28">
+    <w:abstractNumId w:val="33"/>
+  </w:num>
+  <w:num w:numId="29">
+    <w:abstractNumId w:val="23"/>
+  </w:num>
+  <w:num w:numId="30">
     <w:abstractNumId w:val="11"/>
   </w:num>
-  <w:num w:numId="17">
+  <w:num w:numId="31">
+    <w:abstractNumId w:val="14"/>
+  </w:num>
+  <w:num w:numId="32">
+    <w:abstractNumId w:val="6"/>
+  </w:num>
+  <w:num w:numId="33">
     <w:abstractNumId w:val="15"/>
   </w:num>
-  <w:num w:numId="18">
-    <w:abstractNumId w:val="17"/>
+  <w:num w:numId="34">
+    <w:abstractNumId w:val="16"/>
   </w:num>
-  <w:num w:numId="19">
-    <w:abstractNumId w:val="13"/>
+  <w:num w:numId="35">
+    <w:abstractNumId w:val="32"/>
   </w:num>
-  <w:num w:numId="20">
-    <w:abstractNumId w:val="14"/>
+  <w:num w:numId="36">
+    <w:abstractNumId w:val="2"/>
   </w:num>
-  <w:num w:numId="21">
-    <w:abstractNumId w:val="21"/>
-  </w:num>
-  <w:num w:numId="22">
-    <w:abstractNumId w:val="10"/>
-  </w:num>
-  <w:num w:numId="23">
-    <w:abstractNumId w:val="12"/>
-  </w:num>
-  <w:num w:numId="24">
-    <w:abstractNumId w:val="5"/>
+  <w:num w:numId="37">
+    <w:abstractNumId w:val="20"/>
   </w:num>
 </w:numbering>
 </file>
@@ -16294,6 +20048,25 @@
     <w:name w:val="Normal"/>
     <w:qFormat/>
   </w:style>
+  <w:style w:type="paragraph" w:styleId="2">
+    <w:name w:val="heading 2"/>
+    <w:basedOn w:val="a"/>
+    <w:link w:val="2Char"/>
+    <w:uiPriority w:val="9"/>
+    <w:qFormat/>
+    <w:rsid w:val="00D76FBA"/>
+    <w:pPr>
+      <w:spacing w:before="100" w:beforeAutospacing="1" w:after="100" w:afterAutospacing="1" w:line="240" w:lineRule="auto"/>
+      <w:outlineLvl w:val="1"/>
+    </w:pPr>
+    <w:rPr>
+      <w:rFonts w:ascii="宋体" w:eastAsia="宋体" w:hAnsi="宋体" w:cs="宋体"/>
+      <w:b/>
+      <w:bCs/>
+      <w:sz w:val="36"/>
+      <w:szCs w:val="36"/>
+    </w:rPr>
+  </w:style>
   <w:style w:type="character" w:default="1" w:styleId="a0">
     <w:name w:val="Default Paragraph Font"/>
     <w:uiPriority w:val="1"/>
@@ -16348,6 +20121,25 @@
       <w:color w:val="0000FF"/>
       <w:u w:val="single"/>
     </w:rPr>
+  </w:style>
+  <w:style w:type="character" w:customStyle="1" w:styleId="2Char">
+    <w:name w:val="标题 2 Char"/>
+    <w:basedOn w:val="a0"/>
+    <w:link w:val="2"/>
+    <w:uiPriority w:val="9"/>
+    <w:rsid w:val="00D76FBA"/>
+    <w:rPr>
+      <w:rFonts w:ascii="宋体" w:eastAsia="宋体" w:hAnsi="宋体" w:cs="宋体"/>
+      <w:b/>
+      <w:bCs/>
+      <w:sz w:val="36"/>
+      <w:szCs w:val="36"/>
+    </w:rPr>
+  </w:style>
+  <w:style w:type="character" w:customStyle="1" w:styleId="keyword">
+    <w:name w:val="keyword"/>
+    <w:basedOn w:val="a0"/>
+    <w:rsid w:val="00D76FBA"/>
   </w:style>
 </w:styles>
 </file>
@@ -16512,6 +20304,25 @@
     <w:name w:val="Normal"/>
     <w:qFormat/>
   </w:style>
+  <w:style w:type="paragraph" w:styleId="2">
+    <w:name w:val="heading 2"/>
+    <w:basedOn w:val="a"/>
+    <w:link w:val="2Char"/>
+    <w:uiPriority w:val="9"/>
+    <w:qFormat/>
+    <w:rsid w:val="00D76FBA"/>
+    <w:pPr>
+      <w:spacing w:before="100" w:beforeAutospacing="1" w:after="100" w:afterAutospacing="1" w:line="240" w:lineRule="auto"/>
+      <w:outlineLvl w:val="1"/>
+    </w:pPr>
+    <w:rPr>
+      <w:rFonts w:ascii="宋体" w:eastAsia="宋体" w:hAnsi="宋体" w:cs="宋体"/>
+      <w:b/>
+      <w:bCs/>
+      <w:sz w:val="36"/>
+      <w:szCs w:val="36"/>
+    </w:rPr>
+  </w:style>
   <w:style w:type="character" w:default="1" w:styleId="a0">
     <w:name w:val="Default Paragraph Font"/>
     <w:uiPriority w:val="1"/>
@@ -16566,6 +20377,25 @@
       <w:color w:val="0000FF"/>
       <w:u w:val="single"/>
     </w:rPr>
+  </w:style>
+  <w:style w:type="character" w:customStyle="1" w:styleId="2Char">
+    <w:name w:val="标题 2 Char"/>
+    <w:basedOn w:val="a0"/>
+    <w:link w:val="2"/>
+    <w:uiPriority w:val="9"/>
+    <w:rsid w:val="00D76FBA"/>
+    <w:rPr>
+      <w:rFonts w:ascii="宋体" w:eastAsia="宋体" w:hAnsi="宋体" w:cs="宋体"/>
+      <w:b/>
+      <w:bCs/>
+      <w:sz w:val="36"/>
+      <w:szCs w:val="36"/>
+    </w:rPr>
+  </w:style>
+  <w:style w:type="character" w:customStyle="1" w:styleId="keyword">
+    <w:name w:val="keyword"/>
+    <w:basedOn w:val="a0"/>
+    <w:rsid w:val="00D76FBA"/>
   </w:style>
 </w:styles>
 </file>

</xml_diff>